<commit_message>
Einleitung, Motivation und Zielstellung
</commit_message>
<xml_diff>
--- a/Meine_Bachelorarbeit.docx
+++ b/Meine_Bachelorarbeit.docx
@@ -2374,7 +2374,7 @@
               <w:rPr>
                 <w:webHidden/>
               </w:rPr>
-              <w:t>11</w:t>
+              <w:t>10</w:t>
             </w:r>
             <w:r>
               <w:rPr>
@@ -2803,7 +2803,6 @@
       <w:bookmarkStart w:id="2" w:name="_Ref489719511"/>
       <w:bookmarkStart w:id="3" w:name="_Toc508289900"/>
       <w:r>
-        <w:lastRenderedPageBreak/>
         <w:t>Einleitung</w:t>
       </w:r>
       <w:bookmarkEnd w:id="2"/>
@@ -3222,24 +3221,6 @@
     </w:p>
     <w:p>
       <w:pPr>
-        <w:spacing w:line="312" w:lineRule="auto"/>
-        <w:rPr>
-          <w:rFonts w:cs="Arial"/>
-          <w:color w:val="B9B9B9" w:themeColor="background2" w:themeShade="BF"/>
-          <w:szCs w:val="24"/>
-        </w:rPr>
-      </w:pPr>
-      <w:r>
-        <w:rPr>
-          <w:rFonts w:cs="Arial"/>
-          <w:color w:val="B9B9B9" w:themeColor="background2" w:themeShade="BF"/>
-          <w:szCs w:val="24"/>
-        </w:rPr>
-        <w:t>Eine Besonderheit in der historischen Entwicklung der Arvato Systems GmbH stellt die Übernahme der Firma „perdata Gesellschaft für Informationsverarbeitung mbH“ mit Sitz in Leipzig im Jahr 2012 dar. Perdata wurde dabei in der Sparte „Utilities“ in den Arvato Konzern eingegliedert (s. o.). Dies hatte zur Folge, dass bestehende Unternehmensprozesse, unter anderem der Beschaffungsprozess, beider Unternehmen harmonisiert und Abteilungen und Teams neu strukturiert werden mussten.</w:t>
-      </w:r>
-    </w:p>
-    <w:p>
-      <w:pPr>
         <w:pStyle w:val="berschrift2"/>
       </w:pPr>
       <w:bookmarkStart w:id="5" w:name="_Toc508289902"/>
@@ -3265,7 +3246,13 @@
         <w:t xml:space="preserve"> Geschäftsprozesse, </w:t>
       </w:r>
       <w:r>
-        <w:t xml:space="preserve">die das System zur Unternehmensplanung (ERP) der </w:t>
+        <w:t xml:space="preserve">die das System zur </w:t>
+      </w:r>
+      <w:r>
+        <w:t>Ressourcenplanung eines Unternehmens</w:t>
+      </w:r>
+      <w:r>
+        <w:t xml:space="preserve"> (ERP) der </w:t>
       </w:r>
       <w:r>
         <w:t xml:space="preserve">SAP </w:t>
@@ -3302,6 +3289,9 @@
       </w:r>
       <w:r>
         <w:t xml:space="preserve"> ist im ERP </w:t>
+      </w:r>
+      <w:r>
+        <w:t xml:space="preserve">durch Parametrisierung </w:t>
       </w:r>
       <w:r>
         <w:t>vorgeseh</w:t>
@@ -3314,12 +3304,13 @@
           <w:id w:val="1322857528"/>
           <w:citation/>
         </w:sdtPr>
+        <w:sdtEndPr/>
         <w:sdtContent>
           <w:r>
             <w:fldChar w:fldCharType="begin"/>
           </w:r>
           <w:r>
-            <w:instrText xml:space="preserve"> CITATION SAP10 \l 1031 </w:instrText>
+            <w:instrText xml:space="preserve">CITATION SAP10 \p 11 \l 1031 </w:instrText>
           </w:r>
           <w:r>
             <w:fldChar w:fldCharType="separate"/>
@@ -3328,25 +3319,341 @@
             <w:rPr>
               <w:noProof/>
             </w:rPr>
-            <w:t xml:space="preserve"> [1</w:t>
-          </w:r>
-          <w:bookmarkStart w:id="6" w:name="_GoBack"/>
-          <w:bookmarkEnd w:id="6"/>
-          <w:r>
-            <w:rPr>
-              <w:noProof/>
-            </w:rPr>
-            <w:t>]</w:t>
+            <w:t xml:space="preserve"> [1 S. 11]</w:t>
           </w:r>
           <w:r>
             <w:fldChar w:fldCharType="end"/>
           </w:r>
         </w:sdtContent>
       </w:sdt>
+      <w:r>
+        <w:t>.</w:t>
+      </w:r>
+      <w:r>
+        <w:t xml:space="preserve"> </w:t>
+      </w:r>
+      <w:r>
+        <w:rPr>
+          <w:rStyle w:val="ZitatZchn"/>
+        </w:rPr>
+        <w:t xml:space="preserve">Der Anwender kann so den Funktionsumfang sowie den Programmablauf der Standardsoftware steuern und gemäß seinen </w:t>
+      </w:r>
+      <w:r>
+        <w:rPr>
+          <w:rStyle w:val="ZitatZchn"/>
+        </w:rPr>
+        <w:t>Vorstellungen modifiziere</w:t>
+      </w:r>
+      <w:r>
+        <w:rPr>
+          <w:rStyle w:val="ZitatZchn"/>
+        </w:rPr>
+        <w:t>n</w:t>
+      </w:r>
+      <w:sdt>
+        <w:sdtPr>
+          <w:rPr>
+            <w:rStyle w:val="ZitatZchn"/>
+          </w:rPr>
+          <w:id w:val="1393618252"/>
+          <w:citation/>
+        </w:sdtPr>
+        <w:sdtContent>
+          <w:r>
+            <w:rPr>
+              <w:rStyle w:val="ZitatZchn"/>
+            </w:rPr>
+            <w:fldChar w:fldCharType="begin"/>
+          </w:r>
+          <w:r>
+            <w:rPr>
+              <w:rStyle w:val="ZitatZchn"/>
+            </w:rPr>
+            <w:instrText xml:space="preserve">CITATION ENZPAR \l 1031 </w:instrText>
+          </w:r>
+          <w:r>
+            <w:rPr>
+              <w:rStyle w:val="ZitatZchn"/>
+            </w:rPr>
+            <w:fldChar w:fldCharType="separate"/>
+          </w:r>
+          <w:r>
+            <w:rPr>
+              <w:rStyle w:val="ZitatZchn"/>
+              <w:noProof/>
+            </w:rPr>
+            <w:t xml:space="preserve"> </w:t>
+          </w:r>
+          <w:r>
+            <w:rPr>
+              <w:noProof/>
+            </w:rPr>
+            <w:t>[2]</w:t>
+          </w:r>
+          <w:r>
+            <w:rPr>
+              <w:rStyle w:val="ZitatZchn"/>
+            </w:rPr>
+            <w:fldChar w:fldCharType="end"/>
+          </w:r>
+        </w:sdtContent>
+      </w:sdt>
+      <w:r>
+        <w:rPr>
+          <w:rStyle w:val="ZitatZchn"/>
+        </w:rPr>
+        <w:t>.</w:t>
+      </w:r>
+      <w:r>
+        <w:rPr>
+          <w:rStyle w:val="ZitatZchn"/>
+        </w:rPr>
+        <w:t>“</w:t>
+      </w:r>
+      <w:r>
+        <w:rPr>
+          <w:rStyle w:val="ZitatZchn"/>
+        </w:rPr>
+        <w:t xml:space="preserve"> </w:t>
+      </w:r>
+      <w:r>
+        <w:t xml:space="preserve">Die Möglichkeit der </w:t>
+      </w:r>
+      <w:r>
+        <w:t xml:space="preserve">Erweiterungsprogrammierung </w:t>
+      </w:r>
+      <w:r>
+        <w:t>wird</w:t>
+      </w:r>
+      <w:r>
+        <w:t xml:space="preserve"> nur</w:t>
+      </w:r>
+      <w:r>
+        <w:t xml:space="preserve"> dann ergriffen,</w:t>
+      </w:r>
+      <w:r>
+        <w:t xml:space="preserve"> wenn der durch </w:t>
+      </w:r>
+      <w:r>
+        <w:t>das Customizing</w:t>
+      </w:r>
+      <w:r>
+        <w:t xml:space="preserve"> vorgegebene Rahmen nicht ausreicht</w:t>
+      </w:r>
+      <w:sdt>
+        <w:sdtPr>
+          <w:id w:val="289865051"/>
+          <w:citation/>
+        </w:sdtPr>
+        <w:sdtContent>
+          <w:r>
+            <w:fldChar w:fldCharType="begin"/>
+          </w:r>
+          <w:r>
+            <w:instrText xml:space="preserve"> CITATION ENZPROG \l 1031 </w:instrText>
+          </w:r>
+          <w:r>
+            <w:fldChar w:fldCharType="separate"/>
+          </w:r>
+          <w:r>
+            <w:rPr>
+              <w:noProof/>
+            </w:rPr>
+            <w:t xml:space="preserve"> [3]</w:t>
+          </w:r>
+          <w:r>
+            <w:fldChar w:fldCharType="end"/>
+          </w:r>
+        </w:sdtContent>
+      </w:sdt>
+      <w:r>
+        <w:t xml:space="preserve">, da sie mit einer Einschränkung der </w:t>
+      </w:r>
+      <w:proofErr w:type="spellStart"/>
+      <w:r>
+        <w:rPr>
+          <w:i/>
+          <w:highlight w:val="yellow"/>
+        </w:rPr>
+        <w:t>Releasefähigkei</w:t>
+      </w:r>
+      <w:r>
+        <w:rPr>
+          <w:i/>
+        </w:rPr>
+        <w:t>t</w:t>
+      </w:r>
+      <w:proofErr w:type="spellEnd"/>
+      <w:r>
+        <w:t xml:space="preserve"> einhergeht</w:t>
+      </w:r>
+      <w:sdt>
+        <w:sdtPr>
+          <w:id w:val="1555738377"/>
+          <w:citation/>
+        </w:sdtPr>
+        <w:sdtContent>
+          <w:r>
+            <w:fldChar w:fldCharType="begin"/>
+          </w:r>
+          <w:r>
+            <w:instrText xml:space="preserve">CITATION Sch06 \p 338 \l 1031 </w:instrText>
+          </w:r>
+          <w:r>
+            <w:fldChar w:fldCharType="separate"/>
+          </w:r>
+          <w:r>
+            <w:rPr>
+              <w:noProof/>
+            </w:rPr>
+            <w:t xml:space="preserve"> [4 S. 338]</w:t>
+          </w:r>
+          <w:r>
+            <w:fldChar w:fldCharType="end"/>
+          </w:r>
+        </w:sdtContent>
+      </w:sdt>
+      <w:r>
+        <w:t>. Aktualisierungen seitens des Herstellers, welche nur die Standardsoftware betrachten</w:t>
+      </w:r>
+      <w:r>
+        <w:t xml:space="preserve">, </w:t>
+      </w:r>
+      <w:r>
+        <w:t xml:space="preserve">berücksichtigen </w:t>
+      </w:r>
+      <w:r>
+        <w:t xml:space="preserve">nur </w:t>
+      </w:r>
+      <w:r>
+        <w:t>Schnittstellen zu Individualprogrammierungen</w:t>
+      </w:r>
+      <w:r>
+        <w:t xml:space="preserve">, welche in so genannten </w:t>
+      </w:r>
+      <w:r>
+        <w:rPr>
+          <w:i/>
+        </w:rPr>
+        <w:t>User Exits</w:t>
+      </w:r>
+      <w:r>
+        <w:t xml:space="preserve"> untergebracht sind. Diese stellen </w:t>
+      </w:r>
+      <w:r>
+        <w:t>Platzhalter innerhalb des SAP-Systems</w:t>
+      </w:r>
+      <w:r>
+        <w:t xml:space="preserve"> dar</w:t>
+      </w:r>
+      <w:r>
+        <w:t>, welche durch vordefinierte Schnittstellen mit dem ERP verbunden sind</w:t>
+      </w:r>
+      <w:r>
+        <w:t xml:space="preserve"> und</w:t>
+      </w:r>
+      <w:r>
+        <w:t xml:space="preserve"> mit Erweiterungsentwicklungen gefüllt werden</w:t>
+      </w:r>
+      <w:r>
+        <w:t xml:space="preserve"> können.</w:t>
+      </w:r>
+      <w:r>
+        <w:t xml:space="preserve"> </w:t>
+      </w:r>
+      <w:r>
+        <w:t>In</w:t>
+      </w:r>
+      <w:r>
+        <w:t>di</w:t>
+      </w:r>
+      <w:r>
+        <w:t xml:space="preserve">viduelle Programmbestandteile außerhalb der User Exits müssen nach einem </w:t>
+      </w:r>
+      <w:proofErr w:type="spellStart"/>
+      <w:r>
+        <w:t>Releasewechsel</w:t>
+      </w:r>
+      <w:proofErr w:type="spellEnd"/>
+      <w:r>
+        <w:t xml:space="preserve"> manuell </w:t>
+      </w:r>
+      <w:r>
+        <w:t>auf ihre</w:t>
+      </w:r>
+      <w:r>
+        <w:t xml:space="preserve"> Funktionsfähigkeit</w:t>
+      </w:r>
+      <w:r>
+        <w:t xml:space="preserve"> geprüft und bestehende </w:t>
+      </w:r>
+      <w:r>
+        <w:t xml:space="preserve">Problemen </w:t>
+      </w:r>
+      <w:r>
+        <w:t>behoben werden.</w:t>
+      </w:r>
+      <w:r>
+        <w:t xml:space="preserve"> Dies ist für ASP mit Zeit und für den Kunden mit Kosten verbunden. </w:t>
+      </w:r>
+      <w:r>
+        <w:t xml:space="preserve">Dennoch gibt es Fälle, in denen </w:t>
+      </w:r>
+      <w:r>
+        <w:t>die Individualisierungen des Kunden</w:t>
+      </w:r>
+      <w:r>
+        <w:t xml:space="preserve"> </w:t>
+      </w:r>
+      <w:r>
+        <w:t>so wichtig</w:t>
+      </w:r>
+      <w:r>
+        <w:t xml:space="preserve"> sind</w:t>
+      </w:r>
+      <w:r>
+        <w:t>, dass er ASP mit Erweiterungsprogrammierungen</w:t>
+      </w:r>
+      <w:r>
+        <w:t xml:space="preserve"> außerhalb von User Exits</w:t>
+      </w:r>
+      <w:r>
+        <w:t xml:space="preserve"> beauftragt</w:t>
+      </w:r>
+      <w:r>
+        <w:t>.</w:t>
+      </w:r>
     </w:p>
     <w:p>
       <w:r>
-        <w:t xml:space="preserve">SAP hat </w:t>
+        <w:t>A</w:t>
+      </w:r>
+      <w:r>
+        <w:t>ber nicht nur bei</w:t>
+      </w:r>
+      <w:r>
+        <w:t xml:space="preserve"> Release</w:t>
+      </w:r>
+      <w:r>
+        <w:t>-, sonder</w:t>
+      </w:r>
+      <w:r>
+        <w:t xml:space="preserve">n auch bei Produktwechseln kann es zu hohen Aufwänden in Bezug zu Erweiterungsprogrammierungen kommen. </w:t>
+      </w:r>
+      <w:r>
+        <w:t>SAP</w:t>
+      </w:r>
+      <w:r>
+        <w:t xml:space="preserve"> SE</w:t>
+      </w:r>
+      <w:r>
+        <w:t xml:space="preserve"> </w:t>
+      </w:r>
+      <w:r>
+        <w:t>gab</w:t>
+      </w:r>
+      <w:r>
+        <w:t xml:space="preserve"> </w:t>
       </w:r>
       <w:r>
         <w:rPr>
@@ -3355,7 +3662,31 @@
         <w:t>JAHR</w:t>
       </w:r>
       <w:r>
-        <w:t xml:space="preserve"> angekündigt, die aktuelle Produktlinie </w:t>
+        <w:t xml:space="preserve"> </w:t>
+      </w:r>
+      <w:r>
+        <w:t>bekannt</w:t>
+      </w:r>
+      <w:r>
+        <w:t xml:space="preserve">, </w:t>
+      </w:r>
+      <w:r>
+        <w:t xml:space="preserve">dass </w:t>
+      </w:r>
+      <w:r>
+        <w:t>d</w:t>
+      </w:r>
+      <w:r>
+        <w:t>ie aktuelle</w:t>
+      </w:r>
+      <w:r>
+        <w:t xml:space="preserve"> </w:t>
+      </w:r>
+      <w:r>
+        <w:t>ERP-</w:t>
+      </w:r>
+      <w:r>
+        <w:t xml:space="preserve">Produktlinie </w:t>
       </w:r>
       <w:r>
         <w:rPr>
@@ -3378,7 +3709,7 @@
         <w:t xml:space="preserve"> (ECC)</w:t>
       </w:r>
       <w:r>
-        <w:t xml:space="preserve"> 6.0 nicht weiter zu verfolgen und ab </w:t>
+        <w:t xml:space="preserve"> 6.0 ab </w:t>
       </w:r>
       <w:r>
         <w:rPr>
@@ -3387,16 +3718,43 @@
         <w:t>JAHR</w:t>
       </w:r>
       <w:r>
-        <w:t xml:space="preserve"> nicht mehr zu unterstützen. Kunden der </w:t>
+        <w:t xml:space="preserve"> nicht mehr </w:t>
+      </w:r>
+      <w:r>
+        <w:t>unterstützt wird</w:t>
+      </w:r>
+      <w:r>
+        <w:t xml:space="preserve">. Kunden der </w:t>
       </w:r>
       <w:r>
         <w:t>ASP</w:t>
       </w:r>
       <w:r>
-        <w:t xml:space="preserve"> benötigen eine Alternative, die zukunftsfähig ist und in welcher ihre Geschäftsprozesse so individuell abgebildet werden können, wie dies bisher der Fall war. </w:t>
-      </w:r>
-      <w:r>
-        <w:t xml:space="preserve">Die </w:t>
+        <w:t xml:space="preserve"> benötigen </w:t>
+      </w:r>
+      <w:r>
+        <w:t>daher in den nächsten Jahren ein</w:t>
+      </w:r>
+      <w:r>
+        <w:t xml:space="preserve"> </w:t>
+      </w:r>
+      <w:r>
+        <w:t>Folgesystem</w:t>
+      </w:r>
+      <w:r>
+        <w:t xml:space="preserve">, </w:t>
+      </w:r>
+      <w:r>
+        <w:t>welches ihre Geschäftsprozesse abbilden kann und ihren Anforderungen an Stabilität, Z</w:t>
+      </w:r>
+      <w:r>
+        <w:t>ukunftsfähig</w:t>
+      </w:r>
+      <w:r>
+        <w:t>keit und Sicherheit entspricht.</w:t>
+      </w:r>
+      <w:r>
+        <w:t xml:space="preserve"> </w:t>
       </w:r>
       <w:r>
         <w:t>ASP</w:t>
@@ -3426,40 +3784,160 @@
       <w:pPr>
         <w:pStyle w:val="berschrift2"/>
       </w:pPr>
-      <w:bookmarkStart w:id="7" w:name="_Toc508289903"/>
+      <w:bookmarkStart w:id="6" w:name="_Toc508289903"/>
       <w:r>
         <w:t>Zielstellung</w:t>
       </w:r>
-      <w:bookmarkEnd w:id="7"/>
+      <w:bookmarkEnd w:id="6"/>
     </w:p>
     <w:p>
       <w:r>
-        <w:t xml:space="preserve">Im Rahmen dieser Arbeit gilt es zu prüfen, ob die SAP CP in der Lage ist, die Eigenentwicklungen von </w:t>
-      </w:r>
-      <w:r>
-        <w:t>ASP</w:t>
-      </w:r>
-      <w:r>
-        <w:t>, welche durch die individuellen Geschäftsprozesse ihrer Kunden nötig waren, in vollem Umfang abzubilden. Es sei zu prüfen, ob die SAP CP eine Standar</w:t>
+        <w:t xml:space="preserve">Im Rahmen dieser Arbeit gilt es zu </w:t>
+      </w:r>
+      <w:r>
+        <w:t>evaluieren</w:t>
+      </w:r>
+      <w:r>
+        <w:t>, ob die SAP C</w:t>
+      </w:r>
+      <w:r>
+        <w:t xml:space="preserve">loud </w:t>
+      </w:r>
+      <w:proofErr w:type="spellStart"/>
+      <w:r>
+        <w:t>P</w:t>
+      </w:r>
+      <w:r>
+        <w:t>latform</w:t>
+      </w:r>
+      <w:proofErr w:type="spellEnd"/>
+      <w:r>
+        <w:t xml:space="preserve"> in der Lage ist, d</w:t>
+      </w:r>
+      <w:r>
+        <w:t>as</w:t>
+      </w:r>
+      <w:r>
+        <w:t xml:space="preserve"> </w:t>
+      </w:r>
+      <w:r>
+        <w:t>bestehende ERP abzulösen, wobei ein</w:t>
+      </w:r>
+      <w:r>
+        <w:t xml:space="preserve"> </w:t>
+      </w:r>
+      <w:r>
+        <w:t>b</w:t>
+      </w:r>
+      <w:r>
+        <w:t xml:space="preserve">esonderes Augenmerk in dieser Arbeit auf </w:t>
+      </w:r>
+      <w:r>
+        <w:t xml:space="preserve">Umsetzbarkeit </w:t>
+      </w:r>
+      <w:r>
+        <w:t>von</w:t>
+      </w:r>
+      <w:r>
+        <w:t xml:space="preserve"> Individualprogrammierungen</w:t>
+      </w:r>
+      <w:r>
+        <w:t xml:space="preserve"> </w:t>
+      </w:r>
+      <w:r>
+        <w:t xml:space="preserve">ohne User Exits </w:t>
+      </w:r>
+      <w:r>
+        <w:t>gelegt</w:t>
+      </w:r>
+      <w:r>
+        <w:t xml:space="preserve"> wird</w:t>
+      </w:r>
+      <w:r>
+        <w:t>.</w:t>
+      </w:r>
+      <w:r>
+        <w:t xml:space="preserve"> </w:t>
+      </w:r>
+      <w:r>
+        <w:t xml:space="preserve">Hierfür sei ein Beispiel auszuwählen und zu </w:t>
+      </w:r>
+      <w:r>
+        <w:t>prüfen, ob die</w:t>
+      </w:r>
+      <w:r>
+        <w:t>se mit einer von</w:t>
+      </w:r>
+      <w:r>
+        <w:t xml:space="preserve"> SAP CP </w:t>
+      </w:r>
+      <w:r>
+        <w:t>angebotenen</w:t>
+      </w:r>
+      <w:r>
+        <w:t xml:space="preserve"> Standar</w:t>
       </w:r>
       <w:r>
         <w:t>d</w:t>
       </w:r>
       <w:r>
-        <w:t xml:space="preserve">funktion </w:t>
-      </w:r>
-      <w:r>
-        <w:lastRenderedPageBreak/>
-        <w:t>anbietet, welche trotz einer Individualisierung der Datengrundlage in diesem Bereich</w:t>
-      </w:r>
-      <w:r>
-        <w:t xml:space="preserve"> für alle Kunden gleichermaßen nutzbar ist. Anschließend wird untersucht, wie die Umsetzung in der Praxis aussieht, </w:t>
-      </w:r>
-      <w:r>
-        <w:t>wie die Plattform an bestehende Systeme angebunden werden kann</w:t>
-      </w:r>
-      <w:r>
-        <w:t xml:space="preserve"> und wie sie nach Aufgabe des bestehenden ERP zu nutzen ist</w:t>
+        <w:t>f</w:t>
+      </w:r>
+      <w:r>
+        <w:t>unktion so abbildbar ist</w:t>
+      </w:r>
+      <w:r>
+        <w:t xml:space="preserve">, dass die </w:t>
+      </w:r>
+      <w:r>
+        <w:t>Anwendung</w:t>
+      </w:r>
+      <w:r>
+        <w:t xml:space="preserve"> für</w:t>
+      </w:r>
+      <w:r>
+        <w:t xml:space="preserve"> alle Kunden gleichermaßen nutzbar ist. </w:t>
+      </w:r>
+      <w:r>
+        <w:t xml:space="preserve">In einem solchen Fall </w:t>
+      </w:r>
+      <w:r>
+        <w:t>ist erwartet ASP zukünftig eine drastische Verringerung der</w:t>
+      </w:r>
+      <w:r>
+        <w:t xml:space="preserve"> Wartungskosten für die Eige</w:t>
+      </w:r>
+      <w:r>
+        <w:t>nentwicklung</w:t>
+      </w:r>
+      <w:r>
+        <w:t xml:space="preserve">. </w:t>
+      </w:r>
+      <w:r>
+        <w:t>Anschließend wird die U</w:t>
+      </w:r>
+      <w:r>
+        <w:t>msetzung in der Praxis durchgeführt</w:t>
+      </w:r>
+      <w:r>
+        <w:t xml:space="preserve">. Dabei ist </w:t>
+      </w:r>
+      <w:r>
+        <w:t xml:space="preserve">zu ermitteln, wie </w:t>
+      </w:r>
+      <w:r>
+        <w:t>die Migration der</w:t>
+      </w:r>
+      <w:r>
+        <w:t xml:space="preserve"> Daten aus dem Bestehenden ERP in die SAP Cloud </w:t>
+      </w:r>
+      <w:proofErr w:type="spellStart"/>
+      <w:r>
+        <w:t>Platform</w:t>
+      </w:r>
+      <w:proofErr w:type="spellEnd"/>
+      <w:r>
+        <w:t xml:space="preserve"> erfolgen kann</w:t>
       </w:r>
       <w:r>
         <w:t>.</w:t>
@@ -3467,11 +3945,9 @@
       <w:r>
         <w:t xml:space="preserve"> Falls keine Standardfunktion zur Abbildung der </w:t>
       </w:r>
-      <w:proofErr w:type="spellStart"/>
-      <w:r>
-        <w:t>Eigenenwicklung</w:t>
-      </w:r>
-      <w:proofErr w:type="spellEnd"/>
+      <w:r>
+        <w:t>Individualprogrammierung</w:t>
+      </w:r>
       <w:r>
         <w:t xml:space="preserve"> in Frage kommt, </w:t>
       </w:r>
@@ -3479,22 +3955,22 @@
         <w:t xml:space="preserve">wird eine </w:t>
       </w:r>
       <w:r>
-        <w:t>eigene Webanwendung entwickelt.</w:t>
+        <w:t>eigene Webanwendung konzipiert und entwickelt, welche den Anforderungen entspricht.</w:t>
       </w:r>
     </w:p>
     <w:p>
       <w:pPr>
         <w:pStyle w:val="berschrift2"/>
       </w:pPr>
-      <w:bookmarkStart w:id="8" w:name="_Ref491384116"/>
-      <w:bookmarkStart w:id="9" w:name="_Ref491447307"/>
-      <w:bookmarkStart w:id="10" w:name="_Toc508289904"/>
+      <w:bookmarkStart w:id="7" w:name="_Ref491384116"/>
+      <w:bookmarkStart w:id="8" w:name="_Ref491447307"/>
+      <w:bookmarkStart w:id="9" w:name="_Toc508289904"/>
       <w:r>
         <w:t>Thesen</w:t>
       </w:r>
+      <w:bookmarkEnd w:id="7"/>
       <w:bookmarkEnd w:id="8"/>
       <w:bookmarkEnd w:id="9"/>
-      <w:bookmarkEnd w:id="10"/>
     </w:p>
     <w:p>
       <w:pPr>
@@ -3543,7 +4019,19 @@
         <w:rPr>
           <w:rFonts w:cs="Arial"/>
         </w:rPr>
-        <w:t>Cloudbasierte</w:t>
+        <w:t>Cloud</w:t>
+      </w:r>
+      <w:r>
+        <w:rPr>
+          <w:rFonts w:cs="Arial"/>
+        </w:rPr>
+        <w:t>-</w:t>
+      </w:r>
+      <w:r>
+        <w:rPr>
+          <w:rFonts w:cs="Arial"/>
+        </w:rPr>
+        <w:t>basierte</w:t>
       </w:r>
       <w:r>
         <w:rPr>
@@ -3573,11 +4061,16 @@
     <w:p>
       <w:pPr>
         <w:pStyle w:val="Listenabsatz"/>
-        <w:rPr>
-          <w:rFonts w:cs="Arial"/>
-          <w:color w:val="00B0F0"/>
-        </w:rPr>
-      </w:pPr>
+        <w:numPr>
+          <w:ilvl w:val="0"/>
+          <w:numId w:val="45"/>
+        </w:numPr>
+        <w:rPr>
+          <w:rFonts w:cs="Arial"/>
+        </w:rPr>
+      </w:pPr>
+      <w:bookmarkStart w:id="10" w:name="_GoBack"/>
+      <w:bookmarkEnd w:id="10"/>
       <w:r>
         <w:rPr>
           <w:rFonts w:cs="Arial"/>
@@ -3731,6 +4224,182 @@
     </w:p>
     <w:p>
       <w:pPr>
+        <w:pStyle w:val="berschrift1"/>
+      </w:pPr>
+      <w:bookmarkStart w:id="11" w:name="_Toc508289905"/>
+      <w:r>
+        <w:t>E</w:t>
+      </w:r>
+      <w:r>
+        <w:t xml:space="preserve">nterprise </w:t>
+      </w:r>
+      <w:proofErr w:type="spellStart"/>
+      <w:r>
+        <w:t>R</w:t>
+      </w:r>
+      <w:r>
+        <w:t>esource</w:t>
+      </w:r>
+      <w:proofErr w:type="spellEnd"/>
+      <w:r>
+        <w:t xml:space="preserve"> </w:t>
+      </w:r>
+      <w:proofErr w:type="spellStart"/>
+      <w:r>
+        <w:t>P</w:t>
+      </w:r>
+      <w:r>
+        <w:t>lanning</w:t>
+      </w:r>
+      <w:proofErr w:type="spellEnd"/>
+      <w:r>
+        <w:t xml:space="preserve"> -</w:t>
+      </w:r>
+      <w:r>
+        <w:t xml:space="preserve"> Systeme</w:t>
+      </w:r>
+      <w:bookmarkEnd w:id="11"/>
+    </w:p>
+    <w:p>
+      <w:pPr>
+        <w:pStyle w:val="berschrift2"/>
+      </w:pPr>
+      <w:bookmarkStart w:id="12" w:name="_Toc508289906"/>
+      <w:r>
+        <w:t>Geschichte</w:t>
+      </w:r>
+      <w:bookmarkEnd w:id="12"/>
+    </w:p>
+    <w:p>
+      <w:pPr>
+        <w:pStyle w:val="berschrift2"/>
+      </w:pPr>
+      <w:bookmarkStart w:id="13" w:name="_Toc508289907"/>
+      <w:r>
+        <w:t>ERP bei Arvato Systems perdata GmbH</w:t>
+      </w:r>
+      <w:bookmarkEnd w:id="13"/>
+    </w:p>
+    <w:p>
+      <w:pPr>
+        <w:pStyle w:val="berschrift2"/>
+      </w:pPr>
+      <w:bookmarkStart w:id="14" w:name="_Toc508289908"/>
+      <w:r>
+        <w:t>Die Zukunft des ERP</w:t>
+      </w:r>
+      <w:bookmarkEnd w:id="14"/>
+    </w:p>
+    <w:p>
+      <w:pPr>
+        <w:pStyle w:val="berschrift3"/>
+      </w:pPr>
+      <w:bookmarkStart w:id="15" w:name="_Toc508289909"/>
+      <w:r>
+        <w:t>On-</w:t>
+      </w:r>
+      <w:proofErr w:type="spellStart"/>
+      <w:r>
+        <w:t>Premise</w:t>
+      </w:r>
+      <w:proofErr w:type="spellEnd"/>
+      <w:r>
+        <w:t xml:space="preserve"> Systeme</w:t>
+      </w:r>
+      <w:bookmarkEnd w:id="15"/>
+    </w:p>
+    <w:p>
+      <w:r>
+        <w:t>SAP-Lösungen</w:t>
+      </w:r>
+    </w:p>
+    <w:p>
+      <w:r>
+        <w:t>Nicht-SAP Lösungen</w:t>
+      </w:r>
+    </w:p>
+    <w:p>
+      <w:pPr>
+        <w:pStyle w:val="berschrift3"/>
+      </w:pPr>
+      <w:bookmarkStart w:id="16" w:name="_Toc508289910"/>
+      <w:r>
+        <w:t>Cloud</w:t>
+      </w:r>
+      <w:r>
+        <w:t>-</w:t>
+      </w:r>
+      <w:r>
+        <w:t>basierte Systeme</w:t>
+      </w:r>
+      <w:bookmarkEnd w:id="16"/>
+    </w:p>
+    <w:p>
+      <w:r>
+        <w:t>SAP-Lösungen</w:t>
+      </w:r>
+    </w:p>
+    <w:p>
+      <w:pPr>
+        <w:ind w:firstLine="708"/>
+      </w:pPr>
+      <w:r>
+        <w:t xml:space="preserve">SAP Cloud </w:t>
+      </w:r>
+      <w:proofErr w:type="spellStart"/>
+      <w:r>
+        <w:t>Platform</w:t>
+      </w:r>
+      <w:proofErr w:type="spellEnd"/>
+    </w:p>
+    <w:p>
+      <w:r>
+        <w:t>Nicht-SAP Lösungen</w:t>
+      </w:r>
+    </w:p>
+    <w:p>
+      <w:r>
+        <w:br w:type="page"/>
+      </w:r>
+    </w:p>
+    <w:p>
+      <w:pPr>
+        <w:pStyle w:val="berschrift1"/>
+      </w:pPr>
+      <w:bookmarkStart w:id="17" w:name="_Toc508289911"/>
+      <w:r>
+        <w:t>Vorüberlegungen zur</w:t>
+      </w:r>
+      <w:r>
+        <w:t xml:space="preserve"> Implementierung einer Webanwendung</w:t>
+      </w:r>
+      <w:bookmarkEnd w:id="17"/>
+    </w:p>
+    <w:p>
+      <w:pPr>
+        <w:pStyle w:val="berschrift2"/>
+      </w:pPr>
+      <w:bookmarkStart w:id="18" w:name="_Toc508289912"/>
+      <w:r>
+        <w:t>Anforderungen</w:t>
+      </w:r>
+      <w:bookmarkEnd w:id="18"/>
+    </w:p>
+    <w:p>
+      <w:pPr>
+        <w:pStyle w:val="berschrift2"/>
+      </w:pPr>
+      <w:bookmarkStart w:id="19" w:name="_Toc508289913"/>
+      <w:r>
+        <w:t>Architektu</w:t>
+      </w:r>
+      <w:r>
+        <w:t>r</w:t>
+      </w:r>
+      <w:bookmarkEnd w:id="19"/>
+    </w:p>
+    <w:p>
+      <w:pPr>
         <w:spacing w:line="276" w:lineRule="auto"/>
         <w:jc w:val="left"/>
         <w:rPr>
@@ -3752,200 +4421,8 @@
       <w:pPr>
         <w:pStyle w:val="berschrift1"/>
       </w:pPr>
-      <w:bookmarkStart w:id="11" w:name="_Toc508289905"/>
-      <w:r>
-        <w:lastRenderedPageBreak/>
-        <w:t>E</w:t>
-      </w:r>
-      <w:r>
-        <w:t xml:space="preserve">nterprise </w:t>
-      </w:r>
-      <w:proofErr w:type="spellStart"/>
-      <w:r>
-        <w:t>R</w:t>
-      </w:r>
-      <w:r>
-        <w:t>esource</w:t>
-      </w:r>
-      <w:proofErr w:type="spellEnd"/>
-      <w:r>
-        <w:t xml:space="preserve"> </w:t>
-      </w:r>
-      <w:proofErr w:type="spellStart"/>
-      <w:r>
-        <w:t>P</w:t>
-      </w:r>
-      <w:r>
-        <w:t>lanning</w:t>
-      </w:r>
-      <w:proofErr w:type="spellEnd"/>
-      <w:r>
-        <w:t xml:space="preserve"> -</w:t>
-      </w:r>
-      <w:r>
-        <w:t xml:space="preserve"> Systeme</w:t>
-      </w:r>
-      <w:bookmarkEnd w:id="11"/>
-    </w:p>
-    <w:p>
-      <w:pPr>
-        <w:pStyle w:val="berschrift2"/>
-      </w:pPr>
-      <w:bookmarkStart w:id="12" w:name="_Toc508289906"/>
-      <w:r>
-        <w:t>Geschichte</w:t>
-      </w:r>
-      <w:bookmarkEnd w:id="12"/>
-    </w:p>
-    <w:p>
-      <w:pPr>
-        <w:pStyle w:val="berschrift2"/>
-      </w:pPr>
-      <w:bookmarkStart w:id="13" w:name="_Toc508289907"/>
-      <w:r>
-        <w:t>ERP bei Arvato Systems perdata GmbH</w:t>
-      </w:r>
-      <w:bookmarkEnd w:id="13"/>
-    </w:p>
-    <w:p>
-      <w:pPr>
-        <w:pStyle w:val="berschrift2"/>
-      </w:pPr>
-      <w:bookmarkStart w:id="14" w:name="_Toc508289908"/>
-      <w:r>
-        <w:t>Die Zukunft des ERP</w:t>
-      </w:r>
-      <w:bookmarkEnd w:id="14"/>
-    </w:p>
-    <w:p>
-      <w:pPr>
-        <w:pStyle w:val="berschrift3"/>
-      </w:pPr>
-      <w:bookmarkStart w:id="15" w:name="_Toc508289909"/>
-      <w:r>
-        <w:t>On-</w:t>
-      </w:r>
-      <w:proofErr w:type="spellStart"/>
-      <w:r>
-        <w:t>Premise</w:t>
-      </w:r>
-      <w:proofErr w:type="spellEnd"/>
-      <w:r>
-        <w:t xml:space="preserve"> Systeme</w:t>
-      </w:r>
-      <w:bookmarkEnd w:id="15"/>
-    </w:p>
-    <w:p>
-      <w:r>
-        <w:t>SAP-Lösungen</w:t>
-      </w:r>
-    </w:p>
-    <w:p>
-      <w:r>
-        <w:t>Nicht-SAP Lösungen</w:t>
-      </w:r>
-    </w:p>
-    <w:p>
-      <w:pPr>
-        <w:pStyle w:val="berschrift3"/>
-      </w:pPr>
-      <w:bookmarkStart w:id="16" w:name="_Toc508289910"/>
-      <w:r>
-        <w:t>Cloudbasierte Systeme</w:t>
-      </w:r>
-      <w:bookmarkEnd w:id="16"/>
-    </w:p>
-    <w:p>
-      <w:r>
-        <w:t>SAP-Lösungen</w:t>
-      </w:r>
-    </w:p>
-    <w:p>
-      <w:pPr>
-        <w:ind w:firstLine="708"/>
-      </w:pPr>
-      <w:r>
-        <w:t xml:space="preserve">SAP Cloud </w:t>
-      </w:r>
-      <w:proofErr w:type="spellStart"/>
-      <w:r>
-        <w:t>Platform</w:t>
-      </w:r>
-      <w:proofErr w:type="spellEnd"/>
-    </w:p>
-    <w:p>
-      <w:r>
-        <w:t>Nicht-SAP Lösungen</w:t>
-      </w:r>
-    </w:p>
-    <w:p>
-      <w:r>
-        <w:br w:type="page"/>
-      </w:r>
-    </w:p>
-    <w:p>
-      <w:pPr>
-        <w:pStyle w:val="berschrift1"/>
-      </w:pPr>
-      <w:bookmarkStart w:id="17" w:name="_Toc508289911"/>
-      <w:r>
-        <w:lastRenderedPageBreak/>
-        <w:t>Vorüberlegungen zur</w:t>
-      </w:r>
-      <w:r>
-        <w:t xml:space="preserve"> Implementierung einer Webanwendung</w:t>
-      </w:r>
-      <w:bookmarkEnd w:id="17"/>
-    </w:p>
-    <w:p>
-      <w:pPr>
-        <w:pStyle w:val="berschrift2"/>
-      </w:pPr>
-      <w:bookmarkStart w:id="18" w:name="_Toc508289912"/>
-      <w:r>
-        <w:t>Anforderungen</w:t>
-      </w:r>
-      <w:bookmarkEnd w:id="18"/>
-    </w:p>
-    <w:p>
-      <w:pPr>
-        <w:pStyle w:val="berschrift2"/>
-      </w:pPr>
-      <w:bookmarkStart w:id="19" w:name="_Toc508289913"/>
-      <w:r>
-        <w:t>Architektu</w:t>
-      </w:r>
-      <w:r>
-        <w:t>r</w:t>
-      </w:r>
-      <w:bookmarkEnd w:id="19"/>
-    </w:p>
-    <w:p>
-      <w:pPr>
-        <w:spacing w:line="276" w:lineRule="auto"/>
-        <w:jc w:val="left"/>
-        <w:rPr>
-          <w:rFonts w:eastAsiaTheme="majorEastAsia" w:cs="Arial"/>
-          <w:b/>
-          <w:bCs/>
-          <w:sz w:val="28"/>
-          <w:szCs w:val="28"/>
-        </w:rPr>
-      </w:pPr>
-      <w:r>
-        <w:rPr>
-          <w:rFonts w:cs="Arial"/>
-        </w:rPr>
-        <w:br w:type="page"/>
-      </w:r>
-    </w:p>
-    <w:p>
-      <w:pPr>
-        <w:pStyle w:val="berschrift1"/>
-      </w:pPr>
       <w:bookmarkStart w:id="20" w:name="_Toc508289914"/>
       <w:r>
-        <w:lastRenderedPageBreak/>
         <w:t xml:space="preserve">Evaluierung der SAP Cloud </w:t>
       </w:r>
       <w:proofErr w:type="spellStart"/>
@@ -4007,7 +4484,6 @@
       <w:bookmarkStart w:id="24" w:name="_Ref491744556"/>
       <w:bookmarkStart w:id="25" w:name="_Toc508289918"/>
       <w:r>
-        <w:lastRenderedPageBreak/>
         <w:t>Diskussion der Thesen</w:t>
       </w:r>
       <w:bookmarkEnd w:id="24"/>
@@ -4035,7 +4511,6 @@
       <w:bookmarkStart w:id="26" w:name="_Ref489711376"/>
       <w:bookmarkStart w:id="27" w:name="_Toc508289919"/>
       <w:r>
-        <w:lastRenderedPageBreak/>
         <w:t>Zusammenfassung</w:t>
       </w:r>
       <w:bookmarkEnd w:id="26"/>
@@ -4089,776 +4564,409 @@
       </w:pPr>
       <w:bookmarkStart w:id="31" w:name="_Toc508289923"/>
       <w:r>
-        <w:lastRenderedPageBreak/>
         <w:t>Abkürzungsverzeichnis</w:t>
       </w:r>
       <w:bookmarkEnd w:id="31"/>
     </w:p>
+    <w:tbl>
+      <w:tblPr>
+        <w:tblStyle w:val="Tabellenraster"/>
+        <w:tblW w:w="0" w:type="auto"/>
+        <w:tblBorders>
+          <w:top w:val="none" w:sz="0" w:space="0" w:color="auto"/>
+          <w:left w:val="none" w:sz="0" w:space="0" w:color="auto"/>
+          <w:bottom w:val="none" w:sz="0" w:space="0" w:color="auto"/>
+          <w:right w:val="none" w:sz="0" w:space="0" w:color="auto"/>
+          <w:insideH w:val="none" w:sz="0" w:space="0" w:color="auto"/>
+          <w:insideV w:val="none" w:sz="0" w:space="0" w:color="auto"/>
+        </w:tblBorders>
+        <w:tblLook w:val="04A0" w:firstRow="1" w:lastRow="0" w:firstColumn="1" w:lastColumn="0" w:noHBand="0" w:noVBand="1"/>
+      </w:tblPr>
+      <w:tblGrid>
+        <w:gridCol w:w="1418"/>
+        <w:gridCol w:w="8209"/>
+      </w:tblGrid>
+      <w:tr>
+        <w:tc>
+          <w:tcPr>
+            <w:tcW w:w="1418" w:type="dxa"/>
+          </w:tcPr>
+          <w:p>
+            <w:pPr>
+              <w:spacing w:line="276" w:lineRule="auto"/>
+              <w:jc w:val="left"/>
+              <w:rPr>
+                <w:b/>
+                <w:lang w:val="en-US"/>
+              </w:rPr>
+            </w:pPr>
+            <w:bookmarkStart w:id="32" w:name="_Toc508289924"/>
+            <w:r>
+              <w:rPr>
+                <w:b/>
+                <w:lang w:val="en-US"/>
+              </w:rPr>
+              <w:t>ASP</w:t>
+            </w:r>
+          </w:p>
+        </w:tc>
+        <w:tc>
+          <w:tcPr>
+            <w:tcW w:w="8209" w:type="dxa"/>
+          </w:tcPr>
+          <w:p>
+            <w:pPr>
+              <w:spacing w:line="276" w:lineRule="auto"/>
+              <w:jc w:val="left"/>
+              <w:rPr>
+                <w:i/>
+                <w:lang w:val="en-US"/>
+              </w:rPr>
+            </w:pPr>
+            <w:r>
+              <w:rPr>
+                <w:i/>
+                <w:lang w:val="en-US"/>
+              </w:rPr>
+              <w:t>Arvato Systems Perdata GmbH</w:t>
+            </w:r>
+          </w:p>
+        </w:tc>
+      </w:tr>
+      <w:tr>
+        <w:tc>
+          <w:tcPr>
+            <w:tcW w:w="1418" w:type="dxa"/>
+          </w:tcPr>
+          <w:p>
+            <w:pPr>
+              <w:spacing w:line="276" w:lineRule="auto"/>
+              <w:jc w:val="left"/>
+              <w:rPr>
+                <w:b/>
+                <w:lang w:val="en-US"/>
+              </w:rPr>
+            </w:pPr>
+            <w:r>
+              <w:rPr>
+                <w:b/>
+                <w:lang w:val="en-US"/>
+              </w:rPr>
+              <w:t>ERP</w:t>
+            </w:r>
+          </w:p>
+        </w:tc>
+        <w:tc>
+          <w:tcPr>
+            <w:tcW w:w="8209" w:type="dxa"/>
+          </w:tcPr>
+          <w:p>
+            <w:pPr>
+              <w:spacing w:line="276" w:lineRule="auto"/>
+              <w:jc w:val="left"/>
+              <w:rPr>
+                <w:i/>
+                <w:lang w:val="en-US"/>
+              </w:rPr>
+            </w:pPr>
+            <w:r>
+              <w:rPr>
+                <w:i/>
+                <w:lang w:val="en-US"/>
+              </w:rPr>
+              <w:t>Enterprise Resource Planning (</w:t>
+            </w:r>
+            <w:proofErr w:type="spellStart"/>
+            <w:r>
+              <w:rPr>
+                <w:i/>
+                <w:lang w:val="en-US"/>
+              </w:rPr>
+              <w:t>Ressourcenplanung</w:t>
+            </w:r>
+            <w:proofErr w:type="spellEnd"/>
+            <w:r>
+              <w:rPr>
+                <w:i/>
+                <w:lang w:val="en-US"/>
+              </w:rPr>
+              <w:t xml:space="preserve"> </w:t>
+            </w:r>
+            <w:proofErr w:type="spellStart"/>
+            <w:r>
+              <w:rPr>
+                <w:i/>
+                <w:lang w:val="en-US"/>
+              </w:rPr>
+              <w:t>eines</w:t>
+            </w:r>
+            <w:proofErr w:type="spellEnd"/>
+            <w:r>
+              <w:rPr>
+                <w:i/>
+                <w:lang w:val="en-US"/>
+              </w:rPr>
+              <w:t xml:space="preserve"> </w:t>
+            </w:r>
+            <w:proofErr w:type="spellStart"/>
+            <w:r>
+              <w:rPr>
+                <w:i/>
+                <w:lang w:val="en-US"/>
+              </w:rPr>
+              <w:t>Unternehmens</w:t>
+            </w:r>
+            <w:proofErr w:type="spellEnd"/>
+            <w:r>
+              <w:rPr>
+                <w:i/>
+                <w:lang w:val="en-US"/>
+              </w:rPr>
+              <w:t>)</w:t>
+            </w:r>
+          </w:p>
+        </w:tc>
+      </w:tr>
+      <w:tr>
+        <w:tc>
+          <w:tcPr>
+            <w:tcW w:w="1418" w:type="dxa"/>
+          </w:tcPr>
+          <w:p>
+            <w:pPr>
+              <w:spacing w:line="276" w:lineRule="auto"/>
+              <w:jc w:val="left"/>
+              <w:rPr>
+                <w:b/>
+                <w:lang w:val="en-US"/>
+              </w:rPr>
+            </w:pPr>
+            <w:r>
+              <w:rPr>
+                <w:b/>
+                <w:lang w:val="en-US"/>
+              </w:rPr>
+              <w:t>ECC</w:t>
+            </w:r>
+          </w:p>
+        </w:tc>
+        <w:tc>
+          <w:tcPr>
+            <w:tcW w:w="8209" w:type="dxa"/>
+          </w:tcPr>
+          <w:p>
+            <w:pPr>
+              <w:spacing w:line="276" w:lineRule="auto"/>
+              <w:jc w:val="left"/>
+              <w:rPr>
+                <w:i/>
+                <w:lang w:val="en-US"/>
+              </w:rPr>
+            </w:pPr>
+            <w:r>
+              <w:rPr>
+                <w:i/>
+                <w:lang w:val="en-US"/>
+              </w:rPr>
+              <w:t>SAP ERP Central Component</w:t>
+            </w:r>
+          </w:p>
+        </w:tc>
+      </w:tr>
+      <w:tr>
+        <w:tc>
+          <w:tcPr>
+            <w:tcW w:w="1418" w:type="dxa"/>
+          </w:tcPr>
+          <w:p>
+            <w:pPr>
+              <w:spacing w:line="276" w:lineRule="auto"/>
+              <w:jc w:val="left"/>
+              <w:rPr>
+                <w:b/>
+                <w:lang w:val="en-US"/>
+              </w:rPr>
+            </w:pPr>
+            <w:r>
+              <w:rPr>
+                <w:b/>
+                <w:lang w:val="en-US"/>
+              </w:rPr>
+              <w:t>SAP CP</w:t>
+            </w:r>
+          </w:p>
+        </w:tc>
+        <w:tc>
+          <w:tcPr>
+            <w:tcW w:w="8209" w:type="dxa"/>
+          </w:tcPr>
+          <w:p>
+            <w:pPr>
+              <w:spacing w:line="276" w:lineRule="auto"/>
+              <w:jc w:val="left"/>
+              <w:rPr>
+                <w:i/>
+                <w:lang w:val="en-US"/>
+              </w:rPr>
+            </w:pPr>
+            <w:r>
+              <w:rPr>
+                <w:i/>
+                <w:lang w:val="en-US"/>
+              </w:rPr>
+              <w:t>SAP Cloud Platform</w:t>
+            </w:r>
+          </w:p>
+        </w:tc>
+      </w:tr>
+      <w:tr>
+        <w:tc>
+          <w:tcPr>
+            <w:tcW w:w="1418" w:type="dxa"/>
+          </w:tcPr>
+          <w:p>
+            <w:pPr>
+              <w:spacing w:line="276" w:lineRule="auto"/>
+              <w:jc w:val="left"/>
+              <w:rPr>
+                <w:lang w:val="en-US"/>
+              </w:rPr>
+            </w:pPr>
+          </w:p>
+        </w:tc>
+        <w:tc>
+          <w:tcPr>
+            <w:tcW w:w="8209" w:type="dxa"/>
+          </w:tcPr>
+          <w:p>
+            <w:pPr>
+              <w:spacing w:line="276" w:lineRule="auto"/>
+              <w:jc w:val="left"/>
+              <w:rPr>
+                <w:lang w:val="en-US"/>
+              </w:rPr>
+            </w:pPr>
+          </w:p>
+        </w:tc>
+      </w:tr>
+      <w:tr>
+        <w:tc>
+          <w:tcPr>
+            <w:tcW w:w="1418" w:type="dxa"/>
+          </w:tcPr>
+          <w:p>
+            <w:pPr>
+              <w:spacing w:line="276" w:lineRule="auto"/>
+              <w:jc w:val="left"/>
+              <w:rPr>
+                <w:lang w:val="en-US"/>
+              </w:rPr>
+            </w:pPr>
+          </w:p>
+        </w:tc>
+        <w:tc>
+          <w:tcPr>
+            <w:tcW w:w="8209" w:type="dxa"/>
+          </w:tcPr>
+          <w:p>
+            <w:pPr>
+              <w:spacing w:line="276" w:lineRule="auto"/>
+              <w:jc w:val="left"/>
+              <w:rPr>
+                <w:lang w:val="en-US"/>
+              </w:rPr>
+            </w:pPr>
+          </w:p>
+        </w:tc>
+      </w:tr>
+      <w:tr>
+        <w:tc>
+          <w:tcPr>
+            <w:tcW w:w="1418" w:type="dxa"/>
+          </w:tcPr>
+          <w:p>
+            <w:pPr>
+              <w:spacing w:line="276" w:lineRule="auto"/>
+              <w:jc w:val="left"/>
+              <w:rPr>
+                <w:lang w:val="en-US"/>
+              </w:rPr>
+            </w:pPr>
+          </w:p>
+        </w:tc>
+        <w:tc>
+          <w:tcPr>
+            <w:tcW w:w="8209" w:type="dxa"/>
+          </w:tcPr>
+          <w:p>
+            <w:pPr>
+              <w:spacing w:line="276" w:lineRule="auto"/>
+              <w:jc w:val="left"/>
+              <w:rPr>
+                <w:lang w:val="en-US"/>
+              </w:rPr>
+            </w:pPr>
+          </w:p>
+        </w:tc>
+      </w:tr>
+      <w:tr>
+        <w:tc>
+          <w:tcPr>
+            <w:tcW w:w="1418" w:type="dxa"/>
+          </w:tcPr>
+          <w:p>
+            <w:pPr>
+              <w:spacing w:line="276" w:lineRule="auto"/>
+              <w:jc w:val="left"/>
+              <w:rPr>
+                <w:lang w:val="en-US"/>
+              </w:rPr>
+            </w:pPr>
+          </w:p>
+        </w:tc>
+        <w:tc>
+          <w:tcPr>
+            <w:tcW w:w="8209" w:type="dxa"/>
+          </w:tcPr>
+          <w:p>
+            <w:pPr>
+              <w:spacing w:line="276" w:lineRule="auto"/>
+              <w:jc w:val="left"/>
+              <w:rPr>
+                <w:lang w:val="en-US"/>
+              </w:rPr>
+            </w:pPr>
+          </w:p>
+        </w:tc>
+      </w:tr>
+    </w:tbl>
     <w:p>
       <w:pPr>
-        <w:spacing w:before="240"/>
-        <w:ind w:left="360"/>
-        <w:rPr>
-          <w:rFonts w:cs="Arial"/>
+        <w:spacing w:line="276" w:lineRule="auto"/>
+        <w:jc w:val="left"/>
+        <w:rPr>
+          <w:rFonts w:eastAsiaTheme="majorEastAsia" w:cstheme="majorBidi"/>
+          <w:b/>
+          <w:bCs/>
+          <w:sz w:val="28"/>
+          <w:szCs w:val="28"/>
           <w:lang w:val="en-US"/>
         </w:rPr>
       </w:pPr>
       <w:r>
         <w:rPr>
-          <w:rFonts w:cs="Arial"/>
-          <w:b/>
           <w:lang w:val="en-US"/>
         </w:rPr>
-        <w:t>DSD</w:t>
-      </w:r>
-      <w:r>
-        <w:rPr>
-          <w:rFonts w:cs="Arial"/>
-          <w:lang w:val="en-US"/>
-        </w:rPr>
-        <w:tab/>
-      </w:r>
-      <w:r>
-        <w:rPr>
-          <w:rFonts w:cs="Arial"/>
-          <w:i/>
-          <w:lang w:val="en-US"/>
-        </w:rPr>
-        <w:t>Application Programming Interface</w:t>
+        <w:br w:type="page"/>
       </w:r>
     </w:p>
     <w:p>
       <w:pPr>
-        <w:spacing w:before="240"/>
-        <w:ind w:left="360"/>
-        <w:rPr>
-          <w:rFonts w:cs="Arial"/>
+        <w:pStyle w:val="berschrift1"/>
+        <w:rPr>
           <w:lang w:val="en-US"/>
         </w:rPr>
       </w:pPr>
-      <w:r>
-        <w:rPr>
-          <w:rFonts w:cs="Arial"/>
-          <w:b/>
-          <w:lang w:val="en-US"/>
-        </w:rPr>
-        <w:t>CSS</w:t>
-      </w:r>
-      <w:r>
-        <w:rPr>
-          <w:rFonts w:cs="Arial"/>
-          <w:lang w:val="en-US"/>
-        </w:rPr>
-        <w:tab/>
-      </w:r>
-      <w:r>
-        <w:rPr>
-          <w:rFonts w:cs="Arial"/>
-          <w:lang w:val="en-US"/>
-        </w:rPr>
-        <w:tab/>
-      </w:r>
-      <w:r>
-        <w:rPr>
-          <w:rFonts w:cs="Arial"/>
-          <w:i/>
-          <w:lang w:val="en-US"/>
-        </w:rPr>
-        <w:t>Cascading Style Sheets</w:t>
-      </w:r>
-    </w:p>
-    <w:p>
-      <w:pPr>
-        <w:spacing w:before="240"/>
-        <w:ind w:left="360"/>
-        <w:rPr>
-          <w:rFonts w:cs="Arial"/>
-          <w:lang w:val="en-US"/>
-        </w:rPr>
-      </w:pPr>
-      <w:r>
-        <w:rPr>
-          <w:rFonts w:cs="Arial"/>
-          <w:b/>
-          <w:lang w:val="en-US"/>
-        </w:rPr>
-        <w:t>DIH</w:t>
-      </w:r>
-      <w:r>
-        <w:rPr>
-          <w:rFonts w:cs="Arial"/>
-          <w:lang w:val="en-US"/>
-        </w:rPr>
-        <w:tab/>
-      </w:r>
-      <w:r>
-        <w:rPr>
-          <w:rFonts w:cs="Arial"/>
-          <w:i/>
-          <w:lang w:val="en-US"/>
-        </w:rPr>
-        <w:t>Data Import Handler</w:t>
-      </w:r>
-    </w:p>
-    <w:p>
-      <w:pPr>
-        <w:spacing w:before="240"/>
-        <w:ind w:left="360"/>
-        <w:rPr>
-          <w:rFonts w:cs="Arial"/>
-          <w:lang w:val="en-US"/>
-        </w:rPr>
-      </w:pPr>
-      <w:r>
-        <w:rPr>
-          <w:rFonts w:cs="Arial"/>
-          <w:b/>
-          <w:lang w:val="en-US"/>
-        </w:rPr>
-        <w:t>DLL</w:t>
-      </w:r>
-      <w:r>
-        <w:rPr>
-          <w:rFonts w:cs="Arial"/>
-          <w:lang w:val="en-US"/>
-        </w:rPr>
-        <w:tab/>
-      </w:r>
-      <w:r>
-        <w:rPr>
-          <w:rFonts w:cs="Arial"/>
-          <w:lang w:val="en-US"/>
-        </w:rPr>
-        <w:tab/>
-      </w:r>
-      <w:r>
-        <w:rPr>
-          <w:rFonts w:cs="Arial"/>
-          <w:i/>
-          <w:lang w:val="en-US"/>
-        </w:rPr>
-        <w:t>Dynamic Link Library</w:t>
-      </w:r>
-    </w:p>
-    <w:p>
-      <w:pPr>
-        <w:spacing w:before="240"/>
-        <w:ind w:left="360"/>
-        <w:rPr>
-          <w:rFonts w:cs="Arial"/>
-          <w:lang w:val="en-US"/>
-        </w:rPr>
-      </w:pPr>
-      <w:r>
-        <w:rPr>
-          <w:rFonts w:cs="Arial"/>
-          <w:b/>
-          <w:lang w:val="en-US"/>
-        </w:rPr>
-        <w:t>DTO</w:t>
-      </w:r>
-      <w:r>
-        <w:rPr>
-          <w:rFonts w:cs="Arial"/>
-          <w:lang w:val="en-US"/>
-        </w:rPr>
-        <w:tab/>
-      </w:r>
-      <w:r>
-        <w:rPr>
-          <w:rFonts w:cs="Arial"/>
-          <w:i/>
-          <w:lang w:val="en-US"/>
-        </w:rPr>
-        <w:t>Data Transfer Object</w:t>
-      </w:r>
-    </w:p>
-    <w:p>
-      <w:pPr>
-        <w:spacing w:before="240"/>
-        <w:ind w:left="360"/>
-        <w:rPr>
-          <w:rFonts w:cs="Arial"/>
-          <w:lang w:val="en-US"/>
-        </w:rPr>
-      </w:pPr>
-      <w:r>
-        <w:rPr>
-          <w:rFonts w:cs="Arial"/>
-          <w:b/>
-          <w:lang w:val="en-US"/>
-        </w:rPr>
-        <w:t>GUID</w:t>
-      </w:r>
-      <w:r>
-        <w:rPr>
-          <w:rFonts w:cs="Arial"/>
-          <w:lang w:val="en-US"/>
-        </w:rPr>
-        <w:tab/>
-      </w:r>
-      <w:r>
-        <w:rPr>
-          <w:rFonts w:cs="Arial"/>
-          <w:i/>
-          <w:lang w:val="en-US"/>
-        </w:rPr>
-        <w:t>Globally Unique Identifier</w:t>
-      </w:r>
-    </w:p>
-    <w:p>
-      <w:pPr>
-        <w:spacing w:before="240"/>
-        <w:ind w:left="360"/>
-        <w:rPr>
-          <w:rFonts w:cs="Arial"/>
-          <w:lang w:val="en-US"/>
-        </w:rPr>
-      </w:pPr>
-      <w:r>
-        <w:rPr>
-          <w:rFonts w:cs="Arial"/>
-          <w:b/>
-          <w:lang w:val="en-US"/>
-        </w:rPr>
-        <w:t>HTTP</w:t>
-      </w:r>
-      <w:r>
-        <w:rPr>
-          <w:rFonts w:cs="Arial"/>
-          <w:lang w:val="en-US"/>
-        </w:rPr>
-        <w:tab/>
-      </w:r>
-      <w:r>
-        <w:rPr>
-          <w:rFonts w:cs="Arial"/>
-          <w:i/>
-          <w:lang w:val="en-US"/>
-        </w:rPr>
-        <w:t>Hypertext Transfer Protocol</w:t>
-      </w:r>
-    </w:p>
-    <w:p>
-      <w:pPr>
-        <w:spacing w:before="240"/>
-        <w:ind w:left="360"/>
-        <w:rPr>
-          <w:rFonts w:cs="Arial"/>
-          <w:lang w:val="en-US"/>
-        </w:rPr>
-      </w:pPr>
-      <w:r>
-        <w:rPr>
-          <w:rFonts w:cs="Arial"/>
-          <w:b/>
-          <w:lang w:val="en-US"/>
-        </w:rPr>
-        <w:t>HTML</w:t>
-      </w:r>
-      <w:r>
-        <w:rPr>
-          <w:rFonts w:cs="Arial"/>
-          <w:lang w:val="en-US"/>
-        </w:rPr>
-        <w:tab/>
-      </w:r>
-      <w:r>
-        <w:rPr>
-          <w:rFonts w:cs="Arial"/>
-          <w:i/>
-          <w:lang w:val="en-US"/>
-        </w:rPr>
-        <w:t>Hypertext Markup Language</w:t>
-      </w:r>
-    </w:p>
-    <w:p>
-      <w:pPr>
-        <w:spacing w:before="240"/>
-        <w:ind w:left="360"/>
-        <w:rPr>
-          <w:rFonts w:cs="Arial"/>
-          <w:lang w:val="en-US"/>
-        </w:rPr>
-      </w:pPr>
-      <w:r>
-        <w:rPr>
-          <w:rFonts w:cs="Arial"/>
-          <w:b/>
-          <w:lang w:val="en-US"/>
-        </w:rPr>
-        <w:t>IIS</w:t>
-      </w:r>
-      <w:r>
-        <w:rPr>
-          <w:rFonts w:cs="Arial"/>
-          <w:lang w:val="en-US"/>
-        </w:rPr>
-        <w:tab/>
-      </w:r>
-      <w:r>
-        <w:rPr>
-          <w:rFonts w:cs="Arial"/>
-          <w:lang w:val="en-US"/>
-        </w:rPr>
-        <w:tab/>
-      </w:r>
-      <w:r>
-        <w:rPr>
-          <w:rFonts w:cs="Arial"/>
-          <w:i/>
-          <w:lang w:val="en-US"/>
-        </w:rPr>
-        <w:t>Internet Information Services</w:t>
-      </w:r>
-    </w:p>
-    <w:p>
-      <w:pPr>
-        <w:spacing w:before="240"/>
-        <w:ind w:left="360"/>
-        <w:rPr>
-          <w:rFonts w:cs="Arial"/>
-          <w:lang w:val="en-US"/>
-        </w:rPr>
-      </w:pPr>
-      <w:r>
-        <w:rPr>
-          <w:rFonts w:cs="Arial"/>
-          <w:b/>
-          <w:lang w:val="en-US"/>
-        </w:rPr>
-        <w:t>IR</w:t>
-      </w:r>
-      <w:r>
-        <w:rPr>
-          <w:rFonts w:cs="Arial"/>
-          <w:lang w:val="en-US"/>
-        </w:rPr>
-        <w:tab/>
-      </w:r>
-      <w:r>
-        <w:rPr>
-          <w:rFonts w:cs="Arial"/>
-          <w:lang w:val="en-US"/>
-        </w:rPr>
-        <w:tab/>
-      </w:r>
-      <w:r>
-        <w:rPr>
-          <w:rFonts w:cs="Arial"/>
-          <w:i/>
-          <w:lang w:val="en-US"/>
-        </w:rPr>
-        <w:t>Information Retrieval</w:t>
-      </w:r>
-    </w:p>
-    <w:p>
-      <w:pPr>
-        <w:spacing w:before="240"/>
-        <w:ind w:left="360"/>
-        <w:rPr>
-          <w:rFonts w:cs="Arial"/>
-          <w:lang w:val="en-US"/>
-        </w:rPr>
-      </w:pPr>
-      <w:r>
-        <w:rPr>
-          <w:rFonts w:cs="Arial"/>
-          <w:b/>
-          <w:lang w:val="en-US"/>
-        </w:rPr>
-        <w:t>JDBC</w:t>
-      </w:r>
-      <w:r>
-        <w:rPr>
-          <w:rFonts w:cs="Arial"/>
-          <w:lang w:val="en-US"/>
-        </w:rPr>
-        <w:tab/>
-      </w:r>
-      <w:r>
-        <w:rPr>
-          <w:rFonts w:cs="Arial"/>
-          <w:i/>
-          <w:lang w:val="en-US"/>
-        </w:rPr>
-        <w:t>Java Database Connectivity</w:t>
-      </w:r>
-    </w:p>
-    <w:p>
-      <w:pPr>
-        <w:spacing w:before="240"/>
-        <w:ind w:left="360"/>
-        <w:rPr>
-          <w:rFonts w:cs="Arial"/>
-          <w:lang w:val="en-US"/>
-        </w:rPr>
-      </w:pPr>
-      <w:r>
-        <w:rPr>
-          <w:rFonts w:cs="Arial"/>
-          <w:b/>
-          <w:lang w:val="en-US"/>
-        </w:rPr>
-        <w:t>JSON</w:t>
-      </w:r>
-      <w:r>
-        <w:rPr>
-          <w:rFonts w:cs="Arial"/>
-          <w:lang w:val="en-US"/>
-        </w:rPr>
-        <w:tab/>
-      </w:r>
-      <w:r>
-        <w:rPr>
-          <w:rFonts w:cs="Arial"/>
-          <w:i/>
-          <w:lang w:val="en-US"/>
-        </w:rPr>
-        <w:t>JavaScript Object Notation</w:t>
-      </w:r>
-    </w:p>
-    <w:p>
-      <w:pPr>
-        <w:spacing w:before="240"/>
-        <w:ind w:left="360"/>
-        <w:rPr>
-          <w:rFonts w:cs="Arial"/>
-          <w:lang w:val="en-US"/>
-        </w:rPr>
-      </w:pPr>
-      <w:r>
-        <w:rPr>
-          <w:rFonts w:cs="Arial"/>
-          <w:b/>
-          <w:lang w:val="en-US"/>
-        </w:rPr>
-        <w:t>MVC</w:t>
-      </w:r>
-      <w:r>
-        <w:rPr>
-          <w:rFonts w:cs="Arial"/>
-          <w:lang w:val="en-US"/>
-        </w:rPr>
-        <w:tab/>
-      </w:r>
-      <w:r>
-        <w:rPr>
-          <w:rFonts w:cs="Arial"/>
-          <w:i/>
-          <w:lang w:val="en-US"/>
-        </w:rPr>
-        <w:t xml:space="preserve">Model View </w:t>
-      </w:r>
-      <w:r>
-        <w:rPr>
-          <w:rFonts w:cs="Arial"/>
-          <w:i/>
-          <w:lang w:val="en-US"/>
-        </w:rPr>
-        <w:t>Controller</w:t>
-      </w:r>
-    </w:p>
-    <w:p>
-      <w:pPr>
-        <w:spacing w:before="240"/>
-        <w:ind w:left="360"/>
-        <w:rPr>
-          <w:rFonts w:cs="Arial"/>
-          <w:lang w:val="en-US"/>
-        </w:rPr>
-      </w:pPr>
-      <w:r>
-        <w:rPr>
-          <w:rFonts w:cs="Arial"/>
-          <w:b/>
-          <w:lang w:val="en-US"/>
-        </w:rPr>
-        <w:t>MVVM</w:t>
-      </w:r>
-      <w:r>
-        <w:rPr>
-          <w:rFonts w:cs="Arial"/>
-          <w:lang w:val="en-US"/>
-        </w:rPr>
-        <w:tab/>
-      </w:r>
-      <w:r>
-        <w:rPr>
-          <w:rFonts w:cs="Arial"/>
-          <w:i/>
-          <w:lang w:val="en-US"/>
-        </w:rPr>
-        <w:t xml:space="preserve">Model View </w:t>
-      </w:r>
-      <w:proofErr w:type="spellStart"/>
-      <w:r>
-        <w:rPr>
-          <w:rFonts w:cs="Arial"/>
-          <w:i/>
-          <w:lang w:val="en-US"/>
-        </w:rPr>
-        <w:t>ViewModel</w:t>
-      </w:r>
-      <w:proofErr w:type="spellEnd"/>
-    </w:p>
-    <w:p>
-      <w:pPr>
-        <w:spacing w:before="240"/>
-        <w:ind w:left="360"/>
-        <w:rPr>
-          <w:rFonts w:cs="Arial"/>
-          <w:lang w:val="en-US"/>
-        </w:rPr>
-      </w:pPr>
-      <w:r>
-        <w:rPr>
-          <w:rFonts w:cs="Arial"/>
-          <w:b/>
-          <w:lang w:val="en-US"/>
-        </w:rPr>
-        <w:t>NoSQL</w:t>
-      </w:r>
-      <w:r>
-        <w:rPr>
-          <w:rFonts w:cs="Arial"/>
-          <w:lang w:val="en-US"/>
-        </w:rPr>
-        <w:tab/>
-      </w:r>
-      <w:r>
-        <w:rPr>
-          <w:rFonts w:cs="Arial"/>
-          <w:i/>
-          <w:lang w:val="en-US"/>
-        </w:rPr>
-        <w:t>Not only SQL</w:t>
-      </w:r>
-    </w:p>
-    <w:p>
-      <w:pPr>
-        <w:spacing w:before="240"/>
-        <w:ind w:left="360"/>
-        <w:rPr>
-          <w:rFonts w:cs="Arial"/>
-          <w:lang w:val="en-US"/>
-        </w:rPr>
-      </w:pPr>
-      <w:r>
-        <w:rPr>
-          <w:rFonts w:cs="Arial"/>
-          <w:b/>
-          <w:lang w:val="en-US"/>
-        </w:rPr>
-        <w:t>PDF</w:t>
-      </w:r>
-      <w:r>
-        <w:rPr>
-          <w:rFonts w:cs="Arial"/>
-          <w:lang w:val="en-US"/>
-        </w:rPr>
-        <w:tab/>
-      </w:r>
-      <w:r>
-        <w:rPr>
-          <w:rFonts w:cs="Arial"/>
-          <w:i/>
-          <w:lang w:val="en-US"/>
-        </w:rPr>
-        <w:t>Portable Document Format</w:t>
-      </w:r>
-    </w:p>
-    <w:p>
-      <w:pPr>
-        <w:spacing w:before="240"/>
-        <w:ind w:left="360"/>
-        <w:rPr>
-          <w:rFonts w:cs="Arial"/>
-          <w:lang w:val="en-US"/>
-        </w:rPr>
-      </w:pPr>
-      <w:r>
-        <w:rPr>
-          <w:rFonts w:cs="Arial"/>
-          <w:b/>
-          <w:lang w:val="en-US"/>
-        </w:rPr>
-        <w:t>PW</w:t>
-      </w:r>
-      <w:r>
-        <w:rPr>
-          <w:rFonts w:cs="Arial"/>
-          <w:lang w:val="en-US"/>
-        </w:rPr>
-        <w:tab/>
-      </w:r>
-      <w:r>
-        <w:rPr>
-          <w:rFonts w:cs="Arial"/>
-          <w:lang w:val="en-US"/>
-        </w:rPr>
-        <w:tab/>
-      </w:r>
-      <w:r>
-        <w:rPr>
-          <w:rFonts w:cs="Arial"/>
-          <w:i/>
-          <w:lang w:val="en-US"/>
-        </w:rPr>
-        <w:t>Sage HR Suite</w:t>
-      </w:r>
-    </w:p>
-    <w:p>
-      <w:pPr>
-        <w:spacing w:before="240"/>
-        <w:ind w:left="360"/>
-        <w:rPr>
-          <w:rFonts w:cs="Arial"/>
-          <w:lang w:val="en-US"/>
-        </w:rPr>
-      </w:pPr>
-      <w:r>
-        <w:rPr>
-          <w:rFonts w:cs="Arial"/>
-          <w:b/>
-          <w:lang w:val="en-US"/>
-        </w:rPr>
-        <w:t>REST</w:t>
-      </w:r>
-      <w:r>
-        <w:rPr>
-          <w:rFonts w:cs="Arial"/>
-          <w:lang w:val="en-US"/>
-        </w:rPr>
-        <w:tab/>
-      </w:r>
-      <w:r>
-        <w:rPr>
-          <w:rFonts w:cs="Arial"/>
-          <w:i/>
-          <w:lang w:val="en-US"/>
-        </w:rPr>
-        <w:t>Representational State Transfer</w:t>
-      </w:r>
-    </w:p>
-    <w:p>
-      <w:pPr>
-        <w:spacing w:before="240"/>
-        <w:ind w:left="360"/>
-        <w:rPr>
-          <w:rFonts w:cs="Arial"/>
-          <w:lang w:val="en-US"/>
-        </w:rPr>
-      </w:pPr>
-      <w:r>
-        <w:rPr>
-          <w:rFonts w:cs="Arial"/>
-          <w:b/>
-          <w:lang w:val="en-US"/>
-        </w:rPr>
-        <w:t>SQL</w:t>
-      </w:r>
-      <w:r>
-        <w:rPr>
-          <w:rFonts w:cs="Arial"/>
-          <w:lang w:val="en-US"/>
-        </w:rPr>
-        <w:tab/>
-      </w:r>
-      <w:r>
-        <w:rPr>
-          <w:rFonts w:cs="Arial"/>
-          <w:i/>
-          <w:lang w:val="en-US"/>
-        </w:rPr>
-        <w:t>Standard Query Language</w:t>
-      </w:r>
-    </w:p>
-    <w:p>
-      <w:pPr>
-        <w:spacing w:before="240"/>
-        <w:ind w:left="360"/>
-        <w:rPr>
-          <w:rFonts w:cs="Arial"/>
-          <w:lang w:val="en-US"/>
-        </w:rPr>
-      </w:pPr>
-      <w:r>
-        <w:rPr>
-          <w:rFonts w:cs="Arial"/>
-          <w:b/>
-          <w:lang w:val="en-US"/>
-        </w:rPr>
-        <w:t>URL</w:t>
-      </w:r>
-      <w:r>
-        <w:rPr>
-          <w:rFonts w:cs="Arial"/>
-          <w:lang w:val="en-US"/>
-        </w:rPr>
-        <w:tab/>
-      </w:r>
-      <w:r>
-        <w:rPr>
-          <w:rFonts w:cs="Arial"/>
-          <w:i/>
-          <w:lang w:val="en-US"/>
-        </w:rPr>
-        <w:t>Uniform Resource Locator</w:t>
-      </w:r>
-    </w:p>
-    <w:p>
-      <w:pPr>
-        <w:spacing w:before="240"/>
-        <w:ind w:left="360"/>
-        <w:rPr>
-          <w:rFonts w:cs="Arial"/>
-          <w:i/>
-          <w:lang w:val="en-US"/>
-        </w:rPr>
-      </w:pPr>
-      <w:r>
-        <w:rPr>
-          <w:rFonts w:cs="Arial"/>
-          <w:b/>
-          <w:lang w:val="en-US"/>
-        </w:rPr>
-        <w:t>XML</w:t>
-      </w:r>
-      <w:r>
-        <w:rPr>
-          <w:rFonts w:cs="Arial"/>
-          <w:lang w:val="en-US"/>
-        </w:rPr>
-        <w:tab/>
-      </w:r>
-      <w:r>
-        <w:rPr>
-          <w:rFonts w:cs="Arial"/>
-          <w:i/>
-          <w:lang w:val="en-US"/>
-        </w:rPr>
-        <w:t>Extensible Markup Language</w:t>
-      </w:r>
-    </w:p>
-    <w:p>
-      <w:pPr>
-        <w:pStyle w:val="Verzeichnisse"/>
-        <w:rPr>
-          <w:rFonts w:cs="Arial"/>
-          <w:b w:val="0"/>
-          <w:lang w:val="en-US"/>
-        </w:rPr>
-      </w:pPr>
-    </w:p>
-    <w:p>
-      <w:pPr>
-        <w:pStyle w:val="berschrift1"/>
-        <w:rPr>
-          <w:lang w:val="en-US"/>
-        </w:rPr>
-      </w:pPr>
-      <w:bookmarkStart w:id="32" w:name="_Toc508289924"/>
       <w:proofErr w:type="spellStart"/>
       <w:r>
         <w:rPr>
@@ -5000,22 +5108,17 @@
             <w:noProof/>
             <w:webHidden/>
           </w:rPr>
-        </w:r>
-        <w:r>
-          <w:rPr>
-            <w:rFonts w:cs="Arial"/>
-            <w:noProof/>
-            <w:webHidden/>
-          </w:rPr>
           <w:fldChar w:fldCharType="separate"/>
         </w:r>
         <w:r>
           <w:rPr>
             <w:rFonts w:cs="Arial"/>
+            <w:b/>
+            <w:bCs/>
             <w:noProof/>
             <w:webHidden/>
           </w:rPr>
-          <w:t>13</w:t>
+          <w:t>Fehler! Textmarke nicht definiert.</w:t>
         </w:r>
         <w:r>
           <w:rPr>
@@ -5104,7 +5207,6 @@
       </w:pPr>
       <w:bookmarkStart w:id="34" w:name="_Toc508289926"/>
       <w:r>
-        <w:lastRenderedPageBreak/>
         <w:t>Literaturverzeichnis</w:t>
       </w:r>
       <w:bookmarkEnd w:id="34"/>
@@ -5202,7 +5304,6 @@
       <w:bookmarkStart w:id="35" w:name="_Toc508289927"/>
       <w:bookmarkStart w:id="36" w:name="_Ref430010625"/>
       <w:r>
-        <w:lastRenderedPageBreak/>
         <w:t>Anhang</w:t>
       </w:r>
       <w:bookmarkEnd w:id="35"/>
@@ -5340,7 +5441,6 @@
       </w:pPr>
       <w:bookmarkStart w:id="39" w:name="_Toc508289929"/>
       <w:r>
-        <w:lastRenderedPageBreak/>
         <w:t>Selbstständigkeitserklärung</w:t>
       </w:r>
       <w:bookmarkEnd w:id="39"/>
@@ -5702,7 +5802,14 @@
             <w:bCs/>
             <w:noProof/>
           </w:rPr>
-          <w:t>Selbstständigkeitserklärung</w:t>
+          <w:t>Enterprise</w:t>
+        </w:r>
+        <w:r>
+          <w:rPr>
+            <w:rFonts w:ascii="Calibri Light" w:hAnsi="Calibri Light"/>
+            <w:noProof/>
+          </w:rPr>
+          <w:t xml:space="preserve"> Resource Planning - Systeme</w:t>
         </w:r>
         <w:r>
           <w:rPr>
@@ -5759,7 +5866,7 @@
             <w:bCs/>
             <w:noProof/>
           </w:rPr>
-          <w:t>14</w:t>
+          <w:t>5</w:t>
         </w:r>
         <w:r>
           <w:rPr>
@@ -11307,7 +11414,6 @@
   <w:style w:type="character" w:default="1" w:styleId="Absatz-Standardschriftart">
     <w:name w:val="Default Paragraph Font"/>
     <w:uiPriority w:val="1"/>
-    <w:semiHidden/>
     <w:unhideWhenUsed/>
   </w:style>
   <w:style w:type="table" w:default="1" w:styleId="NormaleTabelle">
@@ -12373,6 +12479,11 @@
       <w:sz w:val="24"/>
     </w:rPr>
   </w:style>
+  <w:style w:type="character" w:customStyle="1" w:styleId="linkchar">
+    <w:name w:val="linkchar"/>
+    <w:basedOn w:val="Absatz-Standardschriftart"/>
+    <w:rsid w:val="00B46BF1"/>
+  </w:style>
 </w:styles>
 </file>
 
@@ -12672,7 +12783,7 @@
     <b:YearAccessed>2018</b:YearAccessed>
     <b:MonthAccessed>03</b:MonthAccessed>
     <b:URL>https://help.sap.com/saphelp_nw70/helpdata/en/7c/a4f1b3c59aef4f8ea3c32cda0c0486/frameset.htm</b:URL>
-    <b:RefOrder>2</b:RefOrder>
+    <b:RefOrder>5</b:RefOrder>
   </b:Source>
   <b:Source>
     <b:Tag>Spr18</b:Tag>
@@ -12689,7 +12800,7 @@
         <b:Corporate>Springer Gabler Verlag (Herausgeber)</b:Corporate>
       </b:Author>
     </b:Author>
-    <b:RefOrder>3</b:RefOrder>
+    <b:RefOrder>6</b:RefOrder>
   </b:Source>
   <b:Source>
     <b:Tag>SAP10</b:Tag>
@@ -12704,11 +12815,88 @@
     </b:Author>
     <b:RefOrder>1</b:RefOrder>
   </b:Source>
+  <b:Source>
+    <b:Tag>ENZPAR</b:Tag>
+    <b:SourceType>InternetSite</b:SourceType>
+    <b:Guid>{715C9395-EA0E-4C57-AD36-87C55FF4D0F1}</b:Guid>
+    <b:InternetSiteTitle>Parametrisierung von Standardsoftware</b:InternetSiteTitle>
+    <b:URL>http://www.enzyklopaedie-der-wirtschaftsinformatik.de/lexikon/is-management/Einsatz-von-Standardanwendungssoftware/Customizing-von-Standardsoftware/Parametrisierung-von-Standardsoftware</b:URL>
+    <b:Title>Enzyklopädie der Wirtschaftsinformatik</b:Title>
+    <b:YearAccessed>2018</b:YearAccessed>
+    <b:MonthAccessed>April</b:MonthAccessed>
+    <b:Author>
+      <b:Author>
+        <b:NameList>
+          <b:Person>
+            <b:Last>Lanninger</b:Last>
+            <b:First>Voker</b:First>
+          </b:Person>
+          <b:Person>
+            <b:Last>Wendt</b:Last>
+            <b:First>Oliver</b:First>
+          </b:Person>
+        </b:NameList>
+      </b:Author>
+    </b:Author>
+    <b:Year>2012</b:Year>
+    <b:Month>Oktober</b:Month>
+    <b:Day>25</b:Day>
+    <b:RefOrder>2</b:RefOrder>
+  </b:Source>
+  <b:Source>
+    <b:Tag>ENZPROG</b:Tag>
+    <b:SourceType>InternetSite</b:SourceType>
+    <b:Guid>{F0DC9C1C-4B4E-41B5-BC30-68F540586592}</b:Guid>
+    <b:Title>Enzyklopädie der Wirtschaftsinformatik</b:Title>
+    <b:Year>2012</b:Year>
+    <b:InternetSiteTitle>Erweiterungsprogrammierung</b:InternetSiteTitle>
+    <b:Month>Oktober</b:Month>
+    <b:Day>25</b:Day>
+    <b:YearAccessed>2018</b:YearAccessed>
+    <b:MonthAccessed>April</b:MonthAccessed>
+    <b:URL>http://www.enzyklopaedie-der-wirtschaftsinformatik.de/lexikon/is-management/Einsatz-von-Standardanwendungssoftware/Customizing-von-Standardsoftware/Erweiterungsprogrammierung</b:URL>
+    <b:Author>
+      <b:Author>
+        <b:NameList>
+          <b:Person>
+            <b:Last>Lanninger</b:Last>
+            <b:First>Volker</b:First>
+          </b:Person>
+          <b:Person>
+            <b:Last>Wendt</b:Last>
+            <b:First>Oliver</b:First>
+          </b:Person>
+        </b:NameList>
+      </b:Author>
+    </b:Author>
+    <b:RefOrder>3</b:RefOrder>
+  </b:Source>
+  <b:Source>
+    <b:Tag>Sch06</b:Tag>
+    <b:SourceType>Book</b:SourceType>
+    <b:Guid>{3573E1A6-18A9-4AA3-A02A-20627F7AB024}</b:Guid>
+    <b:Title>Produktionsplanung und -steuerung - Grundlagen, Gestaltung und Konzepte. 3. Auflage</b:Title>
+    <b:Year>2006</b:Year>
+    <b:Author>
+      <b:Author>
+        <b:NameList>
+          <b:Person>
+            <b:Last>Schuh</b:Last>
+            <b:First>Günther</b:First>
+            <b:Middle>(Hrsg.)</b:Middle>
+          </b:Person>
+        </b:NameList>
+      </b:Author>
+    </b:Author>
+    <b:City>Berlin Heidelberg</b:City>
+    <b:Publisher>Springer</b:Publisher>
+    <b:RefOrder>4</b:RefOrder>
+  </b:Source>
 </b:Sources>
 </file>
 
 <file path=customXml/itemProps1.xml><?xml version="1.0" encoding="utf-8"?>
-<ds:datastoreItem xmlns:ds="http://schemas.openxmlformats.org/officeDocument/2006/customXml" ds:itemID="{1C7F263E-BFE4-4043-A173-18B617B04506}">
+<ds:datastoreItem xmlns:ds="http://schemas.openxmlformats.org/officeDocument/2006/customXml" ds:itemID="{1CAB7539-3E34-42E6-BCF4-9CCE61EF9685}">
   <ds:schemaRefs>
     <ds:schemaRef ds:uri="http://schemas.openxmlformats.org/officeDocument/2006/bibliography"/>
   </ds:schemaRefs>

</xml_diff>

<commit_message>
Gliederung und Thesen geändert.
</commit_message>
<xml_diff>
--- a/Meine_Bachelorarbeit.docx
+++ b/Meine_Bachelorarbeit.docx
@@ -133,23 +133,7 @@
           <w:rFonts w:cs="Arial"/>
           <w:szCs w:val="36"/>
         </w:rPr>
-        <w:t xml:space="preserve">„Bachelor </w:t>
-      </w:r>
-      <w:proofErr w:type="spellStart"/>
-      <w:r>
-        <w:rPr>
-          <w:rFonts w:cs="Arial"/>
-          <w:szCs w:val="36"/>
-        </w:rPr>
-        <w:t>of</w:t>
-      </w:r>
-      <w:proofErr w:type="spellEnd"/>
-      <w:r>
-        <w:rPr>
-          <w:rFonts w:cs="Arial"/>
-          <w:szCs w:val="36"/>
-        </w:rPr>
-        <w:t xml:space="preserve"> Science“</w:t>
+        <w:t>„Bachelor of Science“</w:t>
       </w:r>
     </w:p>
     <w:p>
@@ -277,21 +261,12 @@
           <w:szCs w:val="36"/>
         </w:rPr>
       </w:pPr>
-      <w:proofErr w:type="spellStart"/>
       <w:r>
         <w:rPr>
           <w:rFonts w:cs="Arial"/>
           <w:szCs w:val="36"/>
         </w:rPr>
-        <w:t>Matrikelnr</w:t>
-      </w:r>
-      <w:proofErr w:type="spellEnd"/>
-      <w:r>
-        <w:rPr>
-          <w:rFonts w:cs="Arial"/>
-          <w:szCs w:val="36"/>
-        </w:rPr>
-        <w:t>.: 5000559</w:t>
+        <w:t>Matrikelnr.: 5000559</w:t>
       </w:r>
     </w:p>
     <w:p>
@@ -511,7 +486,7 @@
           <w:r>
             <w:fldChar w:fldCharType="separate"/>
           </w:r>
-          <w:hyperlink w:anchor="_Toc510508723" w:history="1">
+          <w:hyperlink w:anchor="_Toc510795822" w:history="1">
             <w:r>
               <w:rPr>
                 <w:rStyle w:val="Hyperlink"/>
@@ -555,7 +530,7 @@
               <w:rPr>
                 <w:webHidden/>
               </w:rPr>
-              <w:instrText xml:space="preserve"> PAGEREF _Toc510508723 \h </w:instrText>
+              <w:instrText xml:space="preserve"> PAGEREF _Toc510795822 \h </w:instrText>
             </w:r>
             <w:r>
               <w:rPr>
@@ -592,7 +567,7 @@
               <w:lang w:eastAsia="zh-CN"/>
             </w:rPr>
           </w:pPr>
-          <w:hyperlink w:anchor="_Toc510508724" w:history="1">
+          <w:hyperlink w:anchor="_Toc510795823" w:history="1">
             <w:r>
               <w:rPr>
                 <w:rStyle w:val="Hyperlink"/>
@@ -636,7 +611,7 @@
               <w:rPr>
                 <w:webHidden/>
               </w:rPr>
-              <w:instrText xml:space="preserve"> PAGEREF _Toc510508724 \h </w:instrText>
+              <w:instrText xml:space="preserve"> PAGEREF _Toc510795823 \h </w:instrText>
             </w:r>
             <w:r>
               <w:rPr>
@@ -671,7 +646,7 @@
               <w:lang w:eastAsia="zh-CN"/>
             </w:rPr>
           </w:pPr>
-          <w:hyperlink w:anchor="_Toc510508725" w:history="1">
+          <w:hyperlink w:anchor="_Toc510795824" w:history="1">
             <w:r>
               <w:rPr>
                 <w:rStyle w:val="Hyperlink"/>
@@ -707,7 +682,7 @@
               <w:rPr>
                 <w:webHidden/>
               </w:rPr>
-              <w:instrText xml:space="preserve"> PAGEREF _Toc510508725 \h </w:instrText>
+              <w:instrText xml:space="preserve"> PAGEREF _Toc510795824 \h </w:instrText>
             </w:r>
             <w:r>
               <w:rPr>
@@ -742,7 +717,7 @@
               <w:lang w:eastAsia="zh-CN"/>
             </w:rPr>
           </w:pPr>
-          <w:hyperlink w:anchor="_Toc510508726" w:history="1">
+          <w:hyperlink w:anchor="_Toc510795825" w:history="1">
             <w:r>
               <w:rPr>
                 <w:rStyle w:val="Hyperlink"/>
@@ -778,7 +753,7 @@
               <w:rPr>
                 <w:webHidden/>
               </w:rPr>
-              <w:instrText xml:space="preserve"> PAGEREF _Toc510508726 \h </w:instrText>
+              <w:instrText xml:space="preserve"> PAGEREF _Toc510795825 \h </w:instrText>
             </w:r>
             <w:r>
               <w:rPr>
@@ -813,7 +788,7 @@
               <w:lang w:eastAsia="zh-CN"/>
             </w:rPr>
           </w:pPr>
-          <w:hyperlink w:anchor="_Toc510508727" w:history="1">
+          <w:hyperlink w:anchor="_Toc510795826" w:history="1">
             <w:r>
               <w:rPr>
                 <w:rStyle w:val="Hyperlink"/>
@@ -831,7 +806,7 @@
               <w:rPr>
                 <w:rStyle w:val="Hyperlink"/>
               </w:rPr>
-              <w:t>Zielstellung</w:t>
+              <w:t>Zielstellung der beantragten Bachelorarbeit</w:t>
             </w:r>
             <w:r>
               <w:rPr>
@@ -849,7 +824,7 @@
               <w:rPr>
                 <w:webHidden/>
               </w:rPr>
-              <w:instrText xml:space="preserve"> PAGEREF _Toc510508727 \h </w:instrText>
+              <w:instrText xml:space="preserve"> PAGEREF _Toc510795826 \h </w:instrText>
             </w:r>
             <w:r>
               <w:rPr>
@@ -884,7 +859,7 @@
               <w:lang w:eastAsia="zh-CN"/>
             </w:rPr>
           </w:pPr>
-          <w:hyperlink w:anchor="_Toc510508728" w:history="1">
+          <w:hyperlink w:anchor="_Toc510795827" w:history="1">
             <w:r>
               <w:rPr>
                 <w:rStyle w:val="Hyperlink"/>
@@ -902,6 +877,77 @@
               <w:rPr>
                 <w:rStyle w:val="Hyperlink"/>
               </w:rPr>
+              <w:t>Änderung der Zielstellung im Vergleich zum Antrag</w:t>
+            </w:r>
+            <w:r>
+              <w:rPr>
+                <w:webHidden/>
+              </w:rPr>
+              <w:tab/>
+            </w:r>
+            <w:r>
+              <w:rPr>
+                <w:webHidden/>
+              </w:rPr>
+              <w:fldChar w:fldCharType="begin"/>
+            </w:r>
+            <w:r>
+              <w:rPr>
+                <w:webHidden/>
+              </w:rPr>
+              <w:instrText xml:space="preserve"> PAGEREF _Toc510795827 \h </w:instrText>
+            </w:r>
+            <w:r>
+              <w:rPr>
+                <w:webHidden/>
+              </w:rPr>
+            </w:r>
+            <w:r>
+              <w:rPr>
+                <w:webHidden/>
+              </w:rPr>
+              <w:fldChar w:fldCharType="separate"/>
+            </w:r>
+            <w:r>
+              <w:rPr>
+                <w:webHidden/>
+              </w:rPr>
+              <w:t>5</w:t>
+            </w:r>
+            <w:r>
+              <w:rPr>
+                <w:webHidden/>
+              </w:rPr>
+              <w:fldChar w:fldCharType="end"/>
+            </w:r>
+          </w:hyperlink>
+        </w:p>
+        <w:p>
+          <w:pPr>
+            <w:pStyle w:val="Verzeichnis2"/>
+            <w:rPr>
+              <w:rFonts w:asciiTheme="minorHAnsi" w:hAnsiTheme="minorHAnsi"/>
+              <w:lang w:eastAsia="zh-CN"/>
+            </w:rPr>
+          </w:pPr>
+          <w:hyperlink w:anchor="_Toc510795828" w:history="1">
+            <w:r>
+              <w:rPr>
+                <w:rStyle w:val="Hyperlink"/>
+              </w:rPr>
+              <w:t>2.5</w:t>
+            </w:r>
+            <w:r>
+              <w:rPr>
+                <w:rFonts w:asciiTheme="minorHAnsi" w:hAnsiTheme="minorHAnsi"/>
+                <w:lang w:eastAsia="zh-CN"/>
+              </w:rPr>
+              <w:tab/>
+            </w:r>
+            <w:r>
+              <w:rPr>
+                <w:rStyle w:val="Hyperlink"/>
+              </w:rPr>
               <w:t>Thesen</w:t>
             </w:r>
             <w:r>
@@ -920,7 +966,7 @@
               <w:rPr>
                 <w:webHidden/>
               </w:rPr>
-              <w:instrText xml:space="preserve"> PAGEREF _Toc510508728 \h </w:instrText>
+              <w:instrText xml:space="preserve"> PAGEREF _Toc510795828 \h </w:instrText>
             </w:r>
             <w:r>
               <w:rPr>
@@ -937,7 +983,7 @@
               <w:rPr>
                 <w:webHidden/>
               </w:rPr>
-              <w:t>5</w:t>
+              <w:t>6</w:t>
             </w:r>
             <w:r>
               <w:rPr>
@@ -957,7 +1003,7 @@
               <w:lang w:eastAsia="zh-CN"/>
             </w:rPr>
           </w:pPr>
-          <w:hyperlink w:anchor="_Toc510508729" w:history="1">
+          <w:hyperlink w:anchor="_Toc510795829" w:history="1">
             <w:r>
               <w:rPr>
                 <w:rStyle w:val="Hyperlink"/>
@@ -983,7 +1029,7 @@
               <w:rPr>
                 <w:rStyle w:val="Hyperlink"/>
               </w:rPr>
-              <w:t>Enterprise Resource Planning - Systeme</w:t>
+              <w:t>Enterprise Resource Planning – Systeme</w:t>
             </w:r>
             <w:r>
               <w:rPr>
@@ -1001,7 +1047,7 @@
               <w:rPr>
                 <w:webHidden/>
               </w:rPr>
-              <w:instrText xml:space="preserve"> PAGEREF _Toc510508729 \h </w:instrText>
+              <w:instrText xml:space="preserve"> PAGEREF _Toc510795829 \h </w:instrText>
             </w:r>
             <w:r>
               <w:rPr>
@@ -1018,7 +1064,7 @@
               <w:rPr>
                 <w:webHidden/>
               </w:rPr>
-              <w:t>6</w:t>
+              <w:t>7</w:t>
             </w:r>
             <w:r>
               <w:rPr>
@@ -1036,7 +1082,7 @@
               <w:lang w:eastAsia="zh-CN"/>
             </w:rPr>
           </w:pPr>
-          <w:hyperlink w:anchor="_Toc510508730" w:history="1">
+          <w:hyperlink w:anchor="_Toc510795830" w:history="1">
             <w:r>
               <w:rPr>
                 <w:rStyle w:val="Hyperlink"/>
@@ -1054,7 +1100,7 @@
               <w:rPr>
                 <w:rStyle w:val="Hyperlink"/>
               </w:rPr>
-              <w:t>Geschichte</w:t>
+              <w:t>Begriff</w:t>
             </w:r>
             <w:r>
               <w:rPr>
@@ -1072,7 +1118,7 @@
               <w:rPr>
                 <w:webHidden/>
               </w:rPr>
-              <w:instrText xml:space="preserve"> PAGEREF _Toc510508730 \h </w:instrText>
+              <w:instrText xml:space="preserve"> PAGEREF _Toc510795830 \h </w:instrText>
             </w:r>
             <w:r>
               <w:rPr>
@@ -1089,7 +1135,7 @@
               <w:rPr>
                 <w:webHidden/>
               </w:rPr>
-              <w:t>6</w:t>
+              <w:t>7</w:t>
             </w:r>
             <w:r>
               <w:rPr>
@@ -1107,7 +1153,7 @@
               <w:lang w:eastAsia="zh-CN"/>
             </w:rPr>
           </w:pPr>
-          <w:hyperlink w:anchor="_Toc510508731" w:history="1">
+          <w:hyperlink w:anchor="_Toc510795831" w:history="1">
             <w:r>
               <w:rPr>
                 <w:rStyle w:val="Hyperlink"/>
@@ -1125,7 +1171,7 @@
               <w:rPr>
                 <w:rStyle w:val="Hyperlink"/>
               </w:rPr>
-              <w:t>Der Cloudbegriff</w:t>
+              <w:t>Entwicklung des ERP bei SAP</w:t>
             </w:r>
             <w:r>
               <w:rPr>
@@ -1143,7 +1189,7 @@
               <w:rPr>
                 <w:webHidden/>
               </w:rPr>
-              <w:instrText xml:space="preserve"> PAGEREF _Toc510508731 \h </w:instrText>
+              <w:instrText xml:space="preserve"> PAGEREF _Toc510795831 \h </w:instrText>
             </w:r>
             <w:r>
               <w:rPr>
@@ -1160,7 +1206,149 @@
               <w:rPr>
                 <w:webHidden/>
               </w:rPr>
-              <w:t>6</w:t>
+              <w:t>7</w:t>
+            </w:r>
+            <w:r>
+              <w:rPr>
+                <w:webHidden/>
+              </w:rPr>
+              <w:fldChar w:fldCharType="end"/>
+            </w:r>
+          </w:hyperlink>
+        </w:p>
+        <w:p>
+          <w:pPr>
+            <w:pStyle w:val="Verzeichnis2"/>
+            <w:rPr>
+              <w:rFonts w:asciiTheme="minorHAnsi" w:hAnsiTheme="minorHAnsi"/>
+              <w:lang w:eastAsia="zh-CN"/>
+            </w:rPr>
+          </w:pPr>
+          <w:hyperlink w:anchor="_Toc510795832" w:history="1">
+            <w:r>
+              <w:rPr>
+                <w:rStyle w:val="Hyperlink"/>
+              </w:rPr>
+              <w:t>3.3</w:t>
+            </w:r>
+            <w:r>
+              <w:rPr>
+                <w:rFonts w:asciiTheme="minorHAnsi" w:hAnsiTheme="minorHAnsi"/>
+                <w:lang w:eastAsia="zh-CN"/>
+              </w:rPr>
+              <w:tab/>
+            </w:r>
+            <w:r>
+              <w:rPr>
+                <w:rStyle w:val="Hyperlink"/>
+              </w:rPr>
+              <w:t>Andere Anbieter</w:t>
+            </w:r>
+            <w:r>
+              <w:rPr>
+                <w:webHidden/>
+              </w:rPr>
+              <w:tab/>
+            </w:r>
+            <w:r>
+              <w:rPr>
+                <w:webHidden/>
+              </w:rPr>
+              <w:fldChar w:fldCharType="begin"/>
+            </w:r>
+            <w:r>
+              <w:rPr>
+                <w:webHidden/>
+              </w:rPr>
+              <w:instrText xml:space="preserve"> PAGEREF _Toc510795832 \h </w:instrText>
+            </w:r>
+            <w:r>
+              <w:rPr>
+                <w:webHidden/>
+              </w:rPr>
+            </w:r>
+            <w:r>
+              <w:rPr>
+                <w:webHidden/>
+              </w:rPr>
+              <w:fldChar w:fldCharType="separate"/>
+            </w:r>
+            <w:r>
+              <w:rPr>
+                <w:webHidden/>
+              </w:rPr>
+              <w:t>8</w:t>
+            </w:r>
+            <w:r>
+              <w:rPr>
+                <w:webHidden/>
+              </w:rPr>
+              <w:fldChar w:fldCharType="end"/>
+            </w:r>
+          </w:hyperlink>
+        </w:p>
+        <w:p>
+          <w:pPr>
+            <w:pStyle w:val="Verzeichnis2"/>
+            <w:rPr>
+              <w:rFonts w:asciiTheme="minorHAnsi" w:hAnsiTheme="minorHAnsi"/>
+              <w:lang w:eastAsia="zh-CN"/>
+            </w:rPr>
+          </w:pPr>
+          <w:hyperlink w:anchor="_Toc510795833" w:history="1">
+            <w:r>
+              <w:rPr>
+                <w:rStyle w:val="Hyperlink"/>
+              </w:rPr>
+              <w:t>3.4</w:t>
+            </w:r>
+            <w:r>
+              <w:rPr>
+                <w:rFonts w:asciiTheme="minorHAnsi" w:hAnsiTheme="minorHAnsi"/>
+                <w:lang w:eastAsia="zh-CN"/>
+              </w:rPr>
+              <w:tab/>
+            </w:r>
+            <w:r>
+              <w:rPr>
+                <w:rStyle w:val="Hyperlink"/>
+              </w:rPr>
+              <w:t>Aktuelle SAP ERP Landschaft</w:t>
+            </w:r>
+            <w:r>
+              <w:rPr>
+                <w:webHidden/>
+              </w:rPr>
+              <w:tab/>
+            </w:r>
+            <w:r>
+              <w:rPr>
+                <w:webHidden/>
+              </w:rPr>
+              <w:fldChar w:fldCharType="begin"/>
+            </w:r>
+            <w:r>
+              <w:rPr>
+                <w:webHidden/>
+              </w:rPr>
+              <w:instrText xml:space="preserve"> PAGEREF _Toc510795833 \h </w:instrText>
+            </w:r>
+            <w:r>
+              <w:rPr>
+                <w:webHidden/>
+              </w:rPr>
+            </w:r>
+            <w:r>
+              <w:rPr>
+                <w:webHidden/>
+              </w:rPr>
+              <w:fldChar w:fldCharType="separate"/>
+            </w:r>
+            <w:r>
+              <w:rPr>
+                <w:webHidden/>
+              </w:rPr>
+              <w:t>8</w:t>
             </w:r>
             <w:r>
               <w:rPr>
@@ -1179,13 +1367,13 @@
               <w:lang w:eastAsia="zh-CN"/>
             </w:rPr>
           </w:pPr>
-          <w:hyperlink w:anchor="_Toc510508732" w:history="1">
+          <w:hyperlink w:anchor="_Toc510795834" w:history="1">
             <w:r>
               <w:rPr>
                 <w:rStyle w:val="Hyperlink"/>
                 <w:noProof/>
               </w:rPr>
-              <w:t>3.2.1</w:t>
+              <w:t>3.4.1</w:t>
             </w:r>
             <w:r>
               <w:rPr>
@@ -1200,7 +1388,7 @@
                 <w:rStyle w:val="Hyperlink"/>
                 <w:noProof/>
               </w:rPr>
-              <w:t>Private Cloud</w:t>
+              <w:t>Cloud-Typen (Hentschel, Stanoevska) [7 S. 103-105]</w:t>
             </w:r>
             <w:r>
               <w:rPr>
@@ -1221,7 +1409,7 @@
                 <w:noProof/>
                 <w:webHidden/>
               </w:rPr>
-              <w:instrText xml:space="preserve"> PAGEREF _Toc510508732 \h </w:instrText>
+              <w:instrText xml:space="preserve"> PAGEREF _Toc510795834 \h </w:instrText>
             </w:r>
             <w:r>
               <w:rPr>
@@ -1241,7 +1429,7 @@
                 <w:noProof/>
                 <w:webHidden/>
               </w:rPr>
-              <w:t>6</w:t>
+              <w:t>8</w:t>
             </w:r>
             <w:r>
               <w:rPr>
@@ -1261,13 +1449,13 @@
               <w:lang w:eastAsia="zh-CN"/>
             </w:rPr>
           </w:pPr>
-          <w:hyperlink w:anchor="_Toc510508733" w:history="1">
+          <w:hyperlink w:anchor="_Toc510795835" w:history="1">
             <w:r>
               <w:rPr>
                 <w:rStyle w:val="Hyperlink"/>
                 <w:noProof/>
               </w:rPr>
-              <w:t>3.2.2</w:t>
+              <w:t>3.4.2</w:t>
             </w:r>
             <w:r>
               <w:rPr>
@@ -1282,7 +1470,7 @@
                 <w:rStyle w:val="Hyperlink"/>
                 <w:noProof/>
               </w:rPr>
-              <w:t>Öffentliche Cloud</w:t>
+              <w:t>Cloud-Services</w:t>
             </w:r>
             <w:r>
               <w:rPr>
@@ -1303,7 +1491,7 @@
                 <w:noProof/>
                 <w:webHidden/>
               </w:rPr>
-              <w:instrText xml:space="preserve"> PAGEREF _Toc510508733 \h </w:instrText>
+              <w:instrText xml:space="preserve"> PAGEREF _Toc510795835 \h </w:instrText>
             </w:r>
             <w:r>
               <w:rPr>
@@ -1323,7 +1511,7 @@
                 <w:noProof/>
                 <w:webHidden/>
               </w:rPr>
-              <w:t>6</w:t>
+              <w:t>8</w:t>
             </w:r>
             <w:r>
               <w:rPr>
@@ -1343,13 +1531,13 @@
               <w:lang w:eastAsia="zh-CN"/>
             </w:rPr>
           </w:pPr>
-          <w:hyperlink w:anchor="_Toc510508734" w:history="1">
+          <w:hyperlink w:anchor="_Toc510795836" w:history="1">
             <w:r>
               <w:rPr>
                 <w:rStyle w:val="Hyperlink"/>
                 <w:noProof/>
               </w:rPr>
-              <w:t>3.2.3</w:t>
+              <w:t>3.4.3</w:t>
             </w:r>
             <w:r>
               <w:rPr>
@@ -1364,7 +1552,7 @@
                 <w:rStyle w:val="Hyperlink"/>
                 <w:noProof/>
               </w:rPr>
-              <w:t>Hybride Cloud</w:t>
+              <w:t>SAP S/4 HANA</w:t>
             </w:r>
             <w:r>
               <w:rPr>
@@ -1385,7 +1573,7 @@
                 <w:noProof/>
                 <w:webHidden/>
               </w:rPr>
-              <w:instrText xml:space="preserve"> PAGEREF _Toc510508734 \h </w:instrText>
+              <w:instrText xml:space="preserve"> PAGEREF _Toc510795836 \h </w:instrText>
             </w:r>
             <w:r>
               <w:rPr>
@@ -1405,399 +1593,11 @@
                 <w:noProof/>
                 <w:webHidden/>
               </w:rPr>
-              <w:t>6</w:t>
+              <w:t>8</w:t>
             </w:r>
             <w:r>
               <w:rPr>
                 <w:noProof/>
-                <w:webHidden/>
-              </w:rPr>
-              <w:fldChar w:fldCharType="end"/>
-            </w:r>
-          </w:hyperlink>
-        </w:p>
-        <w:p>
-          <w:pPr>
-            <w:pStyle w:val="Verzeichnis2"/>
-            <w:rPr>
-              <w:rFonts w:asciiTheme="minorHAnsi" w:hAnsiTheme="minorHAnsi"/>
-              <w:lang w:eastAsia="zh-CN"/>
-            </w:rPr>
-          </w:pPr>
-          <w:hyperlink w:anchor="_Toc510508735" w:history="1">
-            <w:r>
-              <w:rPr>
-                <w:rStyle w:val="Hyperlink"/>
-              </w:rPr>
-              <w:t>3.3</w:t>
-            </w:r>
-            <w:r>
-              <w:rPr>
-                <w:rFonts w:asciiTheme="minorHAnsi" w:hAnsiTheme="minorHAnsi"/>
-                <w:lang w:eastAsia="zh-CN"/>
-              </w:rPr>
-              <w:tab/>
-            </w:r>
-            <w:r>
-              <w:rPr>
-                <w:rStyle w:val="Hyperlink"/>
-              </w:rPr>
-              <w:t>Die Zukunft des ERP</w:t>
-            </w:r>
-            <w:r>
-              <w:rPr>
-                <w:webHidden/>
-              </w:rPr>
-              <w:tab/>
-            </w:r>
-            <w:r>
-              <w:rPr>
-                <w:webHidden/>
-              </w:rPr>
-              <w:fldChar w:fldCharType="begin"/>
-            </w:r>
-            <w:r>
-              <w:rPr>
-                <w:webHidden/>
-              </w:rPr>
-              <w:instrText xml:space="preserve"> PAGEREF _Toc510508735 \h </w:instrText>
-            </w:r>
-            <w:r>
-              <w:rPr>
-                <w:webHidden/>
-              </w:rPr>
-            </w:r>
-            <w:r>
-              <w:rPr>
-                <w:webHidden/>
-              </w:rPr>
-              <w:fldChar w:fldCharType="separate"/>
-            </w:r>
-            <w:r>
-              <w:rPr>
-                <w:webHidden/>
-              </w:rPr>
-              <w:t>6</w:t>
-            </w:r>
-            <w:r>
-              <w:rPr>
-                <w:webHidden/>
-              </w:rPr>
-              <w:fldChar w:fldCharType="end"/>
-            </w:r>
-          </w:hyperlink>
-        </w:p>
-        <w:p>
-          <w:pPr>
-            <w:pStyle w:val="Verzeichnis3"/>
-            <w:rPr>
-              <w:rFonts w:asciiTheme="minorHAnsi" w:hAnsiTheme="minorHAnsi"/>
-              <w:noProof/>
-              <w:lang w:eastAsia="zh-CN"/>
-            </w:rPr>
-          </w:pPr>
-          <w:hyperlink w:anchor="_Toc510508736" w:history="1">
-            <w:r>
-              <w:rPr>
-                <w:rStyle w:val="Hyperlink"/>
-                <w:noProof/>
-              </w:rPr>
-              <w:t>3.3.1</w:t>
-            </w:r>
-            <w:r>
-              <w:rPr>
-                <w:rFonts w:asciiTheme="minorHAnsi" w:hAnsiTheme="minorHAnsi"/>
-                <w:noProof/>
-                <w:lang w:eastAsia="zh-CN"/>
-              </w:rPr>
-              <w:tab/>
-            </w:r>
-            <w:r>
-              <w:rPr>
-                <w:rStyle w:val="Hyperlink"/>
-                <w:noProof/>
-              </w:rPr>
-              <w:t>Vergleichskriterien</w:t>
-            </w:r>
-            <w:r>
-              <w:rPr>
-                <w:noProof/>
-                <w:webHidden/>
-              </w:rPr>
-              <w:tab/>
-            </w:r>
-            <w:r>
-              <w:rPr>
-                <w:noProof/>
-                <w:webHidden/>
-              </w:rPr>
-              <w:fldChar w:fldCharType="begin"/>
-            </w:r>
-            <w:r>
-              <w:rPr>
-                <w:noProof/>
-                <w:webHidden/>
-              </w:rPr>
-              <w:instrText xml:space="preserve"> PAGEREF _Toc510508736 \h </w:instrText>
-            </w:r>
-            <w:r>
-              <w:rPr>
-                <w:noProof/>
-                <w:webHidden/>
-              </w:rPr>
-            </w:r>
-            <w:r>
-              <w:rPr>
-                <w:noProof/>
-                <w:webHidden/>
-              </w:rPr>
-              <w:fldChar w:fldCharType="separate"/>
-            </w:r>
-            <w:r>
-              <w:rPr>
-                <w:noProof/>
-                <w:webHidden/>
-              </w:rPr>
-              <w:t>6</w:t>
-            </w:r>
-            <w:r>
-              <w:rPr>
-                <w:noProof/>
-                <w:webHidden/>
-              </w:rPr>
-              <w:fldChar w:fldCharType="end"/>
-            </w:r>
-          </w:hyperlink>
-        </w:p>
-        <w:p>
-          <w:pPr>
-            <w:pStyle w:val="Verzeichnis3"/>
-            <w:rPr>
-              <w:rFonts w:asciiTheme="minorHAnsi" w:hAnsiTheme="minorHAnsi"/>
-              <w:noProof/>
-              <w:lang w:eastAsia="zh-CN"/>
-            </w:rPr>
-          </w:pPr>
-          <w:hyperlink w:anchor="_Toc510508737" w:history="1">
-            <w:r>
-              <w:rPr>
-                <w:rStyle w:val="Hyperlink"/>
-                <w:noProof/>
-              </w:rPr>
-              <w:t>3.3.2</w:t>
-            </w:r>
-            <w:r>
-              <w:rPr>
-                <w:rFonts w:asciiTheme="minorHAnsi" w:hAnsiTheme="minorHAnsi"/>
-                <w:noProof/>
-                <w:lang w:eastAsia="zh-CN"/>
-              </w:rPr>
-              <w:tab/>
-            </w:r>
-            <w:r>
-              <w:rPr>
-                <w:rStyle w:val="Hyperlink"/>
-                <w:noProof/>
-              </w:rPr>
-              <w:t>SAP-Systeme</w:t>
-            </w:r>
-            <w:r>
-              <w:rPr>
-                <w:noProof/>
-                <w:webHidden/>
-              </w:rPr>
-              <w:tab/>
-            </w:r>
-            <w:r>
-              <w:rPr>
-                <w:noProof/>
-                <w:webHidden/>
-              </w:rPr>
-              <w:fldChar w:fldCharType="begin"/>
-            </w:r>
-            <w:r>
-              <w:rPr>
-                <w:noProof/>
-                <w:webHidden/>
-              </w:rPr>
-              <w:instrText xml:space="preserve"> PAGEREF _Toc510508737 \h </w:instrText>
-            </w:r>
-            <w:r>
-              <w:rPr>
-                <w:noProof/>
-                <w:webHidden/>
-              </w:rPr>
-            </w:r>
-            <w:r>
-              <w:rPr>
-                <w:noProof/>
-                <w:webHidden/>
-              </w:rPr>
-              <w:fldChar w:fldCharType="separate"/>
-            </w:r>
-            <w:r>
-              <w:rPr>
-                <w:noProof/>
-                <w:webHidden/>
-              </w:rPr>
-              <w:t>6</w:t>
-            </w:r>
-            <w:r>
-              <w:rPr>
-                <w:noProof/>
-                <w:webHidden/>
-              </w:rPr>
-              <w:fldChar w:fldCharType="end"/>
-            </w:r>
-          </w:hyperlink>
-        </w:p>
-        <w:p>
-          <w:pPr>
-            <w:pStyle w:val="Verzeichnis3"/>
-            <w:rPr>
-              <w:rFonts w:asciiTheme="minorHAnsi" w:hAnsiTheme="minorHAnsi"/>
-              <w:noProof/>
-              <w:lang w:eastAsia="zh-CN"/>
-            </w:rPr>
-          </w:pPr>
-          <w:hyperlink w:anchor="_Toc510508738" w:history="1">
-            <w:r>
-              <w:rPr>
-                <w:rStyle w:val="Hyperlink"/>
-                <w:noProof/>
-              </w:rPr>
-              <w:t>3.3.3</w:t>
-            </w:r>
-            <w:r>
-              <w:rPr>
-                <w:rFonts w:asciiTheme="minorHAnsi" w:hAnsiTheme="minorHAnsi"/>
-                <w:noProof/>
-                <w:lang w:eastAsia="zh-CN"/>
-              </w:rPr>
-              <w:tab/>
-            </w:r>
-            <w:r>
-              <w:rPr>
-                <w:rStyle w:val="Hyperlink"/>
-                <w:noProof/>
-              </w:rPr>
-              <w:t>Systeme anderer Anbieter</w:t>
-            </w:r>
-            <w:r>
-              <w:rPr>
-                <w:noProof/>
-                <w:webHidden/>
-              </w:rPr>
-              <w:tab/>
-            </w:r>
-            <w:r>
-              <w:rPr>
-                <w:noProof/>
-                <w:webHidden/>
-              </w:rPr>
-              <w:fldChar w:fldCharType="begin"/>
-            </w:r>
-            <w:r>
-              <w:rPr>
-                <w:noProof/>
-                <w:webHidden/>
-              </w:rPr>
-              <w:instrText xml:space="preserve"> PAGEREF _Toc510508738 \h </w:instrText>
-            </w:r>
-            <w:r>
-              <w:rPr>
-                <w:noProof/>
-                <w:webHidden/>
-              </w:rPr>
-            </w:r>
-            <w:r>
-              <w:rPr>
-                <w:noProof/>
-                <w:webHidden/>
-              </w:rPr>
-              <w:fldChar w:fldCharType="separate"/>
-            </w:r>
-            <w:r>
-              <w:rPr>
-                <w:noProof/>
-                <w:webHidden/>
-              </w:rPr>
-              <w:t>7</w:t>
-            </w:r>
-            <w:r>
-              <w:rPr>
-                <w:noProof/>
-                <w:webHidden/>
-              </w:rPr>
-              <w:fldChar w:fldCharType="end"/>
-            </w:r>
-          </w:hyperlink>
-        </w:p>
-        <w:p>
-          <w:pPr>
-            <w:pStyle w:val="Verzeichnis2"/>
-            <w:rPr>
-              <w:rFonts w:asciiTheme="minorHAnsi" w:hAnsiTheme="minorHAnsi"/>
-              <w:lang w:eastAsia="zh-CN"/>
-            </w:rPr>
-          </w:pPr>
-          <w:hyperlink w:anchor="_Toc510508739" w:history="1">
-            <w:r>
-              <w:rPr>
-                <w:rStyle w:val="Hyperlink"/>
-              </w:rPr>
-              <w:t>3.4</w:t>
-            </w:r>
-            <w:r>
-              <w:rPr>
-                <w:rFonts w:asciiTheme="minorHAnsi" w:hAnsiTheme="minorHAnsi"/>
-                <w:lang w:eastAsia="zh-CN"/>
-              </w:rPr>
-              <w:tab/>
-            </w:r>
-            <w:r>
-              <w:rPr>
-                <w:rStyle w:val="Hyperlink"/>
-              </w:rPr>
-              <w:t>ERP bei Arvato Systems perdata GmbH</w:t>
-            </w:r>
-            <w:r>
-              <w:rPr>
-                <w:webHidden/>
-              </w:rPr>
-              <w:tab/>
-            </w:r>
-            <w:r>
-              <w:rPr>
-                <w:webHidden/>
-              </w:rPr>
-              <w:fldChar w:fldCharType="begin"/>
-            </w:r>
-            <w:r>
-              <w:rPr>
-                <w:webHidden/>
-              </w:rPr>
-              <w:instrText xml:space="preserve"> PAGEREF _Toc510508739 \h </w:instrText>
-            </w:r>
-            <w:r>
-              <w:rPr>
-                <w:webHidden/>
-              </w:rPr>
-            </w:r>
-            <w:r>
-              <w:rPr>
-                <w:webHidden/>
-              </w:rPr>
-              <w:fldChar w:fldCharType="separate"/>
-            </w:r>
-            <w:r>
-              <w:rPr>
-                <w:webHidden/>
-              </w:rPr>
-              <w:t>7</w:t>
-            </w:r>
-            <w:r>
-              <w:rPr>
                 <w:webHidden/>
               </w:rPr>
               <w:fldChar w:fldCharType="end"/>
@@ -1814,7 +1614,7 @@
               <w:lang w:eastAsia="zh-CN"/>
             </w:rPr>
           </w:pPr>
-          <w:hyperlink w:anchor="_Toc510508740" w:history="1">
+          <w:hyperlink w:anchor="_Toc510795837" w:history="1">
             <w:r>
               <w:rPr>
                 <w:rStyle w:val="Hyperlink"/>
@@ -1858,7 +1658,7 @@
               <w:rPr>
                 <w:webHidden/>
               </w:rPr>
-              <w:instrText xml:space="preserve"> PAGEREF _Toc510508740 \h </w:instrText>
+              <w:instrText xml:space="preserve"> PAGEREF _Toc510795837 \h </w:instrText>
             </w:r>
             <w:r>
               <w:rPr>
@@ -1875,7 +1675,7 @@
               <w:rPr>
                 <w:webHidden/>
               </w:rPr>
-              <w:t>8</w:t>
+              <w:t>10</w:t>
             </w:r>
             <w:r>
               <w:rPr>
@@ -1893,7 +1693,7 @@
               <w:lang w:eastAsia="zh-CN"/>
             </w:rPr>
           </w:pPr>
-          <w:hyperlink w:anchor="_Toc510508741" w:history="1">
+          <w:hyperlink w:anchor="_Toc510795838" w:history="1">
             <w:r>
               <w:rPr>
                 <w:rStyle w:val="Hyperlink"/>
@@ -1929,7 +1729,7 @@
               <w:rPr>
                 <w:webHidden/>
               </w:rPr>
-              <w:instrText xml:space="preserve"> PAGEREF _Toc510508741 \h </w:instrText>
+              <w:instrText xml:space="preserve"> PAGEREF _Toc510795838 \h </w:instrText>
             </w:r>
             <w:r>
               <w:rPr>
@@ -1946,7 +1746,7 @@
               <w:rPr>
                 <w:webHidden/>
               </w:rPr>
-              <w:t>8</w:t>
+              <w:t>10</w:t>
             </w:r>
             <w:r>
               <w:rPr>
@@ -1964,7 +1764,7 @@
               <w:lang w:eastAsia="zh-CN"/>
             </w:rPr>
           </w:pPr>
-          <w:hyperlink w:anchor="_Toc510508742" w:history="1">
+          <w:hyperlink w:anchor="_Toc510795839" w:history="1">
             <w:r>
               <w:rPr>
                 <w:rStyle w:val="Hyperlink"/>
@@ -1982,6 +1782,77 @@
               <w:rPr>
                 <w:rStyle w:val="Hyperlink"/>
               </w:rPr>
+              <w:t>Verfügbarkeitsprüfung</w:t>
+            </w:r>
+            <w:r>
+              <w:rPr>
+                <w:webHidden/>
+              </w:rPr>
+              <w:tab/>
+            </w:r>
+            <w:r>
+              <w:rPr>
+                <w:webHidden/>
+              </w:rPr>
+              <w:fldChar w:fldCharType="begin"/>
+            </w:r>
+            <w:r>
+              <w:rPr>
+                <w:webHidden/>
+              </w:rPr>
+              <w:instrText xml:space="preserve"> PAGEREF _Toc510795839 \h </w:instrText>
+            </w:r>
+            <w:r>
+              <w:rPr>
+                <w:webHidden/>
+              </w:rPr>
+            </w:r>
+            <w:r>
+              <w:rPr>
+                <w:webHidden/>
+              </w:rPr>
+              <w:fldChar w:fldCharType="separate"/>
+            </w:r>
+            <w:r>
+              <w:rPr>
+                <w:webHidden/>
+              </w:rPr>
+              <w:t>10</w:t>
+            </w:r>
+            <w:r>
+              <w:rPr>
+                <w:webHidden/>
+              </w:rPr>
+              <w:fldChar w:fldCharType="end"/>
+            </w:r>
+          </w:hyperlink>
+        </w:p>
+        <w:p>
+          <w:pPr>
+            <w:pStyle w:val="Verzeichnis2"/>
+            <w:rPr>
+              <w:rFonts w:asciiTheme="minorHAnsi" w:hAnsiTheme="minorHAnsi"/>
+              <w:lang w:eastAsia="zh-CN"/>
+            </w:rPr>
+          </w:pPr>
+          <w:hyperlink w:anchor="_Toc510795840" w:history="1">
+            <w:r>
+              <w:rPr>
+                <w:rStyle w:val="Hyperlink"/>
+              </w:rPr>
+              <w:t>4.3</w:t>
+            </w:r>
+            <w:r>
+              <w:rPr>
+                <w:rFonts w:asciiTheme="minorHAnsi" w:hAnsiTheme="minorHAnsi"/>
+                <w:lang w:eastAsia="zh-CN"/>
+              </w:rPr>
+              <w:tab/>
+            </w:r>
+            <w:r>
+              <w:rPr>
+                <w:rStyle w:val="Hyperlink"/>
+              </w:rPr>
               <w:t>Architektur</w:t>
             </w:r>
             <w:r>
@@ -2000,7 +1871,7 @@
               <w:rPr>
                 <w:webHidden/>
               </w:rPr>
-              <w:instrText xml:space="preserve"> PAGEREF _Toc510508742 \h </w:instrText>
+              <w:instrText xml:space="preserve"> PAGEREF _Toc510795840 \h </w:instrText>
             </w:r>
             <w:r>
               <w:rPr>
@@ -2017,7 +1888,7 @@
               <w:rPr>
                 <w:webHidden/>
               </w:rPr>
-              <w:t>8</w:t>
+              <w:t>10</w:t>
             </w:r>
             <w:r>
               <w:rPr>
@@ -2037,7 +1908,7 @@
               <w:lang w:eastAsia="zh-CN"/>
             </w:rPr>
           </w:pPr>
-          <w:hyperlink w:anchor="_Toc510508743" w:history="1">
+          <w:hyperlink w:anchor="_Toc510795841" w:history="1">
             <w:r>
               <w:rPr>
                 <w:rStyle w:val="Hyperlink"/>
@@ -2081,7 +1952,7 @@
               <w:rPr>
                 <w:webHidden/>
               </w:rPr>
-              <w:instrText xml:space="preserve"> PAGEREF _Toc510508743 \h </w:instrText>
+              <w:instrText xml:space="preserve"> PAGEREF _Toc510795841 \h </w:instrText>
             </w:r>
             <w:r>
               <w:rPr>
@@ -2098,7 +1969,7 @@
               <w:rPr>
                 <w:webHidden/>
               </w:rPr>
-              <w:t>9</w:t>
+              <w:t>11</w:t>
             </w:r>
             <w:r>
               <w:rPr>
@@ -2116,7 +1987,7 @@
               <w:lang w:eastAsia="zh-CN"/>
             </w:rPr>
           </w:pPr>
-          <w:hyperlink w:anchor="_Toc510508744" w:history="1">
+          <w:hyperlink w:anchor="_Toc510795842" w:history="1">
             <w:r>
               <w:rPr>
                 <w:rStyle w:val="Hyperlink"/>
@@ -2152,7 +2023,7 @@
               <w:rPr>
                 <w:webHidden/>
               </w:rPr>
-              <w:instrText xml:space="preserve"> PAGEREF _Toc510508744 \h </w:instrText>
+              <w:instrText xml:space="preserve"> PAGEREF _Toc510795842 \h </w:instrText>
             </w:r>
             <w:r>
               <w:rPr>
@@ -2169,7 +2040,7 @@
               <w:rPr>
                 <w:webHidden/>
               </w:rPr>
-              <w:t>9</w:t>
+              <w:t>11</w:t>
             </w:r>
             <w:r>
               <w:rPr>
@@ -2187,7 +2058,7 @@
               <w:lang w:eastAsia="zh-CN"/>
             </w:rPr>
           </w:pPr>
-          <w:hyperlink w:anchor="_Toc510508745" w:history="1">
+          <w:hyperlink w:anchor="_Toc510795843" w:history="1">
             <w:r>
               <w:rPr>
                 <w:rStyle w:val="Hyperlink"/>
@@ -2223,7 +2094,7 @@
               <w:rPr>
                 <w:webHidden/>
               </w:rPr>
-              <w:instrText xml:space="preserve"> PAGEREF _Toc510508745 \h </w:instrText>
+              <w:instrText xml:space="preserve"> PAGEREF _Toc510795843 \h </w:instrText>
             </w:r>
             <w:r>
               <w:rPr>
@@ -2240,7 +2111,7 @@
               <w:rPr>
                 <w:webHidden/>
               </w:rPr>
-              <w:t>9</w:t>
+              <w:t>11</w:t>
             </w:r>
             <w:r>
               <w:rPr>
@@ -2258,7 +2129,7 @@
               <w:lang w:eastAsia="zh-CN"/>
             </w:rPr>
           </w:pPr>
-          <w:hyperlink w:anchor="_Toc510508746" w:history="1">
+          <w:hyperlink w:anchor="_Toc510795844" w:history="1">
             <w:r>
               <w:rPr>
                 <w:rStyle w:val="Hyperlink"/>
@@ -2294,7 +2165,7 @@
               <w:rPr>
                 <w:webHidden/>
               </w:rPr>
-              <w:instrText xml:space="preserve"> PAGEREF _Toc510508746 \h </w:instrText>
+              <w:instrText xml:space="preserve"> PAGEREF _Toc510795844 \h </w:instrText>
             </w:r>
             <w:r>
               <w:rPr>
@@ -2311,7 +2182,7 @@
               <w:rPr>
                 <w:webHidden/>
               </w:rPr>
-              <w:t>9</w:t>
+              <w:t>11</w:t>
             </w:r>
             <w:r>
               <w:rPr>
@@ -2331,7 +2202,7 @@
               <w:lang w:eastAsia="zh-CN"/>
             </w:rPr>
           </w:pPr>
-          <w:hyperlink w:anchor="_Toc510508747" w:history="1">
+          <w:hyperlink w:anchor="_Toc510795845" w:history="1">
             <w:r>
               <w:rPr>
                 <w:rStyle w:val="Hyperlink"/>
@@ -2375,7 +2246,7 @@
               <w:rPr>
                 <w:webHidden/>
               </w:rPr>
-              <w:instrText xml:space="preserve"> PAGEREF _Toc510508747 \h </w:instrText>
+              <w:instrText xml:space="preserve"> PAGEREF _Toc510795845 \h </w:instrText>
             </w:r>
             <w:r>
               <w:rPr>
@@ -2392,7 +2263,7 @@
               <w:rPr>
                 <w:webHidden/>
               </w:rPr>
-              <w:t>10</w:t>
+              <w:t>12</w:t>
             </w:r>
             <w:r>
               <w:rPr>
@@ -2412,7 +2283,7 @@
               <w:lang w:eastAsia="zh-CN"/>
             </w:rPr>
           </w:pPr>
-          <w:hyperlink w:anchor="_Toc510508748" w:history="1">
+          <w:hyperlink w:anchor="_Toc510795846" w:history="1">
             <w:r>
               <w:rPr>
                 <w:rStyle w:val="Hyperlink"/>
@@ -2456,7 +2327,7 @@
               <w:rPr>
                 <w:webHidden/>
               </w:rPr>
-              <w:instrText xml:space="preserve"> PAGEREF _Toc510508748 \h </w:instrText>
+              <w:instrText xml:space="preserve"> PAGEREF _Toc510795846 \h </w:instrText>
             </w:r>
             <w:r>
               <w:rPr>
@@ -2473,7 +2344,7 @@
               <w:rPr>
                 <w:webHidden/>
               </w:rPr>
-              <w:t>11</w:t>
+              <w:t>13</w:t>
             </w:r>
             <w:r>
               <w:rPr>
@@ -2491,7 +2362,7 @@
               <w:lang w:eastAsia="zh-CN"/>
             </w:rPr>
           </w:pPr>
-          <w:hyperlink w:anchor="_Toc510508749" w:history="1">
+          <w:hyperlink w:anchor="_Toc510795847" w:history="1">
             <w:r>
               <w:rPr>
                 <w:rStyle w:val="Hyperlink"/>
@@ -2527,7 +2398,7 @@
               <w:rPr>
                 <w:webHidden/>
               </w:rPr>
-              <w:instrText xml:space="preserve"> PAGEREF _Toc510508749 \h </w:instrText>
+              <w:instrText xml:space="preserve"> PAGEREF _Toc510795847 \h </w:instrText>
             </w:r>
             <w:r>
               <w:rPr>
@@ -2544,10 +2415,92 @@
               <w:rPr>
                 <w:webHidden/>
               </w:rPr>
-              <w:t>11</w:t>
-            </w:r>
-            <w:r>
-              <w:rPr>
+              <w:t>13</w:t>
+            </w:r>
+            <w:r>
+              <w:rPr>
+                <w:webHidden/>
+              </w:rPr>
+              <w:fldChar w:fldCharType="end"/>
+            </w:r>
+          </w:hyperlink>
+        </w:p>
+        <w:p>
+          <w:pPr>
+            <w:pStyle w:val="Verzeichnis3"/>
+            <w:rPr>
+              <w:rFonts w:asciiTheme="minorHAnsi" w:hAnsiTheme="minorHAnsi"/>
+              <w:noProof/>
+              <w:lang w:eastAsia="zh-CN"/>
+            </w:rPr>
+          </w:pPr>
+          <w:hyperlink w:anchor="_Toc510795848" w:history="1">
+            <w:r>
+              <w:rPr>
+                <w:rStyle w:val="Hyperlink"/>
+                <w:noProof/>
+              </w:rPr>
+              <w:t>7.1.1</w:t>
+            </w:r>
+            <w:r>
+              <w:rPr>
+                <w:rFonts w:asciiTheme="minorHAnsi" w:hAnsiTheme="minorHAnsi"/>
+                <w:noProof/>
+                <w:lang w:eastAsia="zh-CN"/>
+              </w:rPr>
+              <w:tab/>
+            </w:r>
+            <w:r>
+              <w:rPr>
+                <w:rStyle w:val="Hyperlink"/>
+                <w:noProof/>
+              </w:rPr>
+              <w:t>Probleme</w:t>
+            </w:r>
+            <w:r>
+              <w:rPr>
+                <w:noProof/>
+                <w:webHidden/>
+              </w:rPr>
+              <w:tab/>
+            </w:r>
+            <w:r>
+              <w:rPr>
+                <w:noProof/>
+                <w:webHidden/>
+              </w:rPr>
+              <w:fldChar w:fldCharType="begin"/>
+            </w:r>
+            <w:r>
+              <w:rPr>
+                <w:noProof/>
+                <w:webHidden/>
+              </w:rPr>
+              <w:instrText xml:space="preserve"> PAGEREF _Toc510795848 \h </w:instrText>
+            </w:r>
+            <w:r>
+              <w:rPr>
+                <w:noProof/>
+                <w:webHidden/>
+              </w:rPr>
+            </w:r>
+            <w:r>
+              <w:rPr>
+                <w:noProof/>
+                <w:webHidden/>
+              </w:rPr>
+              <w:fldChar w:fldCharType="separate"/>
+            </w:r>
+            <w:r>
+              <w:rPr>
+                <w:noProof/>
+                <w:webHidden/>
+              </w:rPr>
+              <w:t>13</w:t>
+            </w:r>
+            <w:r>
+              <w:rPr>
+                <w:noProof/>
                 <w:webHidden/>
               </w:rPr>
               <w:fldChar w:fldCharType="end"/>
@@ -2562,7 +2515,7 @@
               <w:lang w:eastAsia="zh-CN"/>
             </w:rPr>
           </w:pPr>
-          <w:hyperlink w:anchor="_Toc510508750" w:history="1">
+          <w:hyperlink w:anchor="_Toc510795849" w:history="1">
             <w:r>
               <w:rPr>
                 <w:rStyle w:val="Hyperlink"/>
@@ -2598,7 +2551,7 @@
               <w:rPr>
                 <w:webHidden/>
               </w:rPr>
-              <w:instrText xml:space="preserve"> PAGEREF _Toc510508750 \h </w:instrText>
+              <w:instrText xml:space="preserve"> PAGEREF _Toc510795849 \h </w:instrText>
             </w:r>
             <w:r>
               <w:rPr>
@@ -2615,7 +2568,7 @@
               <w:rPr>
                 <w:webHidden/>
               </w:rPr>
-              <w:t>11</w:t>
+              <w:t>13</w:t>
             </w:r>
             <w:r>
               <w:rPr>
@@ -2633,7 +2586,7 @@
               <w:lang w:eastAsia="zh-CN"/>
             </w:rPr>
           </w:pPr>
-          <w:hyperlink w:anchor="_Toc510508751" w:history="1">
+          <w:hyperlink w:anchor="_Toc510795850" w:history="1">
             <w:r>
               <w:rPr>
                 <w:rStyle w:val="Hyperlink"/>
@@ -2669,7 +2622,7 @@
               <w:rPr>
                 <w:webHidden/>
               </w:rPr>
-              <w:instrText xml:space="preserve"> PAGEREF _Toc510508751 \h </w:instrText>
+              <w:instrText xml:space="preserve"> PAGEREF _Toc510795850 \h </w:instrText>
             </w:r>
             <w:r>
               <w:rPr>
@@ -2686,7 +2639,7 @@
               <w:rPr>
                 <w:webHidden/>
               </w:rPr>
-              <w:t>11</w:t>
+              <w:t>13</w:t>
             </w:r>
             <w:r>
               <w:rPr>
@@ -2706,7 +2659,7 @@
               <w:lang w:eastAsia="zh-CN"/>
             </w:rPr>
           </w:pPr>
-          <w:hyperlink w:anchor="_Toc510508752" w:history="1">
+          <w:hyperlink w:anchor="_Toc510795851" w:history="1">
             <w:r>
               <w:rPr>
                 <w:rStyle w:val="Hyperlink"/>
@@ -2750,7 +2703,7 @@
               <w:rPr>
                 <w:webHidden/>
               </w:rPr>
-              <w:instrText xml:space="preserve"> PAGEREF _Toc510508752 \h </w:instrText>
+              <w:instrText xml:space="preserve"> PAGEREF _Toc510795851 \h </w:instrText>
             </w:r>
             <w:r>
               <w:rPr>
@@ -2767,7 +2720,7 @@
               <w:rPr>
                 <w:webHidden/>
               </w:rPr>
-              <w:t>12</w:t>
+              <w:t>14</w:t>
             </w:r>
             <w:r>
               <w:rPr>
@@ -2787,7 +2740,7 @@
               <w:lang w:eastAsia="zh-CN"/>
             </w:rPr>
           </w:pPr>
-          <w:hyperlink w:anchor="_Toc510508753" w:history="1">
+          <w:hyperlink w:anchor="_Toc510795852" w:history="1">
             <w:r>
               <w:rPr>
                 <w:rStyle w:val="Hyperlink"/>
@@ -2833,7 +2786,7 @@
               <w:rPr>
                 <w:webHidden/>
               </w:rPr>
-              <w:instrText xml:space="preserve"> PAGEREF _Toc510508753 \h </w:instrText>
+              <w:instrText xml:space="preserve"> PAGEREF _Toc510795852 \h </w:instrText>
             </w:r>
             <w:r>
               <w:rPr>
@@ -2850,7 +2803,7 @@
               <w:rPr>
                 <w:webHidden/>
               </w:rPr>
-              <w:t>13</w:t>
+              <w:t>15</w:t>
             </w:r>
             <w:r>
               <w:rPr>
@@ -2870,7 +2823,7 @@
               <w:lang w:eastAsia="zh-CN"/>
             </w:rPr>
           </w:pPr>
-          <w:hyperlink w:anchor="_Toc510508754" w:history="1">
+          <w:hyperlink w:anchor="_Toc510795853" w:history="1">
             <w:r>
               <w:rPr>
                 <w:rStyle w:val="Hyperlink"/>
@@ -2914,7 +2867,7 @@
               <w:rPr>
                 <w:webHidden/>
               </w:rPr>
-              <w:instrText xml:space="preserve"> PAGEREF _Toc510508754 \h </w:instrText>
+              <w:instrText xml:space="preserve"> PAGEREF _Toc510795853 \h </w:instrText>
             </w:r>
             <w:r>
               <w:rPr>
@@ -2931,7 +2884,7 @@
               <w:rPr>
                 <w:webHidden/>
               </w:rPr>
-              <w:t>13</w:t>
+              <w:t>15</w:t>
             </w:r>
             <w:r>
               <w:rPr>
@@ -2951,7 +2904,7 @@
               <w:lang w:eastAsia="zh-CN"/>
             </w:rPr>
           </w:pPr>
-          <w:hyperlink w:anchor="_Toc510508755" w:history="1">
+          <w:hyperlink w:anchor="_Toc510795854" w:history="1">
             <w:r>
               <w:rPr>
                 <w:rStyle w:val="Hyperlink"/>
@@ -2995,7 +2948,7 @@
               <w:rPr>
                 <w:webHidden/>
               </w:rPr>
-              <w:instrText xml:space="preserve"> PAGEREF _Toc510508755 \h </w:instrText>
+              <w:instrText xml:space="preserve"> PAGEREF _Toc510795854 \h </w:instrText>
             </w:r>
             <w:r>
               <w:rPr>
@@ -3012,7 +2965,7 @@
               <w:rPr>
                 <w:webHidden/>
               </w:rPr>
-              <w:t>14</w:t>
+              <w:t>16</w:t>
             </w:r>
             <w:r>
               <w:rPr>
@@ -3032,7 +2985,7 @@
               <w:lang w:eastAsia="zh-CN"/>
             </w:rPr>
           </w:pPr>
-          <w:hyperlink w:anchor="_Toc510508756" w:history="1">
+          <w:hyperlink w:anchor="_Toc510795855" w:history="1">
             <w:r>
               <w:rPr>
                 <w:rStyle w:val="Hyperlink"/>
@@ -3076,7 +3029,7 @@
               <w:rPr>
                 <w:webHidden/>
               </w:rPr>
-              <w:instrText xml:space="preserve"> PAGEREF _Toc510508756 \h </w:instrText>
+              <w:instrText xml:space="preserve"> PAGEREF _Toc510795855 \h </w:instrText>
             </w:r>
             <w:r>
               <w:rPr>
@@ -3093,7 +3046,7 @@
               <w:rPr>
                 <w:webHidden/>
               </w:rPr>
-              <w:t>16</w:t>
+              <w:t>18</w:t>
             </w:r>
             <w:r>
               <w:rPr>
@@ -3114,7 +3067,7 @@
               <w:lang w:eastAsia="zh-CN"/>
             </w:rPr>
           </w:pPr>
-          <w:hyperlink w:anchor="_Toc510508757" w:history="1">
+          <w:hyperlink w:anchor="_Toc510795856" w:history="1">
             <w:r>
               <w:rPr>
                 <w:rStyle w:val="Hyperlink"/>
@@ -3150,7 +3103,7 @@
               <w:rPr>
                 <w:webHidden/>
               </w:rPr>
-              <w:instrText xml:space="preserve"> PAGEREF _Toc510508757 \h </w:instrText>
+              <w:instrText xml:space="preserve"> PAGEREF _Toc510795856 \h </w:instrText>
             </w:r>
             <w:r>
               <w:rPr>
@@ -3167,7 +3120,7 @@
               <w:rPr>
                 <w:webHidden/>
               </w:rPr>
-              <w:t>16</w:t>
+              <w:t>18</w:t>
             </w:r>
             <w:r>
               <w:rPr>
@@ -3187,7 +3140,7 @@
               <w:lang w:eastAsia="zh-CN"/>
             </w:rPr>
           </w:pPr>
-          <w:hyperlink w:anchor="_Toc510508758" w:history="1">
+          <w:hyperlink w:anchor="_Toc510795857" w:history="1">
             <w:r>
               <w:rPr>
                 <w:rStyle w:val="Hyperlink"/>
@@ -3231,7 +3184,7 @@
               <w:rPr>
                 <w:webHidden/>
               </w:rPr>
-              <w:instrText xml:space="preserve"> PAGEREF _Toc510508758 \h </w:instrText>
+              <w:instrText xml:space="preserve"> PAGEREF _Toc510795857 \h </w:instrText>
             </w:r>
             <w:r>
               <w:rPr>
@@ -3248,7 +3201,7 @@
               <w:rPr>
                 <w:webHidden/>
               </w:rPr>
-              <w:t>17</w:t>
+              <w:t>19</w:t>
             </w:r>
             <w:r>
               <w:rPr>
@@ -3277,7 +3230,7 @@
         <w:br w:type="page"/>
       </w:r>
       <w:bookmarkStart w:id="0" w:name="_Ref489719511"/>
-      <w:bookmarkStart w:id="1" w:name="_Toc510508723"/>
+      <w:bookmarkStart w:id="1" w:name="_Toc510795822"/>
       <w:r>
         <w:lastRenderedPageBreak/>
         <w:t>Einleitung</w:t>
@@ -3294,7 +3247,7 @@
       <w:pPr>
         <w:pStyle w:val="berschrift1"/>
       </w:pPr>
-      <w:bookmarkStart w:id="2" w:name="_Toc510508724"/>
+      <w:bookmarkStart w:id="2" w:name="_Toc510795823"/>
       <w:r>
         <w:t>Einführung in die Thematik</w:t>
       </w:r>
@@ -3304,7 +3257,7 @@
       <w:pPr>
         <w:pStyle w:val="berschrift2"/>
       </w:pPr>
-      <w:bookmarkStart w:id="3" w:name="_Toc510508725"/>
+      <w:bookmarkStart w:id="3" w:name="_Toc510795824"/>
       <w:r>
         <w:t xml:space="preserve">Vorstellung des </w:t>
       </w:r>
@@ -3629,23 +3582,7 @@
           <w:rFonts w:cs="Arial"/>
           <w:szCs w:val="24"/>
         </w:rPr>
-        <w:t xml:space="preserve"> für Unternehmen der </w:t>
-      </w:r>
-      <w:proofErr w:type="spellStart"/>
-      <w:r>
-        <w:rPr>
-          <w:rFonts w:cs="Arial"/>
-          <w:szCs w:val="24"/>
-        </w:rPr>
-        <w:t>Ver</w:t>
-      </w:r>
-      <w:proofErr w:type="spellEnd"/>
-      <w:r>
-        <w:rPr>
-          <w:rFonts w:cs="Arial"/>
-          <w:szCs w:val="24"/>
-        </w:rPr>
-        <w:t xml:space="preserve">- und Entsorgungswirtschaft spezialisiert. Dabei entwickelt </w:t>
+        <w:t xml:space="preserve"> für Unternehmen der Ver- und Entsorgungswirtschaft spezialisiert. Dabei entwickelt </w:t>
       </w:r>
       <w:r>
         <w:rPr>
@@ -3736,7 +3673,7 @@
       <w:pPr>
         <w:pStyle w:val="berschrift2"/>
       </w:pPr>
-      <w:bookmarkStart w:id="4" w:name="_Toc510508726"/>
+      <w:bookmarkStart w:id="4" w:name="_Toc510795825"/>
       <w:r>
         <w:t>Motivation</w:t>
       </w:r>
@@ -3817,7 +3754,6 @@
           <w:id w:val="1322857528"/>
           <w:citation/>
         </w:sdtPr>
-        <w:sdtEndPr/>
         <w:sdtContent>
           <w:r>
             <w:fldChar w:fldCharType="begin"/>
@@ -3871,11 +3807,6 @@
           <w:id w:val="1393618252"/>
           <w:citation/>
         </w:sdtPr>
-        <w:sdtEndPr>
-          <w:rPr>
-            <w:rStyle w:val="ZitatZchn"/>
-          </w:rPr>
-        </w:sdtEndPr>
         <w:sdtContent>
           <w:r>
             <w:rPr>
@@ -3963,7 +3894,6 @@
           <w:id w:val="289865051"/>
           <w:citation/>
         </w:sdtPr>
-        <w:sdtEndPr/>
         <w:sdtContent>
           <w:r>
             <w:fldChar w:fldCharType="begin"/>
@@ -3988,7 +3918,6 @@
       <w:r>
         <w:t xml:space="preserve">, da sie mit einer Einschränkung der </w:t>
       </w:r>
-      <w:proofErr w:type="spellStart"/>
       <w:r>
         <w:rPr>
           <w:i/>
@@ -4002,7 +3931,6 @@
         </w:rPr>
         <w:t>t</w:t>
       </w:r>
-      <w:proofErr w:type="spellEnd"/>
       <w:r>
         <w:t xml:space="preserve"> einhergeht</w:t>
       </w:r>
@@ -4011,7 +3939,6 @@
           <w:id w:val="1555738377"/>
           <w:citation/>
         </w:sdtPr>
-        <w:sdtEndPr/>
         <w:sdtContent>
           <w:r>
             <w:fldChar w:fldCharType="begin"/>
@@ -4067,13 +3994,8 @@
         <w:t>di</w:t>
       </w:r>
       <w:r>
-        <w:t xml:space="preserve">viduelle Programmbestandteile außerhalb der User Exits müssen nach einem </w:t>
-      </w:r>
-      <w:proofErr w:type="spellStart"/>
-      <w:r>
-        <w:t>Releasewechsel</w:t>
-      </w:r>
-      <w:proofErr w:type="spellEnd"/>
+        <w:t>viduelle Programmbestandteile außerhalb der User Exits müssen nach einem Releasewechsel</w:t>
+      </w:r>
       <w:r>
         <w:t xml:space="preserve"> manuell </w:t>
       </w:r>
@@ -4192,21 +4114,7 @@
         <w:rPr>
           <w:i/>
         </w:rPr>
-        <w:t xml:space="preserve">SAP ERP Central </w:t>
-      </w:r>
-      <w:proofErr w:type="spellStart"/>
-      <w:r>
-        <w:rPr>
-          <w:i/>
-        </w:rPr>
-        <w:t>Component</w:t>
-      </w:r>
-      <w:proofErr w:type="spellEnd"/>
-      <w:r>
-        <w:rPr>
-          <w:i/>
-        </w:rPr>
-        <w:t xml:space="preserve"> (ECC)</w:t>
+        <w:t>SAP ERP Central Component (ECC)</w:t>
       </w:r>
       <w:r>
         <w:t xml:space="preserve"> 6.0 ab </w:t>
@@ -4225,7 +4133,6 @@
           <w:id w:val="-563108654"/>
           <w:citation/>
         </w:sdtPr>
-        <w:sdtEndPr/>
         <w:sdtContent>
           <w:r>
             <w:fldChar w:fldCharType="begin"/>
@@ -4290,16 +4197,8 @@
         <w:rPr>
           <w:i/>
         </w:rPr>
-        <w:t xml:space="preserve">SAP Cloud </w:t>
-      </w:r>
-      <w:proofErr w:type="spellStart"/>
-      <w:r>
-        <w:rPr>
-          <w:i/>
-        </w:rPr>
-        <w:t>Platform</w:t>
-      </w:r>
-      <w:proofErr w:type="spellEnd"/>
+        <w:t>SAP Cloud Platform</w:t>
+      </w:r>
       <w:r>
         <w:t xml:space="preserve"> (SAP CP) eine solche Alternative.</w:t>
       </w:r>
@@ -4308,14 +4207,14 @@
       <w:pPr>
         <w:pStyle w:val="berschrift2"/>
       </w:pPr>
-      <w:bookmarkStart w:id="5" w:name="_Toc510508727"/>
+      <w:bookmarkStart w:id="5" w:name="_Toc510795826"/>
       <w:r>
         <w:t>Zielstellung</w:t>
       </w:r>
+      <w:r>
+        <w:t xml:space="preserve"> der beantragten Bachelorarbeit</w:t>
+      </w:r>
       <w:bookmarkEnd w:id="5"/>
-      <w:r>
-        <w:t xml:space="preserve"> der beantragten Bachelorarbeit</w:t>
-      </w:r>
     </w:p>
     <w:p>
       <w:r>
@@ -4330,14 +4229,12 @@
       <w:r>
         <w:t xml:space="preserve">loud </w:t>
       </w:r>
-      <w:proofErr w:type="spellStart"/>
       <w:r>
         <w:t>P</w:t>
       </w:r>
       <w:r>
         <w:t>latform</w:t>
       </w:r>
-      <w:proofErr w:type="spellEnd"/>
       <w:r>
         <w:t xml:space="preserve"> in der Lage ist, d</w:t>
       </w:r>
@@ -4456,13 +4353,8 @@
         <w:t>die Migration der</w:t>
       </w:r>
       <w:r>
-        <w:t xml:space="preserve"> Daten aus dem Bestehenden ERP in die SAP Cloud </w:t>
-      </w:r>
-      <w:proofErr w:type="spellStart"/>
-      <w:r>
-        <w:t>Platform</w:t>
-      </w:r>
-      <w:proofErr w:type="spellEnd"/>
+        <w:t xml:space="preserve"> Daten aus dem Bestehenden ERP in die SAP Cloud Platform</w:t>
+      </w:r>
       <w:r>
         <w:t xml:space="preserve"> erfolgen kann</w:t>
       </w:r>
@@ -4489,31 +4381,24 @@
       <w:pPr>
         <w:pStyle w:val="berschrift2"/>
       </w:pPr>
+      <w:bookmarkStart w:id="6" w:name="_Toc510795827"/>
       <w:r>
         <w:t>Änderung der Zielstellung</w:t>
       </w:r>
       <w:r>
         <w:t xml:space="preserve"> im Vergleich zum Antrag</w:t>
       </w:r>
+      <w:bookmarkEnd w:id="6"/>
     </w:p>
     <w:p>
       <w:r>
-        <w:t xml:space="preserve">Anders als erwartet, findet sich die SAP Cloud </w:t>
-      </w:r>
-      <w:proofErr w:type="spellStart"/>
-      <w:r>
-        <w:t>Platform</w:t>
-      </w:r>
-      <w:proofErr w:type="spellEnd"/>
-      <w:r>
-        <w:t xml:space="preserve"> nicht auf der Liste der ERP-Versionen der SAP SE, welche man auf Wikipedia findet</w:t>
+        <w:t>Anders als erwartet, findet sich die SAP Cloud Platform nicht auf der Liste der ERP-Versionen der SAP SE, welche man auf Wikipedia findet</w:t>
       </w:r>
       <w:sdt>
         <w:sdtPr>
           <w:id w:val="1934856767"/>
           <w:citation/>
         </w:sdtPr>
-        <w:sdtEndPr/>
         <w:sdtContent>
           <w:r>
             <w:fldChar w:fldCharType="begin"/>
@@ -4541,15 +4426,7 @@
     </w:p>
     <w:p>
       <w:r>
-        <w:t xml:space="preserve">Die genauere Recherche auf der Internetpräsenz der Firma SAP ergibt, dass die SAP Cloud </w:t>
-      </w:r>
-      <w:proofErr w:type="spellStart"/>
-      <w:r>
-        <w:t>Platform</w:t>
-      </w:r>
-      <w:proofErr w:type="spellEnd"/>
-      <w:r>
-        <w:t xml:space="preserve"> als Teil von SAP S/4 HANA Cloud, der Cloud-Version, verstanden werden kann. </w:t>
+        <w:t xml:space="preserve">Die genauere Recherche auf der Internetpräsenz der Firma SAP ergibt, dass die SAP Cloud Platform als Teil von SAP S/4 HANA Cloud, der Cloud-Version, verstanden werden kann. </w:t>
       </w:r>
       <w:r>
         <w:fldChar w:fldCharType="begin"/>
@@ -4579,13 +4456,8 @@
         <w:t xml:space="preserve">Die </w:t>
       </w:r>
       <w:r>
-        <w:t xml:space="preserve">SAP Cloud </w:t>
-      </w:r>
-      <w:proofErr w:type="spellStart"/>
-      <w:r>
-        <w:t>Platform</w:t>
-      </w:r>
-      <w:proofErr w:type="spellEnd"/>
+        <w:t>SAP Cloud Platform</w:t>
+      </w:r>
       <w:r>
         <w:t xml:space="preserve"> (</w:t>
       </w:r>
@@ -4596,45 +4468,13 @@
         <w:t xml:space="preserve"> </w:t>
       </w:r>
       <w:r>
-        <w:t xml:space="preserve">wird von SAP als </w:t>
-      </w:r>
-      <w:proofErr w:type="spellStart"/>
-      <w:r>
-        <w:t>Platform</w:t>
-      </w:r>
-      <w:proofErr w:type="spellEnd"/>
-      <w:r>
-        <w:t>-</w:t>
-      </w:r>
-      <w:proofErr w:type="spellStart"/>
-      <w:r>
-        <w:t>as</w:t>
-      </w:r>
-      <w:proofErr w:type="spellEnd"/>
-      <w:r>
-        <w:t>-a-Service (</w:t>
-      </w:r>
-      <w:proofErr w:type="spellStart"/>
-      <w:r>
-        <w:t>PaaS</w:t>
-      </w:r>
-      <w:proofErr w:type="spellEnd"/>
-      <w:r>
-        <w:t>) angeboten und ist Teil des SAP S/4 HANA-Umfelds.</w:t>
+        <w:t>wird von SAP als Platform-as-a-Service (PaaS) angeboten und ist Teil des SAP S/4 HANA-Umfelds.</w:t>
       </w:r>
     </w:p>
     <w:p>
       <w:r>
         <w:lastRenderedPageBreak/>
-        <w:t xml:space="preserve">SCP ist </w:t>
-      </w:r>
-      <w:proofErr w:type="spellStart"/>
-      <w:r>
-        <w:t>PaaS</w:t>
-      </w:r>
-      <w:proofErr w:type="spellEnd"/>
-      <w:r>
-        <w:t>, Entwicklung von Erweiterungen und Apps, Verwaltung, Integration mit jeder modernen SAP-Software</w:t>
+        <w:t>SCP ist PaaS, Entwicklung von Erweiterungen und Apps, Verwaltung, Integration mit jeder modernen SAP-Software</w:t>
       </w:r>
       <w:r>
         <w:t xml:space="preserve"> </w:t>
@@ -4681,16 +4521,8 @@
         <w:rPr>
           <w:i/>
         </w:rPr>
-        <w:t xml:space="preserve">real-time </w:t>
-      </w:r>
-      <w:proofErr w:type="spellStart"/>
-      <w:r>
-        <w:rPr>
-          <w:i/>
-        </w:rPr>
-        <w:t>foundation</w:t>
-      </w:r>
-      <w:proofErr w:type="spellEnd"/>
+        <w:t>real-time foundation</w:t>
+      </w:r>
       <w:r>
         <w:t xml:space="preserve">) </w:t>
       </w:r>
@@ -4698,13 +4530,8 @@
         <w:t>kann</w:t>
       </w:r>
       <w:r>
-        <w:t xml:space="preserve"> die SAP Cloud </w:t>
-      </w:r>
-      <w:proofErr w:type="spellStart"/>
-      <w:r>
-        <w:t>Platform</w:t>
-      </w:r>
-      <w:proofErr w:type="spellEnd"/>
+        <w:t xml:space="preserve"> die SAP Cloud Platform</w:t>
+      </w:r>
       <w:r>
         <w:t xml:space="preserve"> in Verbindung mit einem Softwareentwicklungssystem (SDK) dafür genutzt werden, um kundenspezifische Erweiterungen und Apps für SAP S/4 HANA Cloud zu entwickeln</w:t>
       </w:r>
@@ -4713,7 +4540,6 @@
           <w:id w:val="-16782333"/>
           <w:citation/>
         </w:sdtPr>
-        <w:sdtEndPr/>
         <w:sdtContent>
           <w:r>
             <w:fldChar w:fldCharType="begin"/>
@@ -4742,23 +4568,7 @@
         <w:t xml:space="preserve"> Die SCP ist</w:t>
       </w:r>
       <w:r>
-        <w:t xml:space="preserve"> ein Vertreter des Modells </w:t>
-      </w:r>
-      <w:proofErr w:type="spellStart"/>
-      <w:r>
-        <w:t>Platform</w:t>
-      </w:r>
-      <w:proofErr w:type="spellEnd"/>
-      <w:r>
-        <w:t>-</w:t>
-      </w:r>
-      <w:proofErr w:type="spellStart"/>
-      <w:r>
-        <w:t>as</w:t>
-      </w:r>
-      <w:proofErr w:type="spellEnd"/>
-      <w:r>
-        <w:t>-a-Service (Paas), bei welchem Entwicklern Programmiersprachen und Hilfsmittel zur Verfügung gestellt werden mit denen er Anwendungen entwickeln oder erweitern und anschließend verwalten kann</w:t>
+        <w:t xml:space="preserve"> ein Vertreter des Modells Platform-as-a-Service (Paas), bei welchem Entwicklern Programmiersprachen und Hilfsmittel zur Verfügung gestellt werden mit denen er Anwendungen entwickeln oder erweitern und anschließend verwalten kann</w:t>
       </w:r>
       <w:sdt>
         <w:sdtPr>
@@ -4787,29 +4597,13 @@
         </w:sdtContent>
       </w:sdt>
       <w:r>
-        <w:t xml:space="preserve">. Diese Begrifflichkeit verändert die thematische Aufgabenstellung. Es wurde davon ausgegangen, dass die SAP Cloud </w:t>
-      </w:r>
-      <w:proofErr w:type="spellStart"/>
-      <w:r>
-        <w:t>Platform</w:t>
-      </w:r>
-      <w:proofErr w:type="spellEnd"/>
-      <w:r>
-        <w:t xml:space="preserve"> Standardfunktionen anbietet. Dies ist jedoch nicht der Fall. Standardfunktionen finden sich jedoch in SAP S/4 HANA Cloud</w:t>
+        <w:t>. Diese Begrifflichkeit verändert die thematische Aufgabenstellung. Es wurde davon ausgegangen, dass die SAP Cloud Platform Standardfunktionen anbietet. Dies ist jedoch nicht der Fall. Standardfunktionen finden sich jedoch in SAP S/4 HANA Cloud</w:t>
       </w:r>
       <w:r>
         <w:t xml:space="preserve">. </w:t>
       </w:r>
       <w:r>
-        <w:t xml:space="preserve">Es soll geprüft werden, ob sich mit der SAP Cloud </w:t>
-      </w:r>
-      <w:proofErr w:type="spellStart"/>
-      <w:r>
-        <w:t>Platform</w:t>
-      </w:r>
-      <w:proofErr w:type="spellEnd"/>
-      <w:r>
-        <w:t xml:space="preserve"> eine Anwendung entwickeln lässt, welche </w:t>
+        <w:t xml:space="preserve">Es soll geprüft werden, ob sich mit der SAP Cloud Platform eine Anwendung entwickeln lässt, welche </w:t>
       </w:r>
     </w:p>
     <w:p/>
@@ -4878,31 +4672,43 @@
       <w:pPr>
         <w:pStyle w:val="Beschriftung"/>
       </w:pPr>
-      <w:bookmarkStart w:id="6" w:name="_Ref510595326"/>
-      <w:bookmarkStart w:id="7" w:name="_Toc510594754"/>
-      <w:bookmarkStart w:id="8" w:name="_Ref510595311"/>
+      <w:bookmarkStart w:id="7" w:name="_Ref510595326"/>
+      <w:bookmarkStart w:id="8" w:name="_Toc510594754"/>
+      <w:bookmarkStart w:id="9" w:name="_Ref510595311"/>
       <w:r>
         <w:t xml:space="preserve">Abbildung </w:t>
       </w:r>
-      <w:fldSimple w:instr=" SEQ Abbildung \* ARABIC ">
-        <w:r>
-          <w:rPr>
-            <w:noProof/>
-          </w:rPr>
-          <w:t>1</w:t>
-        </w:r>
-      </w:fldSimple>
-      <w:bookmarkEnd w:id="6"/>
+      <w:r>
+        <w:fldChar w:fldCharType="begin"/>
+      </w:r>
+      <w:r>
+        <w:instrText xml:space="preserve"> SEQ Abbildung \* ARABIC </w:instrText>
+      </w:r>
+      <w:r>
+        <w:fldChar w:fldCharType="separate"/>
+      </w:r>
+      <w:r>
+        <w:rPr>
+          <w:noProof/>
+        </w:rPr>
+        <w:t>1</w:t>
+      </w:r>
+      <w:r>
+        <w:rPr>
+          <w:noProof/>
+        </w:rPr>
+        <w:fldChar w:fldCharType="end"/>
+      </w:r>
+      <w:bookmarkEnd w:id="7"/>
       <w:r>
         <w:t>: SAP S/4 HANA Integration im SAP-Umfeld</w:t>
       </w:r>
-      <w:bookmarkEnd w:id="7"/>
+      <w:bookmarkEnd w:id="8"/>
       <w:sdt>
         <w:sdtPr>
           <w:id w:val="-1694066405"/>
           <w:citation/>
         </w:sdtPr>
-        <w:sdtEndPr/>
         <w:sdtContent>
           <w:r>
             <w:fldChar w:fldCharType="begin"/>
@@ -4924,22 +4730,22 @@
           </w:r>
         </w:sdtContent>
       </w:sdt>
-      <w:bookmarkEnd w:id="8"/>
+      <w:bookmarkEnd w:id="9"/>
     </w:p>
     <w:p/>
     <w:p>
       <w:pPr>
         <w:pStyle w:val="berschrift2"/>
       </w:pPr>
-      <w:bookmarkStart w:id="9" w:name="_Ref491384116"/>
-      <w:bookmarkStart w:id="10" w:name="_Ref491447307"/>
-      <w:bookmarkStart w:id="11" w:name="_Toc510508728"/>
+      <w:bookmarkStart w:id="10" w:name="_Ref491384116"/>
+      <w:bookmarkStart w:id="11" w:name="_Ref491447307"/>
+      <w:bookmarkStart w:id="12" w:name="_Toc510795828"/>
       <w:r>
         <w:t>Thesen</w:t>
       </w:r>
-      <w:bookmarkEnd w:id="9"/>
       <w:bookmarkEnd w:id="10"/>
       <w:bookmarkEnd w:id="11"/>
+      <w:bookmarkEnd w:id="12"/>
     </w:p>
     <w:p>
       <w:pPr>
@@ -4983,31 +4789,13 @@
           <w:rFonts w:cs="Arial"/>
         </w:rPr>
         <w:lastRenderedPageBreak/>
-        <w:t xml:space="preserve">Es ist für Kunden unumgänglich in den nächsten 5 Jahren auf eine </w:t>
-      </w:r>
-      <w:r>
-        <w:rPr>
-          <w:rFonts w:cs="Arial"/>
-        </w:rPr>
-        <w:t>Cloud</w:t>
-      </w:r>
-      <w:r>
-        <w:rPr>
-          <w:rFonts w:cs="Arial"/>
-        </w:rPr>
-        <w:t>-</w:t>
-      </w:r>
-      <w:r>
-        <w:rPr>
-          <w:rFonts w:cs="Arial"/>
-        </w:rPr>
-        <w:t>basierte</w:t>
-      </w:r>
-      <w:r>
-        <w:rPr>
-          <w:rFonts w:cs="Arial"/>
-        </w:rPr>
-        <w:t xml:space="preserve"> ERP-Lösung umzusteigen.</w:t>
+        <w:t>SAP S/4 HANA</w:t>
+      </w:r>
+      <w:r>
+        <w:rPr>
+          <w:rFonts w:cs="Arial"/>
+        </w:rPr>
+        <w:t xml:space="preserve"> bietet sich als Nachfolger für das bestehende ERP-System an.</w:t>
       </w:r>
     </w:p>
     <w:p>
@@ -5025,7 +4813,19 @@
         <w:rPr>
           <w:rFonts w:cs="Arial"/>
         </w:rPr>
-        <w:t>Bestehende SAP-Kunden sollten auch weiterhin eine SAP-Lösung zur Abbildung ihrer Geschäftsprozesse nutzen.</w:t>
+        <w:t>Es ist für Kunden unumgänglich in den nächsten 5 Jahren auf eine Cloud</w:t>
+      </w:r>
+      <w:r>
+        <w:rPr>
+          <w:rFonts w:cs="Arial"/>
+        </w:rPr>
+        <w:t>-</w:t>
+      </w:r>
+      <w:r>
+        <w:rPr>
+          <w:rFonts w:cs="Arial"/>
+        </w:rPr>
+        <w:t>basierte ERP-Lösung umzusteigen.</w:t>
       </w:r>
     </w:p>
     <w:p>
@@ -5043,21 +4843,43 @@
         <w:rPr>
           <w:rFonts w:cs="Arial"/>
         </w:rPr>
-        <w:t>Die SAP Cloud-</w:t>
-      </w:r>
-      <w:proofErr w:type="spellStart"/>
-      <w:r>
-        <w:rPr>
-          <w:rFonts w:cs="Arial"/>
-        </w:rPr>
-        <w:t>Platform</w:t>
-      </w:r>
-      <w:proofErr w:type="spellEnd"/>
-      <w:r>
-        <w:rPr>
-          <w:rFonts w:cs="Arial"/>
-        </w:rPr>
-        <w:t xml:space="preserve"> bietet sich als Nachfolger für das bestehende ERP-System an.</w:t>
+        <w:t xml:space="preserve">Es spielt keine Rolle, </w:t>
+      </w:r>
+      <w:r>
+        <w:rPr>
+          <w:rFonts w:cs="Arial"/>
+        </w:rPr>
+        <w:t xml:space="preserve">wie die hinter </w:t>
+      </w:r>
+      <w:r>
+        <w:rPr>
+          <w:rFonts w:cs="Arial"/>
+        </w:rPr>
+        <w:t>SAP S/4 HANA</w:t>
+      </w:r>
+      <w:r>
+        <w:rPr>
+          <w:rFonts w:cs="Arial"/>
+        </w:rPr>
+        <w:t xml:space="preserve"> liegende</w:t>
+      </w:r>
+      <w:r>
+        <w:rPr>
+          <w:rFonts w:cs="Arial"/>
+        </w:rPr>
+        <w:t xml:space="preserve"> Infrastruktur </w:t>
+      </w:r>
+      <w:r>
+        <w:rPr>
+          <w:rFonts w:cs="Arial"/>
+        </w:rPr>
+        <w:t>aufgebaut ist</w:t>
+      </w:r>
+      <w:r>
+        <w:rPr>
+          <w:rFonts w:cs="Arial"/>
+        </w:rPr>
+        <w:t>.</w:t>
       </w:r>
     </w:p>
     <w:p>
@@ -5075,57 +4897,32 @@
         <w:rPr>
           <w:rFonts w:cs="Arial"/>
         </w:rPr>
-        <w:t>In der</w:t>
-      </w:r>
-      <w:r>
-        <w:rPr>
-          <w:rFonts w:cs="Arial"/>
-        </w:rPr>
-        <w:t xml:space="preserve"> SAP</w:t>
-      </w:r>
-      <w:r>
-        <w:rPr>
-          <w:rFonts w:cs="Arial"/>
-        </w:rPr>
-        <w:t xml:space="preserve"> Cloud </w:t>
-      </w:r>
-      <w:proofErr w:type="spellStart"/>
-      <w:r>
-        <w:rPr>
-          <w:rFonts w:cs="Arial"/>
-        </w:rPr>
-        <w:t>Pla</w:t>
-      </w:r>
-      <w:r>
-        <w:rPr>
-          <w:rFonts w:cs="Arial"/>
-        </w:rPr>
-        <w:t>tform</w:t>
-      </w:r>
-      <w:proofErr w:type="spellEnd"/>
-      <w:r>
-        <w:rPr>
-          <w:rFonts w:cs="Arial"/>
-        </w:rPr>
-        <w:t xml:space="preserve"> </w:t>
-      </w:r>
-      <w:r>
-        <w:rPr>
-          <w:rFonts w:cs="Arial"/>
-        </w:rPr>
-        <w:t>lässt sich ei</w:t>
-      </w:r>
-      <w:r>
-        <w:rPr>
-          <w:rFonts w:cs="Arial"/>
-        </w:rPr>
-        <w:t>ne ausgewählte Funktion</w:t>
-      </w:r>
-      <w:r>
-        <w:rPr>
-          <w:rFonts w:cs="Arial"/>
-        </w:rPr>
-        <w:t xml:space="preserve"> des bisherigen ERP Systems als Webanwendung umzusetzen.</w:t>
+        <w:t xml:space="preserve">Mit den für </w:t>
+      </w:r>
+      <w:r>
+        <w:rPr>
+          <w:rFonts w:cs="Arial"/>
+        </w:rPr>
+        <w:t>SAP S/4 HANA</w:t>
+      </w:r>
+      <w:r>
+        <w:rPr>
+          <w:rFonts w:cs="Arial"/>
+        </w:rPr>
+        <w:t xml:space="preserve"> angebotenen Standardapps (Stand April 2018) kann </w:t>
+      </w:r>
+      <w:r>
+        <w:rPr>
+          <w:rFonts w:cs="Arial"/>
+          <w:highlight w:val="yellow"/>
+        </w:rPr>
+        <w:t>hier bitte konkreten Appinhalt einfügen</w:t>
+      </w:r>
+      <w:r>
+        <w:rPr>
+          <w:rFonts w:cs="Arial"/>
+        </w:rPr>
+        <w:t xml:space="preserve"> nicht umgesetzt werden.</w:t>
       </w:r>
     </w:p>
     <w:p>
@@ -5137,31 +4934,13 @@
         </w:numPr>
         <w:rPr>
           <w:rFonts w:cs="Arial"/>
-          <w:color w:val="A6A6A6" w:themeColor="background1" w:themeShade="A6"/>
-        </w:rPr>
-      </w:pPr>
-      <w:r>
-        <w:rPr>
-          <w:rFonts w:cs="Arial"/>
-          <w:color w:val="A6A6A6" w:themeColor="background1" w:themeShade="A6"/>
-        </w:rPr>
-        <w:t>Die Cloud-</w:t>
-      </w:r>
-      <w:proofErr w:type="spellStart"/>
-      <w:r>
-        <w:rPr>
-          <w:rFonts w:cs="Arial"/>
-          <w:color w:val="A6A6A6" w:themeColor="background1" w:themeShade="A6"/>
-        </w:rPr>
-        <w:t>Platform</w:t>
-      </w:r>
-      <w:proofErr w:type="spellEnd"/>
-      <w:r>
-        <w:rPr>
-          <w:rFonts w:cs="Arial"/>
-          <w:color w:val="A6A6A6" w:themeColor="background1" w:themeShade="A6"/>
-        </w:rPr>
-        <w:t xml:space="preserve"> ist unverzichtbar für die Anpassung und Erweiterung von SAP S/4 HANA-Systemen.</w:t>
+        </w:rPr>
+      </w:pPr>
+      <w:r>
+        <w:rPr>
+          <w:rFonts w:cs="Arial"/>
+        </w:rPr>
+        <w:t>Die Cloud-Platform ist unverzichtbar für die Anpassung und Erweiterung von SAP S/4 HANA-Systemen.</w:t>
       </w:r>
     </w:p>
     <w:p>
@@ -5175,97 +4954,32 @@
           <w:rFonts w:cs="Arial"/>
         </w:rPr>
       </w:pPr>
-      <w:r>
-        <w:rPr>
-          <w:rFonts w:cs="Arial"/>
-        </w:rPr>
-        <w:t>Die Webanwendung kann für verschiedene Kunden gen</w:t>
-      </w:r>
-      <w:bookmarkStart w:id="12" w:name="_GoBack"/>
-      <w:bookmarkEnd w:id="12"/>
-      <w:r>
-        <w:rPr>
-          <w:rFonts w:cs="Arial"/>
-        </w:rPr>
-        <w:t xml:space="preserve">utzt werden, ohne dass Anpassungen </w:t>
-      </w:r>
-      <w:r>
-        <w:rPr>
-          <w:rFonts w:cs="Arial"/>
-        </w:rPr>
-        <w:t xml:space="preserve">im Quellcode </w:t>
-      </w:r>
-      <w:r>
-        <w:rPr>
-          <w:rFonts w:cs="Arial"/>
-        </w:rPr>
-        <w:t>nötig sind.</w:t>
-      </w:r>
     </w:p>
     <w:p>
       <w:pPr>
-        <w:pStyle w:val="Listenabsatz"/>
-        <w:numPr>
-          <w:ilvl w:val="0"/>
-          <w:numId w:val="45"/>
-        </w:numPr>
-        <w:rPr>
-          <w:rFonts w:cs="Arial"/>
-        </w:rPr>
-      </w:pPr>
-      <w:r>
-        <w:rPr>
-          <w:rFonts w:cs="Arial"/>
-        </w:rPr>
-        <w:t xml:space="preserve">Mit der entwickelten App spielt es zukünftig für Energieversorger keine Rolle mehr, ob sie ihre Daten </w:t>
-      </w:r>
-      <w:proofErr w:type="spellStart"/>
-      <w:r>
-        <w:rPr>
-          <w:rFonts w:cs="Arial"/>
-        </w:rPr>
-        <w:t>OnPremise</w:t>
-      </w:r>
-      <w:proofErr w:type="spellEnd"/>
-      <w:r>
-        <w:rPr>
-          <w:rFonts w:cs="Arial"/>
-        </w:rPr>
-        <w:t xml:space="preserve"> oder in einer Cloud hosten.</w:t>
-      </w:r>
-    </w:p>
-    <w:p>
-      <w:pPr>
         <w:pStyle w:val="berschrift1"/>
       </w:pPr>
-      <w:bookmarkStart w:id="13" w:name="_Toc510508729"/>
+      <w:bookmarkStart w:id="13" w:name="_Toc510795829"/>
       <w:r>
         <w:t>E</w:t>
       </w:r>
       <w:r>
         <w:t xml:space="preserve">nterprise </w:t>
       </w:r>
-      <w:proofErr w:type="spellStart"/>
       <w:r>
         <w:t>R</w:t>
       </w:r>
       <w:r>
-        <w:t>esource</w:t>
-      </w:r>
-      <w:proofErr w:type="spellEnd"/>
-      <w:r>
-        <w:t xml:space="preserve"> </w:t>
-      </w:r>
-      <w:proofErr w:type="spellStart"/>
+        <w:t xml:space="preserve">esource </w:t>
+      </w:r>
       <w:r>
         <w:t>P</w:t>
       </w:r>
       <w:r>
-        <w:t>lanning</w:t>
-      </w:r>
-      <w:proofErr w:type="spellEnd"/>
-      <w:r>
-        <w:t xml:space="preserve"> -</w:t>
+        <w:t xml:space="preserve">lanning </w:t>
+      </w:r>
+      <w:r>
+        <w:t>–</w:t>
       </w:r>
       <w:r>
         <w:t xml:space="preserve"> Systeme</w:t>
@@ -5276,13 +4990,23 @@
       <w:pPr>
         <w:pStyle w:val="berschrift2"/>
       </w:pPr>
-      <w:bookmarkStart w:id="14" w:name="_Toc510508730"/>
-      <w:r>
-        <w:t>Geschichte</w:t>
+      <w:bookmarkStart w:id="14" w:name="_Toc510795830"/>
+      <w:r>
+        <w:t>Begriff</w:t>
       </w:r>
       <w:bookmarkEnd w:id="14"/>
     </w:p>
     <w:p>
+      <w:pPr>
+        <w:pStyle w:val="berschrift2"/>
+      </w:pPr>
+      <w:bookmarkStart w:id="15" w:name="_Toc510795831"/>
+      <w:r>
+        <w:t>Entwicklung des ERP bei SAP</w:t>
+      </w:r>
+      <w:bookmarkEnd w:id="15"/>
+    </w:p>
+    <w:p>
       <w:r>
         <w:t xml:space="preserve">Als System zur Ressourcenplanung des Unternehmens (ERP, von engl. </w:t>
       </w:r>
@@ -5290,30 +5014,8 @@
         <w:rPr>
           <w:i/>
         </w:rPr>
-        <w:t>Enterprise-</w:t>
-      </w:r>
-      <w:proofErr w:type="spellStart"/>
-      <w:r>
-        <w:rPr>
-          <w:i/>
-        </w:rPr>
-        <w:t>Resource</w:t>
-      </w:r>
-      <w:proofErr w:type="spellEnd"/>
-      <w:r>
-        <w:rPr>
-          <w:i/>
-        </w:rPr>
-        <w:t>-</w:t>
-      </w:r>
-      <w:proofErr w:type="spellStart"/>
-      <w:r>
-        <w:rPr>
-          <w:i/>
-        </w:rPr>
-        <w:t>Planning</w:t>
-      </w:r>
-      <w:proofErr w:type="spellEnd"/>
+        <w:t>Enterprise-Resource-Planning</w:t>
+      </w:r>
       <w:r>
         <w:t xml:space="preserve">) bezeichnet man </w:t>
       </w:r>
@@ -5325,7 +5027,6 @@
           <w:id w:val="1960753079"/>
           <w:citation/>
         </w:sdtPr>
-        <w:sdtEndPr/>
         <w:sdtContent>
           <w:r>
             <w:fldChar w:fldCharType="begin"/>
@@ -5376,7 +5077,6 @@
           <w:id w:val="-149602998"/>
           <w:citation/>
         </w:sdtPr>
-        <w:sdtEndPr/>
         <w:sdtContent>
           <w:r>
             <w:fldChar w:fldCharType="begin"/>
@@ -5414,18 +5114,10 @@
         <w:t>m Oktober 2005 erschien</w:t>
       </w:r>
       <w:r>
-        <w:t xml:space="preserve"> die aktuelle Version des SAP ERP Central </w:t>
-      </w:r>
-      <w:proofErr w:type="spellStart"/>
-      <w:r>
-        <w:t>Co</w:t>
-      </w:r>
-      <w:r>
-        <w:t>mponent</w:t>
-      </w:r>
-      <w:proofErr w:type="spellEnd"/>
-      <w:r>
-        <w:t xml:space="preserve"> (ECC) 6.0</w:t>
+        <w:t xml:space="preserve"> die aktuelle Version des SAP ERP Central Co</w:t>
+      </w:r>
+      <w:r>
+        <w:t>mponent (ECC) 6.0</w:t>
       </w:r>
       <w:r>
         <w:t xml:space="preserve">. </w:t>
@@ -5462,7 +5154,6 @@
           <w:id w:val="1148788495"/>
           <w:citation/>
         </w:sdtPr>
-        <w:sdtEndPr/>
         <w:sdtContent>
           <w:r>
             <w:fldChar w:fldCharType="begin"/>
@@ -5490,22 +5181,16 @@
       <w:r>
         <w:t xml:space="preserve"> </w:t>
       </w:r>
-      <w:bookmarkStart w:id="15" w:name="_Toc510508731"/>
       <w:r>
         <w:t>Der Cloudbegriff</w:t>
       </w:r>
-      <w:bookmarkEnd w:id="15"/>
     </w:p>
     <w:p>
       <w:r>
         <w:t xml:space="preserve">Unter Cloud Computing versteht man die dynamische Bereitstellung von IT-Ressourcen, wie Anwendungen oder Server, </w:t>
       </w:r>
       <w:r>
-        <w:t xml:space="preserve">sowie sämtliche Geschäftsmodelle und Technologien, die </w:t>
-      </w:r>
-      <w:r>
-        <w:lastRenderedPageBreak/>
-        <w:t xml:space="preserve">hierfür vonnöten sind. Die Bezahlung der Leistungen erfolgt nach flexiblen Bezahlmodellen, </w:t>
+        <w:t xml:space="preserve">sowie sämtliche Geschäftsmodelle und Technologien, die hierfür vonnöten sind. Die Bezahlung der Leistungen erfolgt nach flexiblen Bezahlmodellen, </w:t>
       </w:r>
       <w:r>
         <w:t>zum Beispiel pro Nutzung, pro Megabyte oder pro Stunde.</w:t>
@@ -5515,7 +5200,6 @@
           <w:id w:val="480123310"/>
           <w:citation/>
         </w:sdtPr>
-        <w:sdtEndPr/>
         <w:sdtContent>
           <w:r>
             <w:fldChar w:fldCharType="begin"/>
@@ -5539,33 +5223,47 @@
       </w:sdt>
     </w:p>
     <w:p>
-      <w:r>
-        <w:t>Vor-Nachteile Cloud</w:t>
-      </w:r>
+      <w:pPr>
+        <w:pStyle w:val="berschrift2"/>
+      </w:pPr>
+      <w:bookmarkStart w:id="16" w:name="_Toc510795832"/>
+      <w:r>
+        <w:lastRenderedPageBreak/>
+        <w:t>Andere Anbieter</w:t>
+      </w:r>
+      <w:bookmarkEnd w:id="16"/>
     </w:p>
     <w:p>
       <w:pPr>
+        <w:pStyle w:val="berschrift2"/>
+      </w:pPr>
+      <w:bookmarkStart w:id="17" w:name="_Toc510795833"/>
+      <w:r>
+        <w:t>Aktuelle SAP ERP Landschaft</w:t>
+      </w:r>
+      <w:bookmarkEnd w:id="17"/>
+      <w:r>
+        <w:t xml:space="preserve"> (Cloud Typen, Cloud Services)</w:t>
+      </w:r>
+    </w:p>
+    <w:p>
+      <w:pPr>
         <w:pStyle w:val="berschrift3"/>
       </w:pPr>
-      <w:r>
-        <w:t>Cloud-</w:t>
-      </w:r>
-      <w:r>
-        <w:t>Typen</w:t>
-      </w:r>
-      <w:r>
-        <w:t xml:space="preserve"> (Hentschel, </w:t>
-      </w:r>
-      <w:proofErr w:type="spellStart"/>
-      <w:r>
-        <w:t>Stanoevska</w:t>
-      </w:r>
-      <w:proofErr w:type="spellEnd"/>
-      <w:r>
-        <w:t>)</w:t>
-      </w:r>
-      <w:r>
-        <w:t xml:space="preserve"> </w:t>
+      <w:bookmarkStart w:id="18" w:name="_Toc510795834"/>
+      <w:r>
+        <w:t>SAP ECC</w:t>
+      </w:r>
+    </w:p>
+    <w:p>
+      <w:r>
+        <w:rPr>
+          <w:b/>
+        </w:rPr>
+        <w:t>Cloud-Typen</w:t>
+      </w:r>
+      <w:r>
+        <w:t xml:space="preserve"> (Hentschel, Stanoevska) </w:t>
       </w:r>
       <w:sdt>
         <w:sdtPr>
@@ -5593,174 +5291,93 @@
           </w:r>
         </w:sdtContent>
       </w:sdt>
-    </w:p>
-    <w:p>
-      <w:r>
-        <w:t xml:space="preserve">Bei einer öffentliche Cloud (engl. </w:t>
-      </w:r>
-      <w:proofErr w:type="spellStart"/>
-      <w:r>
-        <w:rPr>
-          <w:i/>
-        </w:rPr>
-        <w:t>public</w:t>
-      </w:r>
-      <w:proofErr w:type="spellEnd"/>
-      <w:r>
-        <w:t>) wird durch einen öffentlichen Anbieter gestellt.</w:t>
-      </w:r>
-    </w:p>
-    <w:p>
-      <w:r>
-        <w:t>Von einer privaten Cloud spricht man, wenn eine Firma im eigenen Rechenzentrum eine Cloud-Architektur aufbaut, die Daten damit weiterhin innerhalb der eigenen Firma liegen und dem Einfluss Dritter entzogen sind. Dies ist die sicherste Cloud-Version, jedoch verzichtet das Unternehmen auf einige der Vorteile, welche eine Cloud-Umgebung mit sich bringt. Es trägt selbst die Kosten für die Infrastruktur. Eine private Cloud ist nur in dem Rahmen skalierbar, den das Budget für weitere Hardware zulässt.</w:t>
-      </w:r>
-    </w:p>
-    <w:p>
-      <w:r>
-        <w:t xml:space="preserve">Clouds können </w:t>
-      </w:r>
-      <w:r>
-        <w:t xml:space="preserve">zudem </w:t>
-      </w:r>
-      <w:r>
-        <w:t xml:space="preserve">abgegrenzt werden, indem betrachtet wird, ob das Cloud-Rechenzentrum innerhalb der eigenen Firma oder durch Dritte betreut wird. </w:t>
-      </w:r>
-    </w:p>
-    <w:p>
-      <w:r>
-        <w:t xml:space="preserve">Private, </w:t>
-      </w:r>
-      <w:proofErr w:type="spellStart"/>
-      <w:r>
-        <w:t>public</w:t>
-      </w:r>
-      <w:proofErr w:type="spellEnd"/>
-      <w:r>
-        <w:t>, hybrid</w:t>
-      </w:r>
-    </w:p>
-    <w:p>
-      <w:r>
-        <w:t>Single-</w:t>
-      </w:r>
-      <w:proofErr w:type="spellStart"/>
-      <w:r>
-        <w:t>cloud</w:t>
-      </w:r>
-      <w:proofErr w:type="spellEnd"/>
-      <w:r>
-        <w:t xml:space="preserve"> </w:t>
-      </w:r>
-      <w:proofErr w:type="spellStart"/>
-      <w:r>
-        <w:t>umgebung</w:t>
-      </w:r>
-      <w:proofErr w:type="spellEnd"/>
-      <w:r>
-        <w:t>, multi-</w:t>
-      </w:r>
-      <w:proofErr w:type="spellStart"/>
-      <w:r>
-        <w:t>cloud</w:t>
-      </w:r>
-      <w:proofErr w:type="spellEnd"/>
-    </w:p>
-    <w:p>
-      <w:r>
-        <w:t xml:space="preserve">Während bei einer privaten Cloud </w:t>
-      </w:r>
-    </w:p>
-    <w:p>
-      <w:pPr>
-        <w:pStyle w:val="berschrift3"/>
-      </w:pPr>
-      <w:r>
-        <w:t>Cloud-</w:t>
-      </w:r>
-      <w:r>
-        <w:t>Services</w:t>
-      </w:r>
-    </w:p>
-    <w:p>
-      <w:r>
-        <w:t xml:space="preserve">SaaS, Paas, </w:t>
-      </w:r>
-      <w:proofErr w:type="spellStart"/>
-      <w:r>
-        <w:t>Iaas</w:t>
-      </w:r>
-      <w:proofErr w:type="spellEnd"/>
-      <w:r>
-        <w:t>, (Haas)</w:t>
-      </w:r>
-    </w:p>
-    <w:p>
-      <w:pPr>
-        <w:pStyle w:val="berschrift2"/>
-      </w:pPr>
-      <w:bookmarkStart w:id="16" w:name="_Toc510508735"/>
-      <w:r>
-        <w:t>Die Zukunft des ERP</w:t>
-      </w:r>
-      <w:bookmarkEnd w:id="16"/>
-    </w:p>
-    <w:p>
-      <w:r>
-        <w:t>Cloud oder On-</w:t>
-      </w:r>
-      <w:proofErr w:type="spellStart"/>
-      <w:r>
-        <w:t>Premise</w:t>
-      </w:r>
-      <w:proofErr w:type="spellEnd"/>
-      <w:r>
-        <w:t>?</w:t>
-      </w:r>
-    </w:p>
-    <w:p>
-      <w:r>
-        <w:t xml:space="preserve">Um zu überprüfen, ob die SAP Cloud </w:t>
-      </w:r>
-      <w:proofErr w:type="spellStart"/>
-      <w:r>
-        <w:t>Platform</w:t>
-      </w:r>
-      <w:proofErr w:type="spellEnd"/>
-      <w:r>
-        <w:t xml:space="preserve"> der am besten geeigneter Nachfolger für SAP ECC-Systeme ist, sollen zuerst am Mark bestehende Systeme von SAP und von anderen Firmen aufgelistet und untersucht werden.</w:t>
-      </w:r>
-    </w:p>
-    <w:p>
-      <w:pPr>
-        <w:pStyle w:val="berschrift3"/>
-      </w:pPr>
-      <w:bookmarkStart w:id="17" w:name="_Toc510508736"/>
-      <w:r>
-        <w:t>Vergleichskriterien</w:t>
-      </w:r>
-      <w:bookmarkEnd w:id="17"/>
-    </w:p>
-    <w:p>
-      <w:pPr>
-        <w:pStyle w:val="berschrift3"/>
-      </w:pPr>
-      <w:bookmarkStart w:id="18" w:name="_Toc510508737"/>
-      <w:r>
-        <w:t>SAP-Systeme</w:t>
-      </w:r>
       <w:bookmarkEnd w:id="18"/>
     </w:p>
     <w:p>
       <w:r>
-        <w:t xml:space="preserve">SAP bietet ERP-Lösungen für kleine, mittlere und große Unternehmen an. Kleine Unternehmen können SAP Business </w:t>
-      </w:r>
-      <w:proofErr w:type="spellStart"/>
-      <w:r>
-        <w:t>One</w:t>
-      </w:r>
-      <w:proofErr w:type="spellEnd"/>
-      <w:r>
-        <w:t xml:space="preserve"> nutzen, mittleren Unternehmen werden folg</w:t>
+        <w:t xml:space="preserve">Bei einer öffentliche Cloud (engl. </w:t>
+      </w:r>
+      <w:r>
+        <w:rPr>
+          <w:i/>
+        </w:rPr>
+        <w:t>public</w:t>
+      </w:r>
+      <w:r>
+        <w:t>) wird durch einen öffentlichen Anbieter gestellt.</w:t>
+      </w:r>
+    </w:p>
+    <w:p>
+      <w:r>
+        <w:t>Von einer privaten Cloud spricht man, wenn eine Firma im eigenen Rechenzentrum eine Cloud-Architektur aufbaut, die Daten damit weiterhin innerhalb der eigenen Firma liegen und dem Einfluss Dritter entzogen sind. Dies ist die sicherste Cloud-Version, jedoch verzichtet das Unternehmen auf einige der Vorteile, welche eine Cloud-Umgebung mit sich bringt. Es trägt selbst die Kosten für die Infrastruktur. Eine private Cloud ist nur in dem Rahmen skalierbar, den das Budget für weitere Hardware zulässt.</w:t>
+      </w:r>
+    </w:p>
+    <w:p>
+      <w:r>
+        <w:t xml:space="preserve">Clouds können zudem abgegrenzt werden, indem betrachtet wird, ob das Cloud-Rechenzentrum innerhalb der eigenen Firma oder durch Dritte betreut wird. </w:t>
+      </w:r>
+    </w:p>
+    <w:p>
+      <w:r>
+        <w:t>Private, public, hybrid</w:t>
+      </w:r>
+    </w:p>
+    <w:p>
+      <w:r>
+        <w:t>Single-cloud umgebung, multi-cloud</w:t>
+      </w:r>
+    </w:p>
+    <w:p>
+      <w:r>
+        <w:t xml:space="preserve">Während bei einer privaten Cloud </w:t>
+      </w:r>
+    </w:p>
+    <w:p>
+      <w:pPr>
+        <w:rPr>
+          <w:b/>
+        </w:rPr>
+      </w:pPr>
+      <w:bookmarkStart w:id="19" w:name="_Toc510795835"/>
+      <w:r>
+        <w:rPr>
+          <w:b/>
+        </w:rPr>
+        <w:t>Cloud-Services</w:t>
+      </w:r>
+      <w:bookmarkEnd w:id="19"/>
+    </w:p>
+    <w:p>
+      <w:r>
+        <w:t>SaaS, Paas, Iaas, (Haas)</w:t>
+      </w:r>
+    </w:p>
+    <w:p>
+      <w:r>
+        <w:t>Cloud oder On-Premise?</w:t>
+      </w:r>
+    </w:p>
+    <w:p>
+      <w:pPr>
+        <w:pStyle w:val="berschrift3"/>
+      </w:pPr>
+      <w:r>
+        <w:t>SAP Business Suite on HANA</w:t>
+      </w:r>
+    </w:p>
+    <w:p>
+      <w:pPr>
+        <w:pStyle w:val="berschrift3"/>
+      </w:pPr>
+      <w:bookmarkStart w:id="20" w:name="_Toc510795836"/>
+      <w:r>
+        <w:t>SAP S/4 HANA</w:t>
+      </w:r>
+      <w:bookmarkEnd w:id="20"/>
+    </w:p>
+    <w:p>
+      <w:r>
+        <w:t>SAP bietet ERP-Lösungen für kleine, mittlere und große Unternehmen an. Kleine Unternehmen können SAP Business One nutzen, mittleren Unternehmen werden folg</w:t>
       </w:r>
       <w:r>
         <w:t>ende vier Alternativen geboten:</w:t>
@@ -5799,23 +5416,14 @@
         <w:rPr>
           <w:lang w:val="en-US"/>
         </w:rPr>
-        <w:lastRenderedPageBreak/>
-        <w:t xml:space="preserve">SAP </w:t>
-      </w:r>
-      <w:proofErr w:type="spellStart"/>
+        <w:t>SAP Busine</w:t>
+      </w:r>
       <w:r>
         <w:rPr>
           <w:lang w:val="en-US"/>
         </w:rPr>
-        <w:t>Busine</w:t>
-      </w:r>
-      <w:r>
-        <w:rPr>
-          <w:lang w:val="en-US"/>
-        </w:rPr>
         <w:t>ssByDesign</w:t>
       </w:r>
-      <w:proofErr w:type="spellEnd"/>
     </w:p>
     <w:p>
       <w:pPr>
@@ -5832,30 +5440,20 @@
         <w:rPr>
           <w:lang w:val="pt-BR"/>
         </w:rPr>
-        <w:t xml:space="preserve">SAP S/4HANA </w:t>
-      </w:r>
-      <w:proofErr w:type="spellStart"/>
+        <w:t>SAP S/4HANA Cloud</w:t>
+      </w:r>
       <w:r>
         <w:rPr>
           <w:lang w:val="pt-BR"/>
         </w:rPr>
-        <w:t>Cloud</w:t>
-      </w:r>
-      <w:proofErr w:type="spellEnd"/>
+        <w:t xml:space="preserve"> </w:t>
+      </w:r>
       <w:r>
         <w:rPr>
           <w:lang w:val="pt-BR"/>
         </w:rPr>
-        <w:t xml:space="preserve"> </w:t>
-      </w:r>
-      <w:proofErr w:type="spellStart"/>
-      <w:r>
-        <w:rPr>
-          <w:lang w:val="pt-BR"/>
-        </w:rPr>
         <w:t>oder</w:t>
       </w:r>
-      <w:proofErr w:type="spellEnd"/>
     </w:p>
     <w:p>
       <w:pPr>
@@ -5877,6 +5475,7 @@
     </w:p>
     <w:p>
       <w:r>
+        <w:lastRenderedPageBreak/>
         <w:t>Großen Unternehmen empfie</w:t>
       </w:r>
       <w:r>
@@ -5889,38 +5488,14 @@
         <w:t>t</w:t>
       </w:r>
       <w:r>
-        <w:t xml:space="preserve">eren beiden Alternativen. In der Auflistung wird die SAP Cloud </w:t>
-      </w:r>
-      <w:proofErr w:type="spellStart"/>
-      <w:r>
-        <w:t>Platform</w:t>
-      </w:r>
-      <w:proofErr w:type="spellEnd"/>
-      <w:r>
-        <w:t xml:space="preserve"> nicht erwähnt. Daher ist im vor der weiteren Umsetzung zu prüfen, ob es sich bei der SAP Cloud </w:t>
-      </w:r>
-      <w:proofErr w:type="spellStart"/>
-      <w:r>
-        <w:t>Platform</w:t>
-      </w:r>
-      <w:proofErr w:type="spellEnd"/>
-      <w:r>
-        <w:t xml:space="preserve"> tatsächlich um ein ERP-System handelt. Die Ergebnisse finden sich in Abschnitt </w:t>
+        <w:t xml:space="preserve">eren beiden Alternativen. In der Auflistung wird die SAP Cloud Platform nicht erwähnt. Daher ist im vor der weiteren Umsetzung zu prüfen, ob es sich bei der SAP Cloud Platform tatsächlich um ein ERP-System handelt. Die Ergebnisse finden sich in Abschnitt </w:t>
       </w:r>
       <w:r>
         <w:rPr>
           <w:highlight w:val="yellow"/>
         </w:rPr>
-        <w:t xml:space="preserve">Verweis zu </w:t>
-      </w:r>
-      <w:proofErr w:type="spellStart"/>
-      <w:r>
-        <w:rPr>
-          <w:highlight w:val="yellow"/>
-        </w:rPr>
-        <w:t>CloudPlatformKapitel</w:t>
-      </w:r>
-      <w:proofErr w:type="spellEnd"/>
+        <w:t>Verweis zu CloudPlatformKapitel</w:t>
+      </w:r>
       <w:r>
         <w:t>.</w:t>
       </w:r>
@@ -5928,123 +5503,45 @@
     <w:p>
       <w:pPr>
         <w:pStyle w:val="berschrift3"/>
-      </w:pPr>
-      <w:bookmarkStart w:id="19" w:name="_Toc510508738"/>
-      <w:r>
-        <w:t>Systeme anderer Anbieter</w:t>
-      </w:r>
-      <w:bookmarkEnd w:id="19"/>
-    </w:p>
-    <w:p/>
-    <w:p>
-      <w:pPr>
-        <w:pStyle w:val="berschrift2"/>
-      </w:pPr>
-      <w:bookmarkStart w:id="20" w:name="_Toc510508739"/>
-      <w:r>
-        <w:t>ERP bei Arvato Systems perdata GmbH</w:t>
-      </w:r>
-      <w:bookmarkEnd w:id="20"/>
-    </w:p>
-    <w:p>
-      <w:proofErr w:type="spellStart"/>
-      <w:r>
-        <w:t>Wieviele</w:t>
-      </w:r>
-      <w:proofErr w:type="spellEnd"/>
-      <w:r>
-        <w:t xml:space="preserve"> ERP-Systeme betreut ASP für </w:t>
-      </w:r>
-      <w:proofErr w:type="spellStart"/>
-      <w:r>
-        <w:t>wieviele</w:t>
-      </w:r>
-      <w:proofErr w:type="spellEnd"/>
-      <w:r>
-        <w:t xml:space="preserve"> Kunden</w:t>
-      </w:r>
-    </w:p>
-    <w:p>
-      <w:proofErr w:type="spellStart"/>
-      <w:r>
-        <w:t>Wieviele</w:t>
-      </w:r>
-      <w:proofErr w:type="spellEnd"/>
-      <w:r>
-        <w:t xml:space="preserve"> davon on </w:t>
-      </w:r>
-      <w:proofErr w:type="spellStart"/>
-      <w:r>
-        <w:t>Premises</w:t>
-      </w:r>
-      <w:proofErr w:type="spellEnd"/>
-      <w:r>
-        <w:t xml:space="preserve"> bei uns, on </w:t>
-      </w:r>
-      <w:proofErr w:type="spellStart"/>
-      <w:r>
-        <w:t>premises</w:t>
-      </w:r>
-      <w:proofErr w:type="spellEnd"/>
-      <w:r>
-        <w:t xml:space="preserve"> bei Kunde</w:t>
-      </w:r>
-    </w:p>
-    <w:p>
-      <w:proofErr w:type="spellStart"/>
-      <w:r>
-        <w:t>Wieviele</w:t>
-      </w:r>
-      <w:proofErr w:type="spellEnd"/>
-      <w:r>
-        <w:t xml:space="preserve"> SAP S/4 HANA Systeme?</w:t>
-      </w:r>
-    </w:p>
-    <w:p>
-      <w:r>
-        <w:t>Andere ERP-Lösungen?</w:t>
-      </w:r>
-    </w:p>
-    <w:p/>
-    <w:p>
-      <w:r>
-        <w:br w:type="page"/>
-      </w:r>
-    </w:p>
-    <w:p>
-      <w:pPr>
-        <w:pStyle w:val="berschrift1"/>
-      </w:pPr>
-      <w:bookmarkStart w:id="21" w:name="_Toc510508740"/>
-      <w:r>
-        <w:lastRenderedPageBreak/>
-        <w:t>Vorüberlegungen zur</w:t>
-      </w:r>
-      <w:r>
-        <w:t xml:space="preserve"> Implementierung einer </w:t>
-      </w:r>
-      <w:r>
-        <w:t>Webanwendung</w:t>
-      </w:r>
+        <w:rPr>
+          <w:rFonts w:cs="Arial"/>
+        </w:rPr>
+      </w:pPr>
+      <w:r>
+        <w:rPr>
+          <w:rFonts w:cs="Arial"/>
+        </w:rPr>
+        <w:t>SAP S/4 HANA Cloud Edition</w:t>
+      </w:r>
+      <w:bookmarkStart w:id="21" w:name="_GoBack"/>
       <w:bookmarkEnd w:id="21"/>
     </w:p>
     <w:p>
       <w:r>
-        <w:t xml:space="preserve">Key </w:t>
-      </w:r>
-      <w:proofErr w:type="spellStart"/>
-      <w:r>
-        <w:t>user</w:t>
-      </w:r>
-      <w:proofErr w:type="spellEnd"/>
-      <w:r>
-        <w:t xml:space="preserve"> </w:t>
-      </w:r>
-      <w:proofErr w:type="spellStart"/>
-      <w:r>
-        <w:t>extensibility</w:t>
-      </w:r>
-      <w:proofErr w:type="spellEnd"/>
+        <w:br w:type="page"/>
+      </w:r>
+    </w:p>
+    <w:p>
+      <w:pPr>
+        <w:pStyle w:val="berschrift1"/>
+      </w:pPr>
+      <w:bookmarkStart w:id="22" w:name="_Toc510795837"/>
+      <w:r>
+        <w:lastRenderedPageBreak/>
+        <w:t>Vorüberlegungen zur</w:t>
+      </w:r>
+      <w:r>
+        <w:t xml:space="preserve"> Implementierung einer </w:t>
+      </w:r>
+      <w:r>
+        <w:t>Webanwendung</w:t>
+      </w:r>
+      <w:bookmarkEnd w:id="22"/>
+    </w:p>
+    <w:p>
+      <w:r>
+        <w:t>Key user extensibility</w:t>
+      </w:r>
       <w:sdt>
         <w:sdtPr>
           <w:id w:val="429705045"/>
@@ -6091,43 +5588,7 @@
           <w:sz w:val="18"/>
           <w:szCs w:val="18"/>
         </w:rPr>
-        <w:t xml:space="preserve">Informationen zu den Entwicklungsrichtlinien </w:t>
-      </w:r>
-      <w:proofErr w:type="spellStart"/>
-      <w:r>
-        <w:rPr>
-          <w:rFonts w:ascii="TheSansOsFSemiLightAlter" w:eastAsia="TheSansOsFSemiLightAlter" w:hAnsiTheme="minorHAnsi" w:cs="TheSansOsFSemiLightAlter"/>
-          <w:sz w:val="18"/>
-          <w:szCs w:val="18"/>
-        </w:rPr>
-        <w:t>fur</w:t>
-      </w:r>
-      <w:proofErr w:type="spellEnd"/>
-      <w:r>
-        <w:rPr>
-          <w:rFonts w:ascii="TheSansOsFSemiLightAlter" w:eastAsia="TheSansOsFSemiLightAlter" w:hAnsiTheme="minorHAnsi" w:cs="TheSansOsFSemiLightAlter"/>
-          <w:sz w:val="18"/>
-          <w:szCs w:val="18"/>
-        </w:rPr>
-        <w:t xml:space="preserve"> SAP </w:t>
-      </w:r>
-      <w:proofErr w:type="spellStart"/>
-      <w:r>
-        <w:rPr>
-          <w:rFonts w:ascii="TheSansOsFSemiLightAlter" w:eastAsia="TheSansOsFSemiLightAlter" w:hAnsiTheme="minorHAnsi" w:cs="TheSansOsFSemiLightAlter"/>
-          <w:sz w:val="18"/>
-          <w:szCs w:val="18"/>
-        </w:rPr>
-        <w:t>Fiori</w:t>
-      </w:r>
-      <w:proofErr w:type="spellEnd"/>
-      <w:r>
-        <w:rPr>
-          <w:rFonts w:ascii="TheSansOsFSemiLightAlter" w:eastAsia="TheSansOsFSemiLightAlter" w:hAnsiTheme="minorHAnsi" w:cs="TheSansOsFSemiLightAlter"/>
-          <w:sz w:val="18"/>
-          <w:szCs w:val="18"/>
-        </w:rPr>
-        <w:t xml:space="preserve"> 2.0 finden Sie</w:t>
+        <w:t>Informationen zu den Entwicklungsrichtlinien fur SAP Fiori 2.0 finden Sie</w:t>
       </w:r>
     </w:p>
     <w:p>
@@ -6150,29 +5611,38 @@
         <w:t>http://s-prs.de/v429718</w:t>
       </w:r>
     </w:p>
-    <w:p/>
     <w:p>
       <w:pPr>
         <w:pStyle w:val="berschrift2"/>
       </w:pPr>
-      <w:bookmarkStart w:id="22" w:name="_Toc510508741"/>
+      <w:bookmarkStart w:id="23" w:name="_Toc510795838"/>
       <w:r>
         <w:t>Anforderungen</w:t>
       </w:r>
-      <w:bookmarkEnd w:id="22"/>
+      <w:bookmarkEnd w:id="23"/>
     </w:p>
     <w:p>
       <w:pPr>
         <w:pStyle w:val="berschrift2"/>
       </w:pPr>
-      <w:bookmarkStart w:id="23" w:name="_Toc510508742"/>
+      <w:bookmarkStart w:id="24" w:name="_Toc510795839"/>
+      <w:r>
+        <w:t>Verfügbarkeitsprüfung</w:t>
+      </w:r>
+      <w:bookmarkEnd w:id="24"/>
+    </w:p>
+    <w:p>
+      <w:pPr>
+        <w:pStyle w:val="berschrift2"/>
+      </w:pPr>
+      <w:bookmarkStart w:id="25" w:name="_Toc510795840"/>
       <w:r>
         <w:t>Architektu</w:t>
       </w:r>
       <w:r>
         <w:t>r</w:t>
       </w:r>
-      <w:bookmarkEnd w:id="23"/>
+      <w:bookmarkEnd w:id="25"/>
     </w:p>
     <w:p>
       <w:pPr>
@@ -6197,35 +5667,10 @@
       <w:pPr>
         <w:pStyle w:val="berschrift1"/>
       </w:pPr>
-      <w:bookmarkStart w:id="24" w:name="_Toc510508743"/>
+      <w:bookmarkStart w:id="26" w:name="_Toc510795841"/>
       <w:r>
         <w:lastRenderedPageBreak/>
-        <w:t xml:space="preserve">Evaluierung der SAP Cloud </w:t>
-      </w:r>
-      <w:proofErr w:type="spellStart"/>
-      <w:r>
-        <w:t>Platform</w:t>
-      </w:r>
-      <w:bookmarkEnd w:id="24"/>
-      <w:proofErr w:type="spellEnd"/>
-    </w:p>
-    <w:p>
-      <w:pPr>
-        <w:pStyle w:val="berschrift2"/>
-      </w:pPr>
-      <w:bookmarkStart w:id="25" w:name="_Toc510508744"/>
-      <w:r>
-        <w:t>Evaluierungskriterien</w:t>
-      </w:r>
-      <w:bookmarkEnd w:id="25"/>
-    </w:p>
-    <w:p>
-      <w:pPr>
-        <w:pStyle w:val="berschrift2"/>
-      </w:pPr>
-      <w:bookmarkStart w:id="26" w:name="_Toc510508745"/>
-      <w:r>
-        <w:t>Umsetzung der Webanwendung</w:t>
+        <w:t>Evaluierung der SAP Cloud Platform</w:t>
       </w:r>
       <w:bookmarkEnd w:id="26"/>
     </w:p>
@@ -6233,16 +5678,31 @@
       <w:pPr>
         <w:pStyle w:val="berschrift2"/>
       </w:pPr>
-      <w:bookmarkStart w:id="27" w:name="_Toc510508746"/>
-      <w:r>
-        <w:t xml:space="preserve">Einschätzung der SAP Cloud </w:t>
-      </w:r>
-      <w:proofErr w:type="spellStart"/>
-      <w:r>
-        <w:t>Platform</w:t>
+      <w:bookmarkStart w:id="27" w:name="_Toc510795842"/>
+      <w:r>
+        <w:t>Evaluierungskriterien</w:t>
       </w:r>
       <w:bookmarkEnd w:id="27"/>
-      <w:proofErr w:type="spellEnd"/>
+    </w:p>
+    <w:p>
+      <w:pPr>
+        <w:pStyle w:val="berschrift2"/>
+      </w:pPr>
+      <w:bookmarkStart w:id="28" w:name="_Toc510795843"/>
+      <w:r>
+        <w:t>Umsetzung der Webanwendung</w:t>
+      </w:r>
+      <w:bookmarkEnd w:id="28"/>
+    </w:p>
+    <w:p>
+      <w:pPr>
+        <w:pStyle w:val="berschrift2"/>
+      </w:pPr>
+      <w:bookmarkStart w:id="29" w:name="_Toc510795844"/>
+      <w:r>
+        <w:t>Einschätzung der SAP Cloud Platform</w:t>
+      </w:r>
+      <w:bookmarkEnd w:id="29"/>
     </w:p>
     <w:p/>
     <w:p/>
@@ -6258,69 +5718,49 @@
       <w:pPr>
         <w:pStyle w:val="berschrift1"/>
       </w:pPr>
-      <w:bookmarkStart w:id="28" w:name="_Ref491744556"/>
-      <w:bookmarkStart w:id="29" w:name="_Toc510508747"/>
+      <w:bookmarkStart w:id="30" w:name="_Ref491744556"/>
+      <w:bookmarkStart w:id="31" w:name="_Toc510795845"/>
       <w:r>
         <w:lastRenderedPageBreak/>
         <w:t>Diskussion der Thesen</w:t>
       </w:r>
-      <w:bookmarkEnd w:id="28"/>
-      <w:bookmarkEnd w:id="29"/>
-    </w:p>
-    <w:p>
-      <w:pPr>
-        <w:spacing w:before="240" w:line="276" w:lineRule="auto"/>
-        <w:jc w:val="left"/>
-        <w:rPr>
-          <w:rFonts w:cs="Arial"/>
-        </w:rPr>
-      </w:pPr>
-      <w:r>
-        <w:rPr>
-          <w:rFonts w:cs="Arial"/>
-        </w:rPr>
-        <w:br w:type="page"/>
-      </w:r>
-    </w:p>
-    <w:p>
-      <w:pPr>
-        <w:pStyle w:val="berschrift1"/>
-      </w:pPr>
-      <w:bookmarkStart w:id="30" w:name="_Ref489711376"/>
-      <w:bookmarkStart w:id="31" w:name="_Toc510508748"/>
-      <w:r>
-        <w:lastRenderedPageBreak/>
-        <w:t>Zusammenfassung</w:t>
-      </w:r>
       <w:bookmarkEnd w:id="30"/>
-      <w:r>
-        <w:t xml:space="preserve">, </w:t>
-      </w:r>
-      <w:r>
-        <w:t>Fazit</w:t>
-      </w:r>
-      <w:r>
-        <w:t xml:space="preserve"> und Ausblick</w:t>
-      </w:r>
       <w:bookmarkEnd w:id="31"/>
     </w:p>
     <w:p>
       <w:pPr>
-        <w:pStyle w:val="berschrift2"/>
-      </w:pPr>
-      <w:bookmarkStart w:id="32" w:name="_Toc510508749"/>
-      <w:r>
-        <w:t>Zusammenfassung</w:t>
-      </w:r>
-      <w:bookmarkEnd w:id="32"/>
+        <w:spacing w:before="240" w:line="276" w:lineRule="auto"/>
+        <w:jc w:val="left"/>
+        <w:rPr>
+          <w:rFonts w:cs="Arial"/>
+        </w:rPr>
+      </w:pPr>
+      <w:r>
+        <w:rPr>
+          <w:rFonts w:cs="Arial"/>
+        </w:rPr>
+        <w:br w:type="page"/>
+      </w:r>
     </w:p>
     <w:p>
       <w:pPr>
-        <w:pStyle w:val="berschrift2"/>
-      </w:pPr>
-      <w:bookmarkStart w:id="33" w:name="_Toc510508750"/>
+        <w:pStyle w:val="berschrift1"/>
+      </w:pPr>
+      <w:bookmarkStart w:id="32" w:name="_Ref489711376"/>
+      <w:bookmarkStart w:id="33" w:name="_Toc510795846"/>
+      <w:r>
+        <w:lastRenderedPageBreak/>
+        <w:t>Zusammenfassung</w:t>
+      </w:r>
+      <w:bookmarkEnd w:id="32"/>
+      <w:r>
+        <w:t xml:space="preserve">, </w:t>
+      </w:r>
       <w:r>
         <w:t>Fazit</w:t>
+      </w:r>
+      <w:r>
+        <w:t xml:space="preserve"> und Ausblick</w:t>
       </w:r>
       <w:bookmarkEnd w:id="33"/>
     </w:p>
@@ -6328,25 +5768,83 @@
       <w:pPr>
         <w:pStyle w:val="berschrift2"/>
       </w:pPr>
-      <w:bookmarkStart w:id="34" w:name="_Toc510508751"/>
-      <w:r>
-        <w:t>Ausblick</w:t>
+      <w:bookmarkStart w:id="34" w:name="_Toc510795847"/>
+      <w:r>
+        <w:t>Zusammenfassung</w:t>
       </w:r>
       <w:bookmarkEnd w:id="34"/>
-      <w:r>
-        <w:br w:type="page"/>
-      </w:r>
     </w:p>
     <w:p>
       <w:pPr>
+        <w:pStyle w:val="berschrift3"/>
+      </w:pPr>
+      <w:bookmarkStart w:id="35" w:name="_Toc510795848"/>
+      <w:r>
+        <w:t>Probleme</w:t>
+      </w:r>
+      <w:bookmarkEnd w:id="35"/>
+    </w:p>
+    <w:p>
+      <w:r>
+        <w:rPr>
+          <w:b/>
+        </w:rPr>
+        <w:t>Begrifflichkeiten</w:t>
+      </w:r>
+      <w:r>
+        <w:t xml:space="preserve"> bei SAP, ständiger Wandel des Produkts, da dieses modular weiterentwickelt wird, während ich recherchiere. Heute gibt es noch keine passende App, morgen könnte es eine geben.</w:t>
+      </w:r>
+    </w:p>
+    <w:p>
+      <w:r>
+        <w:rPr>
+          <w:b/>
+        </w:rPr>
+        <w:t>Zugänge</w:t>
+      </w:r>
+      <w:r>
+        <w:t xml:space="preserve">, welche benötigt werden </w:t>
+      </w:r>
+      <w:r>
+        <w:t>um die Recherchen für diese Arbeit zu erle</w:t>
+      </w:r>
+      <w:r>
+        <w:t>digen sind schwer zu beschaffen. Es gibt viele Testsysteme, die jedoch meist nicht die ausreichenden Rechte aufweisen.</w:t>
+      </w:r>
+    </w:p>
+    <w:p>
+      <w:pPr>
+        <w:pStyle w:val="berschrift2"/>
+      </w:pPr>
+      <w:bookmarkStart w:id="36" w:name="_Toc510795849"/>
+      <w:r>
+        <w:t>Fazit</w:t>
+      </w:r>
+      <w:bookmarkEnd w:id="36"/>
+    </w:p>
+    <w:p>
+      <w:pPr>
+        <w:pStyle w:val="berschrift2"/>
+      </w:pPr>
+      <w:bookmarkStart w:id="37" w:name="_Toc510795850"/>
+      <w:r>
+        <w:t>Ausblick</w:t>
+      </w:r>
+      <w:bookmarkEnd w:id="37"/>
+      <w:r>
+        <w:br w:type="page"/>
+      </w:r>
+    </w:p>
+    <w:p>
+      <w:pPr>
         <w:pStyle w:val="berschrift1"/>
       </w:pPr>
-      <w:bookmarkStart w:id="35" w:name="_Toc510508752"/>
+      <w:bookmarkStart w:id="38" w:name="_Toc510795851"/>
       <w:r>
         <w:lastRenderedPageBreak/>
         <w:t>Abkürzungsverzeichnis</w:t>
       </w:r>
-      <w:bookmarkEnd w:id="35"/>
+      <w:bookmarkEnd w:id="38"/>
     </w:p>
     <w:tbl>
       <w:tblPr>
@@ -6453,55 +5951,7 @@
                 <w:i/>
                 <w:lang w:val="en-US"/>
               </w:rPr>
-              <w:t>Enterprise Resource Planning (</w:t>
-            </w:r>
-            <w:proofErr w:type="spellStart"/>
-            <w:r>
-              <w:rPr>
-                <w:i/>
-                <w:lang w:val="en-US"/>
-              </w:rPr>
-              <w:t>Ressourcenplanung</w:t>
-            </w:r>
-            <w:proofErr w:type="spellEnd"/>
-            <w:r>
-              <w:rPr>
-                <w:i/>
-                <w:lang w:val="en-US"/>
-              </w:rPr>
-              <w:t xml:space="preserve"> </w:t>
-            </w:r>
-            <w:proofErr w:type="spellStart"/>
-            <w:r>
-              <w:rPr>
-                <w:i/>
-                <w:lang w:val="en-US"/>
-              </w:rPr>
-              <w:t>eines</w:t>
-            </w:r>
-            <w:proofErr w:type="spellEnd"/>
-            <w:r>
-              <w:rPr>
-                <w:i/>
-                <w:lang w:val="en-US"/>
-              </w:rPr>
-              <w:t xml:space="preserve"> </w:t>
-            </w:r>
-            <w:proofErr w:type="spellStart"/>
-            <w:r>
-              <w:rPr>
-                <w:i/>
-                <w:lang w:val="en-US"/>
-              </w:rPr>
-              <w:t>Unternehmens</w:t>
-            </w:r>
-            <w:proofErr w:type="spellEnd"/>
-            <w:r>
-              <w:rPr>
-                <w:i/>
-                <w:lang w:val="en-US"/>
-              </w:rPr>
-              <w:t>)</w:t>
+              <w:t>Enterprise Resource Planning (Ressourcenplanung eines Unternehmens)</w:t>
             </w:r>
           </w:p>
         </w:tc>
@@ -6753,8 +6203,7 @@
           <w:lang w:val="en-US"/>
         </w:rPr>
       </w:pPr>
-      <w:bookmarkStart w:id="36" w:name="_Toc510508753"/>
-      <w:proofErr w:type="spellStart"/>
+      <w:bookmarkStart w:id="39" w:name="_Toc510795852"/>
       <w:r>
         <w:rPr>
           <w:lang w:val="en-US"/>
@@ -6768,8 +6217,7 @@
         </w:rPr>
         <w:t>dungsverzeichnis</w:t>
       </w:r>
-      <w:bookmarkEnd w:id="36"/>
-      <w:proofErr w:type="spellEnd"/>
+      <w:bookmarkEnd w:id="39"/>
     </w:p>
     <w:p>
       <w:pPr>
@@ -6877,11 +6325,11 @@
       <w:pPr>
         <w:pStyle w:val="berschrift1"/>
       </w:pPr>
-      <w:bookmarkStart w:id="37" w:name="_Toc510508754"/>
+      <w:bookmarkStart w:id="40" w:name="_Toc510795853"/>
       <w:r>
         <w:t>Tabellenverzeichnis</w:t>
       </w:r>
-      <w:bookmarkEnd w:id="37"/>
+      <w:bookmarkEnd w:id="40"/>
     </w:p>
     <w:p>
       <w:pPr>
@@ -7057,12 +6505,12 @@
       <w:pPr>
         <w:pStyle w:val="berschrift1"/>
       </w:pPr>
-      <w:bookmarkStart w:id="38" w:name="_Toc510508755"/>
+      <w:bookmarkStart w:id="41" w:name="_Toc510795854"/>
       <w:r>
         <w:lastRenderedPageBreak/>
         <w:t>Literaturverzeichnis</w:t>
       </w:r>
-      <w:bookmarkEnd w:id="38"/>
+      <w:bookmarkEnd w:id="41"/>
     </w:p>
     <w:p>
       <w:pPr>
@@ -7776,25 +7224,25 @@
       <w:pPr>
         <w:pStyle w:val="berschrift1"/>
       </w:pPr>
-      <w:bookmarkStart w:id="39" w:name="_Toc510508756"/>
-      <w:bookmarkStart w:id="40" w:name="_Ref430010625"/>
+      <w:bookmarkStart w:id="42" w:name="_Ref430010625"/>
+      <w:bookmarkStart w:id="43" w:name="_Toc510795855"/>
       <w:r>
         <w:lastRenderedPageBreak/>
         <w:t>Anhang</w:t>
       </w:r>
-      <w:bookmarkEnd w:id="39"/>
+      <w:bookmarkEnd w:id="43"/>
     </w:p>
     <w:p>
       <w:pPr>
         <w:pStyle w:val="berschrift2"/>
       </w:pPr>
-      <w:bookmarkStart w:id="41" w:name="_Ref508289104"/>
-      <w:bookmarkStart w:id="42" w:name="_Toc510508757"/>
+      <w:bookmarkStart w:id="44" w:name="_Ref508289104"/>
+      <w:bookmarkStart w:id="45" w:name="_Toc510795856"/>
       <w:r>
         <w:t>Übersicht über die Konzernstruktur</w:t>
       </w:r>
-      <w:bookmarkEnd w:id="41"/>
-      <w:bookmarkEnd w:id="42"/>
+      <w:bookmarkEnd w:id="44"/>
+      <w:bookmarkEnd w:id="45"/>
     </w:p>
     <w:p>
       <w:pPr>
@@ -7906,7 +7354,7 @@
           </wp:inline>
         </w:drawing>
       </w:r>
-      <w:bookmarkEnd w:id="40"/>
+      <w:bookmarkEnd w:id="42"/>
       <w:r>
         <w:br w:type="page"/>
       </w:r>
@@ -7915,12 +7363,12 @@
       <w:pPr>
         <w:pStyle w:val="berschrift1"/>
       </w:pPr>
-      <w:bookmarkStart w:id="43" w:name="_Toc510508758"/>
+      <w:bookmarkStart w:id="46" w:name="_Toc510795857"/>
       <w:r>
         <w:lastRenderedPageBreak/>
         <w:t>Selbstständigkeitserklärung</w:t>
       </w:r>
-      <w:bookmarkEnd w:id="43"/>
+      <w:bookmarkEnd w:id="46"/>
     </w:p>
     <w:p>
       <w:pPr>
@@ -8241,7 +7689,6 @@
           <w:id w:val="521832401"/>
           <w:citation/>
         </w:sdtPr>
-        <w:sdtEndPr/>
         <w:sdtContent>
           <w:r>
             <w:fldChar w:fldCharType="begin"/>
@@ -8284,7 +7731,6 @@
         <w:docPartUnique/>
       </w:docPartObj>
     </w:sdtPr>
-    <w:sdtEndPr/>
     <w:sdtContent>
       <w:p>
         <w:pPr>
@@ -8333,7 +7779,7 @@
             <w:rFonts w:ascii="Calibri Light" w:hAnsi="Calibri Light"/>
             <w:noProof/>
           </w:rPr>
-          <w:t xml:space="preserve"> Resource Planning - Systeme</w:t>
+          <w:t xml:space="preserve"> Resource Planning – Systeme</w:t>
         </w:r>
         <w:r>
           <w:rPr>
@@ -8390,7 +7836,7 @@
             <w:bCs/>
             <w:noProof/>
           </w:rPr>
-          <w:t>8</w:t>
+          <w:t>9</w:t>
         </w:r>
         <w:r>
           <w:rPr>
@@ -15967,7 +15413,7 @@
 </file>
 
 <file path=customXml/itemProps1.xml><?xml version="1.0" encoding="utf-8"?>
-<ds:datastoreItem xmlns:ds="http://schemas.openxmlformats.org/officeDocument/2006/customXml" ds:itemID="{0D9C6459-FAB2-445C-AA63-C2849943A735}">
+<ds:datastoreItem xmlns:ds="http://schemas.openxmlformats.org/officeDocument/2006/customXml" ds:itemID="{4C17FEA9-9958-4966-89F4-CF8601F3D823}">
   <ds:schemaRefs>
     <ds:schemaRef ds:uri="http://schemas.openxmlformats.org/officeDocument/2006/bibliography"/>
   </ds:schemaRefs>

</xml_diff>

<commit_message>
hana cloud plattform ab 2012
</commit_message>
<xml_diff>
--- a/Meine_Bachelorarbeit.docx
+++ b/Meine_Bachelorarbeit.docx
@@ -432,7 +432,7 @@
           <w:noProof/>
           <w:szCs w:val="36"/>
         </w:rPr>
-        <w:t>18.04.2018</w:t>
+        <w:t>19.04.2018</w:t>
       </w:r>
       <w:r>
         <w:rPr>
@@ -5949,7 +5949,13 @@
         <w:t>Bei der SAP Cloud Platform handelt sich um ein Platform-as-a-Service</w:t>
       </w:r>
       <w:r>
-        <w:t>-Angebot, welches umfassende Services und Fähigkeiten der Applikationsentwicklung bereitstellt, welche es dem Nutzer ermöglichen Geschäftsanwendungen in d</w:t>
+        <w:t>-Angebot, welches umfassende Services und Fähigkeiten der Applikations</w:t>
+      </w:r>
+      <w:r>
+        <w:t>entwicklung bereitstellt, die</w:t>
+      </w:r>
+      <w:r>
+        <w:t xml:space="preserve"> es dem Nutzer ermöglichen Geschäftsanwendungen in d</w:t>
       </w:r>
       <w:r>
         <w:t>er Cloud zu bauen, zu erweitern</w:t>
@@ -6024,16 +6030,406 @@
       <w:r>
         <w:t>.</w:t>
       </w:r>
-    </w:p>
+      <w:r>
+        <w:t xml:space="preserve"> </w:t>
+      </w:r>
+      <w:r>
+        <w:t>Ihren Beginn fand die SAP Cloud Platform im Oktober 2012 als SAP HANA Cloud mit den Hauptbestandteilen SAP HANA App Services und SAP HANA DB Services</w:t>
+      </w:r>
+      <w:r>
+        <w:t xml:space="preserve">, wie </w:t>
+      </w:r>
+      <w:r>
+        <w:fldChar w:fldCharType="begin"/>
+      </w:r>
+      <w:r>
+        <w:instrText xml:space="preserve"> REF _Ref511908608 \h </w:instrText>
+      </w:r>
+      <w:r>
+        <w:fldChar w:fldCharType="separate"/>
+      </w:r>
+      <w:r>
+        <w:t xml:space="preserve">Abbildung </w:t>
+      </w:r>
+      <w:r>
+        <w:rPr>
+          <w:noProof/>
+        </w:rPr>
+        <w:t>2</w:t>
+      </w:r>
+      <w:r>
+        <w:fldChar w:fldCharType="end"/>
+      </w:r>
+      <w:r>
+        <w:t xml:space="preserve"> zeigt</w:t>
+      </w:r>
+      <w:r>
+        <w:t>.</w:t>
+      </w:r>
+      <w:r>
+        <w:t xml:space="preserve"> SAP HANA DB</w:t>
+      </w:r>
+      <w:r>
+        <w:t xml:space="preserve">Services meint die SAP HANA Datenbank und Hilfsmittel, mit welchen die Daten durchsucht oder bearbeitet werden können um anschließend als Grundlage für Vorhersagen zu dienen. Hier finden sich spezielle </w:t>
+      </w:r>
+      <w:r>
+        <w:t xml:space="preserve">Suchalgorithmen, Strukturerkennungsalgorithmen, raumbezogene Analysen </w:t>
+      </w:r>
+      <w:r>
+        <w:t>oder Diagramme</w:t>
+      </w:r>
+      <w:r>
+        <w:t>.</w:t>
+      </w:r>
+    </w:p>
+    <w:p>
+      <w:r>
+        <w:t xml:space="preserve">Darauf aufbauend findet man SAP AppServices, welche für die Erstellung von Applikationen </w:t>
+      </w:r>
+      <w:r>
+        <w:t xml:space="preserve">Dienste zur Verfügung stellen, welche zum Beispiel die Persistenz-, Konnektivitäts-, Identitäts- und Dokumentenverwaltung ermöglichen und daher auch Enablement Services genannt werden. Des Weiteren finden sich Dienste </w:t>
+      </w:r>
+      <w:hyperlink r:id="rId10" w:history="1">
+        <w:r>
+          <w:rPr>
+            <w:rStyle w:val="Hyperlink"/>
+          </w:rPr>
+          <w:t>https://de.slideshare.net/sapturkiye/sap-hana-cloud-platform-41154614</w:t>
+        </w:r>
+      </w:hyperlink>
+    </w:p>
+    <w:p/>
+    <w:p/>
+    <w:p>
+      <w:pPr>
+        <w:keepNext/>
+      </w:pPr>
+      <w:r>
+        <w:rPr>
+          <w:noProof/>
+          <w:lang w:eastAsia="zh-CN"/>
+        </w:rPr>
+        <w:drawing>
+          <wp:inline distT="0" distB="0" distL="0" distR="0">
+            <wp:extent cx="6119495" cy="4109085"/>
+            <wp:effectExtent l="0" t="0" r="0" b="5715"/>
+            <wp:docPr id="9" name="Grafik 9"/>
+            <wp:cNvGraphicFramePr>
+              <a:graphicFrameLocks xmlns:a="http://schemas.openxmlformats.org/drawingml/2006/main" noChangeAspect="1"/>
+            </wp:cNvGraphicFramePr>
+            <a:graphic xmlns:a="http://schemas.openxmlformats.org/drawingml/2006/main">
+              <a:graphicData uri="http://schemas.openxmlformats.org/drawingml/2006/picture">
+                <pic:pic xmlns:pic="http://schemas.openxmlformats.org/drawingml/2006/picture">
+                  <pic:nvPicPr>
+                    <pic:cNvPr id="9" name="SAP HANA Cloud Plattform.jpg"/>
+                    <pic:cNvPicPr/>
+                  </pic:nvPicPr>
+                  <pic:blipFill>
+                    <a:blip r:embed="rId11">
+                      <a:extLst>
+                        <a:ext uri="{28A0092B-C50C-407E-A947-70E740481C1C}">
+                          <a14:useLocalDpi xmlns:a14="http://schemas.microsoft.com/office/drawing/2010/main" val="0"/>
+                        </a:ext>
+                      </a:extLst>
+                    </a:blip>
+                    <a:stretch>
+                      <a:fillRect/>
+                    </a:stretch>
+                  </pic:blipFill>
+                  <pic:spPr>
+                    <a:xfrm>
+                      <a:off x="0" y="0"/>
+                      <a:ext cx="6119495" cy="4109085"/>
+                    </a:xfrm>
+                    <a:prstGeom prst="rect">
+                      <a:avLst/>
+                    </a:prstGeom>
+                  </pic:spPr>
+                </pic:pic>
+              </a:graphicData>
+            </a:graphic>
+          </wp:inline>
+        </w:drawing>
+      </w:r>
+    </w:p>
+    <w:p>
+      <w:pPr>
+        <w:pStyle w:val="Beschriftung"/>
+      </w:pPr>
+      <w:bookmarkStart w:id="13" w:name="_Ref511908608"/>
+      <w:r>
+        <w:t xml:space="preserve">Abbildung </w:t>
+      </w:r>
+      <w:fldSimple w:instr=" SEQ Abbildung \* ARABIC ">
+        <w:r>
+          <w:rPr>
+            <w:noProof/>
+          </w:rPr>
+          <w:t>2</w:t>
+        </w:r>
+      </w:fldSimple>
+      <w:bookmarkEnd w:id="13"/>
+      <w:r>
+        <w:t xml:space="preserve">: SAP HANA Cloud Platform </w:t>
+      </w:r>
+      <w:sdt>
+        <w:sdtPr>
+          <w:id w:val="-904985096"/>
+          <w:citation/>
+        </w:sdtPr>
+        <w:sdtContent>
+          <w:r>
+            <w:fldChar w:fldCharType="begin"/>
+          </w:r>
+          <w:r>
+            <w:instrText xml:space="preserve"> CITATION Ste13 \l 1031 </w:instrText>
+          </w:r>
+          <w:r>
+            <w:fldChar w:fldCharType="separate"/>
+          </w:r>
+          <w:r>
+            <w:rPr>
+              <w:noProof/>
+            </w:rPr>
+            <w:t>[18]</w:t>
+          </w:r>
+          <w:r>
+            <w:fldChar w:fldCharType="end"/>
+          </w:r>
+        </w:sdtContent>
+      </w:sdt>
+    </w:p>
+    <w:p>
+      <w:r>
+        <w:t xml:space="preserve"> In den folgenden Jahren hat SAP die Platform erweitert und ausgebaut und sie schließlich im Februar 2017 neu unter dem Namen SAP Cloud Platform veröffentlicht. </w:t>
+      </w:r>
+    </w:p>
+    <w:p>
+      <w:pPr>
+        <w:pStyle w:val="Listenabsatz"/>
+        <w:numPr>
+          <w:ilvl w:val="1"/>
+          <w:numId w:val="5"/>
+        </w:numPr>
+        <w:rPr>
+          <w:lang w:val="fr-FR"/>
+        </w:rPr>
+      </w:pPr>
+      <w:r>
+        <w:rPr>
+          <w:lang w:val="fr-FR"/>
+        </w:rPr>
+        <w:t>Analytics [page 20]</w:t>
+      </w:r>
+    </w:p>
+    <w:p>
+      <w:pPr>
+        <w:pStyle w:val="Listenabsatz"/>
+        <w:numPr>
+          <w:ilvl w:val="1"/>
+          <w:numId w:val="5"/>
+        </w:numPr>
+        <w:rPr>
+          <w:lang w:val="fr-FR"/>
+        </w:rPr>
+      </w:pPr>
+      <w:r>
+        <w:rPr>
+          <w:lang w:val="fr-FR"/>
+        </w:rPr>
+        <w:t>Business Services [page 20]</w:t>
+      </w:r>
+    </w:p>
+    <w:p>
+      <w:pPr>
+        <w:pStyle w:val="Listenabsatz"/>
+        <w:numPr>
+          <w:ilvl w:val="1"/>
+          <w:numId w:val="5"/>
+        </w:numPr>
+        <w:rPr>
+          <w:lang w:val="fr-FR"/>
+        </w:rPr>
+      </w:pPr>
+      <w:r>
+        <w:rPr>
+          <w:lang w:val="fr-FR"/>
+        </w:rPr>
+        <w:t>Collaboration [page 21]</w:t>
+      </w:r>
+    </w:p>
+    <w:p>
+      <w:pPr>
+        <w:pStyle w:val="Listenabsatz"/>
+        <w:numPr>
+          <w:ilvl w:val="1"/>
+          <w:numId w:val="5"/>
+        </w:numPr>
+        <w:rPr>
+          <w:lang w:val="fr-FR"/>
+        </w:rPr>
+      </w:pPr>
+      <w:r>
+        <w:rPr>
+          <w:lang w:val="fr-FR"/>
+        </w:rPr>
+        <w:t>DevOps [page 22]</w:t>
+      </w:r>
+    </w:p>
+    <w:p>
+      <w:pPr>
+        <w:pStyle w:val="Listenabsatz"/>
+        <w:numPr>
+          <w:ilvl w:val="1"/>
+          <w:numId w:val="5"/>
+        </w:numPr>
+        <w:rPr>
+          <w:lang w:val="fr-FR"/>
+        </w:rPr>
+      </w:pPr>
+      <w:r>
+        <w:rPr>
+          <w:lang w:val="fr-FR"/>
+        </w:rPr>
+        <w:t>Integration [page 24]</w:t>
+      </w:r>
+    </w:p>
+    <w:p>
+      <w:pPr>
+        <w:pStyle w:val="Listenabsatz"/>
+        <w:numPr>
+          <w:ilvl w:val="1"/>
+          <w:numId w:val="5"/>
+        </w:numPr>
+        <w:rPr>
+          <w:lang w:val="fr-FR"/>
+        </w:rPr>
+      </w:pPr>
+      <w:r>
+        <w:rPr>
+          <w:lang w:val="fr-FR"/>
+        </w:rPr>
+        <w:t>Internet of Things [page 25]</w:t>
+      </w:r>
+    </w:p>
+    <w:p>
+      <w:pPr>
+        <w:pStyle w:val="Listenabsatz"/>
+        <w:numPr>
+          <w:ilvl w:val="1"/>
+          <w:numId w:val="5"/>
+        </w:numPr>
+        <w:rPr>
+          <w:lang w:val="fr-FR"/>
+        </w:rPr>
+      </w:pPr>
+      <w:r>
+        <w:rPr>
+          <w:lang w:val="fr-FR"/>
+        </w:rPr>
+        <w:t>Mobile Services [page 26]</w:t>
+      </w:r>
+    </w:p>
+    <w:p>
+      <w:pPr>
+        <w:pStyle w:val="Listenabsatz"/>
+        <w:numPr>
+          <w:ilvl w:val="1"/>
+          <w:numId w:val="5"/>
+        </w:numPr>
+        <w:rPr>
+          <w:lang w:val="fr-FR"/>
+        </w:rPr>
+      </w:pPr>
+      <w:r>
+        <w:rPr>
+          <w:lang w:val="fr-FR"/>
+        </w:rPr>
+        <w:t>Runtimes &amp; Containers [page 26]</w:t>
+      </w:r>
+    </w:p>
+    <w:p>
+      <w:pPr>
+        <w:pStyle w:val="Listenabsatz"/>
+        <w:numPr>
+          <w:ilvl w:val="1"/>
+          <w:numId w:val="5"/>
+        </w:numPr>
+        <w:rPr>
+          <w:lang w:val="fr-FR"/>
+        </w:rPr>
+      </w:pPr>
+      <w:r>
+        <w:rPr>
+          <w:lang w:val="fr-FR"/>
+        </w:rPr>
+        <w:t>Security [page 27]</w:t>
+      </w:r>
+    </w:p>
+    <w:p>
+      <w:pPr>
+        <w:pStyle w:val="Listenabsatz"/>
+        <w:numPr>
+          <w:ilvl w:val="1"/>
+          <w:numId w:val="5"/>
+        </w:numPr>
+        <w:rPr>
+          <w:lang w:val="fr-FR"/>
+        </w:rPr>
+      </w:pPr>
+      <w:r>
+        <w:rPr>
+          <w:lang w:val="fr-FR"/>
+        </w:rPr>
+        <w:t xml:space="preserve">Data &amp; Storage [page 21] </w:t>
+      </w:r>
+    </w:p>
+    <w:p>
+      <w:pPr>
+        <w:pStyle w:val="Listenabsatz"/>
+        <w:numPr>
+          <w:ilvl w:val="1"/>
+          <w:numId w:val="5"/>
+        </w:numPr>
+        <w:rPr>
+          <w:lang w:val="fr-FR"/>
+        </w:rPr>
+      </w:pPr>
+      <w:r>
+        <w:rPr>
+          <w:lang w:val="fr-FR"/>
+        </w:rPr>
+        <w:t>Machine Learning [page 25]</w:t>
+      </w:r>
+    </w:p>
+    <w:p>
+      <w:pPr>
+        <w:pStyle w:val="Listenabsatz"/>
+        <w:numPr>
+          <w:ilvl w:val="1"/>
+          <w:numId w:val="5"/>
+        </w:numPr>
+        <w:rPr>
+          <w:lang w:val="fr-FR"/>
+        </w:rPr>
+      </w:pPr>
+      <w:r>
+        <w:rPr>
+          <w:lang w:val="fr-FR"/>
+        </w:rPr>
+        <w:t>User Experience [page 28]</w:t>
+      </w:r>
+    </w:p>
+    <w:p/>
     <w:p>
       <w:pPr>
         <w:pStyle w:val="berschrift3"/>
       </w:pPr>
-      <w:bookmarkStart w:id="13" w:name="_Toc511822966"/>
-      <w:r>
-        <w:t>Anbieter</w:t>
-      </w:r>
-      <w:bookmarkEnd w:id="13"/>
+      <w:bookmarkStart w:id="14" w:name="_Toc511822967"/>
+      <w:r>
+        <w:t>Zielgruppe</w:t>
+      </w:r>
+      <w:bookmarkEnd w:id="14"/>
     </w:p>
     <w:p>
       <w:pPr>
@@ -6044,7 +6440,169 @@
         </w:numPr>
       </w:pPr>
       <w:r>
-        <w:t>Geschichte</w:t>
+        <w:t xml:space="preserve">Für Entscheider, Entwickler, Partner </w:t>
+      </w:r>
+      <w:hyperlink r:id="rId12" w:history="1">
+        <w:r>
+          <w:rPr>
+            <w:rStyle w:val="Hyperlink"/>
+          </w:rPr>
+          <w:t>https://www.sap.com/germany/products/cloud-platform.html</w:t>
+        </w:r>
+      </w:hyperlink>
+    </w:p>
+    <w:p>
+      <w:pPr>
+        <w:pStyle w:val="Listenabsatz"/>
+        <w:numPr>
+          <w:ilvl w:val="2"/>
+          <w:numId w:val="5"/>
+        </w:numPr>
+        <w:rPr>
+          <w:lang w:val="en-US"/>
+        </w:rPr>
+      </w:pPr>
+      <w:r>
+        <w:rPr>
+          <w:rFonts w:cs="Arial"/>
+          <w:color w:val="525252"/>
+          <w:shd w:val="clear" w:color="auto" w:fill="FFFFFF"/>
+          <w:lang w:val="en-US"/>
+        </w:rPr>
+        <w:t>Whether you are a startup intending to build a new cloud solution leveraging SAP HANA, a partner wanting to develop an extension scenario or a customer in need for a custom solution that integrates with existing SAP applications, SAP HANA Cloud Platform is the recommended platform to achieve these goals. </w:t>
+      </w:r>
+      <w:r>
+        <w:rPr>
+          <w:rFonts w:cs="Arial"/>
+          <w:color w:val="525252"/>
+          <w:shd w:val="clear" w:color="auto" w:fill="FFFFFF"/>
+          <w:lang w:val="en-US"/>
+        </w:rPr>
+        <w:t>https://blogs.saphana.com/2013/10/14/the-sap-hana-cloud-platform-symbiosis/</w:t>
+      </w:r>
+    </w:p>
+    <w:p>
+      <w:pPr>
+        <w:pStyle w:val="Listenabsatz"/>
+        <w:numPr>
+          <w:ilvl w:val="2"/>
+          <w:numId w:val="5"/>
+        </w:numPr>
+      </w:pPr>
+      <w:r>
+        <w:t>SAP-Kunden</w:t>
+      </w:r>
+    </w:p>
+    <w:p>
+      <w:pPr>
+        <w:pStyle w:val="Listenabsatz"/>
+        <w:numPr>
+          <w:ilvl w:val="2"/>
+          <w:numId w:val="5"/>
+        </w:numPr>
+      </w:pPr>
+      <w:r>
+        <w:t>Die SAP Cloud Platform kann jedoch auch für Anw</w:t>
+      </w:r>
+      <w:r>
+        <w:t>endungen Dritter genutzt werden, zum Beispiel, wenn jemand SAP HANA als Basis für Daten nutzen möchte, die in Echtzeit analysiert werden sollen</w:t>
+      </w:r>
+    </w:p>
+    <w:p>
+      <w:pPr>
+        <w:pStyle w:val="Listenabsatz"/>
+        <w:numPr>
+          <w:ilvl w:val="1"/>
+          <w:numId w:val="5"/>
+        </w:numPr>
+      </w:pPr>
+      <w:r>
+        <w:t>Verwendung</w:t>
+      </w:r>
+      <w:r>
+        <w:t>sbeispiele</w:t>
+      </w:r>
+    </w:p>
+    <w:p>
+      <w:pPr>
+        <w:pStyle w:val="Listenabsatz"/>
+        <w:numPr>
+          <w:ilvl w:val="2"/>
+          <w:numId w:val="5"/>
+        </w:numPr>
+      </w:pPr>
+      <w:r>
+        <w:t>Siemens offenes, skalierbares, flexibles Ökosystem für Internet der Ding</w:t>
+      </w:r>
+      <w:r>
+        <w:t>e auf Basis der SCP (Reinheimer</w:t>
+      </w:r>
+      <w:r>
+        <w:t>, S. 26.)</w:t>
+      </w:r>
+    </w:p>
+    <w:p>
+      <w:pPr>
+        <w:pStyle w:val="Listenabsatz"/>
+        <w:numPr>
+          <w:ilvl w:val="2"/>
+          <w:numId w:val="5"/>
+        </w:numPr>
+      </w:pPr>
+      <w:r>
+        <w:t>So hat z. B. die Hamburger Hafenbehörde mittels HCP eine innovative, integrierte Lösung zur Optimierung der Hafenlogistik entwickelt. Die 9 Mio. Container und 10.000 Schiffe pro Jahr können nun in Echtzeit koordiniert werden. Als weiteres Beispiel kann die National Football League (NFL) genannt werden, die – basierend auf HCP – eine sehr erfolgreiche Lösung zum Fantasie-Football entwickelt hat, mit deren Hilfe sich Fans eigene Teams basierend auf realen Spielerstatistiken bilden können. Klees S. 631</w:t>
+      </w:r>
+    </w:p>
+    <w:p>
+      <w:pPr>
+        <w:pStyle w:val="Listenabsatz"/>
+        <w:numPr>
+          <w:ilvl w:val="2"/>
+          <w:numId w:val="5"/>
+        </w:numPr>
+      </w:pPr>
+      <w:r>
+        <w:t>https://sapinsider.wispubs.com/Assets/Articles/2016/July/IP-Demystifying-SAP-HANA-Cloud-Platform</w:t>
+      </w:r>
+    </w:p>
+    <w:p>
+      <w:pPr>
+        <w:pStyle w:val="berschrift3"/>
+      </w:pPr>
+      <w:bookmarkStart w:id="15" w:name="_Toc511822968"/>
+      <w:r>
+        <w:t>Bezahlung</w:t>
+      </w:r>
+      <w:bookmarkEnd w:id="15"/>
+    </w:p>
+    <w:p>
+      <w:pPr>
+        <w:pStyle w:val="Listenabsatz"/>
+        <w:numPr>
+          <w:ilvl w:val="2"/>
+          <w:numId w:val="5"/>
+        </w:numPr>
+      </w:pPr>
+      <w:r>
+        <w:t>Free Trial</w:t>
+      </w:r>
+    </w:p>
+    <w:p>
+      <w:pPr>
+        <w:pStyle w:val="Listenabsatz"/>
+        <w:numPr>
+          <w:ilvl w:val="2"/>
+          <w:numId w:val="5"/>
+        </w:numPr>
+        <w:rPr>
+          <w:lang w:val="en-US"/>
+        </w:rPr>
+      </w:pPr>
+      <w:r>
+        <w:rPr>
+          <w:lang w:val="en-US"/>
+        </w:rPr>
+        <w:t>Subscription-based</w:t>
       </w:r>
     </w:p>
     <w:p>
@@ -6055,97 +6613,18 @@
           <w:numId w:val="5"/>
         </w:numPr>
         <w:rPr>
-          <w:lang w:val="nl-NL"/>
-        </w:rPr>
-      </w:pPr>
-      <w:r>
-        <w:rPr>
-          <w:lang w:val="nl-NL"/>
-        </w:rPr>
-        <w:t>2012 als SAP HANA Cloud http://www.dbta.com/Editorial/News-Flashes/SAP-Introduces-SAP-HANA-Cloud-an-In-Memory-Cloud-Platform-85724.aspx</w:t>
-      </w:r>
-    </w:p>
-    <w:p>
-      <w:pPr>
-        <w:pStyle w:val="Listenabsatz"/>
-        <w:numPr>
-          <w:ilvl w:val="3"/>
-          <w:numId w:val="5"/>
-        </w:numPr>
-        <w:rPr>
           <w:lang w:val="en-US"/>
         </w:rPr>
       </w:pPr>
-      <w:r>
-        <w:rPr>
-          <w:lang w:val="en-US"/>
-        </w:rPr>
-        <w:t>2015 als SAP HANA Cloud Platform for the Internet of Things</w:t>
-      </w:r>
-    </w:p>
-    <w:p>
-      <w:pPr>
-        <w:pStyle w:val="Listenabsatz"/>
-        <w:numPr>
-          <w:ilvl w:val="4"/>
-          <w:numId w:val="5"/>
-        </w:numPr>
-      </w:pPr>
-      <w:r>
-        <w:t>Integration von Endgeräten aller Art in Kerngeschäftsprozesse (</w:t>
-      </w:r>
-      <w:hyperlink r:id="rId10" w:anchor="2011-present" w:history="1">
+      <w:hyperlink r:id="rId13" w:history="1">
         <w:r>
           <w:rPr>
             <w:rStyle w:val="Hyperlink"/>
+            <w:lang w:val="en-US"/>
           </w:rPr>
-          <w:t>https://www.sap.com/corporate/de/company/history.2011-present.html#2011-present</w:t>
+          <w:t>https://cloudplatform.sap.com/content/dam/website/skywalker/en_us/PDFs/SAP_CP_Pricing_PDF_2_21.pdf</w:t>
         </w:r>
       </w:hyperlink>
-      <w:r>
-        <w:t>)</w:t>
-      </w:r>
-    </w:p>
-    <w:p>
-      <w:pPr>
-        <w:pStyle w:val="Listenabsatz"/>
-        <w:numPr>
-          <w:ilvl w:val="4"/>
-          <w:numId w:val="5"/>
-        </w:numPr>
-        <w:rPr>
-          <w:lang w:val="en-US"/>
-        </w:rPr>
-      </w:pPr>
-      <w:r>
-        <w:rPr>
-          <w:rFonts w:ascii="Sans" w:hAnsi="Sans"/>
-          <w:color w:val="404040"/>
-          <w:sz w:val="23"/>
-          <w:szCs w:val="23"/>
-          <w:shd w:val="clear" w:color="auto" w:fill="FFFFFF"/>
-          <w:lang w:val="en-US"/>
-        </w:rPr>
-        <w:lastRenderedPageBreak/>
-        <w:t>HANA Cloud Platform (HCP), "is the key to the company's future—it is that simple," said SAP </w:t>
-      </w:r>
-      <w:r>
-        <w:rPr>
-          <w:rFonts w:ascii="Sans" w:hAnsi="Sans"/>
-          <w:color w:val="404040"/>
-          <w:sz w:val="23"/>
-          <w:szCs w:val="23"/>
-          <w:shd w:val="clear" w:color="auto" w:fill="FFFFFF"/>
-          <w:lang w:val="en-US"/>
-        </w:rPr>
-        <w:t xml:space="preserve"> </w:t>
-      </w:r>
-      <w:r>
-        <w:rPr>
-          <w:lang w:val="en-US"/>
-        </w:rPr>
-        <w:t>http://www.eweek.com/enterprise-apps/sap-counting-on-customers-to-go-all-in-on-cloud-migration-with-hana</w:t>
-      </w:r>
     </w:p>
     <w:p>
       <w:pPr>
@@ -6154,32 +6633,16 @@
           <w:ilvl w:val="2"/>
           <w:numId w:val="5"/>
         </w:numPr>
-      </w:pPr>
-      <w:r>
-        <w:t>Integration im SAP-Umfeld</w:t>
-      </w:r>
-    </w:p>
-    <w:p>
-      <w:pPr>
-        <w:pStyle w:val="Listenabsatz"/>
-        <w:numPr>
-          <w:ilvl w:val="3"/>
-          <w:numId w:val="5"/>
-        </w:numPr>
-      </w:pPr>
-      <w:r>
-        <w:t>S/4 HANA</w:t>
-      </w:r>
-    </w:p>
-    <w:p>
-      <w:pPr>
-        <w:pStyle w:val="berschrift3"/>
-      </w:pPr>
-      <w:bookmarkStart w:id="14" w:name="_Toc511822967"/>
-      <w:r>
-        <w:t>Zielgruppe</w:t>
-      </w:r>
-      <w:bookmarkEnd w:id="14"/>
+        <w:rPr>
+          <w:lang w:val="en-US"/>
+        </w:rPr>
+      </w:pPr>
+      <w:r>
+        <w:rPr>
+          <w:lang w:val="en-US"/>
+        </w:rPr>
+        <w:t>consumption-based</w:t>
+      </w:r>
     </w:p>
     <w:p>
       <w:pPr>
@@ -6190,204 +6653,9 @@
         </w:numPr>
       </w:pPr>
       <w:r>
-        <w:t xml:space="preserve">Für Entscheider, Entwickler, Partner </w:t>
-      </w:r>
-      <w:r>
-        <w:t>https://www.sap.com/germany/products/cloud-platform.html</w:t>
-      </w:r>
-    </w:p>
-    <w:p>
-      <w:pPr>
-        <w:pStyle w:val="Listenabsatz"/>
-        <w:numPr>
-          <w:ilvl w:val="2"/>
-          <w:numId w:val="5"/>
-        </w:numPr>
-      </w:pPr>
-      <w:r>
-        <w:t>SAP-Kunden</w:t>
-      </w:r>
-    </w:p>
-    <w:p>
-      <w:pPr>
-        <w:pStyle w:val="Listenabsatz"/>
-        <w:numPr>
-          <w:ilvl w:val="2"/>
-          <w:numId w:val="5"/>
-        </w:numPr>
-      </w:pPr>
-      <w:r>
-        <w:t>Die SAP Cloud Platform kann jedoch auch für Anw</w:t>
-      </w:r>
-      <w:r>
-        <w:t>endungen Dritter genutzt werden, zum Beispiel, wenn jemand SAP HANA als Basis für Daten nutzen möchte, die in Echtzeit analysiert werden sollen</w:t>
-      </w:r>
-    </w:p>
-    <w:p>
-      <w:pPr>
-        <w:pStyle w:val="Listenabsatz"/>
-        <w:numPr>
-          <w:ilvl w:val="1"/>
-          <w:numId w:val="5"/>
-        </w:numPr>
-      </w:pPr>
-      <w:r>
-        <w:t>Verwendung</w:t>
-      </w:r>
-      <w:r>
-        <w:t>sbeispiele</w:t>
-      </w:r>
-    </w:p>
-    <w:p>
-      <w:pPr>
-        <w:pStyle w:val="Listenabsatz"/>
-        <w:numPr>
-          <w:ilvl w:val="2"/>
-          <w:numId w:val="5"/>
-        </w:numPr>
-      </w:pPr>
-      <w:r>
-        <w:t>Siemens offenes, skalierbares, flexibles Ökosystem für Internet der Ding</w:t>
-      </w:r>
-      <w:r>
-        <w:t>e auf Basis der SCP (Reinheimer</w:t>
-      </w:r>
-      <w:r>
-        <w:t>, S. 26.)</w:t>
-      </w:r>
-    </w:p>
-    <w:p>
-      <w:pPr>
-        <w:pStyle w:val="Listenabsatz"/>
-        <w:numPr>
-          <w:ilvl w:val="2"/>
-          <w:numId w:val="5"/>
-        </w:numPr>
-      </w:pPr>
-      <w:r>
-        <w:t>So hat z. B. die Hamburger Hafenbehörde mittels HCP eine innovative, integrierte Lösung zur Optimierung der Hafenlogistik entwickelt. Die 9 Mio. Container und 10.000 Schiffe pro Jahr können nun in Echtzeit koordiniert werden. Als weiteres Beispiel kann die National Football League (NFL) genannt werden, die – basierend auf HCP – eine sehr erfolgreiche Lösung zum Fantasie-Football entwickelt hat, mit deren Hilfe sich Fans eigene Teams basierend auf realen Spielerstatistiken bilden können. Klees S. 631</w:t>
-      </w:r>
-    </w:p>
-    <w:p>
-      <w:pPr>
-        <w:pStyle w:val="Listenabsatz"/>
-        <w:numPr>
-          <w:ilvl w:val="2"/>
-          <w:numId w:val="5"/>
-        </w:numPr>
-      </w:pPr>
-      <w:r>
-        <w:t>https://sapinsider.wispubs.com/Assets/Articles/2016/July/IP-Demystifying-SAP-HANA-Cloud-Platform</w:t>
-      </w:r>
-    </w:p>
-    <w:p>
-      <w:pPr>
-        <w:pStyle w:val="berschrift3"/>
-      </w:pPr>
-      <w:bookmarkStart w:id="15" w:name="_Toc511822968"/>
-      <w:r>
-        <w:t>Bezahlung</w:t>
-      </w:r>
-      <w:bookmarkEnd w:id="15"/>
-    </w:p>
-    <w:p>
-      <w:pPr>
-        <w:pStyle w:val="Listenabsatz"/>
-        <w:numPr>
-          <w:ilvl w:val="2"/>
-          <w:numId w:val="5"/>
-        </w:numPr>
-      </w:pPr>
-      <w:r>
-        <w:t>Free Trial</w:t>
-      </w:r>
-    </w:p>
-    <w:p>
-      <w:pPr>
-        <w:pStyle w:val="Listenabsatz"/>
-        <w:numPr>
-          <w:ilvl w:val="2"/>
-          <w:numId w:val="5"/>
-        </w:numPr>
-        <w:rPr>
-          <w:lang w:val="en-US"/>
-        </w:rPr>
-      </w:pPr>
-      <w:r>
-        <w:rPr>
-          <w:lang w:val="en-US"/>
-        </w:rPr>
-        <w:t>Subscription-based</w:t>
-      </w:r>
-    </w:p>
-    <w:p>
-      <w:pPr>
-        <w:pStyle w:val="Listenabsatz"/>
-        <w:numPr>
-          <w:ilvl w:val="3"/>
-          <w:numId w:val="5"/>
-        </w:numPr>
-        <w:rPr>
-          <w:lang w:val="en-US"/>
-        </w:rPr>
-      </w:pPr>
-      <w:hyperlink r:id="rId11" w:history="1">
-        <w:r>
-          <w:rPr>
-            <w:rStyle w:val="Hyperlink"/>
-            <w:lang w:val="en-US"/>
-          </w:rPr>
-          <w:t>https://cloudplatf</w:t>
-        </w:r>
-        <w:r>
-          <w:rPr>
-            <w:rStyle w:val="Hyperlink"/>
-            <w:lang w:val="en-US"/>
-          </w:rPr>
-          <w:t>o</w:t>
-        </w:r>
-        <w:r>
-          <w:rPr>
-            <w:rStyle w:val="Hyperlink"/>
-            <w:lang w:val="en-US"/>
-          </w:rPr>
-          <w:t>rm.sap.com/content/dam/website/skywalker/en_us/PDFs/SAP_CP_Pricing_PDF_2_21.pdf</w:t>
-        </w:r>
-      </w:hyperlink>
-    </w:p>
-    <w:p>
-      <w:pPr>
-        <w:pStyle w:val="Listenabsatz"/>
-        <w:numPr>
-          <w:ilvl w:val="2"/>
-          <w:numId w:val="5"/>
-        </w:numPr>
-        <w:rPr>
-          <w:lang w:val="en-US"/>
-        </w:rPr>
-      </w:pPr>
-      <w:r>
-        <w:rPr>
-          <w:lang w:val="en-US"/>
-        </w:rPr>
-        <w:t>consumption-based</w:t>
-      </w:r>
-    </w:p>
-    <w:p>
-      <w:pPr>
-        <w:pStyle w:val="Listenabsatz"/>
-        <w:numPr>
-          <w:ilvl w:val="2"/>
-          <w:numId w:val="5"/>
-        </w:numPr>
-      </w:pPr>
-      <w:r>
-        <w:t>Vergleich</w:t>
-      </w:r>
-      <w:r>
-        <w:t xml:space="preserve"> (</w:t>
-      </w:r>
-      <w:hyperlink r:id="rId12" w:history="1">
+        <w:t>Vergleich (</w:t>
+      </w:r>
+      <w:hyperlink r:id="rId14" w:history="1">
         <w:r>
           <w:rPr>
             <w:rStyle w:val="Hyperlink"/>
@@ -6413,15 +6681,8 @@
           <w:ilvl w:val="2"/>
           <w:numId w:val="5"/>
         </w:numPr>
-        <w:rPr>
-          <w:lang w:val="en-US"/>
-        </w:rPr>
-      </w:pPr>
-      <w:r>
-        <w:rPr>
-          <w:lang w:val="en-US"/>
-        </w:rPr>
-        <w:lastRenderedPageBreak/>
+      </w:pPr>
+      <w:r>
         <w:t>https://www.digitalmarketplace.service.gov.uk/g-cloud/services/252338986827488</w:t>
       </w:r>
     </w:p>
@@ -6647,11 +6908,9 @@
       <w:pPr>
         <w:pStyle w:val="berschrift3"/>
       </w:pPr>
-      <w:bookmarkStart w:id="17" w:name="_Toc511822970"/>
-      <w:r>
-        <w:t>Schnittstellen</w:t>
-      </w:r>
-      <w:bookmarkEnd w:id="17"/>
+      <w:r>
+        <w:t>Anbindung an andere Systeme</w:t>
+      </w:r>
     </w:p>
     <w:p>
       <w:pPr>
@@ -6662,7 +6921,7 @@
         </w:numPr>
       </w:pPr>
       <w:r>
-        <w:t>Abhängig davon, wieviel man bezahlen will</w:t>
+        <w:t>Vernetzung und Integration über nur einen Punkt anstatt Punkt-zu-Punkt</w:t>
       </w:r>
     </w:p>
     <w:p>
@@ -6672,15 +6931,9 @@
           <w:ilvl w:val="0"/>
           <w:numId w:val="5"/>
         </w:numPr>
-        <w:rPr>
-          <w:lang w:val="en-US"/>
-        </w:rPr>
-      </w:pPr>
-      <w:r>
-        <w:rPr>
-          <w:lang w:val="en-US"/>
-        </w:rPr>
-        <w:t>Cloud Platform Integration vs. Connectivity Service</w:t>
+      </w:pPr>
+      <w:r>
+        <w:t>Abhängig davon, wieviel man bezahlen will</w:t>
       </w:r>
     </w:p>
     <w:p>
@@ -6694,10 +6947,23 @@
           <w:lang w:val="en-US"/>
         </w:rPr>
       </w:pPr>
-    </w:p>
-    <w:p>
-      <w:pPr>
-        <w:keepNext/>
+      <w:r>
+        <w:rPr>
+          <w:lang w:val="en-US"/>
+        </w:rPr>
+        <w:t>Cloud Platform Integration vs. Connectivity Service</w:t>
+      </w:r>
+    </w:p>
+    <w:p>
+      <w:pPr>
+        <w:pStyle w:val="Listenabsatz"/>
+        <w:numPr>
+          <w:ilvl w:val="0"/>
+          <w:numId w:val="5"/>
+        </w:numPr>
+        <w:rPr>
+          <w:lang w:val="en-US"/>
+        </w:rPr>
       </w:pPr>
       <w:r>
         <w:rPr>
@@ -6721,7 +6987,7 @@
                     <pic:cNvPicPr/>
                   </pic:nvPicPr>
                   <pic:blipFill>
-                    <a:blip r:embed="rId13">
+                    <a:blip r:embed="rId15">
                       <a:extLst>
                         <a:ext uri="{28A0092B-C50C-407E-A947-70E740481C1C}">
                           <a14:useLocalDpi xmlns:a14="http://schemas.microsoft.com/office/drawing/2010/main" val="0"/>
@@ -6755,27 +7021,14 @@
       <w:r>
         <w:t xml:space="preserve">Abbildung </w:t>
       </w:r>
-      <w:r>
-        <w:fldChar w:fldCharType="begin"/>
-      </w:r>
-      <w:r>
-        <w:instrText xml:space="preserve"> SEQ Abbildung \* ARABIC </w:instrText>
-      </w:r>
-      <w:r>
-        <w:fldChar w:fldCharType="separate"/>
-      </w:r>
-      <w:r>
-        <w:rPr>
-          <w:noProof/>
-        </w:rPr>
-        <w:t>2</w:t>
-      </w:r>
-      <w:r>
-        <w:rPr>
-          <w:noProof/>
-        </w:rPr>
-        <w:fldChar w:fldCharType="end"/>
-      </w:r>
+      <w:fldSimple w:instr=" SEQ Abbildung \* ARABIC ">
+        <w:r>
+          <w:rPr>
+            <w:noProof/>
+          </w:rPr>
+          <w:t>3</w:t>
+        </w:r>
+      </w:fldSimple>
       <w:r>
         <w:t>: Schematische Darstellung der Integrationsmöglichkeiten von SAP Cloud Platform</w:t>
       </w:r>
@@ -6789,8 +7042,131 @@
         </w:numPr>
       </w:pPr>
       <w:r>
-        <w:t>A2A und B2B</w:t>
-      </w:r>
+        <w:t>SAP Cloud Platform Integration</w:t>
+      </w:r>
+    </w:p>
+    <w:p>
+      <w:pPr>
+        <w:pStyle w:val="Listenabsatz"/>
+        <w:numPr>
+          <w:ilvl w:val="1"/>
+          <w:numId w:val="5"/>
+        </w:numPr>
+      </w:pPr>
+      <w:r>
+        <w:t>Integration: Verknüpfung verschiedner Anwendungen mit Verringerung und Vermeidung von Schnittstellen, Eingliederung in ein großes Ganzes</w:t>
+      </w:r>
+    </w:p>
+    <w:p>
+      <w:pPr>
+        <w:pStyle w:val="Listenabsatz"/>
+        <w:numPr>
+          <w:ilvl w:val="1"/>
+          <w:numId w:val="5"/>
+        </w:numPr>
+      </w:pPr>
+      <w:r>
+        <w:t>A2A</w:t>
+      </w:r>
+      <w:r>
+        <w:t xml:space="preserve">: Kommunikation zwischen </w:t>
+      </w:r>
+      <w:r>
+        <w:t xml:space="preserve"> und B2B</w:t>
+      </w:r>
+    </w:p>
+    <w:p>
+      <w:pPr>
+        <w:pStyle w:val="Listenabsatz"/>
+        <w:numPr>
+          <w:ilvl w:val="1"/>
+          <w:numId w:val="5"/>
+        </w:numPr>
+      </w:pPr>
+      <w:r>
+        <w:t>Synchronous, asynchron</w:t>
+      </w:r>
+    </w:p>
+    <w:p>
+      <w:pPr>
+        <w:pStyle w:val="Listenabsatz"/>
+        <w:numPr>
+          <w:ilvl w:val="1"/>
+          <w:numId w:val="5"/>
+        </w:numPr>
+        <w:rPr>
+          <w:lang w:val="fr-FR"/>
+        </w:rPr>
+      </w:pPr>
+      <w:r>
+        <w:rPr>
+          <w:lang w:val="fr-FR"/>
+        </w:rPr>
+        <w:t xml:space="preserve">Multiple </w:t>
+      </w:r>
+      <w:r>
+        <w:rPr>
+          <w:lang w:val="fr-FR"/>
+        </w:rPr>
+        <w:t>endpoints</w:t>
+      </w:r>
+    </w:p>
+    <w:p>
+      <w:pPr>
+        <w:pStyle w:val="Listenabsatz"/>
+        <w:numPr>
+          <w:ilvl w:val="1"/>
+          <w:numId w:val="5"/>
+        </w:numPr>
+        <w:rPr>
+          <w:lang w:val="fr-FR"/>
+        </w:rPr>
+      </w:pPr>
+      <w:r>
+        <w:rPr>
+          <w:lang w:val="fr-FR"/>
+        </w:rPr>
+        <w:t>Adapter sdk</w:t>
+      </w:r>
+    </w:p>
+    <w:p>
+      <w:pPr>
+        <w:pStyle w:val="Listenabsatz"/>
+        <w:numPr>
+          <w:ilvl w:val="1"/>
+          <w:numId w:val="5"/>
+        </w:numPr>
+        <w:rPr>
+          <w:lang w:val="fr-FR"/>
+        </w:rPr>
+      </w:pPr>
+      <w:r>
+        <w:rPr>
+          <w:lang w:val="fr-FR"/>
+        </w:rPr>
+        <w:t>Public apis</w:t>
+      </w:r>
+    </w:p>
+    <w:p>
+      <w:pPr>
+        <w:pStyle w:val="Listenabsatz"/>
+        <w:numPr>
+          <w:ilvl w:val="1"/>
+          <w:numId w:val="5"/>
+        </w:numPr>
+        <w:rPr>
+          <w:lang w:val="fr-FR"/>
+        </w:rPr>
+      </w:pPr>
+      <w:hyperlink r:id="rId16" w:history="1">
+        <w:r>
+          <w:rPr>
+            <w:rStyle w:val="Hyperlink"/>
+            <w:lang w:val="fr-FR"/>
+          </w:rPr>
+          <w:t>https://cloudplatform.sap.com/dmp/capabilities/us/product/SAP-Cloud-Platform-Integration/cceaaf2b-8ceb-4773-9044-6d8dad7a12eb</w:t>
+        </w:r>
+      </w:hyperlink>
     </w:p>
     <w:p>
       <w:pPr>
@@ -6799,9 +7175,473 @@
           <w:ilvl w:val="0"/>
           <w:numId w:val="5"/>
         </w:numPr>
-      </w:pPr>
-      <w:r>
-        <w:t>Synchronous, asynchron</w:t>
+        <w:rPr>
+          <w:lang w:val="en-US"/>
+        </w:rPr>
+      </w:pPr>
+      <w:r>
+        <w:rPr>
+          <w:lang w:val="en-US"/>
+        </w:rPr>
+        <w:t>Connectivity</w:t>
+      </w:r>
+      <w:r>
+        <w:rPr>
+          <w:lang w:val="en-US"/>
+        </w:rPr>
+        <w:t xml:space="preserve"> </w:t>
+      </w:r>
+      <w:r>
+        <w:rPr>
+          <w:highlight w:val="yellow"/>
+          <w:lang w:val="en-US"/>
+        </w:rPr>
+        <w:t>(Cloud Platform Doku S. 29)</w:t>
+      </w:r>
+    </w:p>
+    <w:p>
+      <w:pPr>
+        <w:pStyle w:val="Listenabsatz"/>
+        <w:numPr>
+          <w:ilvl w:val="1"/>
+          <w:numId w:val="5"/>
+        </w:numPr>
+      </w:pPr>
+      <w:r>
+        <w:t>Konnektivität: Art und Weise einer Verbindung, Fähigkeit eine Verbindung herzustellen, nutzt Schnittstellen</w:t>
+      </w:r>
+    </w:p>
+    <w:p>
+      <w:pPr>
+        <w:pStyle w:val="Listenabsatz"/>
+        <w:numPr>
+          <w:ilvl w:val="1"/>
+          <w:numId w:val="5"/>
+        </w:numPr>
+      </w:pPr>
+      <w:r>
+        <w:t>Cloud Connector</w:t>
+      </w:r>
+    </w:p>
+    <w:p>
+      <w:pPr>
+        <w:pStyle w:val="Listenabsatz"/>
+        <w:numPr>
+          <w:ilvl w:val="1"/>
+          <w:numId w:val="5"/>
+        </w:numPr>
+      </w:pPr>
+      <w:r>
+        <w:t>Umgebungsabhängig</w:t>
+      </w:r>
+    </w:p>
+    <w:p>
+      <w:pPr>
+        <w:pStyle w:val="Listenabsatz"/>
+        <w:numPr>
+          <w:ilvl w:val="2"/>
+          <w:numId w:val="5"/>
+        </w:numPr>
+      </w:pPr>
+      <w:r>
+        <w:t>On-premise System zur Cloud (Anzeigen von Daten aus dem Backend)</w:t>
+      </w:r>
+    </w:p>
+    <w:p>
+      <w:pPr>
+        <w:pStyle w:val="Listenabsatz"/>
+        <w:numPr>
+          <w:ilvl w:val="3"/>
+          <w:numId w:val="5"/>
+        </w:numPr>
+      </w:pPr>
+      <w:r>
+        <w:t>http</w:t>
+      </w:r>
+    </w:p>
+    <w:p>
+      <w:pPr>
+        <w:pStyle w:val="Listenabsatz"/>
+        <w:numPr>
+          <w:ilvl w:val="4"/>
+          <w:numId w:val="5"/>
+        </w:numPr>
+      </w:pPr>
+      <w:r>
+        <w:t>application in cloud zu on-premise system</w:t>
+      </w:r>
+    </w:p>
+    <w:p>
+      <w:pPr>
+        <w:pStyle w:val="Listenabsatz"/>
+        <w:numPr>
+          <w:ilvl w:val="4"/>
+          <w:numId w:val="5"/>
+        </w:numPr>
+      </w:pPr>
+      <w:r>
+        <w:t>application in cloud zu internet service</w:t>
+      </w:r>
+    </w:p>
+    <w:p>
+      <w:pPr>
+        <w:pStyle w:val="Listenabsatz"/>
+        <w:numPr>
+          <w:ilvl w:val="4"/>
+          <w:numId w:val="5"/>
+        </w:numPr>
+        <w:rPr>
+          <w:lang w:val="en-US"/>
+        </w:rPr>
+      </w:pPr>
+      <w:r>
+        <w:rPr>
+          <w:lang w:val="en-US"/>
+        </w:rPr>
+        <w:t>https not needed, da tunnel von Cloud Connector TLS-encrypted</w:t>
+      </w:r>
+    </w:p>
+    <w:p>
+      <w:pPr>
+        <w:pStyle w:val="Listenabsatz"/>
+        <w:numPr>
+          <w:ilvl w:val="4"/>
+          <w:numId w:val="5"/>
+        </w:numPr>
+      </w:pPr>
+      <w:r>
+        <w:t>einziges Protokoll in Cloud Foundry Umgebung</w:t>
+      </w:r>
+    </w:p>
+    <w:p>
+      <w:pPr>
+        <w:pStyle w:val="Listenabsatz"/>
+        <w:numPr>
+          <w:ilvl w:val="3"/>
+          <w:numId w:val="5"/>
+        </w:numPr>
+      </w:pPr>
+      <w:r>
+        <w:lastRenderedPageBreak/>
+        <w:t>Mail</w:t>
+      </w:r>
+    </w:p>
+    <w:p>
+      <w:pPr>
+        <w:pStyle w:val="Listenabsatz"/>
+        <w:numPr>
+          <w:ilvl w:val="4"/>
+          <w:numId w:val="5"/>
+        </w:numPr>
+        <w:rPr>
+          <w:lang w:val="en-US"/>
+        </w:rPr>
+      </w:pPr>
+      <w:r>
+        <w:rPr>
+          <w:lang w:val="en-US"/>
+        </w:rPr>
+        <w:t>Smtp – send mails from web applications</w:t>
+      </w:r>
+    </w:p>
+    <w:p>
+      <w:pPr>
+        <w:pStyle w:val="Listenabsatz"/>
+        <w:numPr>
+          <w:ilvl w:val="4"/>
+          <w:numId w:val="5"/>
+        </w:numPr>
+      </w:pPr>
+      <w:r>
+        <w:t>Imap und pop3 -&gt;Anwendung greift auf Mails aus Postfach zu</w:t>
+      </w:r>
+    </w:p>
+    <w:p>
+      <w:pPr>
+        <w:pStyle w:val="Listenabsatz"/>
+        <w:numPr>
+          <w:ilvl w:val="4"/>
+          <w:numId w:val="5"/>
+        </w:numPr>
+      </w:pPr>
+      <w:r>
+        <w:t>Kein Virenscan</w:t>
+      </w:r>
+    </w:p>
+    <w:p>
+      <w:pPr>
+        <w:pStyle w:val="Listenabsatz"/>
+        <w:numPr>
+          <w:ilvl w:val="3"/>
+          <w:numId w:val="5"/>
+        </w:numPr>
+      </w:pPr>
+      <w:r>
+        <w:t>TCP</w:t>
+      </w:r>
+      <w:r>
+        <w:t xml:space="preserve"> – verbindung zu on-premise system via tcp mit sock5 proxy</w:t>
+      </w:r>
+    </w:p>
+    <w:p>
+      <w:pPr>
+        <w:pStyle w:val="Listenabsatz"/>
+        <w:numPr>
+          <w:ilvl w:val="3"/>
+          <w:numId w:val="5"/>
+        </w:numPr>
+      </w:pPr>
+      <w:r>
+        <w:t>RFC</w:t>
+      </w:r>
+    </w:p>
+    <w:p>
+      <w:pPr>
+        <w:pStyle w:val="Listenabsatz"/>
+        <w:numPr>
+          <w:ilvl w:val="4"/>
+          <w:numId w:val="5"/>
+        </w:numPr>
+      </w:pPr>
+      <w:r>
+        <w:t>erlaubt das Aufrufen von ABAP Funktionsbausteinen</w:t>
+      </w:r>
+    </w:p>
+    <w:p>
+      <w:pPr>
+        <w:pStyle w:val="Listenabsatz"/>
+        <w:numPr>
+          <w:ilvl w:val="4"/>
+          <w:numId w:val="5"/>
+        </w:numPr>
+        <w:rPr>
+          <w:lang w:val="en-US"/>
+        </w:rPr>
+      </w:pPr>
+      <w:r>
+        <w:rPr>
+          <w:lang w:val="en-US"/>
+        </w:rPr>
+        <w:t>rfc über cloud connector oder rfc destination</w:t>
+      </w:r>
+    </w:p>
+    <w:p>
+      <w:pPr>
+        <w:pStyle w:val="Listenabsatz"/>
+        <w:numPr>
+          <w:ilvl w:val="3"/>
+          <w:numId w:val="5"/>
+        </w:numPr>
+        <w:rPr>
+          <w:lang w:val="en-US"/>
+        </w:rPr>
+      </w:pPr>
+      <w:r>
+        <w:rPr>
+          <w:lang w:val="en-US"/>
+        </w:rPr>
+        <w:t>LDAP</w:t>
+      </w:r>
+    </w:p>
+    <w:p>
+      <w:pPr>
+        <w:pStyle w:val="Listenabsatz"/>
+        <w:numPr>
+          <w:ilvl w:val="4"/>
+          <w:numId w:val="5"/>
+        </w:numPr>
+      </w:pPr>
+      <w:r>
+        <w:t>Mögliche Anwendungsfälle für LDAP können sein:</w:t>
+      </w:r>
+    </w:p>
+    <w:p>
+      <w:pPr>
+        <w:pStyle w:val="Listenabsatz"/>
+        <w:numPr>
+          <w:ilvl w:val="5"/>
+          <w:numId w:val="5"/>
+        </w:numPr>
+      </w:pPr>
+      <w:r>
+        <w:t xml:space="preserve">   </w:t>
+      </w:r>
+      <w:r>
+        <w:t>Benutzerverwaltung</w:t>
+      </w:r>
+    </w:p>
+    <w:p>
+      <w:pPr>
+        <w:pStyle w:val="Listenabsatz"/>
+        <w:numPr>
+          <w:ilvl w:val="5"/>
+          <w:numId w:val="5"/>
+        </w:numPr>
+      </w:pPr>
+      <w:r>
+        <w:t xml:space="preserve">   - Systemverwaltung</w:t>
+      </w:r>
+    </w:p>
+    <w:p>
+      <w:pPr>
+        <w:pStyle w:val="Listenabsatz"/>
+        <w:numPr>
+          <w:ilvl w:val="5"/>
+          <w:numId w:val="5"/>
+        </w:numPr>
+      </w:pPr>
+      <w:r>
+        <w:t xml:space="preserve">   - Protokollzuordnung</w:t>
+      </w:r>
+    </w:p>
+    <w:p>
+      <w:pPr>
+        <w:pStyle w:val="Listenabsatz"/>
+        <w:numPr>
+          <w:ilvl w:val="5"/>
+          <w:numId w:val="5"/>
+        </w:numPr>
+      </w:pPr>
+      <w:r>
+        <w:t xml:space="preserve">   - RFC-Zuordnungen</w:t>
+      </w:r>
+    </w:p>
+    <w:p>
+      <w:pPr>
+        <w:pStyle w:val="Listenabsatz"/>
+        <w:numPr>
+          <w:ilvl w:val="5"/>
+          <w:numId w:val="5"/>
+        </w:numPr>
+      </w:pPr>
+      <w:r>
+        <w:t xml:space="preserve">   - NIS-Informationen</w:t>
+      </w:r>
+    </w:p>
+    <w:p>
+      <w:pPr>
+        <w:pStyle w:val="Listenabsatz"/>
+        <w:numPr>
+          <w:ilvl w:val="5"/>
+          <w:numId w:val="5"/>
+        </w:numPr>
+      </w:pPr>
+      <w:r>
+        <w:t xml:space="preserve">   - Boot-Informationen</w:t>
+      </w:r>
+    </w:p>
+    <w:p>
+      <w:pPr>
+        <w:pStyle w:val="Listenabsatz"/>
+        <w:numPr>
+          <w:ilvl w:val="5"/>
+          <w:numId w:val="5"/>
+        </w:numPr>
+      </w:pPr>
+      <w:r>
+        <w:t xml:space="preserve">   - Verwaltung von Mountpoints im Dateisystem</w:t>
+      </w:r>
+    </w:p>
+    <w:p>
+      <w:pPr>
+        <w:pStyle w:val="Listenabsatz"/>
+        <w:numPr>
+          <w:ilvl w:val="5"/>
+          <w:numId w:val="5"/>
+        </w:numPr>
+      </w:pPr>
+      <w:r>
+        <w:t xml:space="preserve">   - Organisation von Alias-Namen in E-Mail-Systemen</w:t>
+      </w:r>
+    </w:p>
+    <w:p>
+      <w:pPr>
+        <w:pStyle w:val="Listenabsatz"/>
+        <w:numPr>
+          <w:ilvl w:val="5"/>
+          <w:numId w:val="5"/>
+        </w:numPr>
+      </w:pPr>
+      <w:r>
+        <w:t xml:space="preserve">   - Verwaltung von DNS Zonendaten</w:t>
+      </w:r>
+    </w:p>
+    <w:p>
+      <w:pPr>
+        <w:pStyle w:val="Listenabsatz"/>
+        <w:numPr>
+          <w:ilvl w:val="5"/>
+          <w:numId w:val="5"/>
+        </w:numPr>
+      </w:pPr>
+      <w:r>
+        <w:t xml:space="preserve">   - Organisation von DHCP-Servern</w:t>
+      </w:r>
+    </w:p>
+    <w:p>
+      <w:pPr>
+        <w:pStyle w:val="Listenabsatz"/>
+        <w:numPr>
+          <w:ilvl w:val="4"/>
+          <w:numId w:val="5"/>
+        </w:numPr>
+      </w:pPr>
+      <w:r>
+        <w:t>https://www.ip-insider.de/was-ist-ldap-lightweight-directory-access-protocol-a-581204/</w:t>
+      </w:r>
+    </w:p>
+    <w:p>
+      <w:pPr>
+        <w:pStyle w:val="Listenabsatz"/>
+        <w:numPr>
+          <w:ilvl w:val="3"/>
+          <w:numId w:val="5"/>
+        </w:numPr>
+      </w:pPr>
+      <w:r>
+        <w:t>Spielt es ne Rolle, welches SAP-ERP das ist?</w:t>
+      </w:r>
+    </w:p>
+    <w:p>
+      <w:pPr>
+        <w:pStyle w:val="Listenabsatz"/>
+        <w:numPr>
+          <w:ilvl w:val="4"/>
+          <w:numId w:val="5"/>
+        </w:numPr>
+      </w:pPr>
+      <w:r>
+        <w:t>Java oder ABAP System CP Doku S. 28</w:t>
+      </w:r>
+    </w:p>
+    <w:p>
+      <w:pPr>
+        <w:pStyle w:val="Listenabsatz"/>
+        <w:numPr>
+          <w:ilvl w:val="3"/>
+          <w:numId w:val="5"/>
+        </w:numPr>
+      </w:pPr>
+      <w:r>
+        <w:t>Können so auch andere ERPs angebunden werden?</w:t>
+      </w:r>
+    </w:p>
+    <w:p>
+      <w:pPr>
+        <w:pStyle w:val="Listenabsatz"/>
+        <w:numPr>
+          <w:ilvl w:val="2"/>
+          <w:numId w:val="5"/>
+        </w:numPr>
+      </w:pPr>
+      <w:r>
+        <w:t>V</w:t>
+      </w:r>
+      <w:r>
+        <w:t>erbindung zu C</w:t>
+      </w:r>
+      <w:r>
+        <w:t>loud Datenbanken über JDBC/ODBC</w:t>
       </w:r>
     </w:p>
     <w:p>
@@ -6813,7 +7653,7 @@
         </w:numPr>
       </w:pPr>
       <w:r>
-        <w:t xml:space="preserve">Multiple </w:t>
+        <w:t>Zu Nicht-SAP-Systemen</w:t>
       </w:r>
     </w:p>
     <w:p>
@@ -6823,9 +7663,21 @@
           <w:ilvl w:val="0"/>
           <w:numId w:val="5"/>
         </w:numPr>
-      </w:pPr>
-      <w:r>
-        <w:t>Zu SAP-Systemen</w:t>
+        <w:rPr>
+          <w:lang w:val="en-US"/>
+        </w:rPr>
+      </w:pPr>
+      <w:r>
+        <w:rPr>
+          <w:lang w:val="en-US"/>
+        </w:rPr>
+        <w:t>Open Source https://news.sap.com/sap-reaffirms-commitment-to-open-source-with-new-developmen</w:t>
+      </w:r>
+      <w:r>
+        <w:rPr>
+          <w:lang w:val="en-US"/>
+        </w:rPr>
+        <w:t>t-environment-for-sap-hana/</w:t>
       </w:r>
     </w:p>
     <w:p>
@@ -6837,8 +7689,18 @@
         </w:numPr>
       </w:pPr>
       <w:r>
-        <w:t>S/4 HANA</w:t>
-      </w:r>
+        <w:t>Vorteile</w:t>
+      </w:r>
+    </w:p>
+    <w:p>
+      <w:pPr>
+        <w:pStyle w:val="berschrift3"/>
+      </w:pPr>
+      <w:bookmarkStart w:id="17" w:name="_Toc511822971"/>
+      <w:r>
+        <w:t>Services</w:t>
+      </w:r>
+      <w:bookmarkEnd w:id="17"/>
     </w:p>
     <w:p>
       <w:pPr>
@@ -6848,8 +7710,29 @@
           <w:numId w:val="5"/>
         </w:numPr>
       </w:pPr>
-      <w:r>
-        <w:t>ECC</w:t>
+      <w:hyperlink r:id="rId17" w:history="1">
+        <w:r>
+          <w:rPr>
+            <w:rStyle w:val="Hyperlink"/>
+          </w:rPr>
+          <w:t>https://www.suse.com/c/news/suse-collaborates-with-sap-to-power-sap-cloud-platform-for-enterprise-customers/</w:t>
+        </w:r>
+      </w:hyperlink>
+    </w:p>
+    <w:p>
+      <w:pPr>
+        <w:pStyle w:val="Listenabsatz"/>
+        <w:numPr>
+          <w:ilvl w:val="1"/>
+          <w:numId w:val="5"/>
+        </w:numPr>
+      </w:pPr>
+      <w:r>
+        <w:lastRenderedPageBreak/>
+        <w:t xml:space="preserve">Überblick Verkaufsangebot </w:t>
+      </w:r>
+      <w:r>
+        <w:t>https://www.digitalmarketplace.service.gov.uk/g-cloud/services/252338986827488</w:t>
       </w:r>
     </w:p>
     <w:p>
@@ -6861,7 +7744,16 @@
         </w:numPr>
       </w:pPr>
       <w:r>
-        <w:t>Zu Nicht-SAP-Systemen</w:t>
+        <w:t>Nutzer kann Daten verschlüsseln, die er auf der Plattform ablegt</w:t>
+      </w:r>
+      <w:r>
+        <w:t xml:space="preserve"> (</w:t>
+      </w:r>
+      <w:r>
+        <w:t>https://cloudplatform.sap.com/dmp/capabilities/us/product/SAP-Cloud-Platform-Integration/cceaaf2b-8ceb-4773-9044-6d8dad7a12eb</w:t>
+      </w:r>
+      <w:r>
+        <w:t>)</w:t>
       </w:r>
     </w:p>
     <w:p>
@@ -6871,408 +7763,20 @@
           <w:ilvl w:val="0"/>
           <w:numId w:val="5"/>
         </w:numPr>
-        <w:rPr>
-          <w:lang w:val="en-US"/>
-        </w:rPr>
-      </w:pPr>
-      <w:r>
-        <w:rPr>
-          <w:lang w:val="en-US"/>
-        </w:rPr>
-        <w:t>Open Source https://news.sap.com/sap-reaffirms-commitment-to-open-source-with-new-development-environment-for-sap-hana/</w:t>
-      </w:r>
-    </w:p>
-    <w:p>
-      <w:pPr>
-        <w:pStyle w:val="Listenabsatz"/>
-        <w:numPr>
-          <w:ilvl w:val="1"/>
-          <w:numId w:val="5"/>
-        </w:numPr>
-      </w:pPr>
-      <w:r>
-        <w:t>Vorteile</w:t>
-      </w:r>
-    </w:p>
-    <w:p>
-      <w:pPr>
-        <w:pStyle w:val="Listenabsatz"/>
-        <w:numPr>
-          <w:ilvl w:val="2"/>
-          <w:numId w:val="5"/>
-        </w:numPr>
-      </w:pPr>
-      <w:r>
-        <w:t>Vernetzung und Integration über nur ein</w:t>
-      </w:r>
-      <w:r>
-        <w:t>en Punkt anstatt Punkt-zu-Punkt</w:t>
-      </w:r>
-    </w:p>
-    <w:p>
-      <w:pPr>
-        <w:pStyle w:val="berschrift3"/>
-      </w:pPr>
-      <w:bookmarkStart w:id="18" w:name="_Toc511822971"/>
-      <w:r>
-        <w:t>Services</w:t>
+      </w:pPr>
+      <w:r>
+        <w:t>Fragen: Welche Arten von Apps können entwickelt werden?</w:t>
+      </w:r>
+    </w:p>
+    <w:p>
+      <w:pPr>
+        <w:pStyle w:val="berschrift2"/>
+      </w:pPr>
+      <w:bookmarkStart w:id="18" w:name="_Toc511822972"/>
+      <w:r>
+        <w:t>Bedeutung der SAP Cloud Platform für die Erweiterung von SAP ERP-Systemen</w:t>
       </w:r>
       <w:bookmarkEnd w:id="18"/>
-    </w:p>
-    <w:p>
-      <w:pPr>
-        <w:pStyle w:val="Listenabsatz"/>
-        <w:numPr>
-          <w:ilvl w:val="1"/>
-          <w:numId w:val="5"/>
-        </w:numPr>
-        <w:rPr>
-          <w:lang w:val="fr-FR"/>
-        </w:rPr>
-      </w:pPr>
-      <w:r>
-        <w:rPr>
-          <w:lang w:val="fr-FR"/>
-        </w:rPr>
-        <w:t>App Services, SAP HANA DB Services, SAP HANA Infrastructure Services (</w:t>
-      </w:r>
-      <w:hyperlink r:id="rId14" w:history="1">
-        <w:r>
-          <w:rPr>
-            <w:rStyle w:val="Hyperlink"/>
-            <w:lang w:val="fr-FR"/>
-          </w:rPr>
-          <w:t>https://www.searchenterprisesoftware.de/sonderbeitrag/Die-SAP-HANA-Cloud-Platform-entwickelt-sich-zur-schnellen-PaaS-Anwendung</w:t>
-        </w:r>
-      </w:hyperlink>
-      <w:r>
-        <w:rPr>
-          <w:lang w:val="fr-FR"/>
-        </w:rPr>
-        <w:t>)</w:t>
-      </w:r>
-    </w:p>
-    <w:p>
-      <w:pPr>
-        <w:pStyle w:val="Listenabsatz"/>
-        <w:numPr>
-          <w:ilvl w:val="1"/>
-          <w:numId w:val="5"/>
-        </w:numPr>
-        <w:rPr>
-          <w:lang w:val="fr-FR"/>
-        </w:rPr>
-      </w:pPr>
-      <w:r>
-        <w:rPr>
-          <w:lang w:val="fr-FR"/>
-        </w:rPr>
-        <w:t>Analytics [page 20]</w:t>
-      </w:r>
-    </w:p>
-    <w:p>
-      <w:pPr>
-        <w:pStyle w:val="Listenabsatz"/>
-        <w:numPr>
-          <w:ilvl w:val="1"/>
-          <w:numId w:val="5"/>
-        </w:numPr>
-        <w:rPr>
-          <w:lang w:val="fr-FR"/>
-        </w:rPr>
-      </w:pPr>
-      <w:r>
-        <w:rPr>
-          <w:lang w:val="fr-FR"/>
-        </w:rPr>
-        <w:t>Business Services [page 20]</w:t>
-      </w:r>
-    </w:p>
-    <w:p>
-      <w:pPr>
-        <w:pStyle w:val="Listenabsatz"/>
-        <w:numPr>
-          <w:ilvl w:val="1"/>
-          <w:numId w:val="5"/>
-        </w:numPr>
-        <w:rPr>
-          <w:lang w:val="fr-FR"/>
-        </w:rPr>
-      </w:pPr>
-      <w:r>
-        <w:rPr>
-          <w:lang w:val="fr-FR"/>
-        </w:rPr>
-        <w:t>Collaboration [page 21]</w:t>
-      </w:r>
-    </w:p>
-    <w:p>
-      <w:pPr>
-        <w:pStyle w:val="Listenabsatz"/>
-        <w:numPr>
-          <w:ilvl w:val="1"/>
-          <w:numId w:val="5"/>
-        </w:numPr>
-        <w:rPr>
-          <w:lang w:val="fr-FR"/>
-        </w:rPr>
-      </w:pPr>
-      <w:r>
-        <w:rPr>
-          <w:lang w:val="fr-FR"/>
-        </w:rPr>
-        <w:t>DevOps [page 22]</w:t>
-      </w:r>
-    </w:p>
-    <w:p>
-      <w:pPr>
-        <w:pStyle w:val="Listenabsatz"/>
-        <w:numPr>
-          <w:ilvl w:val="1"/>
-          <w:numId w:val="5"/>
-        </w:numPr>
-        <w:rPr>
-          <w:lang w:val="fr-FR"/>
-        </w:rPr>
-      </w:pPr>
-      <w:r>
-        <w:rPr>
-          <w:lang w:val="fr-FR"/>
-        </w:rPr>
-        <w:t>Integration [page 24]</w:t>
-      </w:r>
-    </w:p>
-    <w:p>
-      <w:pPr>
-        <w:pStyle w:val="Listenabsatz"/>
-        <w:numPr>
-          <w:ilvl w:val="2"/>
-          <w:numId w:val="5"/>
-        </w:numPr>
-      </w:pPr>
-      <w:r>
-        <w:lastRenderedPageBreak/>
-        <w:t>Integration: Verknüpfung verschiedner Anwendungen mit Verringerung und Vermeidung von Schnittstellen, Eingliederung in ein großes Ganzes</w:t>
-      </w:r>
-    </w:p>
-    <w:p>
-      <w:pPr>
-        <w:pStyle w:val="Listenabsatz"/>
-        <w:numPr>
-          <w:ilvl w:val="2"/>
-          <w:numId w:val="5"/>
-        </w:numPr>
-      </w:pPr>
-      <w:bookmarkStart w:id="19" w:name="_GoBack"/>
-      <w:bookmarkEnd w:id="19"/>
-      <w:r>
-        <w:t>Konnektivität: Art und Weise einer Verbindung, Fähigkeit eine Verbindung herzustellen, nutzt Schnittstellen</w:t>
-      </w:r>
-    </w:p>
-    <w:p>
-      <w:pPr>
-        <w:pStyle w:val="Listenabsatz"/>
-        <w:numPr>
-          <w:ilvl w:val="1"/>
-          <w:numId w:val="5"/>
-        </w:numPr>
-        <w:rPr>
-          <w:lang w:val="fr-FR"/>
-        </w:rPr>
-      </w:pPr>
-      <w:r>
-        <w:rPr>
-          <w:lang w:val="fr-FR"/>
-        </w:rPr>
-        <w:t>Internet of Things [page 25]</w:t>
-      </w:r>
-    </w:p>
-    <w:p>
-      <w:pPr>
-        <w:pStyle w:val="Listenabsatz"/>
-        <w:numPr>
-          <w:ilvl w:val="1"/>
-          <w:numId w:val="5"/>
-        </w:numPr>
-        <w:rPr>
-          <w:lang w:val="fr-FR"/>
-        </w:rPr>
-      </w:pPr>
-      <w:r>
-        <w:rPr>
-          <w:lang w:val="fr-FR"/>
-        </w:rPr>
-        <w:t>Mobile Services [page 26]</w:t>
-      </w:r>
-    </w:p>
-    <w:p>
-      <w:pPr>
-        <w:pStyle w:val="Listenabsatz"/>
-        <w:numPr>
-          <w:ilvl w:val="1"/>
-          <w:numId w:val="5"/>
-        </w:numPr>
-        <w:rPr>
-          <w:lang w:val="fr-FR"/>
-        </w:rPr>
-      </w:pPr>
-      <w:r>
-        <w:rPr>
-          <w:lang w:val="fr-FR"/>
-        </w:rPr>
-        <w:t>Runtimes &amp; Containers [page 26]</w:t>
-      </w:r>
-    </w:p>
-    <w:p>
-      <w:pPr>
-        <w:pStyle w:val="Listenabsatz"/>
-        <w:numPr>
-          <w:ilvl w:val="1"/>
-          <w:numId w:val="5"/>
-        </w:numPr>
-        <w:rPr>
-          <w:lang w:val="fr-FR"/>
-        </w:rPr>
-      </w:pPr>
-      <w:r>
-        <w:rPr>
-          <w:lang w:val="fr-FR"/>
-        </w:rPr>
-        <w:t>Security [page 27]</w:t>
-      </w:r>
-    </w:p>
-    <w:p>
-      <w:pPr>
-        <w:pStyle w:val="Listenabsatz"/>
-        <w:numPr>
-          <w:ilvl w:val="1"/>
-          <w:numId w:val="5"/>
-        </w:numPr>
-        <w:rPr>
-          <w:lang w:val="fr-FR"/>
-        </w:rPr>
-      </w:pPr>
-      <w:r>
-        <w:rPr>
-          <w:lang w:val="fr-FR"/>
-        </w:rPr>
-        <w:t xml:space="preserve">Data &amp; Storage [page 21] </w:t>
-      </w:r>
-    </w:p>
-    <w:p>
-      <w:pPr>
-        <w:pStyle w:val="Listenabsatz"/>
-        <w:numPr>
-          <w:ilvl w:val="1"/>
-          <w:numId w:val="5"/>
-        </w:numPr>
-        <w:rPr>
-          <w:lang w:val="fr-FR"/>
-        </w:rPr>
-      </w:pPr>
-      <w:r>
-        <w:rPr>
-          <w:lang w:val="fr-FR"/>
-        </w:rPr>
-        <w:t>Machine Learning [page 25]</w:t>
-      </w:r>
-    </w:p>
-    <w:p>
-      <w:pPr>
-        <w:pStyle w:val="Listenabsatz"/>
-        <w:numPr>
-          <w:ilvl w:val="1"/>
-          <w:numId w:val="5"/>
-        </w:numPr>
-        <w:rPr>
-          <w:lang w:val="fr-FR"/>
-        </w:rPr>
-      </w:pPr>
-      <w:r>
-        <w:rPr>
-          <w:lang w:val="fr-FR"/>
-        </w:rPr>
-        <w:t>User Experience [page 28]</w:t>
-      </w:r>
-    </w:p>
-    <w:p>
-      <w:pPr>
-        <w:pStyle w:val="Listenabsatz"/>
-        <w:numPr>
-          <w:ilvl w:val="1"/>
-          <w:numId w:val="5"/>
-        </w:numPr>
-        <w:rPr>
-          <w:lang w:val="fr-FR"/>
-        </w:rPr>
-      </w:pPr>
-      <w:hyperlink r:id="rId15" w:history="1">
-        <w:r>
-          <w:rPr>
-            <w:rStyle w:val="Hyperlink"/>
-            <w:lang w:val="fr-FR"/>
-          </w:rPr>
-          <w:t>https://www.suse.com/c/news/suse-collaborates-with-sap-to-power-sap-cloud-platform-for-enterprise-customers/</w:t>
-        </w:r>
-      </w:hyperlink>
-    </w:p>
-    <w:p>
-      <w:pPr>
-        <w:pStyle w:val="Listenabsatz"/>
-        <w:numPr>
-          <w:ilvl w:val="1"/>
-          <w:numId w:val="5"/>
-        </w:numPr>
-      </w:pPr>
-      <w:r>
-        <w:t xml:space="preserve">Überblick Verkaufsangebot </w:t>
-      </w:r>
-      <w:r>
-        <w:t>https://www.digitalmarketplace.service.gov.uk/g-cloud/services/252338986827488</w:t>
-      </w:r>
-    </w:p>
-    <w:p>
-      <w:pPr>
-        <w:pStyle w:val="Listenabsatz"/>
-        <w:numPr>
-          <w:ilvl w:val="0"/>
-          <w:numId w:val="5"/>
-        </w:numPr>
-      </w:pPr>
-      <w:r>
-        <w:t>Nutzer kann Daten verschlüsseln, die er auf der Plattform ablegt</w:t>
-      </w:r>
-      <w:r>
-        <w:t xml:space="preserve"> (</w:t>
-      </w:r>
-      <w:r>
-        <w:t>https://cloudplatform.sap.com/dmp/capabilities/us/product/SAP-Cloud-Platform-Integration/cceaaf2b-8ceb-4773-9044-6d8dad7a12eb</w:t>
-      </w:r>
-      <w:r>
-        <w:t>)</w:t>
-      </w:r>
-    </w:p>
-    <w:p>
-      <w:pPr>
-        <w:pStyle w:val="Listenabsatz"/>
-        <w:numPr>
-          <w:ilvl w:val="0"/>
-          <w:numId w:val="5"/>
-        </w:numPr>
-      </w:pPr>
-      <w:r>
-        <w:t>Fragen: Welche Arten von Apps können entwickelt werden?</w:t>
-      </w:r>
-    </w:p>
-    <w:p>
-      <w:pPr>
-        <w:pStyle w:val="berschrift2"/>
-      </w:pPr>
-      <w:bookmarkStart w:id="20" w:name="_Toc511822972"/>
-      <w:r>
-        <w:t>Bedeutung der SAP Cloud Platform für die Erweiterung von SAP ERP-Systemen</w:t>
-      </w:r>
-      <w:bookmarkEnd w:id="20"/>
     </w:p>
     <w:p>
       <w:pPr>
@@ -7314,7 +7818,7 @@
         </w:rPr>
         <w:t xml:space="preserve">always have a viable choice of moving to another vendor or provider. ERP is not something you "lift and shift" to the cloud. Customers are "stuck" unless SAP really screws up. </w:t>
       </w:r>
-      <w:hyperlink r:id="rId16" w:history="1">
+      <w:hyperlink r:id="rId18" w:history="1">
         <w:r>
           <w:rPr>
             <w:rStyle w:val="Hyperlink"/>
@@ -7391,7 +7895,6 @@
         <w:ind w:left="360"/>
       </w:pPr>
       <w:r>
-        <w:lastRenderedPageBreak/>
         <w:fldChar w:fldCharType="begin"/>
       </w:r>
       <w:r>
@@ -7506,6 +8009,7 @@
           <w:noProof/>
           <w:lang w:eastAsia="zh-CN"/>
         </w:rPr>
+        <w:lastRenderedPageBreak/>
         <w:drawing>
           <wp:inline distT="0" distB="0" distL="0" distR="0" wp14:anchorId="7D3FC69B" wp14:editId="12B31914">
             <wp:extent cx="6119495" cy="3385624"/>
@@ -7524,7 +8028,7 @@
                     </pic:cNvPicPr>
                   </pic:nvPicPr>
                   <pic:blipFill>
-                    <a:blip r:embed="rId17">
+                    <a:blip r:embed="rId19">
                       <a:extLst>
                         <a:ext uri="{28A0092B-C50C-407E-A947-70E740481C1C}">
                           <a14:useLocalDpi xmlns:a14="http://schemas.microsoft.com/office/drawing/2010/main" val="0"/>
@@ -7561,34 +8065,21 @@
         <w:pStyle w:val="Beschriftung"/>
         <w:ind w:left="360"/>
       </w:pPr>
-      <w:bookmarkStart w:id="21" w:name="_Ref510595326"/>
-      <w:bookmarkStart w:id="22" w:name="_Ref510595311"/>
-      <w:bookmarkStart w:id="23" w:name="_Toc511645762"/>
+      <w:bookmarkStart w:id="19" w:name="_Ref510595326"/>
+      <w:bookmarkStart w:id="20" w:name="_Ref510595311"/>
+      <w:bookmarkStart w:id="21" w:name="_Toc511645762"/>
       <w:r>
         <w:t xml:space="preserve">Abbildung </w:t>
       </w:r>
-      <w:r>
-        <w:fldChar w:fldCharType="begin"/>
-      </w:r>
-      <w:r>
-        <w:instrText xml:space="preserve"> SEQ Abbildung \* ARABIC </w:instrText>
-      </w:r>
-      <w:r>
-        <w:fldChar w:fldCharType="separate"/>
-      </w:r>
-      <w:r>
-        <w:rPr>
-          <w:noProof/>
-        </w:rPr>
-        <w:t>3</w:t>
-      </w:r>
-      <w:r>
-        <w:rPr>
-          <w:noProof/>
-        </w:rPr>
-        <w:fldChar w:fldCharType="end"/>
-      </w:r>
-      <w:bookmarkEnd w:id="21"/>
+      <w:fldSimple w:instr=" SEQ Abbildung \* ARABIC ">
+        <w:r>
+          <w:rPr>
+            <w:noProof/>
+          </w:rPr>
+          <w:t>4</w:t>
+        </w:r>
+      </w:fldSimple>
+      <w:bookmarkEnd w:id="19"/>
       <w:r>
         <w:t>: SAP S/4 HANA Integration im SAP-Umfeld</w:t>
       </w:r>
@@ -7618,25 +8109,34 @@
           </w:r>
         </w:sdtContent>
       </w:sdt>
+      <w:bookmarkStart w:id="22" w:name="_Toc511822973"/>
+      <w:bookmarkEnd w:id="20"/>
+      <w:bookmarkEnd w:id="21"/>
+    </w:p>
+    <w:p>
+      <w:pPr>
+        <w:pStyle w:val="Beschriftung"/>
+        <w:ind w:left="360"/>
+      </w:pPr>
+      <w:r>
+        <w:br w:type="page"/>
+      </w:r>
+    </w:p>
+    <w:p>
+      <w:pPr>
+        <w:pStyle w:val="berschrift1"/>
+      </w:pPr>
+      <w:r>
+        <w:lastRenderedPageBreak/>
+        <w:t>Vorüberlegungen zur</w:t>
+      </w:r>
+      <w:r>
+        <w:t xml:space="preserve"> Implementierung einer </w:t>
+      </w:r>
+      <w:r>
+        <w:t>Webanwendung</w:t>
+      </w:r>
       <w:bookmarkEnd w:id="22"/>
-      <w:bookmarkEnd w:id="23"/>
-    </w:p>
-    <w:p/>
-    <w:p>
-      <w:pPr>
-        <w:pStyle w:val="berschrift1"/>
-      </w:pPr>
-      <w:bookmarkStart w:id="24" w:name="_Toc511822973"/>
-      <w:r>
-        <w:t>Vorüberlegungen zur</w:t>
-      </w:r>
-      <w:r>
-        <w:t xml:space="preserve"> Implementierung einer </w:t>
-      </w:r>
-      <w:r>
-        <w:t>Webanwendung</w:t>
-      </w:r>
-      <w:bookmarkEnd w:id="24"/>
     </w:p>
     <w:p>
       <w:r>
@@ -7739,10 +8239,9 @@
           <w:sz w:val="18"/>
           <w:szCs w:val="18"/>
         </w:rPr>
-        <w:lastRenderedPageBreak/>
         <w:t xml:space="preserve">hier: </w:t>
       </w:r>
-      <w:hyperlink r:id="rId18" w:history="1">
+      <w:hyperlink r:id="rId20" w:history="1">
         <w:r>
           <w:rPr>
             <w:rStyle w:val="Hyperlink"/>
@@ -7781,11 +8280,11 @@
       <w:pPr>
         <w:pStyle w:val="berschrift2"/>
       </w:pPr>
-      <w:bookmarkStart w:id="25" w:name="_Toc511822974"/>
+      <w:bookmarkStart w:id="23" w:name="_Toc511822974"/>
       <w:r>
         <w:t>Anforderungen</w:t>
       </w:r>
-      <w:bookmarkEnd w:id="25"/>
+      <w:bookmarkEnd w:id="23"/>
     </w:p>
     <w:p>
       <w:pPr>
@@ -7803,14 +8302,14 @@
       <w:pPr>
         <w:pStyle w:val="berschrift2"/>
       </w:pPr>
-      <w:bookmarkStart w:id="26" w:name="_Toc511822975"/>
+      <w:bookmarkStart w:id="24" w:name="_Toc511822975"/>
       <w:r>
         <w:t>Architektu</w:t>
       </w:r>
       <w:r>
         <w:t>r</w:t>
       </w:r>
-      <w:bookmarkEnd w:id="26"/>
+      <w:bookmarkEnd w:id="24"/>
     </w:p>
     <w:p>
       <w:pPr>
@@ -7843,11 +8342,11 @@
       <w:pPr>
         <w:pStyle w:val="berschrift2"/>
       </w:pPr>
-      <w:bookmarkStart w:id="27" w:name="_Toc511822976"/>
+      <w:bookmarkStart w:id="25" w:name="_Toc511822976"/>
       <w:r>
         <w:t>Evaluierungskriterien</w:t>
       </w:r>
-      <w:bookmarkEnd w:id="27"/>
+      <w:bookmarkEnd w:id="25"/>
     </w:p>
     <w:p>
       <w:pPr>
@@ -7905,15 +8404,15 @@
       <w:pPr>
         <w:pStyle w:val="berschrift1"/>
       </w:pPr>
-      <w:bookmarkStart w:id="28" w:name="_Toc511822977"/>
+      <w:bookmarkStart w:id="26" w:name="_Toc511822977"/>
       <w:r>
         <w:lastRenderedPageBreak/>
         <w:t>Evaluierung der SAP Cloud Platform</w:t>
       </w:r>
-      <w:bookmarkEnd w:id="28"/>
-    </w:p>
-    <w:p>
-      <w:hyperlink r:id="rId19" w:history="1">
+      <w:bookmarkEnd w:id="26"/>
+    </w:p>
+    <w:p>
+      <w:hyperlink r:id="rId21" w:history="1">
         <w:r>
           <w:rPr>
             <w:rStyle w:val="Hyperlink"/>
@@ -7927,21 +8426,21 @@
       <w:pPr>
         <w:pStyle w:val="berschrift2"/>
       </w:pPr>
-      <w:bookmarkStart w:id="29" w:name="_Toc511822978"/>
+      <w:bookmarkStart w:id="27" w:name="_Toc511822978"/>
       <w:r>
         <w:t>Umsetzung der Webanwendung</w:t>
       </w:r>
-      <w:bookmarkEnd w:id="29"/>
+      <w:bookmarkEnd w:id="27"/>
     </w:p>
     <w:p>
       <w:pPr>
         <w:pStyle w:val="berschrift2"/>
       </w:pPr>
-      <w:bookmarkStart w:id="30" w:name="_Toc511822979"/>
+      <w:bookmarkStart w:id="28" w:name="_Toc511822979"/>
       <w:r>
         <w:t>Einschätzung der SAP Cloud Platform</w:t>
       </w:r>
-      <w:bookmarkEnd w:id="30"/>
+      <w:bookmarkEnd w:id="28"/>
     </w:p>
     <w:p/>
     <w:p/>
@@ -7955,31 +8454,17 @@
     </w:p>
     <w:p>
       <w:pPr>
-        <w:spacing w:before="240" w:line="276" w:lineRule="auto"/>
-        <w:jc w:val="left"/>
-        <w:rPr>
-          <w:rFonts w:cs="Arial"/>
-        </w:rPr>
-      </w:pPr>
-      <w:r>
-        <w:rPr>
-          <w:rFonts w:cs="Arial"/>
-        </w:rPr>
-        <w:lastRenderedPageBreak/>
-        <w:br w:type="page"/>
-      </w:r>
-    </w:p>
-    <w:p>
-      <w:pPr>
         <w:pStyle w:val="berschrift1"/>
       </w:pPr>
-      <w:bookmarkStart w:id="31" w:name="_Ref489711376"/>
-      <w:bookmarkStart w:id="32" w:name="_Toc511822980"/>
+      <w:bookmarkStart w:id="29" w:name="_Ref489711376"/>
+      <w:bookmarkStart w:id="30" w:name="_Toc511822980"/>
+      <w:bookmarkStart w:id="31" w:name="_GoBack"/>
+      <w:bookmarkEnd w:id="31"/>
       <w:r>
         <w:lastRenderedPageBreak/>
         <w:t>Zusammenfassung</w:t>
       </w:r>
-      <w:bookmarkEnd w:id="31"/>
+      <w:bookmarkEnd w:id="29"/>
       <w:r>
         <w:t xml:space="preserve">, </w:t>
       </w:r>
@@ -7989,79 +8474,79 @@
       <w:r>
         <w:t xml:space="preserve"> und Ausblick</w:t>
       </w:r>
+      <w:bookmarkEnd w:id="30"/>
+    </w:p>
+    <w:p>
+      <w:pPr>
+        <w:pStyle w:val="berschrift2"/>
+      </w:pPr>
+      <w:bookmarkStart w:id="32" w:name="_Toc511822981"/>
+      <w:r>
+        <w:t>Zusammenfassung</w:t>
+      </w:r>
       <w:bookmarkEnd w:id="32"/>
     </w:p>
     <w:p>
+      <w:bookmarkStart w:id="33" w:name="_Ref491744556"/>
+      <w:r>
+        <w:t>Auswertung der</w:t>
+      </w:r>
+      <w:r>
+        <w:t xml:space="preserve"> Thesen</w:t>
+      </w:r>
+      <w:bookmarkEnd w:id="33"/>
+    </w:p>
+    <w:p/>
+    <w:p>
+      <w:pPr>
+        <w:pStyle w:val="berschrift3"/>
+      </w:pPr>
+      <w:bookmarkStart w:id="34" w:name="_Toc511822982"/>
+      <w:r>
+        <w:t>Probleme</w:t>
+      </w:r>
+      <w:bookmarkEnd w:id="34"/>
+    </w:p>
+    <w:p>
+      <w:r>
+        <w:rPr>
+          <w:b/>
+        </w:rPr>
+        <w:t>Begrifflichkeiten</w:t>
+      </w:r>
+      <w:r>
+        <w:t xml:space="preserve"> bei SAP, ständiger Wandel des Produkts, da dieses modular weiterentwickelt wird, während ich recherchiere. Heute gibt es noch keine passende App, morgen könnte es eine geben.</w:t>
+      </w:r>
+    </w:p>
+    <w:p>
+      <w:r>
+        <w:rPr>
+          <w:b/>
+        </w:rPr>
+        <w:t>Zugänge</w:t>
+      </w:r>
+      <w:r>
+        <w:t>, welche benötigt werden um die Recherchen für diese Arbeit zu erle</w:t>
+      </w:r>
+      <w:r>
+        <w:t>digen sind schwer zu beschaffen. Es gibt viele Testsysteme, die jedoch meist nicht die ausreichenden Rechte aufweisen.</w:t>
+      </w:r>
+    </w:p>
+    <w:p>
       <w:pPr>
         <w:pStyle w:val="berschrift2"/>
       </w:pPr>
-      <w:bookmarkStart w:id="33" w:name="_Toc511822981"/>
-      <w:r>
-        <w:t>Zusammenfassung</w:t>
-      </w:r>
-      <w:bookmarkEnd w:id="33"/>
-    </w:p>
-    <w:p>
-      <w:bookmarkStart w:id="34" w:name="_Ref491744556"/>
-      <w:r>
-        <w:t>Auswertung der</w:t>
-      </w:r>
-      <w:r>
-        <w:t xml:space="preserve"> Thesen</w:t>
-      </w:r>
-      <w:bookmarkEnd w:id="34"/>
-    </w:p>
-    <w:p/>
-    <w:p>
-      <w:pPr>
-        <w:pStyle w:val="berschrift3"/>
-      </w:pPr>
-      <w:bookmarkStart w:id="35" w:name="_Toc511822982"/>
-      <w:r>
-        <w:t>Probleme</w:t>
+      <w:bookmarkStart w:id="35" w:name="_Toc511822983"/>
+      <w:r>
+        <w:t>Ausblick</w:t>
       </w:r>
       <w:bookmarkEnd w:id="35"/>
-    </w:p>
-    <w:p>
-      <w:r>
-        <w:rPr>
-          <w:b/>
-        </w:rPr>
-        <w:t>Begrifflichkeiten</w:t>
-      </w:r>
-      <w:r>
-        <w:t xml:space="preserve"> bei SAP, ständiger Wandel des Produkts, da dieses modular weiterentwickelt wird, während ich recherchiere. Heute gibt es noch keine passende App, morgen könnte es eine geben.</w:t>
-      </w:r>
-    </w:p>
-    <w:p>
-      <w:r>
-        <w:rPr>
-          <w:b/>
-        </w:rPr>
-        <w:t>Zugänge</w:t>
-      </w:r>
-      <w:r>
-        <w:t>, welche benötigt werden um die Recherchen für diese Arbeit zu erle</w:t>
-      </w:r>
-      <w:r>
-        <w:t>digen sind schwer zu beschaffen. Es gibt viele Testsysteme, die jedoch meist nicht die ausreichenden Rechte aufweisen.</w:t>
-      </w:r>
-    </w:p>
-    <w:p>
-      <w:pPr>
-        <w:pStyle w:val="berschrift2"/>
-      </w:pPr>
-      <w:bookmarkStart w:id="36" w:name="_Toc511822983"/>
-      <w:r>
-        <w:t>Ausblick</w:t>
-      </w:r>
-      <w:bookmarkEnd w:id="36"/>
     </w:p>
     <w:p>
       <w:pPr>
         <w:pStyle w:val="berschrift1"/>
         <w:sectPr>
-          <w:headerReference w:type="default" r:id="rId20"/>
+          <w:headerReference w:type="default" r:id="rId22"/>
           <w:pgSz w:w="11906" w:h="16838"/>
           <w:pgMar w:top="1134" w:right="851" w:bottom="851" w:left="1418" w:header="709" w:footer="709" w:gutter="0"/>
           <w:cols w:space="708"/>
@@ -8074,12 +8559,12 @@
       <w:pPr>
         <w:pStyle w:val="berschrift1"/>
       </w:pPr>
-      <w:bookmarkStart w:id="37" w:name="_Toc511822984"/>
+      <w:bookmarkStart w:id="36" w:name="_Toc511822984"/>
       <w:r>
         <w:lastRenderedPageBreak/>
         <w:t>Abkürzungsverzeichnis</w:t>
       </w:r>
-      <w:bookmarkEnd w:id="37"/>
+      <w:bookmarkEnd w:id="36"/>
     </w:p>
     <w:tbl>
       <w:tblPr>
@@ -8436,7 +8921,7 @@
       <w:pPr>
         <w:pStyle w:val="berschrift1"/>
       </w:pPr>
-      <w:bookmarkStart w:id="38" w:name="_Toc511822985"/>
+      <w:bookmarkStart w:id="37" w:name="_Toc511822985"/>
       <w:r>
         <w:lastRenderedPageBreak/>
         <w:t>Abbil</w:t>
@@ -8444,7 +8929,7 @@
       <w:r>
         <w:t>dungsverzeichnis</w:t>
       </w:r>
-      <w:bookmarkEnd w:id="38"/>
+      <w:bookmarkEnd w:id="37"/>
     </w:p>
     <w:p>
       <w:pPr>
@@ -8618,7 +9103,7 @@
           <w:lang w:eastAsia="zh-CN"/>
         </w:rPr>
       </w:pPr>
-      <w:hyperlink r:id="rId21" w:anchor="_Toc511645763" w:history="1">
+      <w:hyperlink r:id="rId23" w:anchor="_Toc511645763" w:history="1">
         <w:r>
           <w:rPr>
             <w:rStyle w:val="Hyperlink"/>
@@ -8756,11 +9241,11 @@
       <w:pPr>
         <w:pStyle w:val="berschrift1"/>
       </w:pPr>
-      <w:bookmarkStart w:id="39" w:name="_Toc511822986"/>
+      <w:bookmarkStart w:id="38" w:name="_Toc511822986"/>
       <w:r>
         <w:t>Tabellenverzeichnis</w:t>
       </w:r>
-      <w:bookmarkEnd w:id="39"/>
+      <w:bookmarkEnd w:id="38"/>
     </w:p>
     <w:p>
       <w:pPr>
@@ -8864,12 +9349,12 @@
       <w:pPr>
         <w:pStyle w:val="berschrift1"/>
       </w:pPr>
-      <w:bookmarkStart w:id="40" w:name="_Toc511822987"/>
+      <w:bookmarkStart w:id="39" w:name="_Toc511822987"/>
       <w:r>
         <w:lastRenderedPageBreak/>
         <w:t>Literaturverzeichnis</w:t>
       </w:r>
-      <w:bookmarkEnd w:id="40"/>
+      <w:bookmarkEnd w:id="39"/>
     </w:p>
     <w:p>
       <w:pPr>
@@ -9981,25 +10466,25 @@
       <w:pPr>
         <w:pStyle w:val="berschrift1"/>
       </w:pPr>
+      <w:bookmarkStart w:id="40" w:name="_Toc511822988"/>
       <w:bookmarkStart w:id="41" w:name="_Ref430010625"/>
-      <w:bookmarkStart w:id="42" w:name="_Toc511822988"/>
       <w:r>
         <w:lastRenderedPageBreak/>
         <w:t>Anhang</w:t>
       </w:r>
+      <w:bookmarkEnd w:id="40"/>
+    </w:p>
+    <w:p>
+      <w:pPr>
+        <w:pStyle w:val="berschrift2"/>
+      </w:pPr>
+      <w:bookmarkStart w:id="42" w:name="_Ref508289104"/>
+      <w:bookmarkStart w:id="43" w:name="_Toc511822989"/>
+      <w:r>
+        <w:t>Übersicht über die Konzernstruktur</w:t>
+      </w:r>
       <w:bookmarkEnd w:id="42"/>
-    </w:p>
-    <w:p>
-      <w:pPr>
-        <w:pStyle w:val="berschrift2"/>
-      </w:pPr>
-      <w:bookmarkStart w:id="43" w:name="_Ref508289104"/>
-      <w:bookmarkStart w:id="44" w:name="_Toc511822989"/>
-      <w:r>
-        <w:t>Übersicht über die Konzernstruktur</w:t>
-      </w:r>
       <w:bookmarkEnd w:id="43"/>
-      <w:bookmarkEnd w:id="44"/>
     </w:p>
     <w:p>
       <w:pPr>
@@ -10033,7 +10518,7 @@
                     <pic:cNvPicPr/>
                   </pic:nvPicPr>
                   <pic:blipFill>
-                    <a:blip r:embed="rId22"/>
+                    <a:blip r:embed="rId24"/>
                     <a:stretch>
                       <a:fillRect/>
                     </a:stretch>
@@ -10086,7 +10571,7 @@
                     <pic:cNvPicPr/>
                   </pic:nvPicPr>
                   <pic:blipFill>
-                    <a:blip r:embed="rId23"/>
+                    <a:blip r:embed="rId25"/>
                     <a:stretch>
                       <a:fillRect/>
                     </a:stretch>
@@ -10133,12 +10618,12 @@
       <w:pPr>
         <w:pStyle w:val="berschrift2"/>
       </w:pPr>
-      <w:bookmarkStart w:id="45" w:name="_Toc511822990"/>
+      <w:bookmarkStart w:id="44" w:name="_Toc511822990"/>
       <w:r>
         <w:lastRenderedPageBreak/>
         <w:t>Versionen des SAP ERP</w:t>
       </w:r>
-      <w:bookmarkEnd w:id="45"/>
+      <w:bookmarkEnd w:id="44"/>
     </w:p>
     <w:p>
       <w:r>
@@ -10170,7 +10655,7 @@
                     <pic:cNvPicPr/>
                   </pic:nvPicPr>
                   <pic:blipFill rotWithShape="1">
-                    <a:blip r:embed="rId24">
+                    <a:blip r:embed="rId26">
                       <a:extLst>
                         <a:ext uri="{28A0092B-C50C-407E-A947-70E740481C1C}">
                           <a14:useLocalDpi xmlns:a14="http://schemas.microsoft.com/office/drawing/2010/main" val="0"/>
@@ -10241,7 +10726,7 @@
                     <pic:cNvPicPr/>
                   </pic:nvPicPr>
                   <pic:blipFill rotWithShape="1">
-                    <a:blip r:embed="rId25" cstate="print">
+                    <a:blip r:embed="rId27" cstate="print">
                       <a:extLst>
                         <a:ext uri="{28A0092B-C50C-407E-A947-70E740481C1C}">
                           <a14:useLocalDpi xmlns:a14="http://schemas.microsoft.com/office/drawing/2010/main" val="0"/>
@@ -10309,7 +10794,7 @@
                     <pic:cNvPicPr/>
                   </pic:nvPicPr>
                   <pic:blipFill rotWithShape="1">
-                    <a:blip r:embed="rId25" cstate="print">
+                    <a:blip r:embed="rId27" cstate="print">
                       <a:extLst>
                         <a:ext uri="{28A0092B-C50C-407E-A947-70E740481C1C}">
                           <a14:useLocalDpi xmlns:a14="http://schemas.microsoft.com/office/drawing/2010/main" val="0"/>
@@ -10358,12 +10843,12 @@
       <w:pPr>
         <w:pStyle w:val="berschrift2"/>
       </w:pPr>
-      <w:bookmarkStart w:id="46" w:name="_Toc511822991"/>
+      <w:bookmarkStart w:id="45" w:name="_Toc511822991"/>
       <w:r>
         <w:lastRenderedPageBreak/>
         <w:t xml:space="preserve">Überblick über Cloud Computing </w:t>
       </w:r>
-      <w:bookmarkStart w:id="47" w:name="_Ref511304439"/>
+      <w:bookmarkStart w:id="46" w:name="_Ref511304439"/>
       <w:sdt>
         <w:sdtPr>
           <w:id w:val="191805233"/>
@@ -10390,8 +10875,8 @@
           </w:r>
         </w:sdtContent>
       </w:sdt>
-      <w:bookmarkEnd w:id="47"/>
       <w:bookmarkEnd w:id="46"/>
+      <w:bookmarkEnd w:id="45"/>
     </w:p>
     <w:p>
       <w:pPr>
@@ -10421,7 +10906,7 @@
                     <pic:cNvPicPr/>
                   </pic:nvPicPr>
                   <pic:blipFill rotWithShape="1">
-                    <a:blip r:embed="rId26" cstate="print">
+                    <a:blip r:embed="rId28" cstate="print">
                       <a:extLst>
                         <a:ext uri="{28A0092B-C50C-407E-A947-70E740481C1C}">
                           <a14:useLocalDpi xmlns:a14="http://schemas.microsoft.com/office/drawing/2010/main" val="0"/>
@@ -10507,12 +10992,12 @@
           <w:numId w:val="0"/>
         </w:numPr>
       </w:pPr>
-      <w:bookmarkStart w:id="48" w:name="_Toc511822992"/>
+      <w:bookmarkStart w:id="47" w:name="_Toc511822992"/>
       <w:r>
         <w:lastRenderedPageBreak/>
         <w:t>Selbstständigkeitserklärung</w:t>
       </w:r>
-      <w:bookmarkEnd w:id="48"/>
+      <w:bookmarkEnd w:id="47"/>
     </w:p>
     <w:p>
       <w:pPr>
@@ -10656,7 +11141,7 @@
           <w:rFonts w:cs="Arial"/>
           <w:noProof/>
         </w:rPr>
-        <w:t>18.04.2018</w:t>
+        <w:t>19.04.2018</w:t>
       </w:r>
       <w:r>
         <w:rPr>
@@ -10806,12 +11291,12 @@
       <w:pPr>
         <w:pStyle w:val="berschrift1"/>
       </w:pPr>
-      <w:bookmarkStart w:id="49" w:name="_Toc511822993"/>
+      <w:bookmarkStart w:id="48" w:name="_Toc511822993"/>
       <w:r>
         <w:lastRenderedPageBreak/>
         <w:t>Textbausteine</w:t>
       </w:r>
-      <w:bookmarkEnd w:id="49"/>
+      <w:bookmarkEnd w:id="48"/>
     </w:p>
     <w:p>
       <w:r>
@@ -10971,7 +11456,7 @@
                     </pic:cNvPicPr>
                   </pic:nvPicPr>
                   <pic:blipFill>
-                    <a:blip r:embed="rId27">
+                    <a:blip r:embed="rId29">
                       <a:extLst>
                         <a:ext uri="{28A0092B-C50C-407E-A947-70E740481C1C}">
                           <a14:useLocalDpi xmlns:a14="http://schemas.microsoft.com/office/drawing/2010/main" val="0"/>
@@ -11047,31 +11532,18 @@
                                 <w:sz w:val="24"/>
                               </w:rPr>
                             </w:pPr>
-                            <w:bookmarkStart w:id="50" w:name="_Toc511645763"/>
+                            <w:bookmarkStart w:id="49" w:name="_Toc511645763"/>
                             <w:r>
                               <w:t xml:space="preserve">Abbildung </w:t>
                             </w:r>
-                            <w:r>
-                              <w:fldChar w:fldCharType="begin"/>
-                            </w:r>
-                            <w:r>
-                              <w:instrText xml:space="preserve"> SEQ Abbildung \* ARABIC </w:instrText>
-                            </w:r>
-                            <w:r>
-                              <w:fldChar w:fldCharType="separate"/>
-                            </w:r>
-                            <w:r>
-                              <w:rPr>
-                                <w:noProof/>
-                              </w:rPr>
-                              <w:t>4</w:t>
-                            </w:r>
-                            <w:r>
-                              <w:rPr>
-                                <w:noProof/>
-                              </w:rPr>
-                              <w:fldChar w:fldCharType="end"/>
-                            </w:r>
+                            <w:fldSimple w:instr=" SEQ Abbildung \* ARABIC ">
+                              <w:r>
+                                <w:rPr>
+                                  <w:noProof/>
+                                </w:rPr>
+                                <w:t>5</w:t>
+                              </w:r>
+                            </w:fldSimple>
                             <w:r>
                               <w:t>: Geschichte</w:t>
                             </w:r>
@@ -11081,7 +11553,7 @@
                               </w:rPr>
                               <w:t xml:space="preserve"> des ERP bei SAP</w:t>
                             </w:r>
-                            <w:bookmarkEnd w:id="50"/>
+                            <w:bookmarkEnd w:id="49"/>
                           </w:p>
                         </w:txbxContent>
                       </wps:txbx>
@@ -11114,31 +11586,18 @@
                           <w:sz w:val="24"/>
                         </w:rPr>
                       </w:pPr>
-                      <w:bookmarkStart w:id="51" w:name="_Toc511645763"/>
+                      <w:bookmarkStart w:id="50" w:name="_Toc511645763"/>
                       <w:r>
                         <w:t xml:space="preserve">Abbildung </w:t>
                       </w:r>
-                      <w:r>
-                        <w:fldChar w:fldCharType="begin"/>
-                      </w:r>
-                      <w:r>
-                        <w:instrText xml:space="preserve"> SEQ Abbildung \* ARABIC </w:instrText>
-                      </w:r>
-                      <w:r>
-                        <w:fldChar w:fldCharType="separate"/>
-                      </w:r>
-                      <w:r>
-                        <w:rPr>
-                          <w:noProof/>
-                        </w:rPr>
-                        <w:t>4</w:t>
-                      </w:r>
-                      <w:r>
-                        <w:rPr>
-                          <w:noProof/>
-                        </w:rPr>
-                        <w:fldChar w:fldCharType="end"/>
-                      </w:r>
+                      <w:fldSimple w:instr=" SEQ Abbildung \* ARABIC ">
+                        <w:r>
+                          <w:rPr>
+                            <w:noProof/>
+                          </w:rPr>
+                          <w:t>5</w:t>
+                        </w:r>
+                      </w:fldSimple>
                       <w:r>
                         <w:t>: Geschichte</w:t>
                       </w:r>
@@ -11148,7 +11607,7 @@
                         </w:rPr>
                         <w:t xml:space="preserve"> des ERP bei SAP</w:t>
                       </w:r>
-                      <w:bookmarkEnd w:id="51"/>
+                      <w:bookmarkEnd w:id="50"/>
                     </w:p>
                   </w:txbxContent>
                 </v:textbox>
@@ -11286,7 +11745,7 @@
       <w:r>
         <w:t xml:space="preserve">) und kann unabhängig von anderen SAP Produkten genutzt und mit Software anderer Unternehmen gekoppelt werden (Quelle: </w:t>
       </w:r>
-      <w:hyperlink r:id="rId28" w:history="1">
+      <w:hyperlink r:id="rId30" w:history="1">
         <w:r>
           <w:rPr>
             <w:rStyle w:val="Hyperlink"/>
@@ -11323,7 +11782,7 @@
                     <pic:cNvPicPr/>
                   </pic:nvPicPr>
                   <pic:blipFill rotWithShape="1">
-                    <a:blip r:embed="rId29">
+                    <a:blip r:embed="rId31">
                       <a:extLst>
                         <a:ext uri="{28A0092B-C50C-407E-A947-70E740481C1C}">
                           <a14:useLocalDpi xmlns:a14="http://schemas.microsoft.com/office/drawing/2010/main" val="0"/>
@@ -11364,39 +11823,26 @@
           <w:bottom w:val="single" w:sz="12" w:space="1" w:color="auto"/>
         </w:pBdr>
       </w:pPr>
-      <w:bookmarkStart w:id="52" w:name="_Ref511039209"/>
-      <w:bookmarkStart w:id="53" w:name="_Ref511039196"/>
-      <w:bookmarkStart w:id="54" w:name="_Toc511645764"/>
+      <w:bookmarkStart w:id="51" w:name="_Ref511039209"/>
+      <w:bookmarkStart w:id="52" w:name="_Ref511039196"/>
+      <w:bookmarkStart w:id="53" w:name="_Toc511645764"/>
       <w:r>
         <w:t xml:space="preserve">Abbildung </w:t>
       </w:r>
-      <w:r>
-        <w:fldChar w:fldCharType="begin"/>
-      </w:r>
-      <w:r>
-        <w:instrText xml:space="preserve"> SEQ Abbildung \* ARABIC </w:instrText>
-      </w:r>
-      <w:r>
-        <w:fldChar w:fldCharType="separate"/>
-      </w:r>
-      <w:r>
-        <w:rPr>
-          <w:noProof/>
-        </w:rPr>
-        <w:t>5</w:t>
-      </w:r>
-      <w:r>
-        <w:rPr>
-          <w:noProof/>
-        </w:rPr>
-        <w:fldChar w:fldCharType="end"/>
+      <w:fldSimple w:instr=" SEQ Abbildung \* ARABIC ">
+        <w:r>
+          <w:rPr>
+            <w:noProof/>
+          </w:rPr>
+          <w:t>6</w:t>
+        </w:r>
+      </w:fldSimple>
+      <w:bookmarkEnd w:id="51"/>
+      <w:r>
+        <w:t>: SAP HANA Plattform</w:t>
       </w:r>
       <w:bookmarkEnd w:id="52"/>
-      <w:r>
-        <w:t>: SAP HANA Plattform</w:t>
-      </w:r>
       <w:bookmarkEnd w:id="53"/>
-      <w:bookmarkEnd w:id="54"/>
     </w:p>
     <w:p>
       <w:r>
@@ -11679,7 +12125,7 @@
           <w:lang w:val="fr-FR"/>
         </w:rPr>
       </w:pPr>
-      <w:hyperlink r:id="rId30" w:history="1">
+      <w:hyperlink r:id="rId32" w:history="1">
         <w:r>
           <w:rPr>
             <w:rStyle w:val="Hyperlink"/>
@@ -11836,176 +12282,132 @@
 
 <file path=word/header1.xml><?xml version="1.0" encoding="utf-8"?>
 <w:hdr xmlns:wpc="http://schemas.microsoft.com/office/word/2010/wordprocessingCanvas" xmlns:cx="http://schemas.microsoft.com/office/drawing/2014/chartex" xmlns:cx1="http://schemas.microsoft.com/office/drawing/2015/9/8/chartex" xmlns:mc="http://schemas.openxmlformats.org/markup-compatibility/2006" xmlns:o="urn:schemas-microsoft-com:office:office" xmlns:r="http://schemas.openxmlformats.org/officeDocument/2006/relationships" xmlns:m="http://schemas.openxmlformats.org/officeDocument/2006/math" xmlns:v="urn:schemas-microsoft-com:vml" xmlns:wp14="http://schemas.microsoft.com/office/word/2010/wordprocessingDrawing" xmlns:wp="http://schemas.openxmlformats.org/drawingml/2006/wordprocessingDrawing" xmlns:w10="urn:schemas-microsoft-com:office:word" xmlns:w="http://schemas.openxmlformats.org/wordprocessingml/2006/main" xmlns:w14="http://schemas.microsoft.com/office/word/2010/wordml" xmlns:w15="http://schemas.microsoft.com/office/word/2012/wordml" xmlns:w16se="http://schemas.microsoft.com/office/word/2015/wordml/symex" xmlns:wpg="http://schemas.microsoft.com/office/word/2010/wordprocessingGroup" xmlns:wpi="http://schemas.microsoft.com/office/word/2010/wordprocessingInk" xmlns:wne="http://schemas.microsoft.com/office/word/2006/wordml" xmlns:wps="http://schemas.microsoft.com/office/word/2010/wordprocessingShape" mc:Ignorable="w14 w15 w16se wp14">
-  <w:sdt>
-    <w:sdtPr>
+  <w:p>
+    <w:pPr>
+      <w:pStyle w:val="Kopfzeile"/>
       <w:rPr>
         <w:rFonts w:ascii="Calibri Light" w:hAnsi="Calibri Light"/>
       </w:rPr>
-      <w:id w:val="-1066719482"/>
-      <w:docPartObj>
-        <w:docPartGallery w:val="Page Numbers (Top of Page)"/>
-        <w:docPartUnique/>
-      </w:docPartObj>
-    </w:sdtPr>
-    <w:sdtContent>
-      <w:p>
-        <w:pPr>
-          <w:pStyle w:val="Kopfzeile"/>
-          <w:pBdr>
-            <w:bottom w:val="single" w:sz="12" w:space="1" w:color="auto"/>
-          </w:pBdr>
-          <w:tabs>
-            <w:tab w:val="clear" w:pos="9072"/>
-            <w:tab w:val="right" w:pos="9639"/>
-          </w:tabs>
-          <w:jc w:val="right"/>
-          <w:rPr>
-            <w:rFonts w:ascii="Calibri Light" w:hAnsi="Calibri Light"/>
-          </w:rPr>
-        </w:pPr>
-        <w:r>
-          <w:rPr>
-            <w:rFonts w:ascii="Calibri Light" w:hAnsi="Calibri Light"/>
-          </w:rPr>
-          <w:fldChar w:fldCharType="begin"/>
-        </w:r>
-        <w:r>
-          <w:rPr>
-            <w:rFonts w:ascii="Calibri Light" w:hAnsi="Calibri Light"/>
-          </w:rPr>
-          <w:instrText xml:space="preserve"> STYLEREF  "Überschrift 1"  \* MERGEFORMAT </w:instrText>
-        </w:r>
-        <w:r>
-          <w:rPr>
-            <w:rFonts w:ascii="Calibri Light" w:hAnsi="Calibri Light"/>
-          </w:rPr>
-          <w:fldChar w:fldCharType="separate"/>
-        </w:r>
-        <w:r>
-          <w:rPr>
-            <w:rFonts w:ascii="Calibri Light" w:hAnsi="Calibri Light"/>
-            <w:noProof/>
-          </w:rPr>
-          <w:t>Literaturverzeichnis</w:t>
-        </w:r>
-        <w:r>
-          <w:rPr>
-            <w:rFonts w:ascii="Calibri Light" w:hAnsi="Calibri Light"/>
-            <w:noProof/>
-          </w:rPr>
-          <w:fldChar w:fldCharType="end"/>
-        </w:r>
-        <w:r>
-          <w:rPr>
-            <w:rFonts w:ascii="Calibri Light" w:hAnsi="Calibri Light"/>
-            <w:noProof/>
-          </w:rPr>
-          <w:tab/>
-        </w:r>
-        <w:r>
-          <w:rPr>
-            <w:rFonts w:ascii="Calibri Light" w:hAnsi="Calibri Light"/>
-          </w:rPr>
-          <w:tab/>
-        </w:r>
-        <w:r>
-          <w:rPr>
-            <w:rFonts w:ascii="Calibri Light" w:hAnsi="Calibri Light"/>
-          </w:rPr>
-          <w:t xml:space="preserve">Seite </w:t>
-        </w:r>
-        <w:r>
-          <w:rPr>
-            <w:rFonts w:ascii="Calibri Light" w:hAnsi="Calibri Light"/>
-            <w:bCs/>
-            <w:szCs w:val="24"/>
-          </w:rPr>
-          <w:fldChar w:fldCharType="begin"/>
-        </w:r>
-        <w:r>
-          <w:rPr>
-            <w:rFonts w:ascii="Calibri Light" w:hAnsi="Calibri Light"/>
-            <w:bCs/>
-          </w:rPr>
-          <w:instrText>PAGE</w:instrText>
-        </w:r>
-        <w:r>
-          <w:rPr>
-            <w:rFonts w:ascii="Calibri Light" w:hAnsi="Calibri Light"/>
-            <w:bCs/>
-            <w:szCs w:val="24"/>
-          </w:rPr>
-          <w:fldChar w:fldCharType="separate"/>
-        </w:r>
-        <w:r>
-          <w:rPr>
-            <w:rFonts w:ascii="Calibri Light" w:hAnsi="Calibri Light"/>
-            <w:bCs/>
-            <w:noProof/>
-          </w:rPr>
-          <w:t>24</w:t>
-        </w:r>
-        <w:r>
-          <w:rPr>
-            <w:rFonts w:ascii="Calibri Light" w:hAnsi="Calibri Light"/>
-            <w:bCs/>
-            <w:szCs w:val="24"/>
-          </w:rPr>
-          <w:fldChar w:fldCharType="end"/>
-        </w:r>
-        <w:r>
-          <w:rPr>
-            <w:rFonts w:ascii="Calibri Light" w:hAnsi="Calibri Light"/>
-          </w:rPr>
-          <w:t xml:space="preserve"> von </w:t>
-        </w:r>
-        <w:r>
-          <w:rPr>
-            <w:rFonts w:ascii="Calibri Light" w:hAnsi="Calibri Light"/>
-            <w:bCs/>
-            <w:szCs w:val="24"/>
-          </w:rPr>
-          <w:fldChar w:fldCharType="begin"/>
-        </w:r>
-        <w:r>
-          <w:rPr>
-            <w:rFonts w:ascii="Calibri Light" w:hAnsi="Calibri Light"/>
-            <w:bCs/>
-            <w:szCs w:val="24"/>
-          </w:rPr>
-          <w:instrText xml:space="preserve"> SECTIONPAGES   \* MERGEFORMAT </w:instrText>
-        </w:r>
-        <w:r>
-          <w:rPr>
-            <w:rFonts w:ascii="Calibri Light" w:hAnsi="Calibri Light"/>
-            <w:bCs/>
-            <w:szCs w:val="24"/>
-          </w:rPr>
-          <w:fldChar w:fldCharType="separate"/>
-        </w:r>
-        <w:r>
-          <w:rPr>
-            <w:rFonts w:ascii="Calibri Light" w:hAnsi="Calibri Light"/>
-            <w:bCs/>
-            <w:noProof/>
-            <w:szCs w:val="24"/>
-          </w:rPr>
-          <w:t>9</w:t>
-        </w:r>
-        <w:r>
-          <w:rPr>
-            <w:rFonts w:ascii="Calibri Light" w:hAnsi="Calibri Light"/>
-            <w:bCs/>
-            <w:szCs w:val="24"/>
-          </w:rPr>
-          <w:fldChar w:fldCharType="end"/>
-        </w:r>
-      </w:p>
-    </w:sdtContent>
-  </w:sdt>
+    </w:pPr>
+    <w:r>
+      <w:rPr>
+        <w:rFonts w:ascii="Calibri Light" w:hAnsi="Calibri Light"/>
+      </w:rPr>
+      <w:fldChar w:fldCharType="begin"/>
+    </w:r>
+    <w:r>
+      <w:rPr>
+        <w:rFonts w:ascii="Calibri Light" w:hAnsi="Calibri Light"/>
+      </w:rPr>
+      <w:instrText xml:space="preserve"> STYLEREF  "Überschrift 1"  \* MERGEFORMAT </w:instrText>
+    </w:r>
+    <w:r>
+      <w:rPr>
+        <w:rFonts w:ascii="Calibri Light" w:hAnsi="Calibri Light"/>
+      </w:rPr>
+      <w:fldChar w:fldCharType="separate"/>
+    </w:r>
+    <w:r>
+      <w:rPr>
+        <w:rFonts w:ascii="Calibri Light" w:hAnsi="Calibri Light"/>
+        <w:noProof/>
+      </w:rPr>
+      <w:t>Zusammenfassung, Fazit und Ausblick</w:t>
+    </w:r>
+    <w:r>
+      <w:rPr>
+        <w:rFonts w:ascii="Calibri Light" w:hAnsi="Calibri Light"/>
+      </w:rPr>
+      <w:fldChar w:fldCharType="end"/>
+    </w:r>
+    <w:r>
+      <w:rPr>
+        <w:rFonts w:ascii="Calibri Light" w:hAnsi="Calibri Light"/>
+      </w:rPr>
+      <w:ptab w:relativeTo="margin" w:alignment="right" w:leader="none"/>
+    </w:r>
+    <w:r>
+      <w:rPr>
+        <w:rFonts w:ascii="Calibri Light" w:hAnsi="Calibri Light"/>
+      </w:rPr>
+      <w:t xml:space="preserve">Seite </w:t>
+    </w:r>
+    <w:r>
+      <w:rPr>
+        <w:rFonts w:ascii="Calibri Light" w:hAnsi="Calibri Light"/>
+      </w:rPr>
+      <w:fldChar w:fldCharType="begin"/>
+    </w:r>
+    <w:r>
+      <w:rPr>
+        <w:rFonts w:ascii="Calibri Light" w:hAnsi="Calibri Light"/>
+      </w:rPr>
+      <w:instrText xml:space="preserve"> PAGE   \* MERGEFORMAT </w:instrText>
+    </w:r>
+    <w:r>
+      <w:rPr>
+        <w:rFonts w:ascii="Calibri Light" w:hAnsi="Calibri Light"/>
+      </w:rPr>
+      <w:fldChar w:fldCharType="separate"/>
+    </w:r>
+    <w:r>
+      <w:rPr>
+        <w:rFonts w:ascii="Calibri Light" w:hAnsi="Calibri Light"/>
+        <w:noProof/>
+      </w:rPr>
+      <w:t>20</w:t>
+    </w:r>
+    <w:r>
+      <w:rPr>
+        <w:rFonts w:ascii="Calibri Light" w:hAnsi="Calibri Light"/>
+      </w:rPr>
+      <w:fldChar w:fldCharType="end"/>
+    </w:r>
+    <w:r>
+      <w:rPr>
+        <w:rFonts w:ascii="Calibri Light" w:hAnsi="Calibri Light"/>
+      </w:rPr>
+      <w:t xml:space="preserve"> von </w:t>
+    </w:r>
+    <w:r>
+      <w:rPr>
+        <w:rFonts w:ascii="Calibri Light" w:hAnsi="Calibri Light"/>
+      </w:rPr>
+      <w:fldChar w:fldCharType="begin"/>
+    </w:r>
+    <w:r>
+      <w:rPr>
+        <w:rFonts w:ascii="Calibri Light" w:hAnsi="Calibri Light"/>
+      </w:rPr>
+      <w:instrText xml:space="preserve"> SECTIONPAGES   \* MERGEFORMAT </w:instrText>
+    </w:r>
+    <w:r>
+      <w:rPr>
+        <w:rFonts w:ascii="Calibri Light" w:hAnsi="Calibri Light"/>
+      </w:rPr>
+      <w:fldChar w:fldCharType="separate"/>
+    </w:r>
+    <w:r>
+      <w:rPr>
+        <w:rFonts w:ascii="Calibri Light" w:hAnsi="Calibri Light"/>
+        <w:noProof/>
+      </w:rPr>
+      <w:t>20</w:t>
+    </w:r>
+    <w:r>
+      <w:rPr>
+        <w:rFonts w:ascii="Calibri Light" w:hAnsi="Calibri Light"/>
+      </w:rPr>
+      <w:fldChar w:fldCharType="end"/>
+    </w:r>
+  </w:p>
   <w:p>
     <w:pPr>
       <w:pStyle w:val="Kopfzeile"/>
+      <w:pBdr>
+        <w:top w:val="single" w:sz="4" w:space="1" w:color="auto"/>
+        <w:between w:val="single" w:sz="4" w:space="1" w:color="auto"/>
+      </w:pBdr>
       <w:rPr>
         <w:rFonts w:ascii="Calibri Light" w:hAnsi="Calibri Light"/>
       </w:rPr>
@@ -12802,6 +13204,118 @@
     </w:lvl>
   </w:abstractNum>
   <w:abstractNum w:abstractNumId="7" w15:restartNumberingAfterBreak="0">
+    <w:nsid w:val="63050C83"/>
+    <w:multiLevelType w:val="hybridMultilevel"/>
+    <w:tmpl w:val="418C1B00"/>
+    <w:lvl w:ilvl="0" w:tplc="9490D19E">
+      <w:numFmt w:val="bullet"/>
+      <w:lvlText w:val="-"/>
+      <w:lvlJc w:val="left"/>
+      <w:pPr>
+        <w:ind w:left="360" w:hanging="360"/>
+      </w:pPr>
+      <w:rPr>
+        <w:rFonts w:ascii="Arial" w:eastAsiaTheme="minorEastAsia" w:hAnsi="Arial" w:cs="Arial" w:hint="default"/>
+      </w:rPr>
+    </w:lvl>
+    <w:lvl w:ilvl="1" w:tplc="04070003" w:tentative="1">
+      <w:start w:val="1"/>
+      <w:numFmt w:val="bullet"/>
+      <w:lvlText w:val="o"/>
+      <w:lvlJc w:val="left"/>
+      <w:pPr>
+        <w:ind w:left="1440" w:hanging="360"/>
+      </w:pPr>
+      <w:rPr>
+        <w:rFonts w:ascii="Courier New" w:hAnsi="Courier New" w:cs="Courier New" w:hint="default"/>
+      </w:rPr>
+    </w:lvl>
+    <w:lvl w:ilvl="2" w:tplc="04070005" w:tentative="1">
+      <w:start w:val="1"/>
+      <w:numFmt w:val="bullet"/>
+      <w:lvlText w:val=""/>
+      <w:lvlJc w:val="left"/>
+      <w:pPr>
+        <w:ind w:left="2160" w:hanging="360"/>
+      </w:pPr>
+      <w:rPr>
+        <w:rFonts w:ascii="Wingdings" w:hAnsi="Wingdings" w:hint="default"/>
+      </w:rPr>
+    </w:lvl>
+    <w:lvl w:ilvl="3" w:tplc="04070001" w:tentative="1">
+      <w:start w:val="1"/>
+      <w:numFmt w:val="bullet"/>
+      <w:lvlText w:val=""/>
+      <w:lvlJc w:val="left"/>
+      <w:pPr>
+        <w:ind w:left="2880" w:hanging="360"/>
+      </w:pPr>
+      <w:rPr>
+        <w:rFonts w:ascii="Symbol" w:hAnsi="Symbol" w:hint="default"/>
+      </w:rPr>
+    </w:lvl>
+    <w:lvl w:ilvl="4" w:tplc="04070003" w:tentative="1">
+      <w:start w:val="1"/>
+      <w:numFmt w:val="bullet"/>
+      <w:lvlText w:val="o"/>
+      <w:lvlJc w:val="left"/>
+      <w:pPr>
+        <w:ind w:left="3600" w:hanging="360"/>
+      </w:pPr>
+      <w:rPr>
+        <w:rFonts w:ascii="Courier New" w:hAnsi="Courier New" w:cs="Courier New" w:hint="default"/>
+      </w:rPr>
+    </w:lvl>
+    <w:lvl w:ilvl="5" w:tplc="04070005" w:tentative="1">
+      <w:start w:val="1"/>
+      <w:numFmt w:val="bullet"/>
+      <w:lvlText w:val=""/>
+      <w:lvlJc w:val="left"/>
+      <w:pPr>
+        <w:ind w:left="4320" w:hanging="360"/>
+      </w:pPr>
+      <w:rPr>
+        <w:rFonts w:ascii="Wingdings" w:hAnsi="Wingdings" w:hint="default"/>
+      </w:rPr>
+    </w:lvl>
+    <w:lvl w:ilvl="6" w:tplc="04070001" w:tentative="1">
+      <w:start w:val="1"/>
+      <w:numFmt w:val="bullet"/>
+      <w:lvlText w:val=""/>
+      <w:lvlJc w:val="left"/>
+      <w:pPr>
+        <w:ind w:left="5040" w:hanging="360"/>
+      </w:pPr>
+      <w:rPr>
+        <w:rFonts w:ascii="Symbol" w:hAnsi="Symbol" w:hint="default"/>
+      </w:rPr>
+    </w:lvl>
+    <w:lvl w:ilvl="7" w:tplc="04070003" w:tentative="1">
+      <w:start w:val="1"/>
+      <w:numFmt w:val="bullet"/>
+      <w:lvlText w:val="o"/>
+      <w:lvlJc w:val="left"/>
+      <w:pPr>
+        <w:ind w:left="5760" w:hanging="360"/>
+      </w:pPr>
+      <w:rPr>
+        <w:rFonts w:ascii="Courier New" w:hAnsi="Courier New" w:cs="Courier New" w:hint="default"/>
+      </w:rPr>
+    </w:lvl>
+    <w:lvl w:ilvl="8" w:tplc="04070005" w:tentative="1">
+      <w:start w:val="1"/>
+      <w:numFmt w:val="bullet"/>
+      <w:lvlText w:val=""/>
+      <w:lvlJc w:val="left"/>
+      <w:pPr>
+        <w:ind w:left="6480" w:hanging="360"/>
+      </w:pPr>
+      <w:rPr>
+        <w:rFonts w:ascii="Wingdings" w:hAnsi="Wingdings" w:hint="default"/>
+      </w:rPr>
+    </w:lvl>
+  </w:abstractNum>
+  <w:abstractNum w:abstractNumId="8" w15:restartNumberingAfterBreak="0">
     <w:nsid w:val="693C6D3B"/>
     <w:multiLevelType w:val="hybridMultilevel"/>
     <w:tmpl w:val="D4844EA6"/>
@@ -12913,7 +13427,7 @@
       </w:rPr>
     </w:lvl>
   </w:abstractNum>
-  <w:abstractNum w:abstractNumId="8" w15:restartNumberingAfterBreak="0">
+  <w:abstractNum w:abstractNumId="9" w15:restartNumberingAfterBreak="0">
     <w:nsid w:val="72D81E32"/>
     <w:multiLevelType w:val="hybridMultilevel"/>
     <w:tmpl w:val="4964F178"/>
@@ -12976,7 +13490,7 @@
         <w:rFonts w:ascii="Courier New" w:hAnsi="Courier New" w:cs="Courier New" w:hint="default"/>
       </w:rPr>
     </w:lvl>
-    <w:lvl w:ilvl="5" w:tplc="04070005" w:tentative="1">
+    <w:lvl w:ilvl="5" w:tplc="04070005">
       <w:start w:val="1"/>
       <w:numFmt w:val="bullet"/>
       <w:lvlText w:val=""/>
@@ -13038,7 +13552,7 @@
     <w:abstractNumId w:val="1"/>
   </w:num>
   <w:num w:numId="5">
-    <w:abstractNumId w:val="8"/>
+    <w:abstractNumId w:val="9"/>
   </w:num>
   <w:num w:numId="6">
     <w:abstractNumId w:val="5"/>
@@ -13047,10 +13561,13 @@
     <w:abstractNumId w:val="4"/>
   </w:num>
   <w:num w:numId="8">
-    <w:abstractNumId w:val="7"/>
+    <w:abstractNumId w:val="8"/>
   </w:num>
   <w:num w:numId="9">
     <w:abstractNumId w:val="0"/>
+  </w:num>
+  <w:num w:numId="10">
+    <w:abstractNumId w:val="7"/>
   </w:num>
   <w:numIdMacAtCleanup w:val="6"/>
 </w:numbering>
@@ -14775,6 +15292,617 @@
 </w:styles>
 </file>
 
+<file path=word/glossary/document.xml><?xml version="1.0" encoding="utf-8"?>
+<w:glossaryDocument xmlns:wpc="http://schemas.microsoft.com/office/word/2010/wordprocessingCanvas" xmlns:cx="http://schemas.microsoft.com/office/drawing/2014/chartex" xmlns:cx1="http://schemas.microsoft.com/office/drawing/2015/9/8/chartex" xmlns:mc="http://schemas.openxmlformats.org/markup-compatibility/2006" xmlns:o="urn:schemas-microsoft-com:office:office" xmlns:r="http://schemas.openxmlformats.org/officeDocument/2006/relationships" xmlns:m="http://schemas.openxmlformats.org/officeDocument/2006/math" xmlns:v="urn:schemas-microsoft-com:vml" xmlns:wp14="http://schemas.microsoft.com/office/word/2010/wordprocessingDrawing" xmlns:wp="http://schemas.openxmlformats.org/drawingml/2006/wordprocessingDrawing" xmlns:w10="urn:schemas-microsoft-com:office:word" xmlns:w="http://schemas.openxmlformats.org/wordprocessingml/2006/main" xmlns:w14="http://schemas.microsoft.com/office/word/2010/wordml" xmlns:w15="http://schemas.microsoft.com/office/word/2012/wordml" xmlns:w16se="http://schemas.microsoft.com/office/word/2015/wordml/symex" xmlns:wpg="http://schemas.microsoft.com/office/word/2010/wordprocessingGroup" xmlns:wpi="http://schemas.microsoft.com/office/word/2010/wordprocessingInk" xmlns:wne="http://schemas.microsoft.com/office/word/2006/wordml" xmlns:wps="http://schemas.microsoft.com/office/word/2010/wordprocessingShape" mc:Ignorable="w14 w15 w16se wp14"/>
+</file>
+
+<file path=word/glossary/fontTable.xml><?xml version="1.0" encoding="utf-8"?>
+<w:fonts xmlns:mc="http://schemas.openxmlformats.org/markup-compatibility/2006" xmlns:r="http://schemas.openxmlformats.org/officeDocument/2006/relationships" xmlns:w="http://schemas.openxmlformats.org/wordprocessingml/2006/main" xmlns:w14="http://schemas.microsoft.com/office/word/2010/wordml" xmlns:w15="http://schemas.microsoft.com/office/word/2012/wordml" xmlns:w16se="http://schemas.microsoft.com/office/word/2015/wordml/symex" mc:Ignorable="w14 w15 w16se">
+  <w:font w:name="Arial">
+    <w:panose1 w:val="020B0604020202020204"/>
+    <w:charset w:val="00"/>
+    <w:family w:val="swiss"/>
+    <w:pitch w:val="variable"/>
+    <w:sig w:usb0="E0002AFF" w:usb1="C0007843" w:usb2="00000009" w:usb3="00000000" w:csb0="000001FF" w:csb1="00000000"/>
+  </w:font>
+  <w:font w:name="SimSun">
+    <w:altName w:val="宋体"/>
+    <w:panose1 w:val="02010600030101010101"/>
+    <w:charset w:val="86"/>
+    <w:family w:val="auto"/>
+    <w:pitch w:val="variable"/>
+    <w:sig w:usb0="00000003" w:usb1="288F0000" w:usb2="00000016" w:usb3="00000000" w:csb0="00040001" w:csb1="00000000"/>
+  </w:font>
+  <w:font w:name="Courier New">
+    <w:panose1 w:val="02070309020205020404"/>
+    <w:charset w:val="00"/>
+    <w:family w:val="modern"/>
+    <w:pitch w:val="fixed"/>
+    <w:sig w:usb0="E0002EFF" w:usb1="C0007843" w:usb2="00000009" w:usb3="00000000" w:csb0="000001FF" w:csb1="00000000"/>
+  </w:font>
+  <w:font w:name="Times New Roman">
+    <w:panose1 w:val="02020603050405020304"/>
+    <w:charset w:val="00"/>
+    <w:family w:val="roman"/>
+    <w:pitch w:val="variable"/>
+    <w:sig w:usb0="E0002AFF" w:usb1="C0007841" w:usb2="00000009" w:usb3="00000000" w:csb0="000001FF" w:csb1="00000000"/>
+  </w:font>
+  <w:font w:name="Wingdings">
+    <w:panose1 w:val="05000000000000000000"/>
+    <w:charset w:val="02"/>
+    <w:family w:val="auto"/>
+    <w:pitch w:val="variable"/>
+    <w:sig w:usb0="00000000" w:usb1="10000000" w:usb2="00000000" w:usb3="00000000" w:csb0="80000000" w:csb1="00000000"/>
+  </w:font>
+  <w:font w:name="Symbol">
+    <w:panose1 w:val="05050102010706020507"/>
+    <w:charset w:val="02"/>
+    <w:family w:val="roman"/>
+    <w:pitch w:val="variable"/>
+    <w:sig w:usb0="00000000" w:usb1="10000000" w:usb2="00000000" w:usb3="00000000" w:csb0="80000000" w:csb1="00000000"/>
+  </w:font>
+  <w:font w:name="Calibri">
+    <w:panose1 w:val="020F0502020204030204"/>
+    <w:charset w:val="00"/>
+    <w:family w:val="swiss"/>
+    <w:pitch w:val="variable"/>
+    <w:sig w:usb0="E10002FF" w:usb1="4000ACFF" w:usb2="00000009" w:usb3="00000000" w:csb0="0000019F" w:csb1="00000000"/>
+  </w:font>
+  <w:font w:name="Cambria">
+    <w:panose1 w:val="02040503050406030204"/>
+    <w:charset w:val="00"/>
+    <w:family w:val="roman"/>
+    <w:pitch w:val="variable"/>
+    <w:sig w:usb0="E00002FF" w:usb1="400004FF" w:usb2="00000000" w:usb3="00000000" w:csb0="0000019F" w:csb1="00000000"/>
+  </w:font>
+  <w:font w:name="Tahoma">
+    <w:panose1 w:val="020B0604030504040204"/>
+    <w:charset w:val="00"/>
+    <w:family w:val="swiss"/>
+    <w:pitch w:val="variable"/>
+    <w:sig w:usb0="E1002EFF" w:usb1="C000605B" w:usb2="00000029" w:usb3="00000000" w:csb0="000101FF" w:csb1="00000000"/>
+  </w:font>
+  <w:font w:name="Benton Sans">
+    <w:altName w:val="Benton Sans"/>
+    <w:panose1 w:val="00000000000000000000"/>
+    <w:charset w:val="00"/>
+    <w:family w:val="swiss"/>
+    <w:notTrueType/>
+    <w:pitch w:val="default"/>
+    <w:sig w:usb0="00000003" w:usb1="00000000" w:usb2="00000000" w:usb3="00000000" w:csb0="00000001" w:csb1="00000000"/>
+  </w:font>
+  <w:font w:name="Helvetica">
+    <w:panose1 w:val="020B0604020202020204"/>
+    <w:charset w:val="00"/>
+    <w:family w:val="swiss"/>
+    <w:pitch w:val="variable"/>
+    <w:sig w:usb0="00000003" w:usb1="00000000" w:usb2="00000000" w:usb3="00000000" w:csb0="00000001" w:csb1="00000000"/>
+  </w:font>
+  <w:font w:name="Sans">
+    <w:altName w:val="Times New Roman"/>
+    <w:panose1 w:val="00000000000000000000"/>
+    <w:charset w:val="00"/>
+    <w:family w:val="roman"/>
+    <w:notTrueType/>
+    <w:pitch w:val="default"/>
+  </w:font>
+  <w:font w:name="TheSansOsFSemiLightAlter">
+    <w:altName w:val="MS Gothic"/>
+    <w:panose1 w:val="00000000000000000000"/>
+    <w:charset w:val="80"/>
+    <w:family w:val="auto"/>
+    <w:notTrueType/>
+    <w:pitch w:val="default"/>
+    <w:sig w:usb0="00000000" w:usb1="08070000" w:usb2="00000010" w:usb3="00000000" w:csb0="00020000" w:csb1="00000000"/>
+  </w:font>
+  <w:font w:name="TheSansOsFSemiLightAlter-Italic">
+    <w:panose1 w:val="00000000000000000000"/>
+    <w:charset w:val="00"/>
+    <w:family w:val="auto"/>
+    <w:notTrueType/>
+    <w:pitch w:val="default"/>
+    <w:sig w:usb0="00000003" w:usb1="00000000" w:usb2="00000000" w:usb3="00000000" w:csb0="00000001" w:csb1="00000000"/>
+  </w:font>
+  <w:font w:name="Calibri Light">
+    <w:panose1 w:val="020F0302020204030204"/>
+    <w:charset w:val="00"/>
+    <w:family w:val="swiss"/>
+    <w:pitch w:val="variable"/>
+    <w:sig w:usb0="E0002AFF" w:usb1="C000247B" w:usb2="00000009" w:usb3="00000000" w:csb0="000001FF" w:csb1="00000000"/>
+  </w:font>
+  <w:font w:name="DengXian">
+    <w:altName w:val="等线"/>
+    <w:panose1 w:val="02010600030101010101"/>
+    <w:charset w:val="86"/>
+    <w:family w:val="auto"/>
+    <w:pitch w:val="variable"/>
+    <w:sig w:usb0="A00002BF" w:usb1="38CF7CFA" w:usb2="00000016" w:usb3="00000000" w:csb0="0004000F" w:csb1="00000000"/>
+  </w:font>
+  <w:font w:name="DengXian Light">
+    <w:altName w:val="等线 Light"/>
+    <w:panose1 w:val="02010600030101010101"/>
+    <w:charset w:val="86"/>
+    <w:family w:val="auto"/>
+    <w:pitch w:val="variable"/>
+    <w:sig w:usb0="A00002BF" w:usb1="38CF7CFA" w:usb2="00000016" w:usb3="00000000" w:csb0="0004000F" w:csb1="00000000"/>
+  </w:font>
+</w:fonts>
+</file>
+
+<file path=word/glossary/settings.xml><?xml version="1.0" encoding="utf-8"?>
+<w:settings xmlns:mc="http://schemas.openxmlformats.org/markup-compatibility/2006" xmlns:o="urn:schemas-microsoft-com:office:office" xmlns:r="http://schemas.openxmlformats.org/officeDocument/2006/relationships" xmlns:m="http://schemas.openxmlformats.org/officeDocument/2006/math" xmlns:v="urn:schemas-microsoft-com:vml" xmlns:w10="urn:schemas-microsoft-com:office:word" xmlns:w="http://schemas.openxmlformats.org/wordprocessingml/2006/main" xmlns:w14="http://schemas.microsoft.com/office/word/2010/wordml" xmlns:w15="http://schemas.microsoft.com/office/word/2012/wordml" xmlns:w16se="http://schemas.microsoft.com/office/word/2015/wordml/symex" xmlns:sl="http://schemas.openxmlformats.org/schemaLibrary/2006/main" mc:Ignorable="w14 w15 w16se">
+  <w:view w:val="normal"/>
+  <w:defaultTabStop w:val="708"/>
+  <w:hyphenationZone w:val="425"/>
+  <w:characterSpacingControl w:val="doNotCompress"/>
+  <w:compat>
+    <w:useFELayout/>
+    <w:compatSetting w:name="compatibilityMode" w:uri="http://schemas.microsoft.com/office/word" w:val="15"/>
+    <w:compatSetting w:name="overrideTableStyleFontSizeAndJustification" w:uri="http://schemas.microsoft.com/office/word" w:val="1"/>
+    <w:compatSetting w:name="enableOpenTypeFeatures" w:uri="http://schemas.microsoft.com/office/word" w:val="1"/>
+    <w:compatSetting w:name="doNotFlipMirrorIndents" w:uri="http://schemas.microsoft.com/office/word" w:val="1"/>
+    <w:compatSetting w:name="differentiateMultirowTableHeaders" w:uri="http://schemas.microsoft.com/office/word" w:val="1"/>
+  </w:compat>
+  <w:rsids>
+    <w:rsidRoot w:val="00373210"/>
+    <w:rsid w:val="00373210"/>
+  </w:rsids>
+  <m:mathPr>
+    <m:mathFont m:val="Cambria Math"/>
+    <m:brkBin m:val="before"/>
+    <m:brkBinSub m:val="--"/>
+    <m:smallFrac m:val="0"/>
+    <m:dispDef/>
+    <m:lMargin m:val="0"/>
+    <m:rMargin m:val="0"/>
+    <m:defJc m:val="centerGroup"/>
+    <m:wrapIndent m:val="1440"/>
+    <m:intLim m:val="subSup"/>
+    <m:naryLim m:val="undOvr"/>
+  </m:mathPr>
+  <w:themeFontLang w:val="de-DE" w:eastAsia="zh-CN"/>
+  <w:clrSchemeMapping w:bg1="light1" w:t1="dark1" w:bg2="light2" w:t2="dark2" w:accent1="accent1" w:accent2="accent2" w:accent3="accent3" w:accent4="accent4" w:accent5="accent5" w:accent6="accent6" w:hyperlink="hyperlink" w:followedHyperlink="followedHyperlink"/>
+  <w:decimalSymbol w:val=","/>
+  <w:listSeparator w:val=";"/>
+  <w15:chartTrackingRefBased/>
+</w:settings>
+</file>
+
+<file path=word/glossary/styles.xml><?xml version="1.0" encoding="utf-8"?>
+<w:styles xmlns:mc="http://schemas.openxmlformats.org/markup-compatibility/2006" xmlns:r="http://schemas.openxmlformats.org/officeDocument/2006/relationships" xmlns:w="http://schemas.openxmlformats.org/wordprocessingml/2006/main" xmlns:w14="http://schemas.microsoft.com/office/word/2010/wordml" xmlns:w15="http://schemas.microsoft.com/office/word/2012/wordml" xmlns:w16se="http://schemas.microsoft.com/office/word/2015/wordml/symex" mc:Ignorable="w14 w15 w16se">
+  <w:docDefaults>
+    <w:rPrDefault>
+      <w:rPr>
+        <w:rFonts w:asciiTheme="minorHAnsi" w:eastAsiaTheme="minorEastAsia" w:hAnsiTheme="minorHAnsi" w:cstheme="minorBidi"/>
+        <w:sz w:val="22"/>
+        <w:szCs w:val="22"/>
+        <w:lang w:val="de-DE" w:eastAsia="zh-CN" w:bidi="ar-SA"/>
+      </w:rPr>
+    </w:rPrDefault>
+    <w:pPrDefault>
+      <w:pPr>
+        <w:spacing w:after="160" w:line="259" w:lineRule="auto"/>
+      </w:pPr>
+    </w:pPrDefault>
+  </w:docDefaults>
+  <w:latentStyles w:defLockedState="0" w:defUIPriority="99" w:defSemiHidden="0" w:defUnhideWhenUsed="0" w:defQFormat="0" w:count="371">
+    <w:lsdException w:name="Normal" w:uiPriority="0" w:qFormat="1"/>
+    <w:lsdException w:name="heading 1" w:uiPriority="9" w:qFormat="1"/>
+    <w:lsdException w:name="heading 2" w:semiHidden="1" w:uiPriority="9" w:unhideWhenUsed="1" w:qFormat="1"/>
+    <w:lsdException w:name="heading 3" w:semiHidden="1" w:uiPriority="9" w:unhideWhenUsed="1" w:qFormat="1"/>
+    <w:lsdException w:name="heading 4" w:semiHidden="1" w:uiPriority="9" w:unhideWhenUsed="1" w:qFormat="1"/>
+    <w:lsdException w:name="heading 5" w:semiHidden="1" w:uiPriority="9" w:unhideWhenUsed="1" w:qFormat="1"/>
+    <w:lsdException w:name="heading 6" w:semiHidden="1" w:uiPriority="9" w:unhideWhenUsed="1" w:qFormat="1"/>
+    <w:lsdException w:name="heading 7" w:semiHidden="1" w:uiPriority="9" w:unhideWhenUsed="1" w:qFormat="1"/>
+    <w:lsdException w:name="heading 8" w:semiHidden="1" w:uiPriority="9" w:unhideWhenUsed="1" w:qFormat="1"/>
+    <w:lsdException w:name="heading 9" w:semiHidden="1" w:uiPriority="9" w:unhideWhenUsed="1" w:qFormat="1"/>
+    <w:lsdException w:name="index 1" w:semiHidden="1" w:unhideWhenUsed="1"/>
+    <w:lsdException w:name="index 2" w:semiHidden="1" w:unhideWhenUsed="1"/>
+    <w:lsdException w:name="index 3" w:semiHidden="1" w:unhideWhenUsed="1"/>
+    <w:lsdException w:name="index 4" w:semiHidden="1" w:unhideWhenUsed="1"/>
+    <w:lsdException w:name="index 5" w:semiHidden="1" w:unhideWhenUsed="1"/>
+    <w:lsdException w:name="index 6" w:semiHidden="1" w:unhideWhenUsed="1"/>
+    <w:lsdException w:name="index 7" w:semiHidden="1" w:unhideWhenUsed="1"/>
+    <w:lsdException w:name="index 8" w:semiHidden="1" w:unhideWhenUsed="1"/>
+    <w:lsdException w:name="index 9" w:semiHidden="1" w:unhideWhenUsed="1"/>
+    <w:lsdException w:name="toc 1" w:semiHidden="1" w:uiPriority="39" w:unhideWhenUsed="1"/>
+    <w:lsdException w:name="toc 2" w:semiHidden="1" w:uiPriority="39" w:unhideWhenUsed="1"/>
+    <w:lsdException w:name="toc 3" w:semiHidden="1" w:uiPriority="39" w:unhideWhenUsed="1"/>
+    <w:lsdException w:name="toc 4" w:semiHidden="1" w:uiPriority="39" w:unhideWhenUsed="1"/>
+    <w:lsdException w:name="toc 5" w:semiHidden="1" w:uiPriority="39" w:unhideWhenUsed="1"/>
+    <w:lsdException w:name="toc 6" w:semiHidden="1" w:uiPriority="39" w:unhideWhenUsed="1"/>
+    <w:lsdException w:name="toc 7" w:semiHidden="1" w:uiPriority="39" w:unhideWhenUsed="1"/>
+    <w:lsdException w:name="toc 8" w:semiHidden="1" w:uiPriority="39" w:unhideWhenUsed="1"/>
+    <w:lsdException w:name="toc 9" w:semiHidden="1" w:uiPriority="39" w:unhideWhenUsed="1"/>
+    <w:lsdException w:name="Normal Indent" w:semiHidden="1" w:unhideWhenUsed="1"/>
+    <w:lsdException w:name="footnote text" w:semiHidden="1" w:unhideWhenUsed="1"/>
+    <w:lsdException w:name="annotation text" w:semiHidden="1" w:unhideWhenUsed="1"/>
+    <w:lsdException w:name="header" w:semiHidden="1" w:unhideWhenUsed="1"/>
+    <w:lsdException w:name="footer" w:semiHidden="1" w:unhideWhenUsed="1"/>
+    <w:lsdException w:name="index heading" w:semiHidden="1" w:unhideWhenUsed="1"/>
+    <w:lsdException w:name="caption" w:semiHidden="1" w:uiPriority="35" w:unhideWhenUsed="1" w:qFormat="1"/>
+    <w:lsdException w:name="table of figures" w:semiHidden="1" w:unhideWhenUsed="1"/>
+    <w:lsdException w:name="envelope address" w:semiHidden="1" w:unhideWhenUsed="1"/>
+    <w:lsdException w:name="envelope return" w:semiHidden="1" w:unhideWhenUsed="1"/>
+    <w:lsdException w:name="footnote reference" w:semiHidden="1" w:unhideWhenUsed="1"/>
+    <w:lsdException w:name="annotation reference" w:semiHidden="1" w:unhideWhenUsed="1"/>
+    <w:lsdException w:name="line number" w:semiHidden="1" w:unhideWhenUsed="1"/>
+    <w:lsdException w:name="page number" w:semiHidden="1" w:unhideWhenUsed="1"/>
+    <w:lsdException w:name="endnote reference" w:semiHidden="1" w:unhideWhenUsed="1"/>
+    <w:lsdException w:name="endnote text" w:semiHidden="1" w:unhideWhenUsed="1"/>
+    <w:lsdException w:name="table of authorities" w:semiHidden="1" w:unhideWhenUsed="1"/>
+    <w:lsdException w:name="macro" w:semiHidden="1" w:unhideWhenUsed="1"/>
+    <w:lsdException w:name="toa heading" w:semiHidden="1" w:unhideWhenUsed="1"/>
+    <w:lsdException w:name="List" w:semiHidden="1" w:unhideWhenUsed="1"/>
+    <w:lsdException w:name="List Bullet" w:semiHidden="1" w:unhideWhenUsed="1"/>
+    <w:lsdException w:name="List Number" w:semiHidden="1" w:unhideWhenUsed="1"/>
+    <w:lsdException w:name="List 2" w:semiHidden="1" w:unhideWhenUsed="1"/>
+    <w:lsdException w:name="List 3" w:semiHidden="1" w:unhideWhenUsed="1"/>
+    <w:lsdException w:name="List 4" w:semiHidden="1" w:unhideWhenUsed="1"/>
+    <w:lsdException w:name="List 5" w:semiHidden="1" w:unhideWhenUsed="1"/>
+    <w:lsdException w:name="List Bullet 2" w:semiHidden="1" w:unhideWhenUsed="1"/>
+    <w:lsdException w:name="List Bullet 3" w:semiHidden="1" w:unhideWhenUsed="1"/>
+    <w:lsdException w:name="List Bullet 4" w:semiHidden="1" w:unhideWhenUsed="1"/>
+    <w:lsdException w:name="List Bullet 5" w:semiHidden="1" w:unhideWhenUsed="1"/>
+    <w:lsdException w:name="List Number 2" w:semiHidden="1" w:unhideWhenUsed="1"/>
+    <w:lsdException w:name="List Number 3" w:semiHidden="1" w:unhideWhenUsed="1"/>
+    <w:lsdException w:name="List Number 4" w:semiHidden="1" w:unhideWhenUsed="1"/>
+    <w:lsdException w:name="List Number 5" w:semiHidden="1" w:unhideWhenUsed="1"/>
+    <w:lsdException w:name="Title" w:uiPriority="10" w:qFormat="1"/>
+    <w:lsdException w:name="Closing" w:semiHidden="1" w:unhideWhenUsed="1"/>
+    <w:lsdException w:name="Signature" w:semiHidden="1" w:unhideWhenUsed="1"/>
+    <w:lsdException w:name="Default Paragraph Font" w:semiHidden="1" w:uiPriority="1" w:unhideWhenUsed="1"/>
+    <w:lsdException w:name="Body Text" w:semiHidden="1" w:unhideWhenUsed="1"/>
+    <w:lsdException w:name="Body Text Indent" w:semiHidden="1" w:unhideWhenUsed="1"/>
+    <w:lsdException w:name="List Continue" w:semiHidden="1" w:unhideWhenUsed="1"/>
+    <w:lsdException w:name="List Continue 2" w:semiHidden="1" w:unhideWhenUsed="1"/>
+    <w:lsdException w:name="List Continue 3" w:semiHidden="1" w:unhideWhenUsed="1"/>
+    <w:lsdException w:name="List Continue 4" w:semiHidden="1" w:unhideWhenUsed="1"/>
+    <w:lsdException w:name="List Continue 5" w:semiHidden="1" w:unhideWhenUsed="1"/>
+    <w:lsdException w:name="Message Header" w:semiHidden="1" w:unhideWhenUsed="1"/>
+    <w:lsdException w:name="Subtitle" w:uiPriority="11" w:qFormat="1"/>
+    <w:lsdException w:name="Salutation" w:semiHidden="1" w:unhideWhenUsed="1"/>
+    <w:lsdException w:name="Date" w:semiHidden="1" w:unhideWhenUsed="1"/>
+    <w:lsdException w:name="Body Text First Indent" w:semiHidden="1" w:unhideWhenUsed="1"/>
+    <w:lsdException w:name="Body Text First Indent 2" w:semiHidden="1" w:unhideWhenUsed="1"/>
+    <w:lsdException w:name="Note Heading" w:semiHidden="1" w:unhideWhenUsed="1"/>
+    <w:lsdException w:name="Body Text 2" w:semiHidden="1" w:unhideWhenUsed="1"/>
+    <w:lsdException w:name="Body Text 3" w:semiHidden="1" w:unhideWhenUsed="1"/>
+    <w:lsdException w:name="Body Text Indent 2" w:semiHidden="1" w:unhideWhenUsed="1"/>
+    <w:lsdException w:name="Body Text Indent 3" w:semiHidden="1" w:unhideWhenUsed="1"/>
+    <w:lsdException w:name="Block Text" w:semiHidden="1" w:unhideWhenUsed="1"/>
+    <w:lsdException w:name="Hyperlink" w:semiHidden="1" w:unhideWhenUsed="1"/>
+    <w:lsdException w:name="FollowedHyperlink" w:semiHidden="1" w:unhideWhenUsed="1"/>
+    <w:lsdException w:name="Strong" w:uiPriority="22" w:qFormat="1"/>
+    <w:lsdException w:name="Emphasis" w:uiPriority="20" w:qFormat="1"/>
+    <w:lsdException w:name="Document Map" w:semiHidden="1" w:unhideWhenUsed="1"/>
+    <w:lsdException w:name="Plain Text" w:semiHidden="1" w:unhideWhenUsed="1"/>
+    <w:lsdException w:name="E-mail Signature" w:semiHidden="1" w:unhideWhenUsed="1"/>
+    <w:lsdException w:name="HTML Top of Form" w:semiHidden="1" w:unhideWhenUsed="1"/>
+    <w:lsdException w:name="HTML Bottom of Form" w:semiHidden="1" w:unhideWhenUsed="1"/>
+    <w:lsdException w:name="Normal (Web)" w:semiHidden="1" w:unhideWhenUsed="1"/>
+    <w:lsdException w:name="HTML Acronym" w:semiHidden="1" w:unhideWhenUsed="1"/>
+    <w:lsdException w:name="HTML Address" w:semiHidden="1" w:unhideWhenUsed="1"/>
+    <w:lsdException w:name="HTML Cite" w:semiHidden="1" w:unhideWhenUsed="1"/>
+    <w:lsdException w:name="HTML Code" w:semiHidden="1" w:unhideWhenUsed="1"/>
+    <w:lsdException w:name="HTML Definition" w:semiHidden="1" w:unhideWhenUsed="1"/>
+    <w:lsdException w:name="HTML Keyboard" w:semiHidden="1" w:unhideWhenUsed="1"/>
+    <w:lsdException w:name="HTML Preformatted" w:semiHidden="1" w:unhideWhenUsed="1"/>
+    <w:lsdException w:name="HTML Sample" w:semiHidden="1" w:unhideWhenUsed="1"/>
+    <w:lsdException w:name="HTML Typewriter" w:semiHidden="1" w:unhideWhenUsed="1"/>
+    <w:lsdException w:name="HTML Variable" w:semiHidden="1" w:unhideWhenUsed="1"/>
+    <w:lsdException w:name="Normal Table" w:semiHidden="1" w:unhideWhenUsed="1"/>
+    <w:lsdException w:name="annotation subject" w:semiHidden="1" w:unhideWhenUsed="1"/>
+    <w:lsdException w:name="No List" w:semiHidden="1" w:unhideWhenUsed="1"/>
+    <w:lsdException w:name="Outline List 1" w:semiHidden="1" w:unhideWhenUsed="1"/>
+    <w:lsdException w:name="Outline List 2" w:semiHidden="1" w:unhideWhenUsed="1"/>
+    <w:lsdException w:name="Outline List 3" w:semiHidden="1" w:unhideWhenUsed="1"/>
+    <w:lsdException w:name="Table Simple 1" w:semiHidden="1" w:unhideWhenUsed="1"/>
+    <w:lsdException w:name="Table Simple 2" w:semiHidden="1" w:unhideWhenUsed="1"/>
+    <w:lsdException w:name="Table Simple 3" w:semiHidden="1" w:unhideWhenUsed="1"/>
+    <w:lsdException w:name="Table Classic 1" w:semiHidden="1" w:unhideWhenUsed="1"/>
+    <w:lsdException w:name="Table Classic 2" w:semiHidden="1" w:unhideWhenUsed="1"/>
+    <w:lsdException w:name="Table Classic 3" w:semiHidden="1" w:unhideWhenUsed="1"/>
+    <w:lsdException w:name="Table Classic 4" w:semiHidden="1" w:unhideWhenUsed="1"/>
+    <w:lsdException w:name="Table Colorful 1" w:semiHidden="1" w:unhideWhenUsed="1"/>
+    <w:lsdException w:name="Table Colorful 2" w:semiHidden="1" w:unhideWhenUsed="1"/>
+    <w:lsdException w:name="Table Colorful 3" w:semiHidden="1" w:unhideWhenUsed="1"/>
+    <w:lsdException w:name="Table Columns 1" w:semiHidden="1" w:unhideWhenUsed="1"/>
+    <w:lsdException w:name="Table Columns 2" w:semiHidden="1" w:unhideWhenUsed="1"/>
+    <w:lsdException w:name="Table Columns 3" w:semiHidden="1" w:unhideWhenUsed="1"/>
+    <w:lsdException w:name="Table Columns 4" w:semiHidden="1" w:unhideWhenUsed="1"/>
+    <w:lsdException w:name="Table Columns 5" w:semiHidden="1" w:unhideWhenUsed="1"/>
+    <w:lsdException w:name="Table Grid 1" w:semiHidden="1" w:unhideWhenUsed="1"/>
+    <w:lsdException w:name="Table Grid 2" w:semiHidden="1" w:unhideWhenUsed="1"/>
+    <w:lsdException w:name="Table Grid 3" w:semiHidden="1" w:unhideWhenUsed="1"/>
+    <w:lsdException w:name="Table Grid 4" w:semiHidden="1" w:unhideWhenUsed="1"/>
+    <w:lsdException w:name="Table Grid 5" w:semiHidden="1" w:unhideWhenUsed="1"/>
+    <w:lsdException w:name="Table Grid 6" w:semiHidden="1" w:unhideWhenUsed="1"/>
+    <w:lsdException w:name="Table Grid 7" w:semiHidden="1" w:unhideWhenUsed="1"/>
+    <w:lsdException w:name="Table Grid 8" w:semiHidden="1" w:unhideWhenUsed="1"/>
+    <w:lsdException w:name="Table List 1" w:semiHidden="1" w:unhideWhenUsed="1"/>
+    <w:lsdException w:name="Table List 2" w:semiHidden="1" w:unhideWhenUsed="1"/>
+    <w:lsdException w:name="Table List 3" w:semiHidden="1" w:unhideWhenUsed="1"/>
+    <w:lsdException w:name="Table List 4" w:semiHidden="1" w:unhideWhenUsed="1"/>
+    <w:lsdException w:name="Table List 5" w:semiHidden="1" w:unhideWhenUsed="1"/>
+    <w:lsdException w:name="Table List 6" w:semiHidden="1" w:unhideWhenUsed="1"/>
+    <w:lsdException w:name="Table List 7" w:semiHidden="1" w:unhideWhenUsed="1"/>
+    <w:lsdException w:name="Table List 8" w:semiHidden="1" w:unhideWhenUsed="1"/>
+    <w:lsdException w:name="Table 3D effects 1" w:semiHidden="1" w:unhideWhenUsed="1"/>
+    <w:lsdException w:name="Table 3D effects 2" w:semiHidden="1" w:unhideWhenUsed="1"/>
+    <w:lsdException w:name="Table 3D effects 3" w:semiHidden="1" w:unhideWhenUsed="1"/>
+    <w:lsdException w:name="Table Contemporary" w:semiHidden="1" w:unhideWhenUsed="1"/>
+    <w:lsdException w:name="Table Elegant" w:semiHidden="1" w:unhideWhenUsed="1"/>
+    <w:lsdException w:name="Table Professional" w:semiHidden="1" w:unhideWhenUsed="1"/>
+    <w:lsdException w:name="Table Subtle 1" w:semiHidden="1" w:unhideWhenUsed="1"/>
+    <w:lsdException w:name="Table Subtle 2" w:semiHidden="1" w:unhideWhenUsed="1"/>
+    <w:lsdException w:name="Table Web 1" w:semiHidden="1" w:unhideWhenUsed="1"/>
+    <w:lsdException w:name="Table Web 2" w:semiHidden="1" w:unhideWhenUsed="1"/>
+    <w:lsdException w:name="Table Web 3" w:semiHidden="1" w:unhideWhenUsed="1"/>
+    <w:lsdException w:name="Balloon Text" w:semiHidden="1" w:unhideWhenUsed="1"/>
+    <w:lsdException w:name="Table Grid" w:uiPriority="39"/>
+    <w:lsdException w:name="Table Theme" w:semiHidden="1" w:unhideWhenUsed="1"/>
+    <w:lsdException w:name="Placeholder Text" w:semiHidden="1"/>
+    <w:lsdException w:name="No Spacing" w:uiPriority="1" w:qFormat="1"/>
+    <w:lsdException w:name="Light Shading" w:uiPriority="60"/>
+    <w:lsdException w:name="Light List" w:uiPriority="61"/>
+    <w:lsdException w:name="Light Grid" w:uiPriority="62"/>
+    <w:lsdException w:name="Medium Shading 1" w:uiPriority="63"/>
+    <w:lsdException w:name="Medium Shading 2" w:uiPriority="64"/>
+    <w:lsdException w:name="Medium List 1" w:uiPriority="65"/>
+    <w:lsdException w:name="Medium List 2" w:uiPriority="66"/>
+    <w:lsdException w:name="Medium Grid 1" w:uiPriority="67"/>
+    <w:lsdException w:name="Medium Grid 2" w:uiPriority="68"/>
+    <w:lsdException w:name="Medium Grid 3" w:uiPriority="69"/>
+    <w:lsdException w:name="Dark List" w:uiPriority="70"/>
+    <w:lsdException w:name="Colorful Shading" w:uiPriority="71"/>
+    <w:lsdException w:name="Colorful List" w:uiPriority="72"/>
+    <w:lsdException w:name="Colorful Grid" w:uiPriority="73"/>
+    <w:lsdException w:name="Light Shading Accent 1" w:uiPriority="60"/>
+    <w:lsdException w:name="Light List Accent 1" w:uiPriority="61"/>
+    <w:lsdException w:name="Light Grid Accent 1" w:uiPriority="62"/>
+    <w:lsdException w:name="Medium Shading 1 Accent 1" w:uiPriority="63"/>
+    <w:lsdException w:name="Medium Shading 2 Accent 1" w:uiPriority="64"/>
+    <w:lsdException w:name="Medium List 1 Accent 1" w:uiPriority="65"/>
+    <w:lsdException w:name="Revision" w:semiHidden="1"/>
+    <w:lsdException w:name="List Paragraph" w:uiPriority="34" w:qFormat="1"/>
+    <w:lsdException w:name="Quote" w:uiPriority="29" w:qFormat="1"/>
+    <w:lsdException w:name="Intense Quote" w:uiPriority="30" w:qFormat="1"/>
+    <w:lsdException w:name="Medium List 2 Accent 1" w:uiPriority="66"/>
+    <w:lsdException w:name="Medium Grid 1 Accent 1" w:uiPriority="67"/>
+    <w:lsdException w:name="Medium Grid 2 Accent 1" w:uiPriority="68"/>
+    <w:lsdException w:name="Medium Grid 3 Accent 1" w:uiPriority="69"/>
+    <w:lsdException w:name="Dark List Accent 1" w:uiPriority="70"/>
+    <w:lsdException w:name="Colorful Shading Accent 1" w:uiPriority="71"/>
+    <w:lsdException w:name="Colorful List Accent 1" w:uiPriority="72"/>
+    <w:lsdException w:name="Colorful Grid Accent 1" w:uiPriority="73"/>
+    <w:lsdException w:name="Light Shading Accent 2" w:uiPriority="60"/>
+    <w:lsdException w:name="Light List Accent 2" w:uiPriority="61"/>
+    <w:lsdException w:name="Light Grid Accent 2" w:uiPriority="62"/>
+    <w:lsdException w:name="Medium Shading 1 Accent 2" w:uiPriority="63"/>
+    <w:lsdException w:name="Medium Shading 2 Accent 2" w:uiPriority="64"/>
+    <w:lsdException w:name="Medium List 1 Accent 2" w:uiPriority="65"/>
+    <w:lsdException w:name="Medium List 2 Accent 2" w:uiPriority="66"/>
+    <w:lsdException w:name="Medium Grid 1 Accent 2" w:uiPriority="67"/>
+    <w:lsdException w:name="Medium Grid 2 Accent 2" w:uiPriority="68"/>
+    <w:lsdException w:name="Medium Grid 3 Accent 2" w:uiPriority="69"/>
+    <w:lsdException w:name="Dark List Accent 2" w:uiPriority="70"/>
+    <w:lsdException w:name="Colorful Shading Accent 2" w:uiPriority="71"/>
+    <w:lsdException w:name="Colorful List Accent 2" w:uiPriority="72"/>
+    <w:lsdException w:name="Colorful Grid Accent 2" w:uiPriority="73"/>
+    <w:lsdException w:name="Light Shading Accent 3" w:uiPriority="60"/>
+    <w:lsdException w:name="Light List Accent 3" w:uiPriority="61"/>
+    <w:lsdException w:name="Light Grid Accent 3" w:uiPriority="62"/>
+    <w:lsdException w:name="Medium Shading 1 Accent 3" w:uiPriority="63"/>
+    <w:lsdException w:name="Medium Shading 2 Accent 3" w:uiPriority="64"/>
+    <w:lsdException w:name="Medium List 1 Accent 3" w:uiPriority="65"/>
+    <w:lsdException w:name="Medium List 2 Accent 3" w:uiPriority="66"/>
+    <w:lsdException w:name="Medium Grid 1 Accent 3" w:uiPriority="67"/>
+    <w:lsdException w:name="Medium Grid 2 Accent 3" w:uiPriority="68"/>
+    <w:lsdException w:name="Medium Grid 3 Accent 3" w:uiPriority="69"/>
+    <w:lsdException w:name="Dark List Accent 3" w:uiPriority="70"/>
+    <w:lsdException w:name="Colorful Shading Accent 3" w:uiPriority="71"/>
+    <w:lsdException w:name="Colorful List Accent 3" w:uiPriority="72"/>
+    <w:lsdException w:name="Colorful Grid Accent 3" w:uiPriority="73"/>
+    <w:lsdException w:name="Light Shading Accent 4" w:uiPriority="60"/>
+    <w:lsdException w:name="Light List Accent 4" w:uiPriority="61"/>
+    <w:lsdException w:name="Light Grid Accent 4" w:uiPriority="62"/>
+    <w:lsdException w:name="Medium Shading 1 Accent 4" w:uiPriority="63"/>
+    <w:lsdException w:name="Medium Shading 2 Accent 4" w:uiPriority="64"/>
+    <w:lsdException w:name="Medium List 1 Accent 4" w:uiPriority="65"/>
+    <w:lsdException w:name="Medium List 2 Accent 4" w:uiPriority="66"/>
+    <w:lsdException w:name="Medium Grid 1 Accent 4" w:uiPriority="67"/>
+    <w:lsdException w:name="Medium Grid 2 Accent 4" w:uiPriority="68"/>
+    <w:lsdException w:name="Medium Grid 3 Accent 4" w:uiPriority="69"/>
+    <w:lsdException w:name="Dark List Accent 4" w:uiPriority="70"/>
+    <w:lsdException w:name="Colorful Shading Accent 4" w:uiPriority="71"/>
+    <w:lsdException w:name="Colorful List Accent 4" w:uiPriority="72"/>
+    <w:lsdException w:name="Colorful Grid Accent 4" w:uiPriority="73"/>
+    <w:lsdException w:name="Light Shading Accent 5" w:uiPriority="60"/>
+    <w:lsdException w:name="Light List Accent 5" w:uiPriority="61"/>
+    <w:lsdException w:name="Light Grid Accent 5" w:uiPriority="62"/>
+    <w:lsdException w:name="Medium Shading 1 Accent 5" w:uiPriority="63"/>
+    <w:lsdException w:name="Medium Shading 2 Accent 5" w:uiPriority="64"/>
+    <w:lsdException w:name="Medium List 1 Accent 5" w:uiPriority="65"/>
+    <w:lsdException w:name="Medium List 2 Accent 5" w:uiPriority="66"/>
+    <w:lsdException w:name="Medium Grid 1 Accent 5" w:uiPriority="67"/>
+    <w:lsdException w:name="Medium Grid 2 Accent 5" w:uiPriority="68"/>
+    <w:lsdException w:name="Medium Grid 3 Accent 5" w:uiPriority="69"/>
+    <w:lsdException w:name="Dark List Accent 5" w:uiPriority="70"/>
+    <w:lsdException w:name="Colorful Shading Accent 5" w:uiPriority="71"/>
+    <w:lsdException w:name="Colorful List Accent 5" w:uiPriority="72"/>
+    <w:lsdException w:name="Colorful Grid Accent 5" w:uiPriority="73"/>
+    <w:lsdException w:name="Light Shading Accent 6" w:uiPriority="60"/>
+    <w:lsdException w:name="Light List Accent 6" w:uiPriority="61"/>
+    <w:lsdException w:name="Light Grid Accent 6" w:uiPriority="62"/>
+    <w:lsdException w:name="Medium Shading 1 Accent 6" w:uiPriority="63"/>
+    <w:lsdException w:name="Medium Shading 2 Accent 6" w:uiPriority="64"/>
+    <w:lsdException w:name="Medium List 1 Accent 6" w:uiPriority="65"/>
+    <w:lsdException w:name="Medium List 2 Accent 6" w:uiPriority="66"/>
+    <w:lsdException w:name="Medium Grid 1 Accent 6" w:uiPriority="67"/>
+    <w:lsdException w:name="Medium Grid 2 Accent 6" w:uiPriority="68"/>
+    <w:lsdException w:name="Medium Grid 3 Accent 6" w:uiPriority="69"/>
+    <w:lsdException w:name="Dark List Accent 6" w:uiPriority="70"/>
+    <w:lsdException w:name="Colorful Shading Accent 6" w:uiPriority="71"/>
+    <w:lsdException w:name="Colorful List Accent 6" w:uiPriority="72"/>
+    <w:lsdException w:name="Colorful Grid Accent 6" w:uiPriority="73"/>
+    <w:lsdException w:name="Subtle Emphasis" w:uiPriority="19" w:qFormat="1"/>
+    <w:lsdException w:name="Intense Emphasis" w:uiPriority="21" w:qFormat="1"/>
+    <w:lsdException w:name="Subtle Reference" w:uiPriority="31" w:qFormat="1"/>
+    <w:lsdException w:name="Intense Reference" w:uiPriority="32" w:qFormat="1"/>
+    <w:lsdException w:name="Book Title" w:uiPriority="33" w:qFormat="1"/>
+    <w:lsdException w:name="Bibliography" w:semiHidden="1" w:uiPriority="37" w:unhideWhenUsed="1"/>
+    <w:lsdException w:name="TOC Heading" w:semiHidden="1" w:uiPriority="39" w:unhideWhenUsed="1" w:qFormat="1"/>
+    <w:lsdException w:name="Plain Table 1" w:uiPriority="41"/>
+    <w:lsdException w:name="Plain Table 2" w:uiPriority="42"/>
+    <w:lsdException w:name="Plain Table 3" w:uiPriority="43"/>
+    <w:lsdException w:name="Plain Table 4" w:uiPriority="44"/>
+    <w:lsdException w:name="Plain Table 5" w:uiPriority="45"/>
+    <w:lsdException w:name="Grid Table Light" w:uiPriority="40"/>
+    <w:lsdException w:name="Grid Table 1 Light" w:uiPriority="46"/>
+    <w:lsdException w:name="Grid Table 2" w:uiPriority="47"/>
+    <w:lsdException w:name="Grid Table 3" w:uiPriority="48"/>
+    <w:lsdException w:name="Grid Table 4" w:uiPriority="49"/>
+    <w:lsdException w:name="Grid Table 5 Dark" w:uiPriority="50"/>
+    <w:lsdException w:name="Grid Table 6 Colorful" w:uiPriority="51"/>
+    <w:lsdException w:name="Grid Table 7 Colorful" w:uiPriority="52"/>
+    <w:lsdException w:name="Grid Table 1 Light Accent 1" w:uiPriority="46"/>
+    <w:lsdException w:name="Grid Table 2 Accent 1" w:uiPriority="47"/>
+    <w:lsdException w:name="Grid Table 3 Accent 1" w:uiPriority="48"/>
+    <w:lsdException w:name="Grid Table 4 Accent 1" w:uiPriority="49"/>
+    <w:lsdException w:name="Grid Table 5 Dark Accent 1" w:uiPriority="50"/>
+    <w:lsdException w:name="Grid Table 6 Colorful Accent 1" w:uiPriority="51"/>
+    <w:lsdException w:name="Grid Table 7 Colorful Accent 1" w:uiPriority="52"/>
+    <w:lsdException w:name="Grid Table 1 Light Accent 2" w:uiPriority="46"/>
+    <w:lsdException w:name="Grid Table 2 Accent 2" w:uiPriority="47"/>
+    <w:lsdException w:name="Grid Table 3 Accent 2" w:uiPriority="48"/>
+    <w:lsdException w:name="Grid Table 4 Accent 2" w:uiPriority="49"/>
+    <w:lsdException w:name="Grid Table 5 Dark Accent 2" w:uiPriority="50"/>
+    <w:lsdException w:name="Grid Table 6 Colorful Accent 2" w:uiPriority="51"/>
+    <w:lsdException w:name="Grid Table 7 Colorful Accent 2" w:uiPriority="52"/>
+    <w:lsdException w:name="Grid Table 1 Light Accent 3" w:uiPriority="46"/>
+    <w:lsdException w:name="Grid Table 2 Accent 3" w:uiPriority="47"/>
+    <w:lsdException w:name="Grid Table 3 Accent 3" w:uiPriority="48"/>
+    <w:lsdException w:name="Grid Table 4 Accent 3" w:uiPriority="49"/>
+    <w:lsdException w:name="Grid Table 5 Dark Accent 3" w:uiPriority="50"/>
+    <w:lsdException w:name="Grid Table 6 Colorful Accent 3" w:uiPriority="51"/>
+    <w:lsdException w:name="Grid Table 7 Colorful Accent 3" w:uiPriority="52"/>
+    <w:lsdException w:name="Grid Table 1 Light Accent 4" w:uiPriority="46"/>
+    <w:lsdException w:name="Grid Table 2 Accent 4" w:uiPriority="47"/>
+    <w:lsdException w:name="Grid Table 3 Accent 4" w:uiPriority="48"/>
+    <w:lsdException w:name="Grid Table 4 Accent 4" w:uiPriority="49"/>
+    <w:lsdException w:name="Grid Table 5 Dark Accent 4" w:uiPriority="50"/>
+    <w:lsdException w:name="Grid Table 6 Colorful Accent 4" w:uiPriority="51"/>
+    <w:lsdException w:name="Grid Table 7 Colorful Accent 4" w:uiPriority="52"/>
+    <w:lsdException w:name="Grid Table 1 Light Accent 5" w:uiPriority="46"/>
+    <w:lsdException w:name="Grid Table 2 Accent 5" w:uiPriority="47"/>
+    <w:lsdException w:name="Grid Table 3 Accent 5" w:uiPriority="48"/>
+    <w:lsdException w:name="Grid Table 4 Accent 5" w:uiPriority="49"/>
+    <w:lsdException w:name="Grid Table 5 Dark Accent 5" w:uiPriority="50"/>
+    <w:lsdException w:name="Grid Table 6 Colorful Accent 5" w:uiPriority="51"/>
+    <w:lsdException w:name="Grid Table 7 Colorful Accent 5" w:uiPriority="52"/>
+    <w:lsdException w:name="Grid Table 1 Light Accent 6" w:uiPriority="46"/>
+    <w:lsdException w:name="Grid Table 2 Accent 6" w:uiPriority="47"/>
+    <w:lsdException w:name="Grid Table 3 Accent 6" w:uiPriority="48"/>
+    <w:lsdException w:name="Grid Table 4 Accent 6" w:uiPriority="49"/>
+    <w:lsdException w:name="Grid Table 5 Dark Accent 6" w:uiPriority="50"/>
+    <w:lsdException w:name="Grid Table 6 Colorful Accent 6" w:uiPriority="51"/>
+    <w:lsdException w:name="Grid Table 7 Colorful Accent 6" w:uiPriority="52"/>
+    <w:lsdException w:name="List Table 1 Light" w:uiPriority="46"/>
+    <w:lsdException w:name="List Table 2" w:uiPriority="47"/>
+    <w:lsdException w:name="List Table 3" w:uiPriority="48"/>
+    <w:lsdException w:name="List Table 4" w:uiPriority="49"/>
+    <w:lsdException w:name="List Table 5 Dark" w:uiPriority="50"/>
+    <w:lsdException w:name="List Table 6 Colorful" w:uiPriority="51"/>
+    <w:lsdException w:name="List Table 7 Colorful" w:uiPriority="52"/>
+    <w:lsdException w:name="List Table 1 Light Accent 1" w:uiPriority="46"/>
+    <w:lsdException w:name="List Table 2 Accent 1" w:uiPriority="47"/>
+    <w:lsdException w:name="List Table 3 Accent 1" w:uiPriority="48"/>
+    <w:lsdException w:name="List Table 4 Accent 1" w:uiPriority="49"/>
+    <w:lsdException w:name="List Table 5 Dark Accent 1" w:uiPriority="50"/>
+    <w:lsdException w:name="List Table 6 Colorful Accent 1" w:uiPriority="51"/>
+    <w:lsdException w:name="List Table 7 Colorful Accent 1" w:uiPriority="52"/>
+    <w:lsdException w:name="List Table 1 Light Accent 2" w:uiPriority="46"/>
+    <w:lsdException w:name="List Table 2 Accent 2" w:uiPriority="47"/>
+    <w:lsdException w:name="List Table 3 Accent 2" w:uiPriority="48"/>
+    <w:lsdException w:name="List Table 4 Accent 2" w:uiPriority="49"/>
+    <w:lsdException w:name="List Table 5 Dark Accent 2" w:uiPriority="50"/>
+    <w:lsdException w:name="List Table 6 Colorful Accent 2" w:uiPriority="51"/>
+    <w:lsdException w:name="List Table 7 Colorful Accent 2" w:uiPriority="52"/>
+    <w:lsdException w:name="List Table 1 Light Accent 3" w:uiPriority="46"/>
+    <w:lsdException w:name="List Table 2 Accent 3" w:uiPriority="47"/>
+    <w:lsdException w:name="List Table 3 Accent 3" w:uiPriority="48"/>
+    <w:lsdException w:name="List Table 4 Accent 3" w:uiPriority="49"/>
+    <w:lsdException w:name="List Table 5 Dark Accent 3" w:uiPriority="50"/>
+    <w:lsdException w:name="List Table 6 Colorful Accent 3" w:uiPriority="51"/>
+    <w:lsdException w:name="List Table 7 Colorful Accent 3" w:uiPriority="52"/>
+    <w:lsdException w:name="List Table 1 Light Accent 4" w:uiPriority="46"/>
+    <w:lsdException w:name="List Table 2 Accent 4" w:uiPriority="47"/>
+    <w:lsdException w:name="List Table 3 Accent 4" w:uiPriority="48"/>
+    <w:lsdException w:name="List Table 4 Accent 4" w:uiPriority="49"/>
+    <w:lsdException w:name="List Table 5 Dark Accent 4" w:uiPriority="50"/>
+    <w:lsdException w:name="List Table 6 Colorful Accent 4" w:uiPriority="51"/>
+    <w:lsdException w:name="List Table 7 Colorful Accent 4" w:uiPriority="52"/>
+    <w:lsdException w:name="List Table 1 Light Accent 5" w:uiPriority="46"/>
+    <w:lsdException w:name="List Table 2 Accent 5" w:uiPriority="47"/>
+    <w:lsdException w:name="List Table 3 Accent 5" w:uiPriority="48"/>
+    <w:lsdException w:name="List Table 4 Accent 5" w:uiPriority="49"/>
+    <w:lsdException w:name="List Table 5 Dark Accent 5" w:uiPriority="50"/>
+    <w:lsdException w:name="List Table 6 Colorful Accent 5" w:uiPriority="51"/>
+    <w:lsdException w:name="List Table 7 Colorful Accent 5" w:uiPriority="52"/>
+    <w:lsdException w:name="List Table 1 Light Accent 6" w:uiPriority="46"/>
+    <w:lsdException w:name="List Table 2 Accent 6" w:uiPriority="47"/>
+    <w:lsdException w:name="List Table 3 Accent 6" w:uiPriority="48"/>
+    <w:lsdException w:name="List Table 4 Accent 6" w:uiPriority="49"/>
+    <w:lsdException w:name="List Table 5 Dark Accent 6" w:uiPriority="50"/>
+    <w:lsdException w:name="List Table 6 Colorful Accent 6" w:uiPriority="51"/>
+    <w:lsdException w:name="List Table 7 Colorful Accent 6" w:uiPriority="52"/>
+  </w:latentStyles>
+  <w:style w:type="paragraph" w:default="1" w:styleId="Standard">
+    <w:name w:val="Normal"/>
+    <w:qFormat/>
+  </w:style>
+  <w:style w:type="character" w:default="1" w:styleId="Absatz-Standardschriftart">
+    <w:name w:val="Default Paragraph Font"/>
+    <w:uiPriority w:val="1"/>
+    <w:semiHidden/>
+    <w:unhideWhenUsed/>
+  </w:style>
+  <w:style w:type="table" w:default="1" w:styleId="NormaleTabelle">
+    <w:name w:val="Normal Table"/>
+    <w:uiPriority w:val="99"/>
+    <w:semiHidden/>
+    <w:unhideWhenUsed/>
+    <w:tblPr>
+      <w:tblInd w:w="0" w:type="dxa"/>
+      <w:tblCellMar>
+        <w:top w:w="0" w:type="dxa"/>
+        <w:left w:w="108" w:type="dxa"/>
+        <w:bottom w:w="0" w:type="dxa"/>
+        <w:right w:w="108" w:type="dxa"/>
+      </w:tblCellMar>
+    </w:tblPr>
+  </w:style>
+  <w:style w:type="numbering" w:default="1" w:styleId="KeineListe">
+    <w:name w:val="No List"/>
+    <w:uiPriority w:val="99"/>
+    <w:semiHidden/>
+    <w:unhideWhenUsed/>
+  </w:style>
+  <w:style w:type="paragraph" w:customStyle="1" w:styleId="874A7B02A8134BB6AE4A0E087709C7E0">
+    <w:name w:val="874A7B02A8134BB6AE4A0E087709C7E0"/>
+    <w:rsid w:val="00373210"/>
+  </w:style>
+</w:styles>
+</file>
+
+<file path=word/glossary/webSettings.xml><?xml version="1.0" encoding="utf-8"?>
+<w:webSettings xmlns:mc="http://schemas.openxmlformats.org/markup-compatibility/2006" xmlns:r="http://schemas.openxmlformats.org/officeDocument/2006/relationships" xmlns:w="http://schemas.openxmlformats.org/wordprocessingml/2006/main" xmlns:w14="http://schemas.microsoft.com/office/word/2010/wordml" xmlns:w15="http://schemas.microsoft.com/office/word/2012/wordml" xmlns:w16se="http://schemas.microsoft.com/office/word/2015/wordml/symex" mc:Ignorable="w14 w15 w16se">
+  <w:optimizeForBrowser/>
+  <w:allowPNG/>
+</w:webSettings>
+</file>
+
 <file path=word/theme/theme1.xml><?xml version="1.0" encoding="utf-8"?>
 <a:theme xmlns:a="http://schemas.openxmlformats.org/drawingml/2006/main" name="Larissa">
   <a:themeElements>
@@ -15216,7 +16344,7 @@
     <b:MonthAccessed>April</b:MonthAccessed>
     <b:URL>https://www.sap.com/corporate/de/company/history/</b:URL>
     <b:DayAccessed>07</b:DayAccessed>
-    <b:RefOrder>22</b:RefOrder>
+    <b:RefOrder>23</b:RefOrder>
   </b:Source>
   <b:Source>
     <b:Tag>Pro17</b:Tag>
@@ -15242,7 +16370,7 @@
     <b:MonthAccessed>Mai</b:MonthAccessed>
     <b:DayAccessed>02</b:DayAccessed>
     <b:URL>http://www.enzyklopaedie-der-wirtschaftsinformatik.de/lexikon/daten-wissen/Datenmanagement/Datenbanksystem/In-Memory-Data-Management/index.html/?searchterm=in-memory</b:URL>
-    <b:RefOrder>23</b:RefOrder>
+    <b:RefOrder>24</b:RefOrder>
   </b:Source>
   <b:Source>
     <b:Tag>Noy15</b:Tag>
@@ -15267,7 +16395,7 @@
         </b:NameList>
       </b:Author>
     </b:Author>
-    <b:RefOrder>20</b:RefOrder>
+    <b:RefOrder>21</b:RefOrder>
   </b:Source>
   <b:Source>
     <b:Tag>Wik18</b:Tag>
@@ -15292,7 +16420,7 @@
         </b:NameList>
       </b:Editor>
     </b:Author>
-    <b:RefOrder>21</b:RefOrder>
+    <b:RefOrder>22</b:RefOrder>
   </b:Source>
   <b:Source>
     <b:Tag>Feh18</b:Tag>
@@ -15321,7 +16449,7 @@
         </b:NameList>
       </b:Author>
     </b:Author>
-    <b:RefOrder>24</b:RefOrder>
+    <b:RefOrder>25</b:RefOrder>
   </b:Source>
   <b:Source>
     <b:Tag>SAP183</b:Tag>
@@ -15332,7 +16460,7 @@
     <b:MonthAccessed>April</b:MonthAccessed>
     <b:DayAccessed>09</b:DayAccessed>
     <b:URL>https://www.sap.com/germany/products/s4hana-erp-cloud.html</b:URL>
-    <b:RefOrder>18</b:RefOrder>
+    <b:RefOrder>19</b:RefOrder>
   </b:Source>
   <b:Source>
     <b:Tag>Den17</b:Tag>
@@ -15368,7 +16496,7 @@
         </b:NameList>
       </b:Author>
     </b:Author>
-    <b:RefOrder>17</b:RefOrder>
+    <b:RefOrder>16</b:RefOrder>
   </b:Source>
   <b:Source>
     <b:Tag>Aut02</b:Tag>
@@ -15395,7 +16523,7 @@
         <b:NameList/>
       </b:Author>
     </b:Author>
-    <b:RefOrder>25</b:RefOrder>
+    <b:RefOrder>26</b:RefOrder>
   </b:Source>
   <b:Source>
     <b:Doi>10.1365/s40702-016-0259-0</b:Doi>
@@ -15419,7 +16547,7 @@
         </b:NameList>
       </b:Author>
     </b:Author>
-    <b:RefOrder>26</b:RefOrder>
+    <b:RefOrder>27</b:RefOrder>
   </b:Source>
   <b:Source>
     <b:Doi>10.1365/s40702-016-0257-2</b:Doi>
@@ -15475,7 +16603,7 @@
         </b:NameList>
       </b:Author>
     </b:Author>
-    <b:RefOrder>27</b:RefOrder>
+    <b:RefOrder>28</b:RefOrder>
   </b:Source>
   <b:Source>
     <b:Doi>10.1365/s40702-015-0141-5</b:Doi>
@@ -15503,7 +16631,7 @@
         </b:NameList>
       </b:Author>
     </b:Author>
-    <b:RefOrder>28</b:RefOrder>
+    <b:RefOrder>29</b:RefOrder>
   </b:Source>
   <b:Source>
     <b:Doi>10.1007/BF03340507</b:Doi>
@@ -15655,7 +16783,7 @@
     <b:MonthAccessed>April</b:MonthAccessed>
     <b:DayAccessed>12</b:DayAccessed>
     <b:URL>https://de.wikipedia.org/wiki/Cloud_Computing#/media/File:Cloud_computing.svg</b:URL>
-    <b:RefOrder>19</b:RefOrder>
+    <b:RefOrder>20</b:RefOrder>
   </b:Source>
   <b:Source>
     <b:Tag>Gil15</b:Tag>
@@ -15747,13 +16875,38 @@
     <b:YearAccessed>2018</b:YearAccessed>
     <b:MonthAccessed>April</b:MonthAccessed>
     <b:DayAccessed>16</b:DayAccessed>
-    <b:RefOrder>16</b:RefOrder>
+    <b:RefOrder>17</b:RefOrder>
+  </b:Source>
+  <b:Source>
+    <b:Tag>Ste13</b:Tag>
+    <b:SourceType>InternetSite</b:SourceType>
+    <b:Guid>{ED820BC8-D6A7-4B94-97C2-7450BFBCAAD7}</b:Guid>
+    <b:Title>SAP HANA Blog</b:Title>
+    <b:InternetSiteTitle>The SAP HANA &amp; Cloud Symbiosis</b:InternetSiteTitle>
+    <b:Year>2013</b:Year>
+    <b:Month>Oktober</b:Month>
+    <b:Day>14</b:Day>
+    <b:YearAccessed>2018</b:YearAccessed>
+    <b:MonthAccessed>April</b:MonthAccessed>
+    <b:DayAccessed>19</b:DayAccessed>
+    <b:URL>https://blogs.saphana.com/2013/10/14/the-sap-hana-cloud-platform-symbiosis/</b:URL>
+    <b:Author>
+      <b:Author>
+        <b:NameList>
+          <b:Person>
+            <b:Last>Steiner</b:Last>
+            <b:First>Matthias</b:First>
+          </b:Person>
+        </b:NameList>
+      </b:Author>
+    </b:Author>
+    <b:RefOrder>18</b:RefOrder>
   </b:Source>
 </b:Sources>
 </file>
 
 <file path=customXml/itemProps1.xml><?xml version="1.0" encoding="utf-8"?>
-<ds:datastoreItem xmlns:ds="http://schemas.openxmlformats.org/officeDocument/2006/customXml" ds:itemID="{63CFABDE-8DF6-474F-B805-10A149D3A695}">
+<ds:datastoreItem xmlns:ds="http://schemas.openxmlformats.org/officeDocument/2006/customXml" ds:itemID="{8E9987C6-0C8D-4DCC-8A1C-7F28BA69B6E8}">
   <ds:schemaRefs>
     <ds:schemaRef ds:uri="http://schemas.openxmlformats.org/officeDocument/2006/bibliography"/>
   </ds:schemaRefs>

</xml_diff>

<commit_message>
Präsentation als Quelle eingefügt
</commit_message>
<xml_diff>
--- a/Meine_Bachelorarbeit.docx
+++ b/Meine_Bachelorarbeit.docx
@@ -4079,15 +4079,15 @@
       <w:pPr>
         <w:pStyle w:val="berschrift2"/>
       </w:pPr>
-      <w:bookmarkStart w:id="7" w:name="_Toc512245433"/>
-      <w:bookmarkStart w:id="8" w:name="_Toc513099553"/>
+      <w:bookmarkStart w:id="7" w:name="_Toc513099553"/>
+      <w:bookmarkStart w:id="8" w:name="_Toc512245433"/>
       <w:r>
         <w:t>Motivation</w:t>
       </w:r>
       <w:r>
         <w:t xml:space="preserve"> und Zielstellung</w:t>
       </w:r>
-      <w:bookmarkEnd w:id="8"/>
+      <w:bookmarkEnd w:id="7"/>
     </w:p>
     <w:p>
       <w:pPr>
@@ -4104,7 +4104,7 @@
         </w:rPr>
         <w:t>Die</w:t>
       </w:r>
-      <w:bookmarkEnd w:id="7"/>
+      <w:bookmarkEnd w:id="8"/>
       <w:r>
         <w:rPr>
           <w:rFonts w:cs="Arial"/>
@@ -4327,6 +4327,7 @@
           <w:id w:val="1322857528"/>
           <w:citation/>
         </w:sdtPr>
+        <w:sdtEndPr/>
         <w:sdtContent>
           <w:r>
             <w:fldChar w:fldCharType="begin"/>
@@ -4374,6 +4375,11 @@
           <w:id w:val="1393618252"/>
           <w:citation/>
         </w:sdtPr>
+        <w:sdtEndPr>
+          <w:rPr>
+            <w:rStyle w:val="ZitatZchn"/>
+          </w:rPr>
+        </w:sdtEndPr>
         <w:sdtContent>
           <w:r>
             <w:rPr>
@@ -4461,6 +4467,7 @@
           <w:id w:val="289865051"/>
           <w:citation/>
         </w:sdtPr>
+        <w:sdtEndPr/>
         <w:sdtContent>
           <w:r>
             <w:fldChar w:fldCharType="begin"/>
@@ -4502,6 +4509,7 @@
           <w:id w:val="1555738377"/>
           <w:citation/>
         </w:sdtPr>
+        <w:sdtEndPr/>
         <w:sdtContent>
           <w:r>
             <w:fldChar w:fldCharType="begin"/>
@@ -4711,6 +4719,7 @@
           <w:id w:val="-563108654"/>
           <w:citation/>
         </w:sdtPr>
+        <w:sdtEndPr/>
         <w:sdtContent>
           <w:r>
             <w:fldChar w:fldCharType="begin"/>
@@ -5243,6 +5252,7 @@
           <w:id w:val="-1533954736"/>
           <w:citation/>
         </w:sdtPr>
+        <w:sdtEndPr/>
         <w:sdtContent>
           <w:r>
             <w:fldChar w:fldCharType="begin"/>
@@ -5391,6 +5401,7 @@
           <w:id w:val="-1668318188"/>
           <w:citation/>
         </w:sdtPr>
+        <w:sdtEndPr/>
         <w:sdtContent>
           <w:r>
             <w:fldChar w:fldCharType="begin"/>
@@ -5431,6 +5442,7 @@
           <w:id w:val="-1030482360"/>
           <w:citation/>
         </w:sdtPr>
+        <w:sdtEndPr/>
         <w:sdtContent>
           <w:r>
             <w:fldChar w:fldCharType="begin"/>
@@ -5466,6 +5478,7 @@
           <w:id w:val="887769593"/>
           <w:citation/>
         </w:sdtPr>
+        <w:sdtEndPr/>
         <w:sdtContent>
           <w:r>
             <w:fldChar w:fldCharType="begin"/>
@@ -5504,6 +5517,7 @@
           <w:id w:val="411132634"/>
           <w:citation/>
         </w:sdtPr>
+        <w:sdtEndPr/>
         <w:sdtContent>
           <w:r>
             <w:fldChar w:fldCharType="begin"/>
@@ -5600,6 +5614,7 @@
           <w:id w:val="-339774509"/>
           <w:citation/>
         </w:sdtPr>
+        <w:sdtEndPr/>
         <w:sdtContent>
           <w:r>
             <w:fldChar w:fldCharType="begin"/>
@@ -5645,6 +5660,7 @@
           <w:id w:val="-173881493"/>
           <w:citation/>
         </w:sdtPr>
+        <w:sdtEndPr/>
         <w:sdtContent>
           <w:r>
             <w:fldChar w:fldCharType="begin"/>
@@ -5674,6 +5690,7 @@
           <w:id w:val="-1295677049"/>
           <w:citation/>
         </w:sdtPr>
+        <w:sdtEndPr/>
         <w:sdtContent>
           <w:r>
             <w:fldChar w:fldCharType="begin"/>
@@ -5703,6 +5720,7 @@
           <w:id w:val="1768266114"/>
           <w:citation/>
         </w:sdtPr>
+        <w:sdtEndPr/>
         <w:sdtContent>
           <w:r>
             <w:fldChar w:fldCharType="begin"/>
@@ -5842,6 +5860,7 @@
           <w:id w:val="-1366977535"/>
           <w:citation/>
         </w:sdtPr>
+        <w:sdtEndPr/>
         <w:sdtContent>
           <w:r>
             <w:fldChar w:fldCharType="begin"/>
@@ -5919,6 +5938,7 @@
           <w:id w:val="-1760437768"/>
           <w:citation/>
         </w:sdtPr>
+        <w:sdtEndPr/>
         <w:sdtContent>
           <w:r>
             <w:fldChar w:fldCharType="begin"/>
@@ -5981,6 +6001,7 @@
           <w:id w:val="1748612630"/>
           <w:citation/>
         </w:sdtPr>
+        <w:sdtEndPr/>
         <w:sdtContent>
           <w:r>
             <w:fldChar w:fldCharType="begin"/>
@@ -6024,6 +6045,7 @@
           <w:id w:val="-252437602"/>
           <w:citation/>
         </w:sdtPr>
+        <w:sdtEndPr/>
         <w:sdtContent>
           <w:r>
             <w:fldChar w:fldCharType="begin"/>
@@ -6053,6 +6075,7 @@
           <w:id w:val="1144619233"/>
           <w:citation/>
         </w:sdtPr>
+        <w:sdtEndPr/>
         <w:sdtContent>
           <w:r>
             <w:fldChar w:fldCharType="begin"/>
@@ -6107,6 +6130,7 @@
           <w:id w:val="-799533109"/>
           <w:citation/>
         </w:sdtPr>
+        <w:sdtEndPr/>
         <w:sdtContent>
           <w:r>
             <w:rPr>
@@ -6172,6 +6196,7 @@
           <w:id w:val="-186364015"/>
           <w:citation/>
         </w:sdtPr>
+        <w:sdtEndPr/>
         <w:sdtContent>
           <w:r>
             <w:fldChar w:fldCharType="begin"/>
@@ -6207,6 +6232,7 @@
           <w:id w:val="1255860882"/>
           <w:citation/>
         </w:sdtPr>
+        <w:sdtEndPr/>
         <w:sdtContent>
           <w:r>
             <w:fldChar w:fldCharType="begin"/>
@@ -6251,6 +6277,7 @@
           <w:id w:val="1699271479"/>
           <w:citation/>
         </w:sdtPr>
+        <w:sdtEndPr/>
         <w:sdtContent>
           <w:r>
             <w:fldChar w:fldCharType="begin"/>
@@ -6356,14 +6383,27 @@
       <w:r>
         <w:t xml:space="preserve">Abbildung </w:t>
       </w:r>
-      <w:fldSimple w:instr=" SEQ Abbildung \* ARABIC ">
-        <w:r>
-          <w:rPr>
-            <w:noProof/>
-          </w:rPr>
-          <w:t>1</w:t>
-        </w:r>
-      </w:fldSimple>
+      <w:r>
+        <w:fldChar w:fldCharType="begin"/>
+      </w:r>
+      <w:r>
+        <w:instrText xml:space="preserve"> SEQ Abbildung \* ARABIC </w:instrText>
+      </w:r>
+      <w:r>
+        <w:fldChar w:fldCharType="separate"/>
+      </w:r>
+      <w:r>
+        <w:rPr>
+          <w:noProof/>
+        </w:rPr>
+        <w:t>1</w:t>
+      </w:r>
+      <w:r>
+        <w:rPr>
+          <w:noProof/>
+        </w:rPr>
+        <w:fldChar w:fldCharType="end"/>
+      </w:r>
       <w:bookmarkEnd w:id="23"/>
       <w:r>
         <w:t>: Serviceebenen in der Cloud</w:t>
@@ -6373,6 +6413,7 @@
           <w:id w:val="505792426"/>
           <w:citation/>
         </w:sdtPr>
+        <w:sdtEndPr/>
         <w:sdtContent>
           <w:r>
             <w:rPr>
@@ -6444,6 +6485,7 @@
           <w:id w:val="-616675627"/>
           <w:citation/>
         </w:sdtPr>
+        <w:sdtEndPr/>
         <w:sdtContent>
           <w:r>
             <w:fldChar w:fldCharType="begin"/>
@@ -6473,6 +6515,7 @@
           <w:id w:val="797187979"/>
           <w:citation/>
         </w:sdtPr>
+        <w:sdtEndPr/>
         <w:sdtContent>
           <w:r>
             <w:fldChar w:fldCharType="begin"/>
@@ -6564,6 +6607,7 @@
           <w:id w:val="-1462186274"/>
           <w:citation/>
         </w:sdtPr>
+        <w:sdtEndPr/>
         <w:sdtContent>
           <w:r>
             <w:fldChar w:fldCharType="begin"/>
@@ -6636,6 +6680,7 @@
           <w:id w:val="1117636368"/>
           <w:citation/>
         </w:sdtPr>
+        <w:sdtEndPr/>
         <w:sdtContent>
           <w:r>
             <w:fldChar w:fldCharType="begin"/>
@@ -6719,6 +6764,7 @@
           <w:id w:val="-1755112836"/>
           <w:citation/>
         </w:sdtPr>
+        <w:sdtEndPr/>
         <w:sdtContent>
           <w:r>
             <w:fldChar w:fldCharType="begin"/>
@@ -6765,6 +6811,7 @@
           <w:id w:val="-1493333576"/>
           <w:citation/>
         </w:sdtPr>
+        <w:sdtEndPr/>
         <w:sdtContent>
           <w:r>
             <w:fldChar w:fldCharType="begin"/>
@@ -6797,6 +6844,7 @@
           <w:id w:val="1649323315"/>
           <w:citation/>
         </w:sdtPr>
+        <w:sdtEndPr/>
         <w:sdtContent>
           <w:r>
             <w:fldChar w:fldCharType="begin"/>
@@ -6874,6 +6922,7 @@
           <w:id w:val="236137057"/>
           <w:citation/>
         </w:sdtPr>
+        <w:sdtEndPr/>
         <w:sdtContent>
           <w:r>
             <w:fldChar w:fldCharType="begin"/>
@@ -6909,6 +6958,7 @@
           <w:id w:val="312913747"/>
           <w:citation/>
         </w:sdtPr>
+        <w:sdtEndPr/>
         <w:sdtContent>
           <w:r>
             <w:fldChar w:fldCharType="begin"/>
@@ -7141,14 +7191,27 @@
       <w:r>
         <w:t xml:space="preserve">Abbildung </w:t>
       </w:r>
-      <w:fldSimple w:instr=" SEQ Abbildung \* ARABIC ">
-        <w:r>
-          <w:rPr>
-            <w:noProof/>
-          </w:rPr>
-          <w:t>2</w:t>
-        </w:r>
-      </w:fldSimple>
+      <w:r>
+        <w:fldChar w:fldCharType="begin"/>
+      </w:r>
+      <w:r>
+        <w:instrText xml:space="preserve"> SEQ Abbildung \* ARABIC </w:instrText>
+      </w:r>
+      <w:r>
+        <w:fldChar w:fldCharType="separate"/>
+      </w:r>
+      <w:r>
+        <w:rPr>
+          <w:noProof/>
+        </w:rPr>
+        <w:t>2</w:t>
+      </w:r>
+      <w:r>
+        <w:rPr>
+          <w:noProof/>
+        </w:rPr>
+        <w:fldChar w:fldCharType="end"/>
+      </w:r>
       <w:bookmarkEnd w:id="31"/>
       <w:r>
         <w:t xml:space="preserve">: SAP HANA Cloud Platform </w:t>
@@ -7158,6 +7221,7 @@
           <w:id w:val="-904985096"/>
           <w:citation/>
         </w:sdtPr>
+        <w:sdtEndPr/>
         <w:sdtContent>
           <w:r>
             <w:fldChar w:fldCharType="begin"/>
@@ -7338,6 +7402,7 @@
           <w:id w:val="171926930"/>
           <w:citation/>
         </w:sdtPr>
+        <w:sdtEndPr/>
         <w:sdtContent>
           <w:r>
             <w:fldChar w:fldCharType="begin"/>
@@ -7413,6 +7478,7 @@
           <w:id w:val="1255787610"/>
           <w:citation/>
         </w:sdtPr>
+        <w:sdtEndPr/>
         <w:sdtContent>
           <w:r>
             <w:fldChar w:fldCharType="begin"/>
@@ -7511,6 +7577,7 @@
           <w:id w:val="-1249655117"/>
           <w:citation/>
         </w:sdtPr>
+        <w:sdtEndPr/>
         <w:sdtContent>
           <w:r>
             <w:fldChar w:fldCharType="begin"/>
@@ -7555,6 +7622,7 @@
           <w:id w:val="-537121989"/>
           <w:citation/>
         </w:sdtPr>
+        <w:sdtEndPr/>
         <w:sdtContent>
           <w:r>
             <w:fldChar w:fldCharType="begin"/>
@@ -7607,6 +7675,7 @@
           <w:id w:val="-240266117"/>
           <w:citation/>
         </w:sdtPr>
+        <w:sdtEndPr/>
         <w:sdtContent>
           <w:r>
             <w:rPr>
@@ -7675,6 +7744,7 @@
           <w:id w:val="566995827"/>
           <w:citation/>
         </w:sdtPr>
+        <w:sdtEndPr/>
         <w:sdtContent>
           <w:r>
             <w:fldChar w:fldCharType="begin"/>
@@ -7710,6 +7780,7 @@
           <w:id w:val="1345512602"/>
           <w:citation/>
         </w:sdtPr>
+        <w:sdtEndPr/>
         <w:sdtContent>
           <w:r>
             <w:fldChar w:fldCharType="begin"/>
@@ -7769,6 +7840,7 @@
           <w:id w:val="672223748"/>
           <w:citation/>
         </w:sdtPr>
+        <w:sdtEndPr/>
         <w:sdtContent>
           <w:r>
             <w:fldChar w:fldCharType="begin"/>
@@ -7861,14 +7933,27 @@
       <w:r>
         <w:t xml:space="preserve">Abbildung </w:t>
       </w:r>
-      <w:fldSimple w:instr=" SEQ Abbildung \* ARABIC ">
-        <w:r>
-          <w:rPr>
-            <w:noProof/>
-          </w:rPr>
-          <w:t>3</w:t>
-        </w:r>
-      </w:fldSimple>
+      <w:r>
+        <w:fldChar w:fldCharType="begin"/>
+      </w:r>
+      <w:r>
+        <w:instrText xml:space="preserve"> SEQ Abbildung \* ARABIC </w:instrText>
+      </w:r>
+      <w:r>
+        <w:fldChar w:fldCharType="separate"/>
+      </w:r>
+      <w:r>
+        <w:rPr>
+          <w:noProof/>
+        </w:rPr>
+        <w:t>3</w:t>
+      </w:r>
+      <w:r>
+        <w:rPr>
+          <w:noProof/>
+        </w:rPr>
+        <w:fldChar w:fldCharType="end"/>
+      </w:r>
       <w:bookmarkEnd w:id="41"/>
       <w:r>
         <w:t>: Regionen in der SAP Cloud Platform</w:t>
@@ -7904,6 +7989,7 @@
           <w:id w:val="-611134604"/>
           <w:citation/>
         </w:sdtPr>
+        <w:sdtEndPr/>
         <w:sdtContent>
           <w:r>
             <w:fldChar w:fldCharType="begin"/>
@@ -7933,6 +8019,7 @@
           <w:id w:val="-582222779"/>
           <w:citation/>
         </w:sdtPr>
+        <w:sdtEndPr/>
         <w:sdtContent>
           <w:r>
             <w:fldChar w:fldCharType="begin"/>
@@ -7962,6 +8049,7 @@
           <w:id w:val="-1545905733"/>
           <w:citation/>
         </w:sdtPr>
+        <w:sdtEndPr/>
         <w:sdtContent>
           <w:r>
             <w:fldChar w:fldCharType="begin"/>
@@ -7991,6 +8079,7 @@
           <w:id w:val="604467664"/>
           <w:citation/>
         </w:sdtPr>
+        <w:sdtEndPr/>
         <w:sdtContent>
           <w:r>
             <w:fldChar w:fldCharType="begin"/>
@@ -8098,6 +8187,7 @@
           <w:id w:val="1998540341"/>
           <w:citation/>
         </w:sdtPr>
+        <w:sdtEndPr/>
         <w:sdtContent>
           <w:r>
             <w:fldChar w:fldCharType="begin"/>
@@ -8251,6 +8341,7 @@
           <w:id w:val="-438066872"/>
           <w:citation/>
         </w:sdtPr>
+        <w:sdtEndPr/>
         <w:sdtContent>
           <w:r>
             <w:fldChar w:fldCharType="begin"/>
@@ -8280,6 +8371,7 @@
           <w:id w:val="2129037887"/>
           <w:citation/>
         </w:sdtPr>
+        <w:sdtEndPr/>
         <w:sdtContent>
           <w:r>
             <w:fldChar w:fldCharType="begin"/>
@@ -8381,14 +8473,27 @@
       <w:r>
         <w:t xml:space="preserve">Abbildung </w:t>
       </w:r>
-      <w:fldSimple w:instr=" SEQ Abbildung \* ARABIC ">
-        <w:r>
-          <w:rPr>
-            <w:noProof/>
-          </w:rPr>
-          <w:t>4</w:t>
-        </w:r>
-      </w:fldSimple>
+      <w:r>
+        <w:fldChar w:fldCharType="begin"/>
+      </w:r>
+      <w:r>
+        <w:instrText xml:space="preserve"> SEQ Abbildung \* ARABIC </w:instrText>
+      </w:r>
+      <w:r>
+        <w:fldChar w:fldCharType="separate"/>
+      </w:r>
+      <w:r>
+        <w:rPr>
+          <w:noProof/>
+        </w:rPr>
+        <w:t>4</w:t>
+      </w:r>
+      <w:r>
+        <w:rPr>
+          <w:noProof/>
+        </w:rPr>
+        <w:fldChar w:fldCharType="end"/>
+      </w:r>
       <w:bookmarkEnd w:id="49"/>
       <w:r>
         <w:t xml:space="preserve">: Dienstkategorien auf der SAP Cloud Plattform </w:t>
@@ -8398,6 +8503,7 @@
           <w:id w:val="-927113401"/>
           <w:citation/>
         </w:sdtPr>
+        <w:sdtEndPr/>
         <w:sdtContent>
           <w:r>
             <w:fldChar w:fldCharType="begin"/>
@@ -8480,6 +8586,7 @@
           <w:id w:val="-1147740017"/>
           <w:citation/>
         </w:sdtPr>
+        <w:sdtEndPr/>
         <w:sdtContent>
           <w:r>
             <w:fldChar w:fldCharType="begin"/>
@@ -8526,6 +8633,7 @@
           <w:id w:val="-855418853"/>
           <w:citation/>
         </w:sdtPr>
+        <w:sdtEndPr/>
         <w:sdtContent>
           <w:r>
             <w:fldChar w:fldCharType="begin"/>
@@ -8628,6 +8736,7 @@
           <w:id w:val="-1352718340"/>
           <w:citation/>
         </w:sdtPr>
+        <w:sdtEndPr/>
         <w:sdtContent>
           <w:r>
             <w:fldChar w:fldCharType="begin"/>
@@ -8782,6 +8891,7 @@
           <w:id w:val="373810209"/>
           <w:citation/>
         </w:sdtPr>
+        <w:sdtEndPr/>
         <w:sdtContent>
           <w:r>
             <w:fldChar w:fldCharType="begin"/>
@@ -8878,14 +8988,27 @@
       <w:r>
         <w:t xml:space="preserve">Abbildung </w:t>
       </w:r>
-      <w:fldSimple w:instr=" SEQ Abbildung \* ARABIC ">
-        <w:r>
-          <w:rPr>
-            <w:noProof/>
-          </w:rPr>
-          <w:t>5</w:t>
-        </w:r>
-      </w:fldSimple>
+      <w:r>
+        <w:fldChar w:fldCharType="begin"/>
+      </w:r>
+      <w:r>
+        <w:instrText xml:space="preserve"> SEQ Abbildung \* ARABIC </w:instrText>
+      </w:r>
+      <w:r>
+        <w:fldChar w:fldCharType="separate"/>
+      </w:r>
+      <w:r>
+        <w:rPr>
+          <w:noProof/>
+        </w:rPr>
+        <w:t>5</w:t>
+      </w:r>
+      <w:r>
+        <w:rPr>
+          <w:noProof/>
+        </w:rPr>
+        <w:fldChar w:fldCharType="end"/>
+      </w:r>
       <w:bookmarkEnd w:id="58"/>
       <w:r>
         <w:t>: Schematische Darstellung der Integrationsmöglichkeiten von SAP Cloud Platform</w:t>
@@ -8917,6 +9040,7 @@
           <w:id w:val="1192032186"/>
           <w:citation/>
         </w:sdtPr>
+        <w:sdtEndPr/>
         <w:sdtContent>
           <w:r>
             <w:fldChar w:fldCharType="begin"/>
@@ -9115,14 +9239,27 @@
       <w:r>
         <w:t xml:space="preserve">Abbildung </w:t>
       </w:r>
-      <w:fldSimple w:instr=" SEQ Abbildung \* ARABIC ">
-        <w:r>
-          <w:rPr>
-            <w:noProof/>
-          </w:rPr>
-          <w:t>6</w:t>
-        </w:r>
-      </w:fldSimple>
+      <w:r>
+        <w:fldChar w:fldCharType="begin"/>
+      </w:r>
+      <w:r>
+        <w:instrText xml:space="preserve"> SEQ Abbildung \* ARABIC </w:instrText>
+      </w:r>
+      <w:r>
+        <w:fldChar w:fldCharType="separate"/>
+      </w:r>
+      <w:r>
+        <w:rPr>
+          <w:noProof/>
+        </w:rPr>
+        <w:t>6</w:t>
+      </w:r>
+      <w:r>
+        <w:rPr>
+          <w:noProof/>
+        </w:rPr>
+        <w:fldChar w:fldCharType="end"/>
+      </w:r>
       <w:bookmarkEnd w:id="61"/>
       <w:r>
         <w:t>: Verbindung von lokalen Systemen mit SAP Cloud Platform mit SAP Cloud Connector</w:t>
@@ -9175,6 +9312,7 @@
           <w:id w:val="582183602"/>
           <w:citation/>
         </w:sdtPr>
+        <w:sdtEndPr/>
         <w:sdtContent>
           <w:r>
             <w:fldChar w:fldCharType="begin"/>
@@ -9311,6 +9449,7 @@
           <w:id w:val="1274134301"/>
           <w:citation/>
         </w:sdtPr>
+        <w:sdtEndPr/>
         <w:sdtContent>
           <w:r>
             <w:fldChar w:fldCharType="begin"/>
@@ -9357,10 +9496,7 @@
         </w:numPr>
       </w:pPr>
       <w:r>
-        <w:t>Kann genutzt werden um Apps für</w:t>
-      </w:r>
-      <w:r>
-        <w:t xml:space="preserve"> SAP Fiori, SAP S/4 HANA, SAP Mobile Platform 3.0, SAP HCP, mobile Services</w:t>
+        <w:t>Kann genutzt werden um Apps für SAP Fiori, SAP S/4 HANA, SAP Mobile Platform 3.0, SAP HCP, mobile Services</w:t>
       </w:r>
     </w:p>
     <w:p>
@@ -10237,8 +10373,8 @@
     <w:p>
       <w:pPr>
         <w:rPr>
+          <w:rStyle w:val="Hyperlink"/>
           <w:rFonts w:ascii="Helvetica" w:hAnsi="Helvetica"/>
-          <w:color w:val="444444"/>
           <w:sz w:val="20"/>
           <w:szCs w:val="20"/>
           <w:shd w:val="clear" w:color="auto" w:fill="FFFFFF"/>
@@ -10283,6 +10419,41 @@
     </w:p>
     <w:p>
       <w:pPr>
+        <w:rPr>
+          <w:color w:val="444444"/>
+          <w:shd w:val="clear" w:color="auto" w:fill="FFFFFF"/>
+          <w:lang w:val="en-US"/>
+        </w:rPr>
+      </w:pPr>
+      <w:r>
+        <w:rPr>
+          <w:rStyle w:val="Hyperlink"/>
+          <w:rFonts w:ascii="Helvetica" w:hAnsi="Helvetica"/>
+          <w:sz w:val="20"/>
+          <w:szCs w:val="20"/>
+          <w:u w:val="none"/>
+          <w:shd w:val="clear" w:color="auto" w:fill="FFFFFF"/>
+          <w:lang w:val="en-US"/>
+        </w:rPr>
+        <w:t>Quelle Präsentation</w:t>
+      </w:r>
+      <w:r>
+        <w:rPr>
+          <w:rStyle w:val="Hyperlink"/>
+          <w:rFonts w:ascii="Helvetica" w:hAnsi="Helvetica"/>
+          <w:sz w:val="20"/>
+          <w:szCs w:val="20"/>
+          <w:u w:val="none"/>
+          <w:shd w:val="clear" w:color="auto" w:fill="FFFFFF"/>
+          <w:lang w:val="en-US"/>
+        </w:rPr>
+        <w:t xml:space="preserve"> Aaron Abrose SAP Mobile </w:t>
+      </w:r>
+      <w:bookmarkStart w:id="85" w:name="_GoBack"/>
+      <w:bookmarkEnd w:id="85"/>
+    </w:p>
+    <w:p>
+      <w:pPr>
         <w:pStyle w:val="Listenabsatz"/>
         <w:numPr>
           <w:ilvl w:val="0"/>
@@ -10745,20 +10916,7 @@
           <w:shd w:val="clear" w:color="auto" w:fill="FFFFFF"/>
           <w:lang w:val="en-US"/>
         </w:rPr>
-        <w:t>Codebasis w</w:t>
-      </w:r>
-      <w:bookmarkStart w:id="85" w:name="_GoBack"/>
-      <w:bookmarkEnd w:id="85"/>
-      <w:r>
-        <w:rPr>
-          <w:rFonts w:ascii="Helvetica" w:hAnsi="Helvetica"/>
-          <w:color w:val="444444"/>
-          <w:sz w:val="20"/>
-          <w:szCs w:val="20"/>
-          <w:shd w:val="clear" w:color="auto" w:fill="FFFFFF"/>
-          <w:lang w:val="en-US"/>
-        </w:rPr>
-        <w:t>ird häufiger aktualisiert</w:t>
+        <w:t>Codebasis wird häufiger aktualisiert</w:t>
       </w:r>
     </w:p>
     <w:p>
@@ -10766,6 +10924,7 @@
         <w:pStyle w:val="berschrift3"/>
       </w:pPr>
       <w:r>
+        <w:lastRenderedPageBreak/>
         <w:t>SAP Multichannel Foundation</w:t>
       </w:r>
       <w:r>
@@ -10778,7 +10937,6 @@
         <w:pStyle w:val="berschrift2"/>
       </w:pPr>
       <w:r>
-        <w:lastRenderedPageBreak/>
         <w:t>Umsetzung der Webanwendung</w:t>
       </w:r>
       <w:bookmarkEnd w:id="82"/>
@@ -10789,13 +10947,13 @@
       <w:pPr>
         <w:pStyle w:val="berschrift3"/>
       </w:pPr>
-      <w:bookmarkStart w:id="86" w:name="_Ref512765775"/>
-      <w:bookmarkStart w:id="87" w:name="_Toc512808551"/>
-      <w:bookmarkStart w:id="88" w:name="_Toc513099573"/>
+      <w:bookmarkStart w:id="86" w:name="_Toc513099573"/>
+      <w:bookmarkStart w:id="87" w:name="_Ref512765775"/>
+      <w:bookmarkStart w:id="88" w:name="_Toc512808551"/>
       <w:r>
         <w:t>Entwicklungsumgebung</w:t>
       </w:r>
-      <w:bookmarkEnd w:id="88"/>
+      <w:bookmarkEnd w:id="86"/>
     </w:p>
     <w:p>
       <w:pPr>
@@ -11027,8 +11185,8 @@
       <w:r>
         <w:t>Verbindung zwischen SAP Backend und SAP Cloud Platform</w:t>
       </w:r>
-      <w:bookmarkEnd w:id="86"/>
       <w:bookmarkEnd w:id="87"/>
+      <w:bookmarkEnd w:id="88"/>
       <w:bookmarkEnd w:id="89"/>
     </w:p>
     <w:p>
@@ -11127,14 +11285,27 @@
       <w:r>
         <w:t xml:space="preserve">Abbildung </w:t>
       </w:r>
-      <w:fldSimple w:instr=" SEQ Abbildung \* ARABIC ">
-        <w:r>
-          <w:rPr>
-            <w:noProof/>
-          </w:rPr>
-          <w:t>7</w:t>
-        </w:r>
-      </w:fldSimple>
+      <w:r>
+        <w:fldChar w:fldCharType="begin"/>
+      </w:r>
+      <w:r>
+        <w:instrText xml:space="preserve"> SEQ Abbildung \* ARABIC </w:instrText>
+      </w:r>
+      <w:r>
+        <w:fldChar w:fldCharType="separate"/>
+      </w:r>
+      <w:r>
+        <w:rPr>
+          <w:noProof/>
+        </w:rPr>
+        <w:t>7</w:t>
+      </w:r>
+      <w:r>
+        <w:rPr>
+          <w:noProof/>
+        </w:rPr>
+        <w:fldChar w:fldCharType="end"/>
+      </w:r>
       <w:r>
         <w:t>: Verbindungsmöglichkeiten mit dem Cloud Connector</w:t>
       </w:r>
@@ -11147,6 +11318,7 @@
           <w:id w:val="-1621141259"/>
           <w:citation/>
         </w:sdtPr>
+        <w:sdtEndPr/>
         <w:sdtContent>
           <w:r>
             <w:rPr>
@@ -11216,12 +11388,12 @@
       <w:pPr>
         <w:pStyle w:val="berschrift3"/>
       </w:pPr>
-      <w:bookmarkStart w:id="92" w:name="_Toc512808552"/>
-      <w:bookmarkStart w:id="93" w:name="_Toc513099575"/>
+      <w:bookmarkStart w:id="92" w:name="_Toc513099575"/>
+      <w:bookmarkStart w:id="93" w:name="_Toc512808552"/>
       <w:r>
         <w:t>Einrichten eines OData Services (dessen Nutzung)</w:t>
       </w:r>
-      <w:bookmarkEnd w:id="93"/>
+      <w:bookmarkEnd w:id="92"/>
     </w:p>
     <w:p>
       <w:pPr>
@@ -11423,7 +11595,7 @@
       <w:r>
         <w:t>User Experience</w:t>
       </w:r>
-      <w:bookmarkEnd w:id="92"/>
+      <w:bookmarkEnd w:id="93"/>
       <w:bookmarkEnd w:id="95"/>
     </w:p>
     <w:p>
@@ -14727,15 +14899,15 @@
       </w:pPr>
       <w:bookmarkStart w:id="125" w:name="_Toc512245460"/>
       <w:bookmarkStart w:id="126" w:name="_Toc512808562"/>
-      <w:bookmarkStart w:id="127" w:name="_Ref430010625"/>
-      <w:bookmarkStart w:id="128" w:name="_Toc513099587"/>
+      <w:bookmarkStart w:id="127" w:name="_Toc513099587"/>
+      <w:bookmarkStart w:id="128" w:name="_Ref430010625"/>
       <w:r>
         <w:lastRenderedPageBreak/>
         <w:t>Anhang</w:t>
       </w:r>
       <w:bookmarkEnd w:id="125"/>
       <w:bookmarkEnd w:id="126"/>
-      <w:bookmarkEnd w:id="128"/>
+      <w:bookmarkEnd w:id="127"/>
     </w:p>
     <w:p>
       <w:pPr>
@@ -14863,7 +15035,7 @@
           </wp:inline>
         </w:drawing>
       </w:r>
-      <w:bookmarkEnd w:id="127"/>
+      <w:bookmarkEnd w:id="128"/>
     </w:p>
     <w:p>
       <w:pPr>
@@ -15127,6 +15299,7 @@
           <w:id w:val="191805233"/>
           <w:citation/>
         </w:sdtPr>
+        <w:sdtEndPr/>
         <w:sdtContent>
           <w:r>
             <w:fldChar w:fldCharType="begin"/>
@@ -15149,9 +15322,9 @@
         </w:sdtContent>
       </w:sdt>
       <w:bookmarkEnd w:id="136"/>
-      <w:bookmarkEnd w:id="139"/>
       <w:bookmarkEnd w:id="137"/>
       <w:bookmarkEnd w:id="138"/>
+      <w:bookmarkEnd w:id="139"/>
     </w:p>
     <w:p>
       <w:pPr>
@@ -16535,6 +16708,7 @@
           <w:id w:val="-1187912086"/>
           <w:citation/>
         </w:sdtPr>
+        <w:sdtEndPr/>
         <w:sdtContent>
           <w:r>
             <w:rPr>
@@ -17002,6 +17176,7 @@
           <w:id w:val="1148788495"/>
           <w:citation/>
         </w:sdtPr>
+        <w:sdtEndPr/>
         <w:sdtContent>
           <w:r>
             <w:fldChar w:fldCharType="begin"/>
@@ -17080,6 +17255,7 @@
           <w:id w:val="1960753079"/>
           <w:citation/>
         </w:sdtPr>
+        <w:sdtEndPr/>
         <w:sdtContent>
           <w:r>
             <w:fldChar w:fldCharType="begin"/>
@@ -17224,14 +17400,27 @@
                             <w:r>
                               <w:t xml:space="preserve">Abbildung </w:t>
                             </w:r>
-                            <w:fldSimple w:instr=" SEQ Abbildung \* ARABIC ">
-                              <w:r>
-                                <w:rPr>
-                                  <w:noProof/>
-                                </w:rPr>
-                                <w:t>9</w:t>
-                              </w:r>
-                            </w:fldSimple>
+                            <w:r>
+                              <w:fldChar w:fldCharType="begin"/>
+                            </w:r>
+                            <w:r>
+                              <w:instrText xml:space="preserve"> SEQ Abbildung \* ARABIC </w:instrText>
+                            </w:r>
+                            <w:r>
+                              <w:fldChar w:fldCharType="separate"/>
+                            </w:r>
+                            <w:r>
+                              <w:rPr>
+                                <w:noProof/>
+                              </w:rPr>
+                              <w:t>9</w:t>
+                            </w:r>
+                            <w:r>
+                              <w:rPr>
+                                <w:noProof/>
+                              </w:rPr>
+                              <w:fldChar w:fldCharType="end"/>
+                            </w:r>
                             <w:r>
                               <w:t>: Geschichte</w:t>
                             </w:r>
@@ -17319,6 +17508,7 @@
           <w:id w:val="-408532629"/>
           <w:citation/>
         </w:sdtPr>
+        <w:sdtEndPr/>
         <w:sdtContent>
           <w:r>
             <w:fldChar w:fldCharType="begin"/>
@@ -17352,6 +17542,7 @@
           <w:id w:val="-149602998"/>
           <w:citation/>
         </w:sdtPr>
+        <w:sdtEndPr/>
         <w:sdtContent>
           <w:r>
             <w:fldChar w:fldCharType="begin"/>
@@ -17391,6 +17582,7 @@
           <w:id w:val="766125531"/>
           <w:citation/>
         </w:sdtPr>
+        <w:sdtEndPr/>
         <w:sdtContent>
           <w:r>
             <w:fldChar w:fldCharType="begin"/>
@@ -17517,30 +17709,43 @@
           <w:bottom w:val="single" w:sz="12" w:space="1" w:color="auto"/>
         </w:pBdr>
       </w:pPr>
-      <w:bookmarkStart w:id="157" w:name="_Ref511039209"/>
-      <w:bookmarkStart w:id="158" w:name="_Ref511039196"/>
-      <w:bookmarkStart w:id="159" w:name="_Toc512245472"/>
-      <w:bookmarkStart w:id="160" w:name="_Toc512808579"/>
-      <w:bookmarkStart w:id="161" w:name="_Toc513099604"/>
+      <w:bookmarkStart w:id="154" w:name="_Ref511039209"/>
+      <w:bookmarkStart w:id="155" w:name="_Ref511039196"/>
+      <w:bookmarkStart w:id="156" w:name="_Toc512245472"/>
+      <w:bookmarkStart w:id="157" w:name="_Toc512808579"/>
+      <w:bookmarkStart w:id="158" w:name="_Toc513099604"/>
       <w:r>
         <w:t xml:space="preserve">Abbildung </w:t>
       </w:r>
-      <w:fldSimple w:instr=" SEQ Abbildung \* ARABIC ">
-        <w:r>
-          <w:rPr>
-            <w:noProof/>
-          </w:rPr>
-          <w:t>9</w:t>
-        </w:r>
-      </w:fldSimple>
+      <w:r>
+        <w:fldChar w:fldCharType="begin"/>
+      </w:r>
+      <w:r>
+        <w:instrText xml:space="preserve"> SEQ Abbildung \* ARABIC </w:instrText>
+      </w:r>
+      <w:r>
+        <w:fldChar w:fldCharType="separate"/>
+      </w:r>
+      <w:r>
+        <w:rPr>
+          <w:noProof/>
+        </w:rPr>
+        <w:t>9</w:t>
+      </w:r>
+      <w:r>
+        <w:rPr>
+          <w:noProof/>
+        </w:rPr>
+        <w:fldChar w:fldCharType="end"/>
+      </w:r>
+      <w:bookmarkEnd w:id="154"/>
+      <w:r>
+        <w:t>: SAP HANA Plattform</w:t>
+      </w:r>
+      <w:bookmarkEnd w:id="155"/>
+      <w:bookmarkEnd w:id="156"/>
       <w:bookmarkEnd w:id="157"/>
-      <w:r>
-        <w:t>: SAP HANA Plattform</w:t>
-      </w:r>
       <w:bookmarkEnd w:id="158"/>
-      <w:bookmarkEnd w:id="159"/>
-      <w:bookmarkEnd w:id="160"/>
-      <w:bookmarkEnd w:id="161"/>
     </w:p>
     <w:p>
       <w:r>
@@ -17566,6 +17771,7 @@
           <w:id w:val="2012947434"/>
           <w:citation/>
         </w:sdtPr>
+        <w:sdtEndPr/>
         <w:sdtContent>
           <w:r>
             <w:fldChar w:fldCharType="begin"/>
@@ -17708,6 +17914,7 @@
           <w:id w:val="-1251813994"/>
           <w:citation/>
         </w:sdtPr>
+        <w:sdtEndPr/>
         <w:sdtContent>
           <w:r>
             <w:fldChar w:fldCharType="begin"/>
@@ -17769,6 +17976,7 @@
           <w:id w:val="480123310"/>
           <w:citation/>
         </w:sdtPr>
+        <w:sdtEndPr/>
         <w:sdtContent>
           <w:r>
             <w:fldChar w:fldCharType="begin"/>
@@ -18400,15 +18608,15 @@
       <w:pPr>
         <w:pStyle w:val="berschrift2"/>
       </w:pPr>
-      <w:bookmarkStart w:id="162" w:name="_Toc512245444"/>
-      <w:bookmarkStart w:id="163" w:name="_Toc512808544"/>
-      <w:bookmarkStart w:id="164" w:name="_Toc513099595"/>
+      <w:bookmarkStart w:id="159" w:name="_Toc512245444"/>
+      <w:bookmarkStart w:id="160" w:name="_Toc512808544"/>
+      <w:bookmarkStart w:id="161" w:name="_Toc513099595"/>
       <w:r>
         <w:t>Bedeutung der SAP Cloud Platform für die Erweiterung von SAP ERP-Systemen</w:t>
       </w:r>
-      <w:bookmarkEnd w:id="162"/>
-      <w:bookmarkEnd w:id="163"/>
-      <w:bookmarkEnd w:id="164"/>
+      <w:bookmarkEnd w:id="159"/>
+      <w:bookmarkEnd w:id="160"/>
+      <w:bookmarkEnd w:id="161"/>
     </w:p>
     <w:p>
       <w:pPr>
@@ -18654,6 +18862,7 @@
           <w:id w:val="-16782333"/>
           <w:citation/>
         </w:sdtPr>
+        <w:sdtEndPr/>
         <w:sdtContent>
           <w:r>
             <w:fldChar w:fldCharType="begin"/>
@@ -18752,23 +18961,36 @@
         </w:pBdr>
         <w:ind w:left="360"/>
       </w:pPr>
-      <w:bookmarkStart w:id="165" w:name="_Ref510595326"/>
-      <w:bookmarkStart w:id="166" w:name="_Ref510595311"/>
-      <w:bookmarkStart w:id="167" w:name="_Toc512245470"/>
-      <w:bookmarkStart w:id="168" w:name="_Toc512808576"/>
-      <w:bookmarkStart w:id="169" w:name="_Toc513099605"/>
+      <w:bookmarkStart w:id="162" w:name="_Ref510595326"/>
+      <w:bookmarkStart w:id="163" w:name="_Ref510595311"/>
+      <w:bookmarkStart w:id="164" w:name="_Toc512245470"/>
+      <w:bookmarkStart w:id="165" w:name="_Toc512808576"/>
+      <w:bookmarkStart w:id="166" w:name="_Toc513099605"/>
       <w:r>
         <w:t xml:space="preserve">Abbildung </w:t>
       </w:r>
-      <w:fldSimple w:instr=" SEQ Abbildung \* ARABIC ">
-        <w:r>
-          <w:rPr>
-            <w:noProof/>
-          </w:rPr>
-          <w:t>10</w:t>
-        </w:r>
-      </w:fldSimple>
-      <w:bookmarkEnd w:id="165"/>
+      <w:r>
+        <w:fldChar w:fldCharType="begin"/>
+      </w:r>
+      <w:r>
+        <w:instrText xml:space="preserve"> SEQ Abbildung \* ARABIC </w:instrText>
+      </w:r>
+      <w:r>
+        <w:fldChar w:fldCharType="separate"/>
+      </w:r>
+      <w:r>
+        <w:rPr>
+          <w:noProof/>
+        </w:rPr>
+        <w:t>10</w:t>
+      </w:r>
+      <w:r>
+        <w:rPr>
+          <w:noProof/>
+        </w:rPr>
+        <w:fldChar w:fldCharType="end"/>
+      </w:r>
+      <w:bookmarkEnd w:id="162"/>
       <w:r>
         <w:t>: SAP S/4 HANA Integration im SAP-Umfeld</w:t>
       </w:r>
@@ -18777,6 +18999,7 @@
           <w:id w:val="-1694066405"/>
           <w:citation/>
         </w:sdtPr>
+        <w:sdtEndPr/>
         <w:sdtContent>
           <w:r>
             <w:fldChar w:fldCharType="begin"/>
@@ -18798,10 +19021,10 @@
           </w:r>
         </w:sdtContent>
       </w:sdt>
+      <w:bookmarkEnd w:id="163"/>
+      <w:bookmarkEnd w:id="164"/>
+      <w:bookmarkEnd w:id="165"/>
       <w:bookmarkEnd w:id="166"/>
-      <w:bookmarkEnd w:id="167"/>
-      <w:bookmarkEnd w:id="168"/>
-      <w:bookmarkEnd w:id="169"/>
     </w:p>
     <w:p>
       <w:r>
@@ -18812,6 +19035,7 @@
           <w:id w:val="429705045"/>
           <w:citation/>
         </w:sdtPr>
+        <w:sdtEndPr/>
         <w:sdtContent>
           <w:r>
             <w:fldChar w:fldCharType="begin"/>
@@ -18925,6 +19149,7 @@
           <w:id w:val="955451522"/>
           <w:citation/>
         </w:sdtPr>
+        <w:sdtEndPr/>
         <w:sdtContent>
           <w:r>
             <w:fldChar w:fldCharType="begin"/>
@@ -19029,7 +19254,7 @@
         <w:rFonts w:ascii="Calibri Light" w:hAnsi="Calibri Light"/>
         <w:noProof/>
       </w:rPr>
-      <w:t>21</w:t>
+      <w:t>22</w:t>
     </w:r>
     <w:r>
       <w:rPr>
@@ -23906,7 +24131,7 @@
 </file>
 
 <file path=customXml/itemProps1.xml><?xml version="1.0" encoding="utf-8"?>
-<ds:datastoreItem xmlns:ds="http://schemas.openxmlformats.org/officeDocument/2006/customXml" ds:itemID="{30EE4D0C-852E-42D2-B0A1-15EACF4752A6}">
+<ds:datastoreItem xmlns:ds="http://schemas.openxmlformats.org/officeDocument/2006/customXml" ds:itemID="{6C62E089-84D7-4FF1-B058-508AE59BCB07}">
   <ds:schemaRefs>
     <ds:schemaRef ds:uri="http://schemas.openxmlformats.org/officeDocument/2006/bibliography"/>
   </ds:schemaRefs>

</xml_diff>

<commit_message>
Vorlagen für Antrag zur Verlängerung und kleine Änderungen
</commit_message>
<xml_diff>
--- a/Meine_Bachelorarbeit.docx
+++ b/Meine_Bachelorarbeit.docx
@@ -272,7 +272,7 @@
         <w:rPr>
           <w:noProof/>
         </w:rPr>
-        <w:t>12.05.2018</w:t>
+        <w:t>22.05.2018</w:t>
       </w:r>
       <w:r>
         <w:fldChar w:fldCharType="end"/>
@@ -294,6 +294,7 @@
       <w:sdtPr>
         <w:rPr>
           <w:rFonts w:cstheme="minorBidi"/>
+          <w:b w:val="0"/>
           <w:bCs/>
           <w:noProof w:val="0"/>
         </w:rPr>
@@ -305,7 +306,6 @@
       </w:sdtPr>
       <w:sdtEndPr>
         <w:rPr>
-          <w:b w:val="0"/>
           <w:bCs w:val="0"/>
           <w:noProof/>
         </w:rPr>
@@ -4299,7 +4299,19 @@
         <w:pStyle w:val="FlietextersterAbsatz"/>
       </w:pPr>
       <w:r>
-        <w:t xml:space="preserve">In diesem Kapitel wird die Zielstellung und der Hintergrund dieser Arbeit beschrieben und das Unternehmen, dessen Problemstellung behandelt wird, kurz vorgestellt. Anschließend werden Arbeitsthesen aufgelistet. </w:t>
+        <w:t xml:space="preserve">In diesem Kapitel wird die Zielstellung und der Hintergrund dieser Arbeit beschrieben und das Unternehmen, </w:t>
+      </w:r>
+      <w:r>
+        <w:t>für welches diese Arbeit erstellt wird,</w:t>
+      </w:r>
+      <w:r>
+        <w:t xml:space="preserve"> kurz vorgestellt. Anschließend werden </w:t>
+      </w:r>
+      <w:r>
+        <w:t xml:space="preserve">die </w:t>
+      </w:r>
+      <w:r>
+        <w:t xml:space="preserve">Arbeitsthesen aufgelistet. </w:t>
       </w:r>
     </w:p>
     <w:p>
@@ -4308,8 +4320,8 @@
       </w:pPr>
       <w:bookmarkStart w:id="3" w:name="_Ref513440288"/>
       <w:bookmarkStart w:id="4" w:name="_Ref513440294"/>
-      <w:bookmarkStart w:id="5" w:name="_Toc512245433"/>
-      <w:bookmarkStart w:id="6" w:name="_Toc513920650"/>
+      <w:bookmarkStart w:id="5" w:name="_Toc513920650"/>
+      <w:bookmarkStart w:id="6" w:name="_Toc512245433"/>
       <w:r>
         <w:t>Motivation</w:t>
       </w:r>
@@ -4318,92 +4330,155 @@
       </w:r>
       <w:bookmarkEnd w:id="3"/>
       <w:bookmarkEnd w:id="4"/>
+      <w:bookmarkEnd w:id="5"/>
+    </w:p>
+    <w:p>
+      <w:pPr>
+        <w:pStyle w:val="FlietextersterAbsatz"/>
+      </w:pPr>
+      <w:r>
+        <w:t xml:space="preserve">Im Rahmen dieser Arbeit gilt es zu evaluieren, ob die SAP Cloud Platform (SAP CP) in der Lage ist, </w:t>
+      </w:r>
+      <w:r>
+        <w:t xml:space="preserve">energiewirtschaftliche </w:t>
+      </w:r>
+      <w:r>
+        <w:t xml:space="preserve">Individualprogrammierungen aus dem </w:t>
+      </w:r>
+      <w:r>
+        <w:t xml:space="preserve">System zur Planung von Unternehmensressourcen </w:t>
+      </w:r>
+      <w:r>
+        <w:rPr>
+          <w:i/>
+        </w:rPr>
+        <w:t>SAP ERP Central Component (ECC)</w:t>
+      </w:r>
+      <w:r>
+        <w:t xml:space="preserve"> 6.0</w:t>
+      </w:r>
+      <w:r>
+        <w:t xml:space="preserve">, </w:t>
+      </w:r>
+      <w:r>
+        <w:t>als SAP-Fiori-Anwendungen</w:t>
+      </w:r>
+      <w:r>
+        <w:t xml:space="preserve"> abzubilden. Hierfür sei ein Beispiel auszuwählen und </w:t>
+      </w:r>
+      <w:r>
+        <w:t>umzusetzen</w:t>
+      </w:r>
+      <w:r>
+        <w:t xml:space="preserve"> und </w:t>
+      </w:r>
+      <w:r>
+        <w:t xml:space="preserve">daran </w:t>
+      </w:r>
+      <w:r>
+        <w:t>zu prüfen, ob diese</w:t>
+      </w:r>
+      <w:r>
+        <w:t>s</w:t>
+      </w:r>
+      <w:r>
+        <w:t xml:space="preserve"> </w:t>
+      </w:r>
+      <w:r>
+        <w:t>nach einmaliger Implementierung</w:t>
+      </w:r>
+      <w:r>
+        <w:t xml:space="preserve"> für alle </w:t>
+      </w:r>
+      <w:r>
+        <w:t>Energieversorger</w:t>
+      </w:r>
+      <w:r>
+        <w:t xml:space="preserve"> gleichermaßen nutzba</w:t>
+      </w:r>
+      <w:r>
+        <w:t>r ist. In einem solchen Fall</w:t>
+      </w:r>
+      <w:r>
+        <w:t xml:space="preserve"> erwartet </w:t>
+      </w:r>
+      <w:r>
+        <w:t>das Unternehmen Arvato Systems Perdata GmbH (</w:t>
+      </w:r>
+      <w:r>
+        <w:t>ASP</w:t>
+      </w:r>
+      <w:r>
+        <w:t>)</w:t>
+      </w:r>
+      <w:r>
+        <w:t xml:space="preserve"> zukünftig eine drastische Verringerung der Wartungskosten für die Eigenentwicklung. </w:t>
+      </w:r>
+      <w:r>
+        <w:t>Untersucht</w:t>
+      </w:r>
+      <w:r>
+        <w:t xml:space="preserve"> wird </w:t>
+      </w:r>
+      <w:r>
+        <w:t>auch, ob</w:t>
+      </w:r>
+      <w:r>
+        <w:t xml:space="preserve"> die SAP Cloud Platform </w:t>
+      </w:r>
+      <w:r>
+        <w:t>für die Entwicklung des Beispiels einen Mehrwert im Vergleich zur Entwicklung ohne die SAP Cloud Platform darstellt</w:t>
+      </w:r>
+      <w:r>
+        <w:t>.</w:t>
+      </w:r>
+    </w:p>
+    <w:p>
+      <w:pPr>
+        <w:pStyle w:val="Flietext"/>
+      </w:pPr>
+      <w:r>
+        <w:t xml:space="preserve">Die Arvato Systems GmbH ist Teil der Arvato AG und als solche auch Teil des Bertelsmann Konzerns mit Hauptsitz in Gütersloh. Sie konzentriert </w:t>
+      </w:r>
+      <w:r>
+        <w:t>sich auf Dienstleistungen im IT-</w:t>
+      </w:r>
+      <w:r>
+        <w:t xml:space="preserve">Sektor. </w:t>
+      </w:r>
       <w:bookmarkEnd w:id="6"/>
-    </w:p>
-    <w:p>
-      <w:pPr>
-        <w:pStyle w:val="FlietextersterAbsatz"/>
-      </w:pPr>
-      <w:r>
-        <w:t xml:space="preserve">Im Rahmen dieser Arbeit gilt es zu evaluieren, ob die SAP Cloud Platform (SAP CP) in der Lage ist, </w:t>
-      </w:r>
-      <w:r>
-        <w:t xml:space="preserve">energiewirtschaftliche </w:t>
-      </w:r>
-      <w:r>
-        <w:t>Individualprogrammierungen aus dem ECC</w:t>
-      </w:r>
-      <w:r>
-        <w:t>, welche ohne User Exit programmiert wurden,</w:t>
-      </w:r>
-      <w:r>
-        <w:t xml:space="preserve"> als SAP-Fiori-Anwendungen</w:t>
-      </w:r>
-      <w:r>
-        <w:t xml:space="preserve"> abzubilden. Hierfür sei ein Beispiel auszuwählen und </w:t>
-      </w:r>
-      <w:r>
-        <w:t>umzusetzen</w:t>
-      </w:r>
-      <w:r>
-        <w:t xml:space="preserve"> und </w:t>
-      </w:r>
-      <w:r>
-        <w:t xml:space="preserve">daran </w:t>
-      </w:r>
-      <w:r>
-        <w:t>zu prüfen, ob diese</w:t>
-      </w:r>
-      <w:r>
-        <w:t>s</w:t>
-      </w:r>
-      <w:r>
-        <w:t xml:space="preserve"> </w:t>
-      </w:r>
-      <w:r>
-        <w:t>nach einmaliger Implementierung</w:t>
-      </w:r>
-      <w:r>
-        <w:t xml:space="preserve"> für alle </w:t>
-      </w:r>
-      <w:r>
-        <w:t>Energieversorger</w:t>
-      </w:r>
-      <w:r>
-        <w:t xml:space="preserve"> gleichermaßen nutzba</w:t>
-      </w:r>
-      <w:r>
-        <w:t>r ist. In einem solchen Fall</w:t>
-      </w:r>
-      <w:r>
-        <w:t xml:space="preserve"> erwartet </w:t>
-      </w:r>
-      <w:r>
-        <w:t>das Unternehmen Arvato Systems Perdata GmbH (</w:t>
+      <w:r>
+        <w:t>D</w:t>
+      </w:r>
+      <w:r>
+        <w:t xml:space="preserve">ie Geschäftseinheit </w:t>
       </w:r>
       <w:r>
         <w:t>ASP</w:t>
       </w:r>
       <w:r>
-        <w:t>)</w:t>
-      </w:r>
-      <w:r>
-        <w:t xml:space="preserve"> zukünftig eine drastische Verringerung der Wartungskosten für die Eigenentwicklung. </w:t>
-      </w:r>
-      <w:r>
-        <w:t>Untersucht</w:t>
-      </w:r>
-      <w:r>
-        <w:t xml:space="preserve"> wird </w:t>
-      </w:r>
-      <w:r>
-        <w:t>auch, ob</w:t>
-      </w:r>
-      <w:r>
-        <w:t xml:space="preserve"> die SAP Cloud Platform </w:t>
-      </w:r>
-      <w:r>
-        <w:t>für die Entwicklung des Beispiels einen Mehrwert im Vergleich zur Entwicklung ohne die SAP Cloud Platform darstellt</w:t>
+        <w:t xml:space="preserve">, unter </w:t>
+      </w:r>
+      <w:r>
+        <w:t>anderem am Standort Leipzig, hat sich</w:t>
+      </w:r>
+      <w:r>
+        <w:t xml:space="preserve"> insbesondere auf Dienstleitungen für Unternehmen der Ver- und Entsorgungswirtschaft spezialisiert. Dabei entwickelt ASP mit rund 300 Mitarbeitern individuelle IT-Lösungen, welche exakt auf die Bedürfn</w:t>
+      </w:r>
+      <w:r>
+        <w:t>isse des Kunden abgestimmt sind. D</w:t>
+      </w:r>
+      <w:r>
+        <w:t>ie Kernkompetenz</w:t>
+      </w:r>
+      <w:r>
+        <w:t xml:space="preserve"> liegt</w:t>
+      </w:r>
+      <w:r>
+        <w:t xml:space="preserve"> besonders bei der Planung, Bereitstellung und im Betrieb </w:t>
+      </w:r>
+      <w:r>
+        <w:t>von SAP-basierten Systemen</w:t>
       </w:r>
       <w:r>
         <w:t>.</w:t>
@@ -4412,59 +4487,9 @@
     <w:p>
       <w:pPr>
         <w:pStyle w:val="Flietext"/>
-      </w:pPr>
-      <w:r>
-        <w:t xml:space="preserve">Die Arvato Systems GmbH ist Teil der Arvato AG und als solche auch Teil des Bertelsmann Konzerns mit Hauptsitz in Gütersloh. Sie konzentriert </w:t>
-      </w:r>
-      <w:r>
-        <w:t>sich auf Dienstleistungen im IT-</w:t>
-      </w:r>
-      <w:r>
-        <w:t xml:space="preserve">Sektor. </w:t>
-      </w:r>
-      <w:bookmarkEnd w:id="5"/>
-      <w:r>
-        <w:t>D</w:t>
-      </w:r>
-      <w:r>
-        <w:t xml:space="preserve">ie Geschäftseinheit </w:t>
-      </w:r>
-      <w:r>
-        <w:t>ASP</w:t>
-      </w:r>
-      <w:r>
-        <w:t xml:space="preserve">, unter </w:t>
-      </w:r>
-      <w:r>
-        <w:t>anderem am Standort Leipzig, hat sich</w:t>
-      </w:r>
-      <w:r>
-        <w:t xml:space="preserve"> insbesondere auf Dienstleitungen für Unternehmen der Ver- und Entsorgungswirtschaft spezialisiert. Dabei entwickelt ASP mit rund 300 Mitarbeitern individuelle IT-Lösungen, welche exakt auf die Bedürfn</w:t>
-      </w:r>
-      <w:r>
-        <w:t>isse des Kunden abgestimmt sind. D</w:t>
-      </w:r>
-      <w:r>
-        <w:t>ie Kernkompetenz</w:t>
-      </w:r>
-      <w:r>
-        <w:t xml:space="preserve"> liegt</w:t>
-      </w:r>
-      <w:r>
-        <w:t xml:space="preserve"> besonders bei der Planung, Bereitstellung und im Betrieb </w:t>
-      </w:r>
-      <w:r>
-        <w:t>von SAP-basierten Systemen</w:t>
-      </w:r>
-      <w:r>
-        <w:t>.</w:t>
-      </w:r>
-    </w:p>
-    <w:p>
-      <w:pPr>
-        <w:pStyle w:val="Flietext"/>
         <w:rPr>
           <w:rStyle w:val="ZitatZchn"/>
+          <w:i w:val="0"/>
         </w:rPr>
       </w:pPr>
       <w:r>
@@ -4663,12 +4688,54 @@
         </w:rPr>
         <w:t>“</w:t>
       </w:r>
+      <w:r>
+        <w:rPr>
+          <w:rStyle w:val="ZitatZchn"/>
+        </w:rPr>
+        <w:t xml:space="preserve"> </w:t>
+      </w:r>
+      <w:r>
+        <w:rPr>
+          <w:rStyle w:val="ZitatZchn"/>
+          <w:i w:val="0"/>
+        </w:rPr>
+        <w:t>Für die Erweiterung von Tabellen</w:t>
+      </w:r>
+      <w:r>
+        <w:rPr>
+          <w:rStyle w:val="ZitatZchn"/>
+          <w:i w:val="0"/>
+        </w:rPr>
+        <w:t>, welche auch in der Businesslogik beachte</w:t>
+      </w:r>
+      <w:r>
+        <w:rPr>
+          <w:rStyle w:val="ZitatZchn"/>
+          <w:i w:val="0"/>
+        </w:rPr>
+        <w:t>t werden, stehen so genannte Customizing(CI)-</w:t>
+      </w:r>
+      <w:r>
+        <w:rPr>
+          <w:rStyle w:val="ZitatZchn"/>
+          <w:i w:val="0"/>
+        </w:rPr>
+        <w:t>Includes zur Verfügung</w:t>
+      </w:r>
+      <w:r>
+        <w:rPr>
+          <w:rStyle w:val="ZitatZchn"/>
+          <w:i w:val="0"/>
+        </w:rPr>
+        <w:t>.</w:t>
+      </w:r>
     </w:p>
     <w:p>
       <w:pPr>
         <w:pStyle w:val="Flietext"/>
       </w:pPr>
       <w:r>
+        <w:lastRenderedPageBreak/>
         <w:t xml:space="preserve">Die Möglichkeit der </w:t>
       </w:r>
       <w:r>
@@ -4729,11 +4796,7 @@
         <w:t>Aktualisierungen</w:t>
       </w:r>
       <w:r>
-        <w:t xml:space="preserve"> durch den Hersteller </w:t>
-      </w:r>
-      <w:r>
-        <w:lastRenderedPageBreak/>
-        <w:t>einhergeht</w:t>
+        <w:t xml:space="preserve"> durch den Hersteller einhergeht</w:t>
       </w:r>
       <w:sdt>
         <w:sdtPr>
@@ -4915,6 +4978,24 @@
       <w:r>
         <w:t>.</w:t>
       </w:r>
+      <w:r>
+        <w:t xml:space="preserve"> </w:t>
+      </w:r>
+      <w:r>
+        <w:t>Im SAP Produkt Multichannel Foundation for Utilities and Public Sector (MCF), einer Erweiterung für Energiever</w:t>
+      </w:r>
+      <w:r>
+        <w:t xml:space="preserve">sorger und öffentliche Behörden, sind beispielsweise von SAP keine User Exits vorgesehen </w:t>
+      </w:r>
+      <w:r>
+        <w:rPr>
+          <w:highlight w:val="yellow"/>
+        </w:rPr>
+        <w:t>(hab ich so bei dir verstanden, André?)</w:t>
+      </w:r>
+      <w:r>
+        <w:t>.</w:t>
+      </w:r>
     </w:p>
     <w:p>
       <w:pPr>
@@ -5233,7 +5314,11 @@
         <w:t xml:space="preserve">form </w:t>
       </w:r>
       <w:r>
-        <w:t>mit vielfältigen Möglichkeiten. Unter anderem können dort die Fiori-Oberflächen erweitert und angepasst werden</w:t>
+        <w:t>mit vielfältigen Möglichkeiten. Unter anderem können dort die Fiori-</w:t>
+      </w:r>
+      <w:r>
+        <w:lastRenderedPageBreak/>
+        <w:t>Oberflächen erweitert und angepasst werden</w:t>
       </w:r>
       <w:sdt>
         <w:sdtPr>
@@ -5266,17 +5351,8 @@
       <w:bookmarkStart w:id="8" w:name="_Ref491447307"/>
       <w:bookmarkStart w:id="9" w:name="_Toc512245434"/>
       <w:bookmarkStart w:id="10" w:name="_Toc512808534"/>
-    </w:p>
-    <w:p>
-      <w:pPr>
-        <w:spacing w:line="276" w:lineRule="auto"/>
-        <w:jc w:val="left"/>
-        <w:rPr>
-          <w:noProof/>
-        </w:rPr>
-      </w:pPr>
-      <w:r>
-        <w:br w:type="page"/>
+      <w:r>
+        <w:t xml:space="preserve"> ASP steht aktuell vor der Aufgabe, Ihren Kunden, den Energieversorgern, den Umstieg auf moderne SAP-Systeme, wie S/4 HANA zu ermöglichen und dabei die Kosten, so gering wie möglich zu halten. Daher ist eine Prüfung der Machbarkeit der oben definierten Aufgabe von großer Bedeutung für ASP.</w:t>
       </w:r>
     </w:p>
     <w:p>
@@ -5285,7 +5361,6 @@
       </w:pPr>
       <w:bookmarkStart w:id="11" w:name="_Toc513920651"/>
       <w:r>
-        <w:lastRenderedPageBreak/>
         <w:t>Thesen</w:t>
       </w:r>
       <w:bookmarkEnd w:id="7"/>
@@ -8679,6 +8754,9 @@
         <w:pStyle w:val="Flietext"/>
       </w:pPr>
       <w:r>
+        <w:rPr>
+          <w:highlight w:val="yellow"/>
+        </w:rPr>
         <w:t>UI Theme Designer</w:t>
       </w:r>
     </w:p>
@@ -9287,6 +9365,7 @@
           <w:id w:val="754630216"/>
           <w:citation/>
         </w:sdtPr>
+        <w:sdtEndPr/>
         <w:sdtContent>
           <w:r>
             <w:fldChar w:fldCharType="begin"/>
@@ -9694,7 +9773,10 @@
         <w:t>Zugangss</w:t>
       </w:r>
       <w:r>
-        <w:t>erver veröffentlicht werden und in Webanwendungen angesprochen werden können. In Kapitel</w:t>
+        <w:t>erver veröffentlicht</w:t>
+      </w:r>
+      <w:r>
+        <w:t xml:space="preserve"> und in Webanwendungen angesprochen werden können. In Kapitel</w:t>
       </w:r>
       <w:r>
         <w:t xml:space="preserve"> </w:t>
@@ -9729,6 +9811,29 @@
       <w:r>
         <w:t xml:space="preserve"> und dessen Veröffentlichung erläutert.</w:t>
       </w:r>
+      <w:r>
+        <w:t xml:space="preserve"> OData-Dienste für Versorgungsunternehmen werden nicht standardmäßig in SAP-ECC-Systemen ausgeliefert, sondern können, wie in diesem Fall, Teil von erweiternden SAP-Produkten sein. </w:t>
+      </w:r>
+      <w:r>
+        <w:t>SAP Multichannel Foundation for Utilities and Public Sector</w:t>
+      </w:r>
+      <w:r>
+        <w:t xml:space="preserve"> (MCF)</w:t>
+      </w:r>
+      <w:r>
+        <w:t xml:space="preserve"> gibt Versorgungsunternehmen und öffentlichen </w:t>
+      </w:r>
+      <w:r>
+        <w:t>Behörden die Möglichkeit Self-Service-Portale für ihre Kunden zur Verfügung zu stellen. Kunden eines Energieversorgers können in einer solchen Webanwendung unter anderem Ihre Stammdaten einsehen und ändern oder ihren selbstabgelesenen Zählerstand eintragen. Seit es die so genannten intelligenten Stromzähler (Smart Meter) gibt, kann dem Kunden in einem Selbstbedienungsportal auch der aktuelle Verbrauch und eine entsprechende Verbrauchsvorhersage angezeigt werden. Dies stellt einen erheblichen Mehrwert dar. Bei dem Selbstbedienungsportal handelt es sich in der Regel um eine Webanwendung, welche ihre Daten mit Hilfe von OData-Diensten aus dem Backend bezieht. SAP MCF bringt daher ei</w:t>
+      </w:r>
+      <w:r>
+        <w:t xml:space="preserve">ne eigenen OData-Bibliothek mit, welche im </w:t>
+      </w:r>
+    </w:p>
+    <w:p>
+      <w:pPr>
+        <w:pStyle w:val="Flietext"/>
+      </w:pPr>
     </w:p>
     <w:p>
       <w:pPr>
@@ -10115,10 +10220,7 @@
         <w:fldChar w:fldCharType="begin"/>
       </w:r>
       <w:r>
-        <w:instrText xml:space="preserve"> SEQ </w:instrText>
-      </w:r>
-      <w:r>
-        <w:instrText xml:space="preserve">Abbildung \* ARABIC </w:instrText>
+        <w:instrText xml:space="preserve"> SEQ Abbildung \* ARABIC </w:instrText>
       </w:r>
       <w:r>
         <w:fldChar w:fldCharType="separate"/>
@@ -10395,7 +10497,13 @@
         <w:rPr>
           <w:highlight w:val="yellow"/>
         </w:rPr>
-        <w:t>SAPUI5 ist MVP-basiert</w:t>
+        <w:t>SAPUI5 ist MVC</w:t>
+      </w:r>
+      <w:r>
+        <w:rPr>
+          <w:highlight w:val="yellow"/>
+        </w:rPr>
+        <w:t>-basiert</w:t>
       </w:r>
       <w:r>
         <w:rPr>
@@ -10411,8 +10519,8 @@
           <w:id w:val="1313064194"/>
           <w:citation/>
         </w:sdtPr>
+        <w:sdtEndPr/>
         <w:sdtContent>
-          <w:bookmarkStart w:id="76" w:name="_GoBack"/>
           <w:r>
             <w:rPr>
               <w:highlight w:val="yellow"/>
@@ -10443,7 +10551,6 @@
             </w:rPr>
             <w:fldChar w:fldCharType="end"/>
           </w:r>
-          <w:bookmarkEnd w:id="76"/>
         </w:sdtContent>
       </w:sdt>
       <w:r>
@@ -10464,12 +10571,7 @@
     </w:p>
     <w:p>
       <w:pPr>
-        <w:pStyle w:val="FlietextersterAbsatz"/>
-      </w:pPr>
-    </w:p>
-    <w:p>
-      <w:pPr>
-        <w:pStyle w:val="FlietextersterAbsatz"/>
+        <w:pStyle w:val="Flietext"/>
       </w:pPr>
       <w:r>
         <w:t>Die Abfrage</w:t>
@@ -10804,9 +10906,20 @@
     </w:p>
     <w:p>
       <w:pPr>
+        <w:pStyle w:val="Flietext"/>
+      </w:pPr>
+      <w:r>
+        <w:rPr>
+          <w:highlight w:val="yellow"/>
+        </w:rPr>
+        <w:t>Wahl des App-Templates</w:t>
+      </w:r>
+    </w:p>
+    <w:p>
+      <w:pPr>
         <w:pStyle w:val="berschrift2"/>
       </w:pPr>
-      <w:bookmarkStart w:id="77" w:name="_Toc513920664"/>
+      <w:bookmarkStart w:id="76" w:name="_Toc513920664"/>
       <w:r>
         <w:t xml:space="preserve">Verfügbarkeit </w:t>
       </w:r>
@@ -10816,7 +10929,7 @@
       <w:r>
         <w:t>von Standardfunktionen</w:t>
       </w:r>
-      <w:bookmarkEnd w:id="77"/>
+      <w:bookmarkEnd w:id="76"/>
     </w:p>
     <w:p>
       <w:pPr>
@@ -11236,7 +11349,7 @@
                                 <w:sz w:val="24"/>
                               </w:rPr>
                             </w:pPr>
-                            <w:bookmarkStart w:id="78" w:name="_Toc513920563"/>
+                            <w:bookmarkStart w:id="77" w:name="_Toc513920563"/>
                             <w:r>
                               <w:t xml:space="preserve">Abbildung </w:t>
                             </w:r>
@@ -11262,15 +11375,9 @@
                               <w:fldChar w:fldCharType="end"/>
                             </w:r>
                             <w:r>
-                              <w:t>: Bildschir</w:t>
+                              <w:t>: Bildschirmaufnahme der Filterung von SAP-Fiori-Anwendungen</w:t>
                             </w:r>
-                            <w:r>
-                              <w:t>maufnahme der Filterung von SAP-Fiori-</w:t>
-                            </w:r>
-                            <w:r>
-                              <w:t>Anwendungen</w:t>
-                            </w:r>
-                            <w:bookmarkEnd w:id="78"/>
+                            <w:bookmarkEnd w:id="77"/>
                           </w:p>
                         </w:txbxContent>
                       </wps:txbx>
@@ -11306,41 +11413,22 @@
                           <w:sz w:val="24"/>
                         </w:rPr>
                       </w:pPr>
-                      <w:bookmarkStart w:id="79" w:name="_Toc513920563"/>
+                      <w:bookmarkStart w:id="78" w:name="_Toc513920563"/>
                       <w:r>
                         <w:t xml:space="preserve">Abbildung </w:t>
                       </w:r>
+                      <w:fldSimple w:instr=" SEQ Abbildung \* ARABIC ">
+                        <w:r>
+                          <w:rPr>
+                            <w:noProof/>
+                          </w:rPr>
+                          <w:t>9</w:t>
+                        </w:r>
+                      </w:fldSimple>
                       <w:r>
-                        <w:fldChar w:fldCharType="begin"/>
+                        <w:t>: Bildschirmaufnahme der Filterung von SAP-Fiori-Anwendungen</w:t>
                       </w:r>
-                      <w:r>
-                        <w:instrText xml:space="preserve"> SEQ Abbildung \* ARABIC </w:instrText>
-                      </w:r>
-                      <w:r>
-                        <w:fldChar w:fldCharType="separate"/>
-                      </w:r>
-                      <w:r>
-                        <w:rPr>
-                          <w:noProof/>
-                        </w:rPr>
-                        <w:t>9</w:t>
-                      </w:r>
-                      <w:r>
-                        <w:rPr>
-                          <w:noProof/>
-                        </w:rPr>
-                        <w:fldChar w:fldCharType="end"/>
-                      </w:r>
-                      <w:r>
-                        <w:t>: Bildschir</w:t>
-                      </w:r>
-                      <w:r>
-                        <w:t>maufnahme der Filterung von SAP-Fiori-</w:t>
-                      </w:r>
-                      <w:r>
-                        <w:t>Anwendungen</w:t>
-                      </w:r>
-                      <w:bookmarkEnd w:id="79"/>
+                      <w:bookmarkEnd w:id="78"/>
                     </w:p>
                   </w:txbxContent>
                 </v:textbox>
@@ -11458,8 +11546,8 @@
       <w:r>
         <w:t xml:space="preserve">Weil keine passende Standardanwendung gefunden werden konnte, </w:t>
       </w:r>
-      <w:bookmarkStart w:id="80" w:name="_Toc512245447"/>
-      <w:bookmarkStart w:id="81" w:name="_Toc512808547"/>
+      <w:bookmarkStart w:id="78" w:name="_Toc512245447"/>
+      <w:bookmarkStart w:id="79" w:name="_Toc512808547"/>
       <w:r>
         <w:t>ist im Rahmen dieser Arbeit eine eigene</w:t>
       </w:r>
@@ -11560,19 +11648,19 @@
       <w:pPr>
         <w:pStyle w:val="berschrift2"/>
       </w:pPr>
-      <w:bookmarkStart w:id="82" w:name="_Toc513920665"/>
+      <w:bookmarkStart w:id="80" w:name="_Toc513920665"/>
       <w:r>
         <w:t>Architektu</w:t>
       </w:r>
       <w:r>
         <w:t>r</w:t>
       </w:r>
+      <w:bookmarkEnd w:id="78"/>
+      <w:bookmarkEnd w:id="79"/>
+      <w:r>
+        <w:t xml:space="preserve"> der eigenen Anwendung</w:t>
+      </w:r>
       <w:bookmarkEnd w:id="80"/>
-      <w:bookmarkEnd w:id="81"/>
-      <w:r>
-        <w:t xml:space="preserve"> der eigenen Anwendung</w:t>
-      </w:r>
-      <w:bookmarkEnd w:id="82"/>
     </w:p>
     <w:p>
       <w:pPr>
@@ -11620,26 +11708,6 @@
       </w:r>
       <w:r>
         <w:t xml:space="preserve"> beziehen, welcher im Frontend-Server veröffentlicht wird und Daten aus dem Backend-System liefert.</w:t>
-      </w:r>
-    </w:p>
-    <w:p>
-      <w:pPr>
-        <w:pStyle w:val="Flietext"/>
-      </w:pPr>
-      <w:r>
-        <w:t xml:space="preserve">OData-Dienste für Versorgungsunternehmen werden nicht standardmäßig in SAP-ECC-Systemen ausgeliefert, sondern können, wie in diesem Fall, Teil von erweiternden SAP-Produkten sein. </w:t>
-      </w:r>
-      <w:r>
-        <w:t>SAP Multichannel Foundation for Utilities and Public Sector</w:t>
-      </w:r>
-      <w:r>
-        <w:t xml:space="preserve"> (MCF)</w:t>
-      </w:r>
-      <w:r>
-        <w:t xml:space="preserve"> gibt Versorgungsunternehmen und öffentlichen </w:t>
-      </w:r>
-      <w:r>
-        <w:t>Behörden die Möglichkeit Self-Service-Portale für ihre Kunden zur Verfügung zu stellen. Kunden eines Energieversorgers können in einer solchen Webanwendung unter anderem Ihre Stammdaten einsehen und ändern oder ihren selbstabgelesenen Zählerstand eintragen. Seit es die so genannten intelligenten Stromzähler (Smart Meter) gibt, kann dem Kunden in einem Selbstbedienungsportal auch der aktuelle Verbrauch und eine entsprechende Verbrauchsvorhersage angezeigt werden. Dies stellt einen erheblichen Mehrwert dar. Bei dem Selbstbedienungsportal handelt es sich in der Regel um eine Webanwendung, welche ihre Daten mit Hilfe von OData-Diensten aus dem Backend bezieht. SAP MCF bringt daher eine eigenen OData-Bibliothek mit.</w:t>
       </w:r>
     </w:p>
     <w:p>
@@ -11767,8 +11835,8 @@
           <w:sz w:val="24"/>
         </w:rPr>
       </w:pPr>
-      <w:bookmarkStart w:id="83" w:name="_Ref513571324"/>
-      <w:bookmarkStart w:id="84" w:name="_Toc513920564"/>
+      <w:bookmarkStart w:id="81" w:name="_Ref513571324"/>
+      <w:bookmarkStart w:id="82" w:name="_Toc513920564"/>
       <w:r>
         <w:t xml:space="preserve">Abbildung </w:t>
       </w:r>
@@ -11793,18 +11861,17 @@
         </w:rPr>
         <w:fldChar w:fldCharType="end"/>
       </w:r>
-      <w:bookmarkEnd w:id="83"/>
+      <w:bookmarkEnd w:id="81"/>
       <w:r>
         <w:t>: Übersicht über die mögliche Architektur von Fiori-Applikationen</w:t>
       </w:r>
-      <w:bookmarkEnd w:id="84"/>
+      <w:bookmarkEnd w:id="82"/>
     </w:p>
     <w:p>
       <w:pPr>
         <w:pStyle w:val="Flietext"/>
       </w:pPr>
       <w:r>
-        <w:lastRenderedPageBreak/>
         <w:t>Ebenso wäre es möglich, an Stelle des separaten Zugangsservers einen direkt auf dem Backend-Server installierten Zugangsserver zu verwenden (</w:t>
       </w:r>
       <w:r>
@@ -11951,7 +12018,11 @@
         <w:t xml:space="preserve"> Er </w:t>
       </w:r>
       <w:r>
-        <w:t>ist eine Anpassung des SAP-Standard-Dienstes ERP_UTILITIES_UMC</w:t>
+        <w:t xml:space="preserve">ist eine </w:t>
+      </w:r>
+      <w:r>
+        <w:lastRenderedPageBreak/>
+        <w:t>Anpassung des SAP-Standard-Dienstes ERP_UTILITIES_UMC</w:t>
       </w:r>
       <w:r>
         <w:t xml:space="preserve"> aus der OData-Bibliothek in SAP MCF</w:t>
@@ -11964,11 +12035,11 @@
       <w:pPr>
         <w:pStyle w:val="berschrift2"/>
       </w:pPr>
-      <w:bookmarkStart w:id="85" w:name="_Toc513920666"/>
+      <w:bookmarkStart w:id="83" w:name="_Toc513920666"/>
       <w:r>
         <w:t>Sicherheit und Datenschutz</w:t>
       </w:r>
-      <w:bookmarkEnd w:id="85"/>
+      <w:bookmarkEnd w:id="83"/>
     </w:p>
     <w:p>
       <w:pPr>
@@ -12080,7 +12151,6 @@
           <w:sz w:val="18"/>
           <w:szCs w:val="18"/>
         </w:rPr>
-        <w:lastRenderedPageBreak/>
         <w:t>AWS gibt Selbstverpflichtungserklärung ab</w:t>
       </w:r>
     </w:p>
@@ -12181,7 +12251,16 @@
           <w:szCs w:val="18"/>
           <w:lang w:val="en-US"/>
         </w:rPr>
-        <w:t xml:space="preserve">, you must not collect, process, store, or transmit any personal data using your trial account. Therefore, do not use the context attributes of the Feedback Service client API to collect personal data such as user ID and user name. </w:t>
+        <w:t xml:space="preserve">, you must not collect, process, store, or transmit any personal data using your trial account. Therefore, </w:t>
+      </w:r>
+      <w:r>
+        <w:rPr>
+          <w:sz w:val="18"/>
+          <w:szCs w:val="18"/>
+          <w:lang w:val="en-US"/>
+        </w:rPr>
+        <w:lastRenderedPageBreak/>
+        <w:t xml:space="preserve">do not use the context attributes of the Feedback Service client API to collect personal data such as user ID and user name. </w:t>
       </w:r>
       <w:r>
         <w:rPr>
@@ -12214,25 +12293,25 @@
       <w:pPr>
         <w:pStyle w:val="berschrift2"/>
       </w:pPr>
-      <w:bookmarkStart w:id="86" w:name="_Toc512245448"/>
-      <w:bookmarkStart w:id="87" w:name="_Toc512808548"/>
-      <w:bookmarkStart w:id="88" w:name="_Toc513920667"/>
+      <w:bookmarkStart w:id="84" w:name="_Toc513920667"/>
+      <w:bookmarkStart w:id="85" w:name="_Toc512245448"/>
+      <w:bookmarkStart w:id="86" w:name="_Toc512808548"/>
       <w:r>
         <w:t>Kriterienkatalog der Anwendung (Muss, soll, kann)</w:t>
       </w:r>
-      <w:bookmarkEnd w:id="88"/>
+      <w:bookmarkEnd w:id="84"/>
     </w:p>
     <w:p>
       <w:pPr>
         <w:pStyle w:val="berschrift2"/>
       </w:pPr>
-      <w:bookmarkStart w:id="89" w:name="_Toc513920668"/>
+      <w:bookmarkStart w:id="87" w:name="_Toc513920668"/>
       <w:r>
         <w:t>Evaluierungskriterien</w:t>
       </w:r>
+      <w:bookmarkEnd w:id="85"/>
       <w:bookmarkEnd w:id="86"/>
       <w:bookmarkEnd w:id="87"/>
-      <w:bookmarkEnd w:id="89"/>
     </w:p>
     <w:p>
       <w:pPr>
@@ -12365,7 +12444,6 @@
         <w:rPr>
           <w:lang w:val="en-US"/>
         </w:rPr>
-        <w:lastRenderedPageBreak/>
         <w:t>Alle Services au seiner Hand</w:t>
       </w:r>
     </w:p>
@@ -12426,16 +12504,16 @@
       <w:pPr>
         <w:pStyle w:val="berschrift1"/>
       </w:pPr>
-      <w:bookmarkStart w:id="90" w:name="_Toc512245449"/>
-      <w:bookmarkStart w:id="91" w:name="_Toc512808549"/>
-      <w:bookmarkStart w:id="92" w:name="_Toc513920669"/>
+      <w:bookmarkStart w:id="88" w:name="_Toc512245449"/>
+      <w:bookmarkStart w:id="89" w:name="_Toc512808549"/>
+      <w:bookmarkStart w:id="90" w:name="_Toc513920669"/>
       <w:r>
         <w:lastRenderedPageBreak/>
         <w:t>Evaluierung der SAP Cloud Platform</w:t>
       </w:r>
+      <w:bookmarkEnd w:id="88"/>
+      <w:bookmarkEnd w:id="89"/>
       <w:bookmarkEnd w:id="90"/>
-      <w:bookmarkEnd w:id="91"/>
-      <w:bookmarkEnd w:id="92"/>
     </w:p>
     <w:p>
       <w:pPr>
@@ -12454,27 +12532,27 @@
       <w:pPr>
         <w:pStyle w:val="berschrift2"/>
       </w:pPr>
-      <w:bookmarkStart w:id="93" w:name="_Toc512245450"/>
-      <w:bookmarkStart w:id="94" w:name="_Toc512808550"/>
-      <w:bookmarkStart w:id="95" w:name="_Toc513920670"/>
+      <w:bookmarkStart w:id="91" w:name="_Toc512245450"/>
+      <w:bookmarkStart w:id="92" w:name="_Toc512808550"/>
+      <w:bookmarkStart w:id="93" w:name="_Toc513920670"/>
       <w:r>
         <w:t>Umsetzung der Webanwendung</w:t>
       </w:r>
+      <w:bookmarkEnd w:id="91"/>
+      <w:bookmarkEnd w:id="92"/>
       <w:bookmarkEnd w:id="93"/>
+    </w:p>
+    <w:p>
+      <w:pPr>
+        <w:pStyle w:val="berschrift3"/>
+      </w:pPr>
+      <w:bookmarkStart w:id="94" w:name="_Toc513920671"/>
+      <w:bookmarkStart w:id="95" w:name="_Ref512765775"/>
+      <w:bookmarkStart w:id="96" w:name="_Toc512808551"/>
+      <w:r>
+        <w:t>Entwicklungsumgebung</w:t>
+      </w:r>
       <w:bookmarkEnd w:id="94"/>
-      <w:bookmarkEnd w:id="95"/>
-    </w:p>
-    <w:p>
-      <w:pPr>
-        <w:pStyle w:val="berschrift3"/>
-      </w:pPr>
-      <w:bookmarkStart w:id="96" w:name="_Ref512765775"/>
-      <w:bookmarkStart w:id="97" w:name="_Toc512808551"/>
-      <w:bookmarkStart w:id="98" w:name="_Toc513920671"/>
-      <w:r>
-        <w:t>Entwicklungsumgebung</w:t>
-      </w:r>
-      <w:bookmarkEnd w:id="98"/>
     </w:p>
     <w:p>
       <w:pPr>
@@ -12668,13 +12746,13 @@
       <w:pPr>
         <w:pStyle w:val="berschrift3"/>
       </w:pPr>
-      <w:bookmarkStart w:id="99" w:name="_Toc513920672"/>
+      <w:bookmarkStart w:id="97" w:name="_Toc513920672"/>
       <w:r>
         <w:t>Verbindung zwischen SAP Backend und SAP Cloud Platform</w:t>
       </w:r>
+      <w:bookmarkEnd w:id="95"/>
       <w:bookmarkEnd w:id="96"/>
       <w:bookmarkEnd w:id="97"/>
-      <w:bookmarkEnd w:id="99"/>
     </w:p>
     <w:p>
       <w:pPr>
@@ -12907,7 +12985,7 @@
       <w:pPr>
         <w:pStyle w:val="BeschriftungvonAbbildungenetcBA-Format"/>
       </w:pPr>
-      <w:bookmarkStart w:id="100" w:name="_Toc513920565"/>
+      <w:bookmarkStart w:id="98" w:name="_Toc513920565"/>
       <w:r>
         <w:t xml:space="preserve">Abbildung </w:t>
       </w:r>
@@ -12962,7 +13040,7 @@
           </w:r>
         </w:sdtContent>
       </w:sdt>
-      <w:bookmarkEnd w:id="100"/>
+      <w:bookmarkEnd w:id="98"/>
     </w:p>
     <w:p>
       <w:pPr>
@@ -13019,7 +13097,7 @@
       <w:pPr>
         <w:pStyle w:val="BeschriftungvonAbbildungenetcBA-Format"/>
       </w:pPr>
-      <w:bookmarkStart w:id="101" w:name="_Toc513920566"/>
+      <w:bookmarkStart w:id="99" w:name="_Toc513920566"/>
       <w:r>
         <w:t xml:space="preserve">Abbildung </w:t>
       </w:r>
@@ -13074,7 +13152,7 @@
           </w:r>
         </w:sdtContent>
       </w:sdt>
-      <w:bookmarkEnd w:id="101"/>
+      <w:bookmarkEnd w:id="99"/>
     </w:p>
     <w:p>
       <w:pPr>
@@ -13154,7 +13232,7 @@
           </wp:inline>
         </w:drawing>
       </w:r>
-      <w:bookmarkStart w:id="102" w:name="_Toc512808577"/>
+      <w:bookmarkStart w:id="100" w:name="_Toc512808577"/>
     </w:p>
     <w:p>
       <w:pPr>
@@ -13163,7 +13241,7 @@
           <w:sz w:val="24"/>
         </w:rPr>
       </w:pPr>
-      <w:bookmarkStart w:id="103" w:name="_Toc513920567"/>
+      <w:bookmarkStart w:id="101" w:name="_Toc513920567"/>
       <w:r>
         <w:t xml:space="preserve">Abbildung </w:t>
       </w:r>
@@ -13200,7 +13278,7 @@
       <w:r>
         <w:t xml:space="preserve"> </w:t>
       </w:r>
-      <w:bookmarkEnd w:id="102"/>
+      <w:bookmarkEnd w:id="100"/>
       <w:sdt>
         <w:sdtPr>
           <w:id w:val="-1621141259"/>
@@ -13237,7 +13315,7 @@
           </w:r>
         </w:sdtContent>
       </w:sdt>
-      <w:bookmarkEnd w:id="103"/>
+      <w:bookmarkEnd w:id="101"/>
     </w:p>
     <w:p>
       <w:pPr>
@@ -13270,19 +13348,19 @@
       <w:pPr>
         <w:pStyle w:val="berschrift3"/>
       </w:pPr>
-      <w:bookmarkStart w:id="104" w:name="_Ref513320570"/>
-      <w:bookmarkStart w:id="105" w:name="_Ref513320580"/>
-      <w:bookmarkStart w:id="106" w:name="_Toc512808552"/>
-      <w:bookmarkStart w:id="107" w:name="_Toc513920673"/>
+      <w:bookmarkStart w:id="102" w:name="_Ref513320570"/>
+      <w:bookmarkStart w:id="103" w:name="_Ref513320580"/>
+      <w:bookmarkStart w:id="104" w:name="_Toc513920673"/>
+      <w:bookmarkStart w:id="105" w:name="_Toc512808552"/>
       <w:r>
         <w:t>Einrichten eines OData-Dienstes</w:t>
       </w:r>
       <w:r>
         <w:t xml:space="preserve"> (dessen Nutzung)</w:t>
       </w:r>
+      <w:bookmarkEnd w:id="102"/>
+      <w:bookmarkEnd w:id="103"/>
       <w:bookmarkEnd w:id="104"/>
-      <w:bookmarkEnd w:id="105"/>
-      <w:bookmarkEnd w:id="107"/>
     </w:p>
     <w:p>
       <w:pPr>
@@ -13308,11 +13386,11 @@
       <w:pPr>
         <w:pStyle w:val="berschrift3"/>
       </w:pPr>
-      <w:bookmarkStart w:id="108" w:name="_Toc513920674"/>
+      <w:bookmarkStart w:id="106" w:name="_Toc513920674"/>
       <w:r>
         <w:t>Authorisierung – Sicherheit</w:t>
       </w:r>
-      <w:bookmarkEnd w:id="108"/>
+      <w:bookmarkEnd w:id="106"/>
     </w:p>
     <w:p>
       <w:pPr>
@@ -13503,15 +13581,15 @@
       <w:pPr>
         <w:pStyle w:val="berschrift3"/>
       </w:pPr>
-      <w:bookmarkStart w:id="109" w:name="_Toc513920675"/>
+      <w:bookmarkStart w:id="107" w:name="_Toc513920675"/>
       <w:r>
         <w:t xml:space="preserve">Oberfläche - </w:t>
       </w:r>
       <w:r>
         <w:t>User Experience</w:t>
       </w:r>
-      <w:bookmarkEnd w:id="106"/>
-      <w:bookmarkEnd w:id="109"/>
+      <w:bookmarkEnd w:id="105"/>
+      <w:bookmarkEnd w:id="107"/>
     </w:p>
     <w:p>
       <w:pPr>
@@ -13541,6 +13619,21 @@
       </w:pPr>
       <w:r>
         <w:t>Fragen: Welche Arten von Apps können entwickelt werden?</w:t>
+      </w:r>
+    </w:p>
+    <w:p>
+      <w:pPr>
+        <w:pStyle w:val="Listenabsatz"/>
+        <w:numPr>
+          <w:ilvl w:val="0"/>
+          <w:numId w:val="5"/>
+        </w:numPr>
+      </w:pPr>
+      <w:r>
+        <w:t>Master-Detail-App: Wenn man Ober</w:t>
+      </w:r>
+      <w:r>
+        <w:t>objekt hat, welchem mehrere Unterobjekte zugeordnet sind, z.B. zur Verwaltung von Kundenverträgen</w:t>
       </w:r>
     </w:p>
     <w:p>
@@ -13656,7 +13749,7 @@
           <w:lang w:val="en-US"/>
         </w:rPr>
       </w:pPr>
-      <w:bookmarkStart w:id="110" w:name="_Toc513920676"/>
+      <w:bookmarkStart w:id="108" w:name="_Toc513920676"/>
       <w:r>
         <w:rPr>
           <w:shd w:val="clear" w:color="auto" w:fill="FFFFFF"/>
@@ -13664,43 +13757,43 @@
         </w:rPr>
         <w:t>Deployment der App</w:t>
       </w:r>
+      <w:bookmarkEnd w:id="108"/>
+    </w:p>
+    <w:p>
+      <w:pPr>
+        <w:pStyle w:val="Flietext"/>
+      </w:pPr>
+      <w:r>
+        <w:t>Wie kriegt der Kunde die App?</w:t>
+      </w:r>
+    </w:p>
+    <w:p>
+      <w:pPr>
+        <w:pStyle w:val="Flietext"/>
+      </w:pPr>
+      <w:r>
+        <w:t>Fiori-Launchpad. Login mit ALM-Daten oder mit Cloud Platform Konto? Was muss der Kunde haben?</w:t>
+      </w:r>
+    </w:p>
+    <w:p>
+      <w:pPr>
+        <w:pStyle w:val="berschrift2"/>
+      </w:pPr>
+      <w:bookmarkStart w:id="109" w:name="_Toc513920677"/>
+      <w:r>
+        <w:t>Vergleich von Services mit bisherigen SAP Produkten</w:t>
+      </w:r>
+      <w:bookmarkEnd w:id="109"/>
+    </w:p>
+    <w:p>
+      <w:pPr>
+        <w:pStyle w:val="berschrift3"/>
+      </w:pPr>
+      <w:bookmarkStart w:id="110" w:name="_Toc513920678"/>
+      <w:r>
+        <w:t>SAP Gateway Hub – ODATA Provisioning</w:t>
+      </w:r>
       <w:bookmarkEnd w:id="110"/>
-    </w:p>
-    <w:p>
-      <w:pPr>
-        <w:pStyle w:val="Flietext"/>
-      </w:pPr>
-      <w:r>
-        <w:t>Wie kriegt der Kunde die App?</w:t>
-      </w:r>
-    </w:p>
-    <w:p>
-      <w:pPr>
-        <w:pStyle w:val="Flietext"/>
-      </w:pPr>
-      <w:r>
-        <w:t>Fiori-Launchpad. Login mit ALM-Daten oder mit Cloud Platform Konto? Was muss der Kunde haben?</w:t>
-      </w:r>
-    </w:p>
-    <w:p>
-      <w:pPr>
-        <w:pStyle w:val="berschrift2"/>
-      </w:pPr>
-      <w:bookmarkStart w:id="111" w:name="_Toc513920677"/>
-      <w:r>
-        <w:t>Vergleich von Services mit bisherigen SAP Produkten</w:t>
-      </w:r>
-      <w:bookmarkEnd w:id="111"/>
-    </w:p>
-    <w:p>
-      <w:pPr>
-        <w:pStyle w:val="berschrift3"/>
-      </w:pPr>
-      <w:bookmarkStart w:id="112" w:name="_Toc513920678"/>
-      <w:r>
-        <w:t>SAP Gateway Hub – ODATA Provisioning</w:t>
-      </w:r>
-      <w:bookmarkEnd w:id="112"/>
     </w:p>
     <w:p>
       <w:pPr>
@@ -13808,11 +13901,11 @@
       <w:pPr>
         <w:pStyle w:val="berschrift3"/>
       </w:pPr>
-      <w:bookmarkStart w:id="113" w:name="_Toc513920679"/>
+      <w:bookmarkStart w:id="111" w:name="_Toc513920679"/>
       <w:r>
         <w:t>SAP Mobile Platform – SAP CP, mobile services</w:t>
       </w:r>
-      <w:bookmarkEnd w:id="113"/>
+      <w:bookmarkEnd w:id="111"/>
     </w:p>
     <w:p>
       <w:pPr>
@@ -13831,7 +13924,15 @@
           <w:shd w:val="clear" w:color="auto" w:fill="FFFFFF"/>
           <w:lang w:val="en-US"/>
         </w:rPr>
-        <w:t>HANA Cloud Platform Mobile Services (HCPms) is a real time Mobile-as-a-service (Maas) offering on top of SAP HCP and it shares some source-code baselines with SMP 3.0 on-premise. Interesting part is, mobile apps written with SMP 3.0 OData SDK can run on both HCPms and SMP 3.0 on-premise.</w:t>
+        <w:t xml:space="preserve">HANA Cloud Platform Mobile Services (HCPms) is a real time Mobile-as-a-service (Maas) offering on top of SAP HCP and it shares some source-code baselines with SMP </w:t>
+      </w:r>
+      <w:r>
+        <w:rPr>
+          <w:shd w:val="clear" w:color="auto" w:fill="FFFFFF"/>
+          <w:lang w:val="en-US"/>
+        </w:rPr>
+        <w:lastRenderedPageBreak/>
+        <w:t>3.0 on-premise. Interesting part is, mobile apps written with SMP 3.0 OData SDK can run on both HCPms and SMP 3.0 on-premise.</w:t>
       </w:r>
       <w:r>
         <w:rPr>
@@ -13913,7 +14014,6 @@
           <w:shd w:val="clear" w:color="auto" w:fill="FFFFFF"/>
           <w:lang w:val="sv-SE"/>
         </w:rPr>
-        <w:lastRenderedPageBreak/>
         <w:t xml:space="preserve">SMP </w:t>
       </w:r>
       <w:hyperlink r:id="rId36" w:history="1">
@@ -14352,47 +14452,101 @@
           <w:lang w:val="en-US"/>
         </w:rPr>
       </w:pPr>
-      <w:bookmarkStart w:id="114" w:name="_Toc513920680"/>
+      <w:bookmarkStart w:id="112" w:name="_Toc513920680"/>
       <w:r>
         <w:rPr>
           <w:lang w:val="en-US"/>
         </w:rPr>
         <w:t>SAP Multichannel Foundation vs. SCP Portal</w:t>
       </w:r>
+      <w:bookmarkEnd w:id="112"/>
+    </w:p>
+    <w:p>
+      <w:pPr>
+        <w:pStyle w:val="Flietext"/>
+      </w:pPr>
+      <w:r>
+        <w:t xml:space="preserve">MCF bietet Utility-spezifische </w:t>
+      </w:r>
+      <w:r>
+        <w:t>OData-Dienste</w:t>
+      </w:r>
+      <w:r>
+        <w:t xml:space="preserve"> in einer Library an --&gt; SCP lässt Utility-Bezug noch vermissen</w:t>
+      </w:r>
+    </w:p>
+    <w:p>
+      <w:pPr>
+        <w:pStyle w:val="berschrift2"/>
+      </w:pPr>
+      <w:bookmarkStart w:id="113" w:name="_Toc512245451"/>
+      <w:bookmarkStart w:id="114" w:name="_Toc512808553"/>
+      <w:bookmarkStart w:id="115" w:name="_Toc513920681"/>
+      <w:r>
+        <w:t>Einschätzung der SAP Cloud Platform</w:t>
+      </w:r>
+      <w:bookmarkEnd w:id="113"/>
       <w:bookmarkEnd w:id="114"/>
+      <w:bookmarkEnd w:id="115"/>
     </w:p>
     <w:p>
       <w:pPr>
         <w:pStyle w:val="Flietext"/>
       </w:pPr>
-      <w:r>
-        <w:t xml:space="preserve">MCF bietet Utility-spezifische </w:t>
-      </w:r>
-      <w:r>
-        <w:t>OData-Dienste</w:t>
-      </w:r>
-      <w:r>
-        <w:t xml:space="preserve"> in einer Library an --&gt; SCP lässt Utility-Bezug noch vermissen</w:t>
-      </w:r>
-    </w:p>
-    <w:p>
-      <w:pPr>
-        <w:pStyle w:val="berschrift2"/>
-      </w:pPr>
-      <w:bookmarkStart w:id="115" w:name="_Toc512245451"/>
-      <w:bookmarkStart w:id="116" w:name="_Toc512808553"/>
-      <w:bookmarkStart w:id="117" w:name="_Toc513920681"/>
-      <w:r>
-        <w:t>Einschätzung der SAP Cloud Platform</w:t>
-      </w:r>
-      <w:bookmarkEnd w:id="115"/>
+    </w:p>
+    <w:p>
+      <w:pPr>
+        <w:pStyle w:val="Flietext"/>
+      </w:pPr>
+    </w:p>
+    <w:p>
+      <w:pPr>
+        <w:pStyle w:val="berschrift3"/>
+      </w:pPr>
+      <w:r>
+        <w:br w:type="page"/>
+      </w:r>
+    </w:p>
+    <w:p>
+      <w:pPr>
+        <w:pStyle w:val="berschrift1"/>
+      </w:pPr>
+      <w:bookmarkStart w:id="116" w:name="_Toc512245452"/>
+      <w:bookmarkStart w:id="117" w:name="_Toc512808554"/>
+      <w:bookmarkStart w:id="118" w:name="_Toc513920682"/>
+      <w:r>
+        <w:lastRenderedPageBreak/>
+        <w:t>Fazit</w:t>
+      </w:r>
+      <w:r>
+        <w:t xml:space="preserve"> und Ausblick</w:t>
+      </w:r>
       <w:bookmarkEnd w:id="116"/>
       <w:bookmarkEnd w:id="117"/>
+      <w:bookmarkEnd w:id="118"/>
+    </w:p>
+    <w:p>
+      <w:pPr>
+        <w:pStyle w:val="berschrift2"/>
+      </w:pPr>
+      <w:bookmarkStart w:id="119" w:name="_Toc513920683"/>
+      <w:r>
+        <w:t>Fazit</w:t>
+      </w:r>
+      <w:bookmarkEnd w:id="119"/>
     </w:p>
     <w:p>
       <w:pPr>
         <w:pStyle w:val="Flietext"/>
       </w:pPr>
+      <w:bookmarkStart w:id="120" w:name="_Ref491744556"/>
+      <w:r>
+        <w:t>Auswertung der</w:t>
+      </w:r>
+      <w:r>
+        <w:t xml:space="preserve"> Thesen</w:t>
+      </w:r>
+      <w:bookmarkEnd w:id="120"/>
     </w:p>
     <w:p>
       <w:pPr>
@@ -14403,114 +14557,82 @@
       <w:pPr>
         <w:pStyle w:val="berschrift3"/>
       </w:pPr>
-      <w:r>
-        <w:br w:type="page"/>
-      </w:r>
-    </w:p>
-    <w:p>
-      <w:pPr>
-        <w:pStyle w:val="berschrift1"/>
-      </w:pPr>
-      <w:bookmarkStart w:id="118" w:name="_Toc512245452"/>
-      <w:bookmarkStart w:id="119" w:name="_Toc512808554"/>
-      <w:bookmarkStart w:id="120" w:name="_Toc513920682"/>
-      <w:r>
-        <w:lastRenderedPageBreak/>
-        <w:t>Fazit</w:t>
-      </w:r>
-      <w:r>
-        <w:t xml:space="preserve"> und Ausblick</w:t>
-      </w:r>
-      <w:bookmarkEnd w:id="118"/>
-      <w:bookmarkEnd w:id="119"/>
-      <w:bookmarkEnd w:id="120"/>
+      <w:bookmarkStart w:id="121" w:name="_Toc512245454"/>
+      <w:bookmarkStart w:id="122" w:name="_Toc512808556"/>
+      <w:bookmarkStart w:id="123" w:name="_Toc513920684"/>
+      <w:r>
+        <w:t>Probleme</w:t>
+      </w:r>
+      <w:bookmarkEnd w:id="121"/>
+      <w:bookmarkEnd w:id="122"/>
+      <w:bookmarkEnd w:id="123"/>
+    </w:p>
+    <w:p>
+      <w:pPr>
+        <w:pStyle w:val="Flietext"/>
+      </w:pPr>
+      <w:r>
+        <w:rPr>
+          <w:b/>
+        </w:rPr>
+        <w:t>Begrifflichkeiten</w:t>
+      </w:r>
+      <w:r>
+        <w:t xml:space="preserve"> bei SAP, ständiger Wandel des Produkts, da dieses modular weiterentwickelt wird, während ich recherchiere. Heute gibt es noch keine passende App, morgen könnte es eine geben.</w:t>
+      </w:r>
+    </w:p>
+    <w:p>
+      <w:pPr>
+        <w:pStyle w:val="Flietext"/>
+      </w:pPr>
+      <w:r>
+        <w:rPr>
+          <w:b/>
+        </w:rPr>
+        <w:t>Zugänge</w:t>
+      </w:r>
+      <w:r>
+        <w:t>, welche benötigt werden um die Recherchen für diese Arbeit zu erle</w:t>
+      </w:r>
+      <w:r>
+        <w:t>digen sind schwer zu beschaffen. Es gibt viele Testsysteme, die jedoch meist nicht die ausreichenden Rechte aufweisen.</w:t>
+      </w:r>
+    </w:p>
+    <w:p>
+      <w:pPr>
+        <w:pStyle w:val="Flietext"/>
+        <w:rPr>
+          <w:b/>
+        </w:rPr>
+      </w:pPr>
+      <w:r>
+        <w:rPr>
+          <w:b/>
+        </w:rPr>
+        <w:t>Führende Nullen</w:t>
+      </w:r>
+      <w:r>
+        <w:t>, welche</w:t>
+      </w:r>
+      <w:r>
+        <w:t xml:space="preserve"> in der Fiori App bei der Abfrage nicht berücksichtigt werden.</w:t>
+      </w:r>
+      <w:bookmarkStart w:id="124" w:name="_GoBack"/>
+      <w:bookmarkEnd w:id="124"/>
     </w:p>
     <w:p>
       <w:pPr>
         <w:pStyle w:val="berschrift2"/>
       </w:pPr>
-      <w:bookmarkStart w:id="121" w:name="_Toc513920683"/>
-      <w:r>
-        <w:t>Fazit</w:t>
-      </w:r>
-      <w:bookmarkEnd w:id="121"/>
-    </w:p>
-    <w:p>
-      <w:pPr>
-        <w:pStyle w:val="Flietext"/>
-      </w:pPr>
-      <w:bookmarkStart w:id="122" w:name="_Ref491744556"/>
-      <w:r>
-        <w:t>Auswertung der</w:t>
-      </w:r>
-      <w:r>
-        <w:t xml:space="preserve"> Thesen</w:t>
-      </w:r>
-      <w:bookmarkEnd w:id="122"/>
-    </w:p>
-    <w:p>
-      <w:pPr>
-        <w:pStyle w:val="Flietext"/>
-      </w:pPr>
-    </w:p>
-    <w:p>
-      <w:pPr>
-        <w:pStyle w:val="berschrift3"/>
-      </w:pPr>
-      <w:bookmarkStart w:id="123" w:name="_Toc512245454"/>
-      <w:bookmarkStart w:id="124" w:name="_Toc512808556"/>
-      <w:bookmarkStart w:id="125" w:name="_Toc513920684"/>
-      <w:r>
-        <w:t>Probleme</w:t>
-      </w:r>
-      <w:bookmarkEnd w:id="123"/>
-      <w:bookmarkEnd w:id="124"/>
+      <w:bookmarkStart w:id="125" w:name="_Toc512245455"/>
+      <w:bookmarkStart w:id="126" w:name="_Toc512808557"/>
+      <w:bookmarkStart w:id="127" w:name="_Toc513920685"/>
+      <w:r>
+        <w:t>Ausblick</w:t>
+      </w:r>
       <w:bookmarkEnd w:id="125"/>
-    </w:p>
-    <w:p>
-      <w:pPr>
-        <w:pStyle w:val="Flietext"/>
-      </w:pPr>
-      <w:r>
-        <w:rPr>
-          <w:b/>
-        </w:rPr>
-        <w:t>Begrifflichkeiten</w:t>
-      </w:r>
-      <w:r>
-        <w:t xml:space="preserve"> bei SAP, ständiger Wandel des Produkts, da dieses modular weiterentwickelt wird, während ich recherchiere. Heute gibt es noch keine passende App, morgen könnte es eine geben.</w:t>
-      </w:r>
-    </w:p>
-    <w:p>
-      <w:pPr>
-        <w:pStyle w:val="Flietext"/>
-      </w:pPr>
-      <w:r>
-        <w:rPr>
-          <w:b/>
-        </w:rPr>
-        <w:t>Zugänge</w:t>
-      </w:r>
-      <w:r>
-        <w:t>, welche benötigt werden um die Recherchen für diese Arbeit zu erle</w:t>
-      </w:r>
-      <w:r>
-        <w:t>digen sind schwer zu beschaffen. Es gibt viele Testsysteme, die jedoch meist nicht die ausreichenden Rechte aufweisen.</w:t>
-      </w:r>
-    </w:p>
-    <w:p>
-      <w:pPr>
-        <w:pStyle w:val="berschrift2"/>
-      </w:pPr>
-      <w:bookmarkStart w:id="126" w:name="_Toc512245455"/>
-      <w:bookmarkStart w:id="127" w:name="_Toc512808557"/>
-      <w:bookmarkStart w:id="128" w:name="_Toc513920685"/>
-      <w:r>
-        <w:t>Ausblick</w:t>
-      </w:r>
       <w:bookmarkEnd w:id="126"/>
       <w:bookmarkEnd w:id="127"/>
-      <w:bookmarkEnd w:id="128"/>
     </w:p>
     <w:p>
       <w:pPr>
@@ -14552,16 +14674,16 @@
       <w:pPr>
         <w:pStyle w:val="berschrift1"/>
       </w:pPr>
-      <w:bookmarkStart w:id="129" w:name="_Toc512245456"/>
-      <w:bookmarkStart w:id="130" w:name="_Toc512808558"/>
-      <w:bookmarkStart w:id="131" w:name="_Toc513920686"/>
+      <w:bookmarkStart w:id="128" w:name="_Toc512245456"/>
+      <w:bookmarkStart w:id="129" w:name="_Toc512808558"/>
+      <w:bookmarkStart w:id="130" w:name="_Toc513920686"/>
       <w:r>
         <w:lastRenderedPageBreak/>
         <w:t>Abkürzungsverzeichnis</w:t>
       </w:r>
+      <w:bookmarkEnd w:id="128"/>
       <w:bookmarkEnd w:id="129"/>
       <w:bookmarkEnd w:id="130"/>
-      <w:bookmarkEnd w:id="131"/>
     </w:p>
     <w:tbl>
       <w:tblPr>
@@ -14885,9 +15007,9 @@
       <w:pPr>
         <w:pStyle w:val="berschrift1"/>
       </w:pPr>
-      <w:bookmarkStart w:id="132" w:name="_Toc512245457"/>
-      <w:bookmarkStart w:id="133" w:name="_Toc512808559"/>
-      <w:bookmarkStart w:id="134" w:name="_Toc513920687"/>
+      <w:bookmarkStart w:id="131" w:name="_Toc512245457"/>
+      <w:bookmarkStart w:id="132" w:name="_Toc512808559"/>
+      <w:bookmarkStart w:id="133" w:name="_Toc513920687"/>
       <w:r>
         <w:lastRenderedPageBreak/>
         <w:t>Abbil</w:t>
@@ -14895,9 +15017,9 @@
       <w:r>
         <w:t>dungsverzeichnis</w:t>
       </w:r>
+      <w:bookmarkEnd w:id="131"/>
       <w:bookmarkEnd w:id="132"/>
       <w:bookmarkEnd w:id="133"/>
-      <w:bookmarkEnd w:id="134"/>
     </w:p>
     <w:p>
       <w:pPr>
@@ -16056,15 +16178,15 @@
       <w:pPr>
         <w:pStyle w:val="berschrift1"/>
       </w:pPr>
-      <w:bookmarkStart w:id="135" w:name="_Toc512245458"/>
-      <w:bookmarkStart w:id="136" w:name="_Toc512808560"/>
-      <w:bookmarkStart w:id="137" w:name="_Toc513920688"/>
+      <w:bookmarkStart w:id="134" w:name="_Toc512245458"/>
+      <w:bookmarkStart w:id="135" w:name="_Toc512808560"/>
+      <w:bookmarkStart w:id="136" w:name="_Toc513920688"/>
       <w:r>
         <w:t>Tabellenverzeichnis</w:t>
       </w:r>
+      <w:bookmarkEnd w:id="134"/>
       <w:bookmarkEnd w:id="135"/>
       <w:bookmarkEnd w:id="136"/>
-      <w:bookmarkEnd w:id="137"/>
     </w:p>
     <w:p>
       <w:pPr>
@@ -16129,16 +16251,16 @@
       <w:pPr>
         <w:pStyle w:val="berschrift1"/>
       </w:pPr>
-      <w:bookmarkStart w:id="138" w:name="_Toc512245459"/>
-      <w:bookmarkStart w:id="139" w:name="_Toc512808561"/>
-      <w:bookmarkStart w:id="140" w:name="_Toc513920689"/>
+      <w:bookmarkStart w:id="137" w:name="_Toc512245459"/>
+      <w:bookmarkStart w:id="138" w:name="_Toc512808561"/>
+      <w:bookmarkStart w:id="139" w:name="_Toc513920689"/>
       <w:r>
         <w:lastRenderedPageBreak/>
         <w:t>Literaturverzeichnis</w:t>
       </w:r>
+      <w:bookmarkEnd w:id="137"/>
       <w:bookmarkEnd w:id="138"/>
       <w:bookmarkEnd w:id="139"/>
-      <w:bookmarkEnd w:id="140"/>
     </w:p>
     <w:p>
       <w:pPr>
@@ -18437,33 +18559,33 @@
       <w:pPr>
         <w:pStyle w:val="berschrift1"/>
       </w:pPr>
-      <w:bookmarkStart w:id="141" w:name="_Toc512245460"/>
-      <w:bookmarkStart w:id="142" w:name="_Toc512808562"/>
+      <w:bookmarkStart w:id="140" w:name="_Toc512245460"/>
+      <w:bookmarkStart w:id="141" w:name="_Toc512808562"/>
+      <w:bookmarkStart w:id="142" w:name="_Toc513920690"/>
       <w:bookmarkStart w:id="143" w:name="_Ref430010625"/>
-      <w:bookmarkStart w:id="144" w:name="_Toc513920690"/>
       <w:r>
         <w:lastRenderedPageBreak/>
         <w:t>Anhang</w:t>
       </w:r>
+      <w:bookmarkEnd w:id="140"/>
       <w:bookmarkEnd w:id="141"/>
       <w:bookmarkEnd w:id="142"/>
+    </w:p>
+    <w:p>
+      <w:pPr>
+        <w:pStyle w:val="berschrift2"/>
+      </w:pPr>
+      <w:bookmarkStart w:id="144" w:name="_Ref508289104"/>
+      <w:bookmarkStart w:id="145" w:name="_Toc512245461"/>
+      <w:bookmarkStart w:id="146" w:name="_Toc512808563"/>
+      <w:bookmarkStart w:id="147" w:name="_Toc513920691"/>
+      <w:r>
+        <w:t>Übersicht über die Konzernstruktur</w:t>
+      </w:r>
       <w:bookmarkEnd w:id="144"/>
-    </w:p>
-    <w:p>
-      <w:pPr>
-        <w:pStyle w:val="berschrift2"/>
-      </w:pPr>
-      <w:bookmarkStart w:id="145" w:name="_Ref508289104"/>
-      <w:bookmarkStart w:id="146" w:name="_Toc512245461"/>
-      <w:bookmarkStart w:id="147" w:name="_Toc512808563"/>
-      <w:bookmarkStart w:id="148" w:name="_Toc513920691"/>
-      <w:r>
-        <w:t>Übersicht über die Konzernstruktur</w:t>
-      </w:r>
       <w:bookmarkEnd w:id="145"/>
       <w:bookmarkEnd w:id="146"/>
       <w:bookmarkEnd w:id="147"/>
-      <w:bookmarkEnd w:id="148"/>
     </w:p>
     <w:p>
       <w:pPr>
@@ -18583,16 +18705,16 @@
       <w:pPr>
         <w:pStyle w:val="berschrift2"/>
       </w:pPr>
-      <w:bookmarkStart w:id="149" w:name="_Toc512245462"/>
-      <w:bookmarkStart w:id="150" w:name="_Toc512808564"/>
-      <w:bookmarkStart w:id="151" w:name="_Toc513920692"/>
+      <w:bookmarkStart w:id="148" w:name="_Toc512245462"/>
+      <w:bookmarkStart w:id="149" w:name="_Toc512808564"/>
+      <w:bookmarkStart w:id="150" w:name="_Toc513920692"/>
       <w:r>
         <w:lastRenderedPageBreak/>
         <w:t>Versionen des SAP ERP</w:t>
       </w:r>
+      <w:bookmarkEnd w:id="148"/>
       <w:bookmarkEnd w:id="149"/>
       <w:bookmarkEnd w:id="150"/>
-      <w:bookmarkEnd w:id="151"/>
     </w:p>
     <w:p>
       <w:pPr>
@@ -18812,14 +18934,14 @@
       <w:pPr>
         <w:pStyle w:val="berschrift2"/>
       </w:pPr>
-      <w:bookmarkStart w:id="152" w:name="_Toc512245463"/>
-      <w:bookmarkStart w:id="153" w:name="_Toc512808565"/>
-      <w:bookmarkStart w:id="154" w:name="_Toc513920693"/>
+      <w:bookmarkStart w:id="151" w:name="_Toc512245463"/>
+      <w:bookmarkStart w:id="152" w:name="_Toc512808565"/>
+      <w:bookmarkStart w:id="153" w:name="_Toc513920693"/>
       <w:r>
         <w:lastRenderedPageBreak/>
         <w:t xml:space="preserve">Überblick über Cloud Computing </w:t>
       </w:r>
-      <w:bookmarkStart w:id="155" w:name="_Ref511304439"/>
+      <w:bookmarkStart w:id="154" w:name="_Ref511304439"/>
       <w:sdt>
         <w:sdtPr>
           <w:id w:val="191805233"/>
@@ -18847,10 +18969,10 @@
           </w:r>
         </w:sdtContent>
       </w:sdt>
+      <w:bookmarkEnd w:id="151"/>
       <w:bookmarkEnd w:id="152"/>
       <w:bookmarkEnd w:id="153"/>
       <w:bookmarkEnd w:id="154"/>
-      <w:bookmarkEnd w:id="155"/>
     </w:p>
     <w:p>
       <w:pPr>
@@ -18918,7 +19040,7 @@
           </wp:inline>
         </w:drawing>
       </w:r>
-      <w:bookmarkStart w:id="156" w:name="_Ref513024549"/>
+      <w:bookmarkStart w:id="155" w:name="_Ref513024549"/>
       <w:r>
         <w:rPr>
           <w14:scene3d>
@@ -18935,8 +19057,8 @@
       <w:pPr>
         <w:pStyle w:val="berschrift2"/>
       </w:pPr>
-      <w:bookmarkStart w:id="157" w:name="_Ref513024679"/>
-      <w:bookmarkStart w:id="158" w:name="_Toc513920694"/>
+      <w:bookmarkStart w:id="156" w:name="_Ref513024679"/>
+      <w:bookmarkStart w:id="157" w:name="_Toc513920694"/>
       <w:r>
         <w:rPr>
           <w14:scene3d>
@@ -18949,9 +19071,9 @@
         <w:lastRenderedPageBreak/>
         <w:t>SAP Support-Chat</w:t>
       </w:r>
+      <w:bookmarkEnd w:id="155"/>
       <w:bookmarkEnd w:id="156"/>
       <w:bookmarkEnd w:id="157"/>
-      <w:bookmarkEnd w:id="158"/>
     </w:p>
     <w:p>
       <w:pPr>
@@ -19463,8 +19585,8 @@
       <w:pPr>
         <w:pStyle w:val="berschrift2"/>
       </w:pPr>
-      <w:bookmarkStart w:id="159" w:name="_Toc512808567"/>
-      <w:bookmarkStart w:id="160" w:name="_Toc513920695"/>
+      <w:bookmarkStart w:id="158" w:name="_Toc512808567"/>
+      <w:bookmarkStart w:id="159" w:name="_Toc513920695"/>
       <w:r>
         <w:rPr>
           <w14:scene3d>
@@ -19551,8 +19673,8 @@
           </w:r>
         </w:sdtContent>
       </w:sdt>
+      <w:bookmarkEnd w:id="158"/>
       <w:bookmarkEnd w:id="159"/>
-      <w:bookmarkEnd w:id="160"/>
     </w:p>
     <w:p>
       <w:pPr>
@@ -19627,16 +19749,16 @@
       <w:pPr>
         <w:pStyle w:val="berschrift1"/>
       </w:pPr>
-      <w:bookmarkStart w:id="161" w:name="_Toc512245464"/>
-      <w:bookmarkStart w:id="162" w:name="_Toc512808568"/>
-      <w:bookmarkStart w:id="163" w:name="_Toc513920696"/>
+      <w:bookmarkStart w:id="160" w:name="_Toc512245464"/>
+      <w:bookmarkStart w:id="161" w:name="_Toc512808568"/>
+      <w:bookmarkStart w:id="162" w:name="_Toc513920696"/>
       <w:r>
         <w:lastRenderedPageBreak/>
         <w:t>Selbstständigkeitserklärung</w:t>
       </w:r>
+      <w:bookmarkEnd w:id="160"/>
       <w:bookmarkEnd w:id="161"/>
       <w:bookmarkEnd w:id="162"/>
-      <w:bookmarkEnd w:id="163"/>
     </w:p>
     <w:p>
       <w:pPr>
@@ -19710,7 +19832,7 @@
         <w:fldChar w:fldCharType="separate"/>
       </w:r>
       <w:r>
-        <w:t>12.05.2018</w:t>
+        <w:t>22.05.2018</w:t>
       </w:r>
       <w:r>
         <w:fldChar w:fldCharType="end"/>
@@ -19796,16 +19918,16 @@
       <w:pPr>
         <w:pStyle w:val="berschrift1"/>
       </w:pPr>
-      <w:bookmarkStart w:id="164" w:name="_Toc512245465"/>
-      <w:bookmarkStart w:id="165" w:name="_Toc512808569"/>
-      <w:bookmarkStart w:id="166" w:name="_Toc513920697"/>
+      <w:bookmarkStart w:id="163" w:name="_Toc512245465"/>
+      <w:bookmarkStart w:id="164" w:name="_Toc512808569"/>
+      <w:bookmarkStart w:id="165" w:name="_Toc513920697"/>
       <w:r>
         <w:lastRenderedPageBreak/>
         <w:t>Textbausteine</w:t>
       </w:r>
+      <w:bookmarkEnd w:id="163"/>
       <w:bookmarkEnd w:id="164"/>
       <w:bookmarkEnd w:id="165"/>
-      <w:bookmarkEnd w:id="166"/>
     </w:p>
     <w:p>
       <w:pPr>
@@ -20052,9 +20174,9 @@
                                 <w:sz w:val="24"/>
                               </w:rPr>
                             </w:pPr>
-                            <w:bookmarkStart w:id="167" w:name="_Toc512245471"/>
-                            <w:bookmarkStart w:id="168" w:name="_Toc512808578"/>
-                            <w:bookmarkStart w:id="169" w:name="_Toc513920568"/>
+                            <w:bookmarkStart w:id="166" w:name="_Toc512245471"/>
+                            <w:bookmarkStart w:id="167" w:name="_Toc512808578"/>
+                            <w:bookmarkStart w:id="168" w:name="_Toc513920568"/>
                             <w:r>
                               <w:t xml:space="preserve">Abbildung </w:t>
                             </w:r>
@@ -20088,9 +20210,9 @@
                               </w:rPr>
                               <w:t xml:space="preserve"> des ERP bei SAP</w:t>
                             </w:r>
+                            <w:bookmarkEnd w:id="166"/>
                             <w:bookmarkEnd w:id="167"/>
                             <w:bookmarkEnd w:id="168"/>
-                            <w:bookmarkEnd w:id="169"/>
                           </w:p>
                         </w:txbxContent>
                       </wps:txbx>
@@ -20125,27 +20247,14 @@
                       <w:r>
                         <w:t xml:space="preserve">Abbildung </w:t>
                       </w:r>
-                      <w:r>
-                        <w:fldChar w:fldCharType="begin"/>
-                      </w:r>
-                      <w:r>
-                        <w:instrText xml:space="preserve"> SEQ Abbildung \* ARABIC </w:instrText>
-                      </w:r>
-                      <w:r>
-                        <w:fldChar w:fldCharType="separate"/>
-                      </w:r>
-                      <w:r>
-                        <w:rPr>
-                          <w:noProof/>
-                        </w:rPr>
-                        <w:t>14</w:t>
-                      </w:r>
-                      <w:r>
-                        <w:rPr>
-                          <w:noProof/>
-                        </w:rPr>
-                        <w:fldChar w:fldCharType="end"/>
-                      </w:r>
+                      <w:fldSimple w:instr=" SEQ Abbildung \* ARABIC ">
+                        <w:r>
+                          <w:rPr>
+                            <w:noProof/>
+                          </w:rPr>
+                          <w:t>14</w:t>
+                        </w:r>
+                      </w:fldSimple>
                       <w:r>
                         <w:t>: Geschichte</w:t>
                       </w:r>
@@ -20369,11 +20478,11 @@
           <w:bottom w:val="single" w:sz="12" w:space="1" w:color="auto"/>
         </w:pBdr>
       </w:pPr>
-      <w:bookmarkStart w:id="173" w:name="_Ref511039209"/>
-      <w:bookmarkStart w:id="174" w:name="_Ref511039196"/>
-      <w:bookmarkStart w:id="175" w:name="_Toc512245472"/>
-      <w:bookmarkStart w:id="176" w:name="_Toc512808579"/>
-      <w:bookmarkStart w:id="177" w:name="_Toc513920569"/>
+      <w:bookmarkStart w:id="169" w:name="_Ref511039209"/>
+      <w:bookmarkStart w:id="170" w:name="_Ref511039196"/>
+      <w:bookmarkStart w:id="171" w:name="_Toc512245472"/>
+      <w:bookmarkStart w:id="172" w:name="_Toc512808579"/>
+      <w:bookmarkStart w:id="173" w:name="_Toc513920569"/>
       <w:r>
         <w:t xml:space="preserve">Abbildung </w:t>
       </w:r>
@@ -20398,14 +20507,14 @@
         </w:rPr>
         <w:fldChar w:fldCharType="end"/>
       </w:r>
+      <w:bookmarkEnd w:id="169"/>
+      <w:r>
+        <w:t>: SAP HANA Plattform</w:t>
+      </w:r>
+      <w:bookmarkEnd w:id="170"/>
+      <w:bookmarkEnd w:id="171"/>
+      <w:bookmarkEnd w:id="172"/>
       <w:bookmarkEnd w:id="173"/>
-      <w:r>
-        <w:t>: SAP HANA Plattform</w:t>
-      </w:r>
-      <w:bookmarkEnd w:id="174"/>
-      <w:bookmarkEnd w:id="175"/>
-      <w:bookmarkEnd w:id="176"/>
-      <w:bookmarkEnd w:id="177"/>
     </w:p>
     <w:p>
       <w:pPr>
@@ -21301,15 +21410,15 @@
       <w:pPr>
         <w:pStyle w:val="berschrift2"/>
       </w:pPr>
-      <w:bookmarkStart w:id="178" w:name="_Toc512245444"/>
-      <w:bookmarkStart w:id="179" w:name="_Toc512808544"/>
-      <w:bookmarkStart w:id="180" w:name="_Toc513920698"/>
+      <w:bookmarkStart w:id="174" w:name="_Toc512245444"/>
+      <w:bookmarkStart w:id="175" w:name="_Toc512808544"/>
+      <w:bookmarkStart w:id="176" w:name="_Toc513920698"/>
       <w:r>
         <w:t>Bedeutung der SAP Cloud Platform für die Erweiterung von SAP ERP-Systemen</w:t>
       </w:r>
-      <w:bookmarkEnd w:id="178"/>
-      <w:bookmarkEnd w:id="179"/>
-      <w:bookmarkEnd w:id="180"/>
+      <w:bookmarkEnd w:id="174"/>
+      <w:bookmarkEnd w:id="175"/>
+      <w:bookmarkEnd w:id="176"/>
     </w:p>
     <w:p>
       <w:pPr>
@@ -21643,11 +21752,11 @@
         <w:pStyle w:val="Beschriftung"/>
         <w:ind w:left="360"/>
       </w:pPr>
-      <w:bookmarkStart w:id="181" w:name="_Ref510595326"/>
-      <w:bookmarkStart w:id="182" w:name="_Ref510595311"/>
-      <w:bookmarkStart w:id="183" w:name="_Toc512245470"/>
-      <w:bookmarkStart w:id="184" w:name="_Toc512808576"/>
-      <w:bookmarkStart w:id="185" w:name="_Toc513920570"/>
+      <w:bookmarkStart w:id="177" w:name="_Ref510595326"/>
+      <w:bookmarkStart w:id="178" w:name="_Ref510595311"/>
+      <w:bookmarkStart w:id="179" w:name="_Toc512245470"/>
+      <w:bookmarkStart w:id="180" w:name="_Toc512808576"/>
+      <w:bookmarkStart w:id="181" w:name="_Toc513920570"/>
       <w:r>
         <w:t xml:space="preserve">Abbildung </w:t>
       </w:r>
@@ -21672,7 +21781,7 @@
         </w:rPr>
         <w:fldChar w:fldCharType="end"/>
       </w:r>
-      <w:bookmarkEnd w:id="181"/>
+      <w:bookmarkEnd w:id="177"/>
       <w:r>
         <w:t>: SAP S/4 HANA Integration im SAP-Umfeld</w:t>
       </w:r>
@@ -21703,10 +21812,10 @@
           </w:r>
         </w:sdtContent>
       </w:sdt>
-      <w:bookmarkEnd w:id="182"/>
-      <w:bookmarkEnd w:id="183"/>
-      <w:bookmarkEnd w:id="184"/>
-      <w:bookmarkEnd w:id="185"/>
+      <w:bookmarkEnd w:id="178"/>
+      <w:bookmarkEnd w:id="179"/>
+      <w:bookmarkEnd w:id="180"/>
+      <w:bookmarkEnd w:id="181"/>
     </w:p>
     <w:p>
       <w:pPr>
@@ -21787,11 +21896,11 @@
       <w:pPr>
         <w:pStyle w:val="berschrift2"/>
       </w:pPr>
-      <w:bookmarkStart w:id="186" w:name="_Toc513920699"/>
+      <w:bookmarkStart w:id="182" w:name="_Toc513920699"/>
       <w:r>
         <w:t>Lösung im Self-Service-Portal</w:t>
       </w:r>
-      <w:bookmarkEnd w:id="186"/>
+      <w:bookmarkEnd w:id="182"/>
     </w:p>
     <w:p>
       <w:pPr>
@@ -22111,7 +22220,7 @@
         <w:rFonts w:ascii="Calibri Light" w:hAnsi="Calibri Light"/>
         <w:noProof/>
       </w:rPr>
-      <w:t>Evaluierung der SAP Cloud Platform</w:t>
+      <w:t>Fazit und Ausblick</w:t>
     </w:r>
     <w:r>
       <w:rPr>
@@ -22154,7 +22263,7 @@
         <w:rFonts w:ascii="Calibri Light" w:hAnsi="Calibri Light"/>
         <w:noProof/>
       </w:rPr>
-      <w:t>29</w:t>
+      <w:t>31</w:t>
     </w:r>
     <w:r>
       <w:rPr>
@@ -22191,7 +22300,7 @@
         <w:rFonts w:ascii="Calibri Light" w:hAnsi="Calibri Light"/>
         <w:noProof/>
       </w:rPr>
-      <w:t>54</w:t>
+      <w:t>53</w:t>
     </w:r>
     <w:r>
       <w:rPr>
@@ -24779,11 +24888,10 @@
     <w:autoRedefine/>
     <w:uiPriority w:val="39"/>
     <w:qFormat/>
-    <w:rsid w:val="00937F6A"/>
+    <w:rsid w:val="00226B16"/>
     <w:pPr>
       <w:tabs>
         <w:tab w:val="left" w:pos="680"/>
-        <w:tab w:val="left" w:pos="1540"/>
         <w:tab w:val="right" w:leader="dot" w:pos="9062"/>
       </w:tabs>
       <w:spacing w:after="0"/>
@@ -27468,7 +27576,7 @@
 </file>
 
 <file path=customXml/itemProps1.xml><?xml version="1.0" encoding="utf-8"?>
-<ds:datastoreItem xmlns:ds="http://schemas.openxmlformats.org/officeDocument/2006/customXml" ds:itemID="{44E3A0CC-6366-45B9-873D-8BFEED05BCD8}">
+<ds:datastoreItem xmlns:ds="http://schemas.openxmlformats.org/officeDocument/2006/customXml" ds:itemID="{037BE583-4683-4D67-834B-C33CEA51C209}">
   <ds:schemaRefs>
     <ds:schemaRef ds:uri="http://schemas.openxmlformats.org/officeDocument/2006/bibliography"/>
   </ds:schemaRefs>

</xml_diff>